<commit_message>
replace images in manual
</commit_message>
<xml_diff>
--- a/Course_statistics_Manual_Admin_Teacher.docx
+++ b/Course_statistics_Manual_Admin_Teacher.docx
@@ -1039,7 +1039,6 @@
         </w:rPr>
       </w:pPr>
       <w:bookmarkStart w:id="1" w:name="_Toc145877069"/>
-      <w:proofErr w:type="spellStart"/>
       <w:r>
         <w:rPr>
           <w:rFonts w:ascii="Segoe UI" w:hAnsi="Segoe UI" w:cs="Segoe UI"/>
@@ -1047,30 +1046,9 @@
           <w:sz w:val="30"/>
           <w:szCs w:val="30"/>
         </w:rPr>
-        <w:t>Locating</w:t>
-      </w:r>
-      <w:proofErr w:type="spellEnd"/>
-      <w:r>
-        <w:rPr>
-          <w:rFonts w:ascii="Segoe UI" w:hAnsi="Segoe UI" w:cs="Segoe UI"/>
-          <w:color w:val="000000" w:themeColor="text1"/>
-          <w:sz w:val="30"/>
-          <w:szCs w:val="30"/>
-        </w:rPr>
-        <w:t xml:space="preserve"> the </w:t>
-      </w:r>
-      <w:proofErr w:type="spellStart"/>
-      <w:r>
-        <w:rPr>
-          <w:rFonts w:ascii="Segoe UI" w:hAnsi="Segoe UI" w:cs="Segoe UI"/>
-          <w:color w:val="000000" w:themeColor="text1"/>
-          <w:sz w:val="30"/>
-          <w:szCs w:val="30"/>
-        </w:rPr>
-        <w:t>Plugin</w:t>
+        <w:t>Locating the Plugin</w:t>
       </w:r>
       <w:bookmarkEnd w:id="1"/>
-      <w:proofErr w:type="spellEnd"/>
     </w:p>
     <w:p>
       <w:pPr>
@@ -1375,25 +1353,7 @@
           <w:color w:val="000000" w:themeColor="text1"/>
           <w:lang w:val="en-US"/>
         </w:rPr>
-        <w:t xml:space="preserve">The block employs a scheduled task called 'Pre-calculate Statistics from </w:t>
-      </w:r>
-      <w:proofErr w:type="spellStart"/>
-      <w:r>
-        <w:rPr>
-          <w:rFonts w:ascii="Segoe UI" w:hAnsi="Segoe UI" w:cs="Segoe UI"/>
-          <w:color w:val="000000" w:themeColor="text1"/>
-          <w:lang w:val="en-US"/>
-        </w:rPr>
-        <w:t>Logstore</w:t>
-      </w:r>
-      <w:proofErr w:type="spellEnd"/>
-      <w:r>
-        <w:rPr>
-          <w:rFonts w:ascii="Segoe UI" w:hAnsi="Segoe UI" w:cs="Segoe UI"/>
-          <w:color w:val="000000" w:themeColor="text1"/>
-          <w:lang w:val="en-US"/>
-        </w:rPr>
-        <w:t xml:space="preserve"> Table' to extract information from Moodle logs and store it in its own tables. </w:t>
+        <w:t xml:space="preserve">The block employs a scheduled task called 'Pre-calculate Statistics from Logstore Table' to extract information from Moodle logs and store it in its own tables. </w:t>
       </w:r>
     </w:p>
     <w:p>
@@ -1762,31 +1722,13 @@
           <w:color w:val="000000" w:themeColor="text1"/>
         </w:rPr>
       </w:pPr>
-      <w:proofErr w:type="spellStart"/>
       <w:r>
         <w:rPr>
           <w:rFonts w:ascii="Segoe UI" w:hAnsi="Segoe UI" w:cs="Segoe UI"/>
           <w:color w:val="000000" w:themeColor="text1"/>
         </w:rPr>
-        <w:t>Course</w:t>
+        <w:t>Course Title</w:t>
       </w:r>
-      <w:proofErr w:type="spellEnd"/>
-      <w:r>
-        <w:rPr>
-          <w:rFonts w:ascii="Segoe UI" w:hAnsi="Segoe UI" w:cs="Segoe UI"/>
-          <w:color w:val="000000" w:themeColor="text1"/>
-        </w:rPr>
-        <w:t xml:space="preserve"> </w:t>
-      </w:r>
-      <w:proofErr w:type="spellStart"/>
-      <w:r>
-        <w:rPr>
-          <w:rFonts w:ascii="Segoe UI" w:hAnsi="Segoe UI" w:cs="Segoe UI"/>
-          <w:color w:val="000000" w:themeColor="text1"/>
-        </w:rPr>
-        <w:t>Title</w:t>
-      </w:r>
-      <w:proofErr w:type="spellEnd"/>
     </w:p>
     <w:p>
       <w:pPr>
@@ -1965,18 +1907,13 @@
       </w:pPr>
       <w:r>
         <w:rPr>
-          <w:rFonts w:ascii="Segoe UI" w:hAnsi="Segoe UI" w:cs="Segoe UI"/>
           <w:noProof/>
-          <w:color w:val="000000" w:themeColor="text1"/>
-          <w:sz w:val="23"/>
-          <w:szCs w:val="23"/>
-          <w:lang w:val="en-US"/>
         </w:rPr>
         <w:drawing>
-          <wp:inline distT="0" distB="0" distL="0" distR="0" wp14:anchorId="76DCAFC2" wp14:editId="194E90AA">
-            <wp:extent cx="4111784" cy="3426487"/>
-            <wp:effectExtent l="0" t="0" r="3175" b="2540"/>
-            <wp:docPr id="1389665903" name="Εικόνα 16"/>
+          <wp:inline distT="0" distB="0" distL="0" distR="0" wp14:anchorId="5D559FC0" wp14:editId="2B48778B">
+            <wp:extent cx="6115050" cy="2961005"/>
+            <wp:effectExtent l="0" t="0" r="0" b="0"/>
+            <wp:docPr id="536685244" name="Εικόνα 1"/>
             <wp:cNvGraphicFramePr>
               <a:graphicFrameLocks xmlns:a="http://schemas.openxmlformats.org/drawingml/2006/main" noChangeAspect="1"/>
             </wp:cNvGraphicFramePr>
@@ -1984,17 +1921,11 @@
               <a:graphicData uri="http://schemas.openxmlformats.org/drawingml/2006/picture">
                 <pic:pic xmlns:pic="http://schemas.openxmlformats.org/drawingml/2006/picture">
                   <pic:nvPicPr>
-                    <pic:cNvPr id="1389665903" name="Εικόνα 1389665903"/>
+                    <pic:cNvPr id="536685244" name=""/>
                     <pic:cNvPicPr/>
                   </pic:nvPicPr>
                   <pic:blipFill>
-                    <a:blip r:embed="rId14">
-                      <a:extLst>
-                        <a:ext uri="{28A0092B-C50C-407E-A947-70E740481C1C}">
-                          <a14:useLocalDpi xmlns:a14="http://schemas.microsoft.com/office/drawing/2010/main" val="0"/>
-                        </a:ext>
-                      </a:extLst>
-                    </a:blip>
+                    <a:blip r:embed="rId14"/>
                     <a:stretch>
                       <a:fillRect/>
                     </a:stretch>
@@ -2002,7 +1933,7 @@
                   <pic:spPr>
                     <a:xfrm>
                       <a:off x="0" y="0"/>
-                      <a:ext cx="4118701" cy="3432251"/>
+                      <a:ext cx="6115050" cy="2961005"/>
                     </a:xfrm>
                     <a:prstGeom prst="rect">
                       <a:avLst/>
@@ -2105,6 +2036,7 @@
       <w:pPr>
         <w:rPr>
           <w:rFonts w:ascii="Segoe UI" w:hAnsi="Segoe UI" w:cs="Segoe UI"/>
+          <w:noProof/>
           <w:color w:val="000000" w:themeColor="text1"/>
           <w:sz w:val="23"/>
           <w:szCs w:val="23"/>
@@ -2120,20 +2052,26 @@
         </w:rPr>
         <w:t>The initial page of Measures by Tool displays total and average time spent by users in the course for each activity, module, or concrete tool. Teachers/administrators can access more detailed statistics by selecting an activity.</w:t>
       </w:r>
-      <w:r>
+    </w:p>
+    <w:p>
+      <w:pPr>
         <w:rPr>
           <w:rFonts w:ascii="Segoe UI" w:hAnsi="Segoe UI" w:cs="Segoe UI"/>
-          <w:noProof/>
           <w:color w:val="000000" w:themeColor="text1"/>
           <w:sz w:val="23"/>
           <w:szCs w:val="23"/>
           <w:lang w:val="en-US"/>
         </w:rPr>
+      </w:pPr>
+      <w:r>
+        <w:rPr>
+          <w:noProof/>
+        </w:rPr>
         <w:drawing>
-          <wp:inline distT="0" distB="0" distL="0" distR="0" wp14:anchorId="1EBB26D2" wp14:editId="724A9962">
-            <wp:extent cx="4367284" cy="3639404"/>
-            <wp:effectExtent l="0" t="0" r="0" b="0"/>
-            <wp:docPr id="1274582562" name="Εικόνα 17"/>
+          <wp:inline distT="0" distB="0" distL="0" distR="0" wp14:anchorId="5D1E8090" wp14:editId="01EF19AA">
+            <wp:extent cx="6115050" cy="3026410"/>
+            <wp:effectExtent l="0" t="0" r="0" b="2540"/>
+            <wp:docPr id="164995852" name="Εικόνα 1"/>
             <wp:cNvGraphicFramePr>
               <a:graphicFrameLocks xmlns:a="http://schemas.openxmlformats.org/drawingml/2006/main" noChangeAspect="1"/>
             </wp:cNvGraphicFramePr>
@@ -2141,17 +2079,11 @@
               <a:graphicData uri="http://schemas.openxmlformats.org/drawingml/2006/picture">
                 <pic:pic xmlns:pic="http://schemas.openxmlformats.org/drawingml/2006/picture">
                   <pic:nvPicPr>
-                    <pic:cNvPr id="1274582562" name="Εικόνα 1274582562"/>
+                    <pic:cNvPr id="164995852" name=""/>
                     <pic:cNvPicPr/>
                   </pic:nvPicPr>
                   <pic:blipFill>
-                    <a:blip r:embed="rId15">
-                      <a:extLst>
-                        <a:ext uri="{28A0092B-C50C-407E-A947-70E740481C1C}">
-                          <a14:useLocalDpi xmlns:a14="http://schemas.microsoft.com/office/drawing/2010/main" val="0"/>
-                        </a:ext>
-                      </a:extLst>
-                    </a:blip>
+                    <a:blip r:embed="rId15"/>
                     <a:stretch>
                       <a:fillRect/>
                     </a:stretch>
@@ -2159,7 +2091,7 @@
                   <pic:spPr>
                     <a:xfrm>
                       <a:off x="0" y="0"/>
-                      <a:ext cx="4390396" cy="3658664"/>
+                      <a:ext cx="6115050" cy="3026410"/>
                     </a:xfrm>
                     <a:prstGeom prst="rect">
                       <a:avLst/>
@@ -2200,14 +2132,12 @@
       <w:r>
         <w:rPr>
           <w:noProof/>
-          <w:color w:val="000000" w:themeColor="text1"/>
-          <w:lang w:val="en-US"/>
         </w:rPr>
         <w:drawing>
-          <wp:inline distT="0" distB="0" distL="0" distR="0" wp14:anchorId="60433533" wp14:editId="3F297AE9">
-            <wp:extent cx="4387755" cy="3656463"/>
-            <wp:effectExtent l="0" t="0" r="0" b="1270"/>
-            <wp:docPr id="1693935436" name="Εικόνα 20"/>
+          <wp:inline distT="0" distB="0" distL="0" distR="0" wp14:anchorId="4BA8AE39" wp14:editId="05F2655A">
+            <wp:extent cx="6115050" cy="3047365"/>
+            <wp:effectExtent l="0" t="0" r="0" b="635"/>
+            <wp:docPr id="538256833" name="Εικόνα 1"/>
             <wp:cNvGraphicFramePr>
               <a:graphicFrameLocks xmlns:a="http://schemas.openxmlformats.org/drawingml/2006/main" noChangeAspect="1"/>
             </wp:cNvGraphicFramePr>
@@ -2215,17 +2145,11 @@
               <a:graphicData uri="http://schemas.openxmlformats.org/drawingml/2006/picture">
                 <pic:pic xmlns:pic="http://schemas.openxmlformats.org/drawingml/2006/picture">
                   <pic:nvPicPr>
-                    <pic:cNvPr id="1693935436" name="Εικόνα 1693935436"/>
+                    <pic:cNvPr id="538256833" name=""/>
                     <pic:cNvPicPr/>
                   </pic:nvPicPr>
                   <pic:blipFill>
-                    <a:blip r:embed="rId16">
-                      <a:extLst>
-                        <a:ext uri="{28A0092B-C50C-407E-A947-70E740481C1C}">
-                          <a14:useLocalDpi xmlns:a14="http://schemas.microsoft.com/office/drawing/2010/main" val="0"/>
-                        </a:ext>
-                      </a:extLst>
-                    </a:blip>
+                    <a:blip r:embed="rId16"/>
                     <a:stretch>
                       <a:fillRect/>
                     </a:stretch>
@@ -2233,7 +2157,7 @@
                   <pic:spPr>
                     <a:xfrm>
                       <a:off x="0" y="0"/>
-                      <a:ext cx="4410764" cy="3675637"/>
+                      <a:ext cx="6115050" cy="3047365"/>
                     </a:xfrm>
                     <a:prstGeom prst="rect">
                       <a:avLst/>
@@ -2262,7 +2186,6 @@
           <w:shd w:val="clear" w:color="auto" w:fill="F7F7F8"/>
           <w:lang w:val="en-US"/>
         </w:rPr>
-        <w:lastRenderedPageBreak/>
         <w:t>The SCORM and Quiz session time starts when a user enters the activity, not when they start an attempt or SCORM. Both modules/activities include a lobby section. For instance, time spent in the lobby area without entering the quiz or SCORM is counted as a session. Therefore, a session is distinct from an attempt.</w:t>
       </w:r>
     </w:p>
@@ -2287,6 +2210,7 @@
           <w:color w:val="000000" w:themeColor="text1"/>
           <w:lang w:val="en-US" w:eastAsia="el-GR"/>
         </w:rPr>
+        <w:lastRenderedPageBreak/>
         <w:t>Based on the selected activities from the previous page, the teacher/administrator can view the relevant results.</w:t>
       </w:r>
     </w:p>
@@ -2305,77 +2229,13 @@
           <w:lang w:eastAsia="el-GR"/>
         </w:rPr>
       </w:pPr>
-      <w:proofErr w:type="spellStart"/>
       <w:r>
         <w:rPr>
           <w:rFonts w:ascii="Segoe UI" w:eastAsia="Times New Roman" w:hAnsi="Segoe UI" w:cs="Segoe UI"/>
           <w:color w:val="000000" w:themeColor="text1"/>
           <w:lang w:eastAsia="el-GR"/>
         </w:rPr>
-        <w:t>Data</w:t>
-      </w:r>
-      <w:proofErr w:type="spellEnd"/>
-      <w:r>
-        <w:rPr>
-          <w:rFonts w:ascii="Segoe UI" w:eastAsia="Times New Roman" w:hAnsi="Segoe UI" w:cs="Segoe UI"/>
-          <w:color w:val="000000" w:themeColor="text1"/>
-          <w:lang w:eastAsia="el-GR"/>
-        </w:rPr>
-        <w:t xml:space="preserve"> </w:t>
-      </w:r>
-      <w:proofErr w:type="spellStart"/>
-      <w:r>
-        <w:rPr>
-          <w:rFonts w:ascii="Segoe UI" w:eastAsia="Times New Roman" w:hAnsi="Segoe UI" w:cs="Segoe UI"/>
-          <w:color w:val="000000" w:themeColor="text1"/>
-          <w:lang w:eastAsia="el-GR"/>
-        </w:rPr>
-        <w:t>table</w:t>
-      </w:r>
-      <w:proofErr w:type="spellEnd"/>
-      <w:r>
-        <w:rPr>
-          <w:rFonts w:ascii="Segoe UI" w:eastAsia="Times New Roman" w:hAnsi="Segoe UI" w:cs="Segoe UI"/>
-          <w:color w:val="000000" w:themeColor="text1"/>
-          <w:lang w:eastAsia="el-GR"/>
-        </w:rPr>
-        <w:t xml:space="preserve"> </w:t>
-      </w:r>
-      <w:proofErr w:type="spellStart"/>
-      <w:r>
-        <w:rPr>
-          <w:rFonts w:ascii="Segoe UI" w:eastAsia="Times New Roman" w:hAnsi="Segoe UI" w:cs="Segoe UI"/>
-          <w:color w:val="000000" w:themeColor="text1"/>
-          <w:lang w:eastAsia="el-GR"/>
-        </w:rPr>
-        <w:t>fields</w:t>
-      </w:r>
-      <w:proofErr w:type="spellEnd"/>
-      <w:r>
-        <w:rPr>
-          <w:rFonts w:ascii="Segoe UI" w:eastAsia="Times New Roman" w:hAnsi="Segoe UI" w:cs="Segoe UI"/>
-          <w:color w:val="000000" w:themeColor="text1"/>
-          <w:lang w:eastAsia="el-GR"/>
-        </w:rPr>
-        <w:t xml:space="preserve"> </w:t>
-      </w:r>
-      <w:proofErr w:type="spellStart"/>
-      <w:r>
-        <w:rPr>
-          <w:rFonts w:ascii="Segoe UI" w:eastAsia="Times New Roman" w:hAnsi="Segoe UI" w:cs="Segoe UI"/>
-          <w:color w:val="000000" w:themeColor="text1"/>
-          <w:lang w:eastAsia="el-GR"/>
-        </w:rPr>
-        <w:t>include</w:t>
-      </w:r>
-      <w:proofErr w:type="spellEnd"/>
-      <w:r>
-        <w:rPr>
-          <w:rFonts w:ascii="Segoe UI" w:eastAsia="Times New Roman" w:hAnsi="Segoe UI" w:cs="Segoe UI"/>
-          <w:color w:val="000000" w:themeColor="text1"/>
-          <w:lang w:eastAsia="el-GR"/>
-        </w:rPr>
-        <w:t>:</w:t>
+        <w:t>Data table fields include:</w:t>
       </w:r>
     </w:p>
     <w:p>
@@ -2453,34 +2313,14 @@
           <w:lang w:eastAsia="el-GR"/>
         </w:rPr>
       </w:pPr>
-      <w:proofErr w:type="spellStart"/>
       <w:r>
         <w:rPr>
           <w:rFonts w:ascii="Segoe UI" w:eastAsia="Times New Roman" w:hAnsi="Segoe UI" w:cs="Segoe UI"/>
           <w:color w:val="000000" w:themeColor="text1"/>
           <w:lang w:eastAsia="el-GR"/>
         </w:rPr>
-        <w:t>Course</w:t>
+        <w:t>Course Title</w:t>
       </w:r>
-      <w:proofErr w:type="spellEnd"/>
-      <w:r>
-        <w:rPr>
-          <w:rFonts w:ascii="Segoe UI" w:eastAsia="Times New Roman" w:hAnsi="Segoe UI" w:cs="Segoe UI"/>
-          <w:color w:val="000000" w:themeColor="text1"/>
-          <w:lang w:eastAsia="el-GR"/>
-        </w:rPr>
-        <w:t xml:space="preserve"> </w:t>
-      </w:r>
-      <w:proofErr w:type="spellStart"/>
-      <w:r>
-        <w:rPr>
-          <w:rFonts w:ascii="Segoe UI" w:eastAsia="Times New Roman" w:hAnsi="Segoe UI" w:cs="Segoe UI"/>
-          <w:color w:val="000000" w:themeColor="text1"/>
-          <w:lang w:eastAsia="el-GR"/>
-        </w:rPr>
-        <w:t>Title</w:t>
-      </w:r>
-      <w:proofErr w:type="spellEnd"/>
     </w:p>
     <w:p>
       <w:pPr>
@@ -2642,14 +2482,12 @@
       <w:r>
         <w:rPr>
           <w:noProof/>
-          <w:color w:val="000000" w:themeColor="text1"/>
-          <w:lang w:val="en-US"/>
         </w:rPr>
         <w:drawing>
-          <wp:inline distT="0" distB="0" distL="0" distR="0" wp14:anchorId="4B9FB098" wp14:editId="2E20FF81">
-            <wp:extent cx="4578824" cy="3815687"/>
+          <wp:inline distT="0" distB="0" distL="0" distR="0" wp14:anchorId="06606043" wp14:editId="692E4572">
+            <wp:extent cx="6115050" cy="3200400"/>
             <wp:effectExtent l="0" t="0" r="0" b="0"/>
-            <wp:docPr id="2071329864" name="Εικόνα 21"/>
+            <wp:docPr id="1748789582" name="Εικόνα 1"/>
             <wp:cNvGraphicFramePr>
               <a:graphicFrameLocks xmlns:a="http://schemas.openxmlformats.org/drawingml/2006/main" noChangeAspect="1"/>
             </wp:cNvGraphicFramePr>
@@ -2657,17 +2495,11 @@
               <a:graphicData uri="http://schemas.openxmlformats.org/drawingml/2006/picture">
                 <pic:pic xmlns:pic="http://schemas.openxmlformats.org/drawingml/2006/picture">
                   <pic:nvPicPr>
-                    <pic:cNvPr id="2071329864" name="Εικόνα 2071329864"/>
+                    <pic:cNvPr id="1748789582" name=""/>
                     <pic:cNvPicPr/>
                   </pic:nvPicPr>
                   <pic:blipFill>
-                    <a:blip r:embed="rId17">
-                      <a:extLst>
-                        <a:ext uri="{28A0092B-C50C-407E-A947-70E740481C1C}">
-                          <a14:useLocalDpi xmlns:a14="http://schemas.microsoft.com/office/drawing/2010/main" val="0"/>
-                        </a:ext>
-                      </a:extLst>
-                    </a:blip>
+                    <a:blip r:embed="rId17"/>
                     <a:stretch>
                       <a:fillRect/>
                     </a:stretch>
@@ -2675,7 +2507,7 @@
                   <pic:spPr>
                     <a:xfrm>
                       <a:off x="0" y="0"/>
-                      <a:ext cx="4588391" cy="3823659"/>
+                      <a:ext cx="6115050" cy="3200400"/>
                     </a:xfrm>
                     <a:prstGeom prst="rect">
                       <a:avLst/>
@@ -2733,7 +2565,6 @@
           <w:szCs w:val="30"/>
           <w:lang w:val="en-US"/>
         </w:rPr>
-        <w:lastRenderedPageBreak/>
         <w:t>Forum Measures</w:t>
       </w:r>
       <w:bookmarkEnd w:id="7"/>
@@ -2778,77 +2609,13 @@
           <w:lang w:eastAsia="el-GR"/>
         </w:rPr>
       </w:pPr>
-      <w:proofErr w:type="spellStart"/>
       <w:r>
         <w:rPr>
           <w:rFonts w:ascii="Segoe UI" w:eastAsia="Times New Roman" w:hAnsi="Segoe UI" w:cs="Segoe UI"/>
           <w:color w:val="000000" w:themeColor="text1"/>
           <w:lang w:eastAsia="el-GR"/>
         </w:rPr>
-        <w:t>Data</w:t>
-      </w:r>
-      <w:proofErr w:type="spellEnd"/>
-      <w:r>
-        <w:rPr>
-          <w:rFonts w:ascii="Segoe UI" w:eastAsia="Times New Roman" w:hAnsi="Segoe UI" w:cs="Segoe UI"/>
-          <w:color w:val="000000" w:themeColor="text1"/>
-          <w:lang w:eastAsia="el-GR"/>
-        </w:rPr>
-        <w:t xml:space="preserve"> </w:t>
-      </w:r>
-      <w:proofErr w:type="spellStart"/>
-      <w:r>
-        <w:rPr>
-          <w:rFonts w:ascii="Segoe UI" w:eastAsia="Times New Roman" w:hAnsi="Segoe UI" w:cs="Segoe UI"/>
-          <w:color w:val="000000" w:themeColor="text1"/>
-          <w:lang w:eastAsia="el-GR"/>
-        </w:rPr>
-        <w:t>table</w:t>
-      </w:r>
-      <w:proofErr w:type="spellEnd"/>
-      <w:r>
-        <w:rPr>
-          <w:rFonts w:ascii="Segoe UI" w:eastAsia="Times New Roman" w:hAnsi="Segoe UI" w:cs="Segoe UI"/>
-          <w:color w:val="000000" w:themeColor="text1"/>
-          <w:lang w:eastAsia="el-GR"/>
-        </w:rPr>
-        <w:t xml:space="preserve"> </w:t>
-      </w:r>
-      <w:proofErr w:type="spellStart"/>
-      <w:r>
-        <w:rPr>
-          <w:rFonts w:ascii="Segoe UI" w:eastAsia="Times New Roman" w:hAnsi="Segoe UI" w:cs="Segoe UI"/>
-          <w:color w:val="000000" w:themeColor="text1"/>
-          <w:lang w:eastAsia="el-GR"/>
-        </w:rPr>
-        <w:t>fields</w:t>
-      </w:r>
-      <w:proofErr w:type="spellEnd"/>
-      <w:r>
-        <w:rPr>
-          <w:rFonts w:ascii="Segoe UI" w:eastAsia="Times New Roman" w:hAnsi="Segoe UI" w:cs="Segoe UI"/>
-          <w:color w:val="000000" w:themeColor="text1"/>
-          <w:lang w:eastAsia="el-GR"/>
-        </w:rPr>
-        <w:t xml:space="preserve"> </w:t>
-      </w:r>
-      <w:proofErr w:type="spellStart"/>
-      <w:r>
-        <w:rPr>
-          <w:rFonts w:ascii="Segoe UI" w:eastAsia="Times New Roman" w:hAnsi="Segoe UI" w:cs="Segoe UI"/>
-          <w:color w:val="000000" w:themeColor="text1"/>
-          <w:lang w:eastAsia="el-GR"/>
-        </w:rPr>
-        <w:t>include</w:t>
-      </w:r>
-      <w:proofErr w:type="spellEnd"/>
-      <w:r>
-        <w:rPr>
-          <w:rFonts w:ascii="Segoe UI" w:eastAsia="Times New Roman" w:hAnsi="Segoe UI" w:cs="Segoe UI"/>
-          <w:color w:val="000000" w:themeColor="text1"/>
-          <w:lang w:eastAsia="el-GR"/>
-        </w:rPr>
-        <w:t>:</w:t>
+        <w:t>Data table fields include:</w:t>
       </w:r>
     </w:p>
     <w:p>
@@ -2870,34 +2637,14 @@
           <w:lang w:eastAsia="el-GR"/>
         </w:rPr>
       </w:pPr>
-      <w:proofErr w:type="spellStart"/>
       <w:r>
         <w:rPr>
           <w:rFonts w:ascii="Segoe UI" w:eastAsia="Times New Roman" w:hAnsi="Segoe UI" w:cs="Segoe UI"/>
           <w:color w:val="000000" w:themeColor="text1"/>
           <w:lang w:eastAsia="el-GR"/>
         </w:rPr>
-        <w:t>Last</w:t>
+        <w:t>Last Name</w:t>
       </w:r>
-      <w:proofErr w:type="spellEnd"/>
-      <w:r>
-        <w:rPr>
-          <w:rFonts w:ascii="Segoe UI" w:eastAsia="Times New Roman" w:hAnsi="Segoe UI" w:cs="Segoe UI"/>
-          <w:color w:val="000000" w:themeColor="text1"/>
-          <w:lang w:eastAsia="el-GR"/>
-        </w:rPr>
-        <w:t xml:space="preserve"> </w:t>
-      </w:r>
-      <w:proofErr w:type="spellStart"/>
-      <w:r>
-        <w:rPr>
-          <w:rFonts w:ascii="Segoe UI" w:eastAsia="Times New Roman" w:hAnsi="Segoe UI" w:cs="Segoe UI"/>
-          <w:color w:val="000000" w:themeColor="text1"/>
-          <w:lang w:eastAsia="el-GR"/>
-        </w:rPr>
-        <w:t>Name</w:t>
-      </w:r>
-      <w:proofErr w:type="spellEnd"/>
     </w:p>
     <w:p>
       <w:pPr>
@@ -2924,18 +2671,8 @@
           <w:color w:val="000000" w:themeColor="text1"/>
           <w:lang w:eastAsia="el-GR"/>
         </w:rPr>
-        <w:t xml:space="preserve">First </w:t>
+        <w:t>First Name</w:t>
       </w:r>
-      <w:proofErr w:type="spellStart"/>
-      <w:r>
-        <w:rPr>
-          <w:rFonts w:ascii="Segoe UI" w:eastAsia="Times New Roman" w:hAnsi="Segoe UI" w:cs="Segoe UI"/>
-          <w:color w:val="000000" w:themeColor="text1"/>
-          <w:lang w:eastAsia="el-GR"/>
-        </w:rPr>
-        <w:t>Name</w:t>
-      </w:r>
-      <w:proofErr w:type="spellEnd"/>
     </w:p>
     <w:p>
       <w:pPr>
@@ -2956,34 +2693,14 @@
           <w:lang w:eastAsia="el-GR"/>
         </w:rPr>
       </w:pPr>
-      <w:proofErr w:type="spellStart"/>
       <w:r>
         <w:rPr>
           <w:rFonts w:ascii="Segoe UI" w:eastAsia="Times New Roman" w:hAnsi="Segoe UI" w:cs="Segoe UI"/>
           <w:color w:val="000000" w:themeColor="text1"/>
           <w:lang w:eastAsia="el-GR"/>
         </w:rPr>
-        <w:t>Course</w:t>
+        <w:t>Course Title</w:t>
       </w:r>
-      <w:proofErr w:type="spellEnd"/>
-      <w:r>
-        <w:rPr>
-          <w:rFonts w:ascii="Segoe UI" w:eastAsia="Times New Roman" w:hAnsi="Segoe UI" w:cs="Segoe UI"/>
-          <w:color w:val="000000" w:themeColor="text1"/>
-          <w:lang w:eastAsia="el-GR"/>
-        </w:rPr>
-        <w:t xml:space="preserve"> </w:t>
-      </w:r>
-      <w:proofErr w:type="spellStart"/>
-      <w:r>
-        <w:rPr>
-          <w:rFonts w:ascii="Segoe UI" w:eastAsia="Times New Roman" w:hAnsi="Segoe UI" w:cs="Segoe UI"/>
-          <w:color w:val="000000" w:themeColor="text1"/>
-          <w:lang w:eastAsia="el-GR"/>
-        </w:rPr>
-        <w:t>Title</w:t>
-      </w:r>
-      <w:proofErr w:type="spellEnd"/>
     </w:p>
     <w:p>
       <w:pPr>
@@ -3004,34 +2721,15 @@
           <w:lang w:eastAsia="el-GR"/>
         </w:rPr>
       </w:pPr>
-      <w:proofErr w:type="spellStart"/>
       <w:r>
         <w:rPr>
           <w:rFonts w:ascii="Segoe UI" w:eastAsia="Times New Roman" w:hAnsi="Segoe UI" w:cs="Segoe UI"/>
           <w:color w:val="000000" w:themeColor="text1"/>
           <w:lang w:eastAsia="el-GR"/>
         </w:rPr>
-        <w:t>Forum</w:t>
+        <w:lastRenderedPageBreak/>
+        <w:t>Forum Title</w:t>
       </w:r>
-      <w:proofErr w:type="spellEnd"/>
-      <w:r>
-        <w:rPr>
-          <w:rFonts w:ascii="Segoe UI" w:eastAsia="Times New Roman" w:hAnsi="Segoe UI" w:cs="Segoe UI"/>
-          <w:color w:val="000000" w:themeColor="text1"/>
-          <w:lang w:eastAsia="el-GR"/>
-        </w:rPr>
-        <w:t xml:space="preserve"> </w:t>
-      </w:r>
-      <w:proofErr w:type="spellStart"/>
-      <w:r>
-        <w:rPr>
-          <w:rFonts w:ascii="Segoe UI" w:eastAsia="Times New Roman" w:hAnsi="Segoe UI" w:cs="Segoe UI"/>
-          <w:color w:val="000000" w:themeColor="text1"/>
-          <w:lang w:eastAsia="el-GR"/>
-        </w:rPr>
-        <w:t>Title</w:t>
-      </w:r>
-      <w:proofErr w:type="spellEnd"/>
     </w:p>
     <w:p>
       <w:pPr>
@@ -3194,18 +2892,13 @@
       </w:pPr>
       <w:r>
         <w:rPr>
-          <w:rFonts w:ascii="Segoe UI" w:hAnsi="Segoe UI" w:cs="Segoe UI"/>
           <w:noProof/>
-          <w:color w:val="000000" w:themeColor="text1"/>
-          <w:sz w:val="23"/>
-          <w:szCs w:val="23"/>
-          <w:lang w:val="en-US"/>
         </w:rPr>
         <w:drawing>
-          <wp:inline distT="0" distB="0" distL="0" distR="0" wp14:anchorId="578A693E" wp14:editId="18DA487D">
-            <wp:extent cx="3908809" cy="3257341"/>
-            <wp:effectExtent l="0" t="0" r="0" b="635"/>
-            <wp:docPr id="1843948866" name="Εικόνα 18"/>
+          <wp:inline distT="0" distB="0" distL="0" distR="0" wp14:anchorId="7AEBD539" wp14:editId="44BC5714">
+            <wp:extent cx="6115050" cy="3028950"/>
+            <wp:effectExtent l="0" t="0" r="0" b="0"/>
+            <wp:docPr id="1865705728" name="Εικόνα 1"/>
             <wp:cNvGraphicFramePr>
               <a:graphicFrameLocks xmlns:a="http://schemas.openxmlformats.org/drawingml/2006/main" noChangeAspect="1"/>
             </wp:cNvGraphicFramePr>
@@ -3213,17 +2906,11 @@
               <a:graphicData uri="http://schemas.openxmlformats.org/drawingml/2006/picture">
                 <pic:pic xmlns:pic="http://schemas.openxmlformats.org/drawingml/2006/picture">
                   <pic:nvPicPr>
-                    <pic:cNvPr id="1843948866" name="Εικόνα 1843948866"/>
+                    <pic:cNvPr id="1865705728" name=""/>
                     <pic:cNvPicPr/>
                   </pic:nvPicPr>
                   <pic:blipFill>
-                    <a:blip r:embed="rId18">
-                      <a:extLst>
-                        <a:ext uri="{28A0092B-C50C-407E-A947-70E740481C1C}">
-                          <a14:useLocalDpi xmlns:a14="http://schemas.microsoft.com/office/drawing/2010/main" val="0"/>
-                        </a:ext>
-                      </a:extLst>
-                    </a:blip>
+                    <a:blip r:embed="rId18"/>
                     <a:stretch>
                       <a:fillRect/>
                     </a:stretch>
@@ -3231,7 +2918,7 @@
                   <pic:spPr>
                     <a:xfrm>
                       <a:off x="0" y="0"/>
-                      <a:ext cx="3929891" cy="3274909"/>
+                      <a:ext cx="6115050" cy="3028950"/>
                     </a:xfrm>
                     <a:prstGeom prst="rect">
                       <a:avLst/>
@@ -3324,77 +3011,13 @@
           <w:lang w:eastAsia="el-GR"/>
         </w:rPr>
       </w:pPr>
-      <w:proofErr w:type="spellStart"/>
       <w:r>
         <w:rPr>
           <w:rFonts w:ascii="Segoe UI" w:eastAsia="Times New Roman" w:hAnsi="Segoe UI" w:cs="Segoe UI"/>
           <w:color w:val="000000" w:themeColor="text1"/>
           <w:lang w:eastAsia="el-GR"/>
         </w:rPr>
-        <w:t>Data</w:t>
-      </w:r>
-      <w:proofErr w:type="spellEnd"/>
-      <w:r>
-        <w:rPr>
-          <w:rFonts w:ascii="Segoe UI" w:eastAsia="Times New Roman" w:hAnsi="Segoe UI" w:cs="Segoe UI"/>
-          <w:color w:val="000000" w:themeColor="text1"/>
-          <w:lang w:eastAsia="el-GR"/>
-        </w:rPr>
-        <w:t xml:space="preserve"> </w:t>
-      </w:r>
-      <w:proofErr w:type="spellStart"/>
-      <w:r>
-        <w:rPr>
-          <w:rFonts w:ascii="Segoe UI" w:eastAsia="Times New Roman" w:hAnsi="Segoe UI" w:cs="Segoe UI"/>
-          <w:color w:val="000000" w:themeColor="text1"/>
-          <w:lang w:eastAsia="el-GR"/>
-        </w:rPr>
-        <w:t>table</w:t>
-      </w:r>
-      <w:proofErr w:type="spellEnd"/>
-      <w:r>
-        <w:rPr>
-          <w:rFonts w:ascii="Segoe UI" w:eastAsia="Times New Roman" w:hAnsi="Segoe UI" w:cs="Segoe UI"/>
-          <w:color w:val="000000" w:themeColor="text1"/>
-          <w:lang w:eastAsia="el-GR"/>
-        </w:rPr>
-        <w:t xml:space="preserve"> </w:t>
-      </w:r>
-      <w:proofErr w:type="spellStart"/>
-      <w:r>
-        <w:rPr>
-          <w:rFonts w:ascii="Segoe UI" w:eastAsia="Times New Roman" w:hAnsi="Segoe UI" w:cs="Segoe UI"/>
-          <w:color w:val="000000" w:themeColor="text1"/>
-          <w:lang w:eastAsia="el-GR"/>
-        </w:rPr>
-        <w:t>fields</w:t>
-      </w:r>
-      <w:proofErr w:type="spellEnd"/>
-      <w:r>
-        <w:rPr>
-          <w:rFonts w:ascii="Segoe UI" w:eastAsia="Times New Roman" w:hAnsi="Segoe UI" w:cs="Segoe UI"/>
-          <w:color w:val="000000" w:themeColor="text1"/>
-          <w:lang w:eastAsia="el-GR"/>
-        </w:rPr>
-        <w:t xml:space="preserve"> </w:t>
-      </w:r>
-      <w:proofErr w:type="spellStart"/>
-      <w:r>
-        <w:rPr>
-          <w:rFonts w:ascii="Segoe UI" w:eastAsia="Times New Roman" w:hAnsi="Segoe UI" w:cs="Segoe UI"/>
-          <w:color w:val="000000" w:themeColor="text1"/>
-          <w:lang w:eastAsia="el-GR"/>
-        </w:rPr>
-        <w:t>include</w:t>
-      </w:r>
-      <w:proofErr w:type="spellEnd"/>
-      <w:r>
-        <w:rPr>
-          <w:rFonts w:ascii="Segoe UI" w:eastAsia="Times New Roman" w:hAnsi="Segoe UI" w:cs="Segoe UI"/>
-          <w:color w:val="000000" w:themeColor="text1"/>
-          <w:lang w:eastAsia="el-GR"/>
-        </w:rPr>
-        <w:t>:</w:t>
+        <w:t>Data table fields include:</w:t>
       </w:r>
     </w:p>
     <w:p>
@@ -3416,34 +3039,14 @@
           <w:lang w:eastAsia="el-GR"/>
         </w:rPr>
       </w:pPr>
-      <w:proofErr w:type="spellStart"/>
       <w:r>
         <w:rPr>
           <w:rFonts w:ascii="Segoe UI" w:eastAsia="Times New Roman" w:hAnsi="Segoe UI" w:cs="Segoe UI"/>
           <w:color w:val="000000" w:themeColor="text1"/>
           <w:lang w:eastAsia="el-GR"/>
         </w:rPr>
-        <w:t>Course</w:t>
+        <w:t>Course Title</w:t>
       </w:r>
-      <w:proofErr w:type="spellEnd"/>
-      <w:r>
-        <w:rPr>
-          <w:rFonts w:ascii="Segoe UI" w:eastAsia="Times New Roman" w:hAnsi="Segoe UI" w:cs="Segoe UI"/>
-          <w:color w:val="000000" w:themeColor="text1"/>
-          <w:lang w:eastAsia="el-GR"/>
-        </w:rPr>
-        <w:t xml:space="preserve"> </w:t>
-      </w:r>
-      <w:proofErr w:type="spellStart"/>
-      <w:r>
-        <w:rPr>
-          <w:rFonts w:ascii="Segoe UI" w:eastAsia="Times New Roman" w:hAnsi="Segoe UI" w:cs="Segoe UI"/>
-          <w:color w:val="000000" w:themeColor="text1"/>
-          <w:lang w:eastAsia="el-GR"/>
-        </w:rPr>
-        <w:t>Title</w:t>
-      </w:r>
-      <w:proofErr w:type="spellEnd"/>
     </w:p>
     <w:p>
       <w:pPr>
@@ -3464,34 +3067,14 @@
           <w:lang w:eastAsia="el-GR"/>
         </w:rPr>
       </w:pPr>
-      <w:proofErr w:type="spellStart"/>
       <w:r>
         <w:rPr>
           <w:rFonts w:ascii="Segoe UI" w:eastAsia="Times New Roman" w:hAnsi="Segoe UI" w:cs="Segoe UI"/>
           <w:color w:val="000000" w:themeColor="text1"/>
           <w:lang w:eastAsia="el-GR"/>
         </w:rPr>
-        <w:t>Quiz</w:t>
+        <w:t>Quiz Title</w:t>
       </w:r>
-      <w:proofErr w:type="spellEnd"/>
-      <w:r>
-        <w:rPr>
-          <w:rFonts w:ascii="Segoe UI" w:eastAsia="Times New Roman" w:hAnsi="Segoe UI" w:cs="Segoe UI"/>
-          <w:color w:val="000000" w:themeColor="text1"/>
-          <w:lang w:eastAsia="el-GR"/>
-        </w:rPr>
-        <w:t xml:space="preserve"> </w:t>
-      </w:r>
-      <w:proofErr w:type="spellStart"/>
-      <w:r>
-        <w:rPr>
-          <w:rFonts w:ascii="Segoe UI" w:eastAsia="Times New Roman" w:hAnsi="Segoe UI" w:cs="Segoe UI"/>
-          <w:color w:val="000000" w:themeColor="text1"/>
-          <w:lang w:eastAsia="el-GR"/>
-        </w:rPr>
-        <w:t>Title</w:t>
-      </w:r>
-      <w:proofErr w:type="spellEnd"/>
     </w:p>
     <w:p>
       <w:pPr>
@@ -3518,7 +3101,6 @@
           <w:color w:val="000000" w:themeColor="text1"/>
           <w:lang w:val="en-US" w:eastAsia="el-GR"/>
         </w:rPr>
-        <w:lastRenderedPageBreak/>
         <w:t>Total Time (total time attempted by all participants)</w:t>
       </w:r>
     </w:p>
@@ -3541,77 +3123,13 @@
           <w:lang w:eastAsia="el-GR"/>
         </w:rPr>
       </w:pPr>
-      <w:proofErr w:type="spellStart"/>
       <w:r>
         <w:rPr>
           <w:rFonts w:ascii="Segoe UI" w:eastAsia="Times New Roman" w:hAnsi="Segoe UI" w:cs="Segoe UI"/>
           <w:color w:val="000000" w:themeColor="text1"/>
           <w:lang w:eastAsia="el-GR"/>
         </w:rPr>
-        <w:t>Attempts</w:t>
-      </w:r>
-      <w:proofErr w:type="spellEnd"/>
-      <w:r>
-        <w:rPr>
-          <w:rFonts w:ascii="Segoe UI" w:eastAsia="Times New Roman" w:hAnsi="Segoe UI" w:cs="Segoe UI"/>
-          <w:color w:val="000000" w:themeColor="text1"/>
-          <w:lang w:eastAsia="el-GR"/>
-        </w:rPr>
-        <w:t xml:space="preserve"> (</w:t>
-      </w:r>
-      <w:proofErr w:type="spellStart"/>
-      <w:r>
-        <w:rPr>
-          <w:rFonts w:ascii="Segoe UI" w:eastAsia="Times New Roman" w:hAnsi="Segoe UI" w:cs="Segoe UI"/>
-          <w:color w:val="000000" w:themeColor="text1"/>
-          <w:lang w:eastAsia="el-GR"/>
-        </w:rPr>
-        <w:t>total</w:t>
-      </w:r>
-      <w:proofErr w:type="spellEnd"/>
-      <w:r>
-        <w:rPr>
-          <w:rFonts w:ascii="Segoe UI" w:eastAsia="Times New Roman" w:hAnsi="Segoe UI" w:cs="Segoe UI"/>
-          <w:color w:val="000000" w:themeColor="text1"/>
-          <w:lang w:eastAsia="el-GR"/>
-        </w:rPr>
-        <w:t xml:space="preserve"> </w:t>
-      </w:r>
-      <w:proofErr w:type="spellStart"/>
-      <w:r>
-        <w:rPr>
-          <w:rFonts w:ascii="Segoe UI" w:eastAsia="Times New Roman" w:hAnsi="Segoe UI" w:cs="Segoe UI"/>
-          <w:color w:val="000000" w:themeColor="text1"/>
-          <w:lang w:eastAsia="el-GR"/>
-        </w:rPr>
-        <w:t>user</w:t>
-      </w:r>
-      <w:proofErr w:type="spellEnd"/>
-      <w:r>
-        <w:rPr>
-          <w:rFonts w:ascii="Segoe UI" w:eastAsia="Times New Roman" w:hAnsi="Segoe UI" w:cs="Segoe UI"/>
-          <w:color w:val="000000" w:themeColor="text1"/>
-          <w:lang w:eastAsia="el-GR"/>
-        </w:rPr>
-        <w:t xml:space="preserve"> </w:t>
-      </w:r>
-      <w:proofErr w:type="spellStart"/>
-      <w:r>
-        <w:rPr>
-          <w:rFonts w:ascii="Segoe UI" w:eastAsia="Times New Roman" w:hAnsi="Segoe UI" w:cs="Segoe UI"/>
-          <w:color w:val="000000" w:themeColor="text1"/>
-          <w:lang w:eastAsia="el-GR"/>
-        </w:rPr>
-        <w:t>attempts</w:t>
-      </w:r>
-      <w:proofErr w:type="spellEnd"/>
-      <w:r>
-        <w:rPr>
-          <w:rFonts w:ascii="Segoe UI" w:eastAsia="Times New Roman" w:hAnsi="Segoe UI" w:cs="Segoe UI"/>
-          <w:color w:val="000000" w:themeColor="text1"/>
-          <w:lang w:eastAsia="el-GR"/>
-        </w:rPr>
-        <w:t>)</w:t>
+        <w:t>Attempts (total user attempts)</w:t>
       </w:r>
     </w:p>
     <w:p>
@@ -3663,18 +3181,14 @@
       </w:pPr>
       <w:r>
         <w:rPr>
-          <w:rFonts w:ascii="Segoe UI" w:hAnsi="Segoe UI" w:cs="Segoe UI"/>
           <w:noProof/>
-          <w:color w:val="000000" w:themeColor="text1"/>
-          <w:sz w:val="23"/>
-          <w:szCs w:val="23"/>
-          <w:lang w:val="en-US"/>
-        </w:rPr>
+        </w:rPr>
+        <w:lastRenderedPageBreak/>
         <w:drawing>
-          <wp:inline distT="0" distB="0" distL="0" distR="0" wp14:anchorId="076C2B9A" wp14:editId="464D295A">
-            <wp:extent cx="3581232" cy="2984360"/>
-            <wp:effectExtent l="0" t="0" r="635" b="6985"/>
-            <wp:docPr id="1734726554" name="Εικόνα 19"/>
+          <wp:inline distT="0" distB="0" distL="0" distR="0" wp14:anchorId="5B7BF852" wp14:editId="4D72A7A8">
+            <wp:extent cx="6115050" cy="3067685"/>
+            <wp:effectExtent l="0" t="0" r="0" b="0"/>
+            <wp:docPr id="1636089169" name="Εικόνα 1"/>
             <wp:cNvGraphicFramePr>
               <a:graphicFrameLocks xmlns:a="http://schemas.openxmlformats.org/drawingml/2006/main" noChangeAspect="1"/>
             </wp:cNvGraphicFramePr>
@@ -3682,17 +3196,11 @@
               <a:graphicData uri="http://schemas.openxmlformats.org/drawingml/2006/picture">
                 <pic:pic xmlns:pic="http://schemas.openxmlformats.org/drawingml/2006/picture">
                   <pic:nvPicPr>
-                    <pic:cNvPr id="1734726554" name="Εικόνα 1734726554"/>
+                    <pic:cNvPr id="1636089169" name=""/>
                     <pic:cNvPicPr/>
                   </pic:nvPicPr>
                   <pic:blipFill>
-                    <a:blip r:embed="rId19">
-                      <a:extLst>
-                        <a:ext uri="{28A0092B-C50C-407E-A947-70E740481C1C}">
-                          <a14:useLocalDpi xmlns:a14="http://schemas.microsoft.com/office/drawing/2010/main" val="0"/>
-                        </a:ext>
-                      </a:extLst>
-                    </a:blip>
+                    <a:blip r:embed="rId19"/>
                     <a:stretch>
                       <a:fillRect/>
                     </a:stretch>
@@ -3700,7 +3208,7 @@
                   <pic:spPr>
                     <a:xfrm>
                       <a:off x="0" y="0"/>
-                      <a:ext cx="3592553" cy="2993795"/>
+                      <a:ext cx="6115050" cy="3067685"/>
                     </a:xfrm>
                     <a:prstGeom prst="rect">
                       <a:avLst/>
@@ -3730,17 +3238,7 @@
           <w:shd w:val="clear" w:color="auto" w:fill="F7F7F8"/>
           <w:lang w:val="en-US"/>
         </w:rPr>
-        <w:t xml:space="preserve">By selecting the Quiz Title, the teacher/administrator can access more detailed </w:t>
-      </w:r>
-      <w:proofErr w:type="gramStart"/>
-      <w:r>
-        <w:rPr>
-          <w:rFonts w:ascii="Segoe UI" w:hAnsi="Segoe UI" w:cs="Segoe UI"/>
-          <w:color w:val="000000" w:themeColor="text1"/>
-          <w:shd w:val="clear" w:color="auto" w:fill="F7F7F8"/>
-          <w:lang w:val="en-US"/>
-        </w:rPr>
-        <w:t>statistics</w:t>
+        <w:t>By selecting the Quiz Title, the teacher/administrator can access more detailed statistics</w:t>
       </w:r>
       <w:r>
         <w:rPr>
@@ -3752,20 +3250,22 @@
         </w:rPr>
         <w:t xml:space="preserve"> .</w:t>
       </w:r>
-      <w:proofErr w:type="gramEnd"/>
       <w:r>
         <w:rPr>
           <w:noProof/>
-          <w:color w:val="000000" w:themeColor="text1"/>
-          <w:sz w:val="23"/>
-          <w:szCs w:val="23"/>
           <w:lang w:val="en-US"/>
         </w:rPr>
+        <w:t xml:space="preserve"> </w:t>
+      </w:r>
+      <w:r>
+        <w:rPr>
+          <w:noProof/>
+        </w:rPr>
         <w:drawing>
-          <wp:inline distT="0" distB="0" distL="0" distR="0" wp14:anchorId="0A1264E9" wp14:editId="371E85B7">
-            <wp:extent cx="3744016" cy="3120013"/>
-            <wp:effectExtent l="0" t="0" r="8890" b="4445"/>
-            <wp:docPr id="1830740151" name="Εικόνα 23"/>
+          <wp:inline distT="0" distB="0" distL="0" distR="0" wp14:anchorId="736D5058" wp14:editId="65CDEDF9">
+            <wp:extent cx="6115050" cy="3001645"/>
+            <wp:effectExtent l="0" t="0" r="0" b="8255"/>
+            <wp:docPr id="1717540415" name="Εικόνα 1"/>
             <wp:cNvGraphicFramePr>
               <a:graphicFrameLocks xmlns:a="http://schemas.openxmlformats.org/drawingml/2006/main" noChangeAspect="1"/>
             </wp:cNvGraphicFramePr>
@@ -3773,17 +3273,11 @@
               <a:graphicData uri="http://schemas.openxmlformats.org/drawingml/2006/picture">
                 <pic:pic xmlns:pic="http://schemas.openxmlformats.org/drawingml/2006/picture">
                   <pic:nvPicPr>
-                    <pic:cNvPr id="1830740151" name="Εικόνα 1830740151"/>
+                    <pic:cNvPr id="1717540415" name=""/>
                     <pic:cNvPicPr/>
                   </pic:nvPicPr>
                   <pic:blipFill>
-                    <a:blip r:embed="rId20">
-                      <a:extLst>
-                        <a:ext uri="{28A0092B-C50C-407E-A947-70E740481C1C}">
-                          <a14:useLocalDpi xmlns:a14="http://schemas.microsoft.com/office/drawing/2010/main" val="0"/>
-                        </a:ext>
-                      </a:extLst>
-                    </a:blip>
+                    <a:blip r:embed="rId20"/>
                     <a:stretch>
                       <a:fillRect/>
                     </a:stretch>
@@ -3791,7 +3285,7 @@
                   <pic:spPr>
                     <a:xfrm>
                       <a:off x="0" y="0"/>
-                      <a:ext cx="3748869" cy="3124057"/>
+                      <a:ext cx="6115050" cy="3001645"/>
                     </a:xfrm>
                     <a:prstGeom prst="rect">
                       <a:avLst/>
@@ -3856,34 +3350,14 @@
           <w:lang w:eastAsia="el-GR"/>
         </w:rPr>
       </w:pPr>
-      <w:proofErr w:type="spellStart"/>
       <w:r>
         <w:rPr>
           <w:rFonts w:ascii="Segoe UI" w:eastAsia="Times New Roman" w:hAnsi="Segoe UI" w:cs="Segoe UI"/>
           <w:color w:val="000000" w:themeColor="text1"/>
           <w:lang w:eastAsia="el-GR"/>
         </w:rPr>
-        <w:t>Last</w:t>
+        <w:t>Last Name</w:t>
       </w:r>
-      <w:proofErr w:type="spellEnd"/>
-      <w:r>
-        <w:rPr>
-          <w:rFonts w:ascii="Segoe UI" w:eastAsia="Times New Roman" w:hAnsi="Segoe UI" w:cs="Segoe UI"/>
-          <w:color w:val="000000" w:themeColor="text1"/>
-          <w:lang w:eastAsia="el-GR"/>
-        </w:rPr>
-        <w:t xml:space="preserve"> </w:t>
-      </w:r>
-      <w:proofErr w:type="spellStart"/>
-      <w:r>
-        <w:rPr>
-          <w:rFonts w:ascii="Segoe UI" w:eastAsia="Times New Roman" w:hAnsi="Segoe UI" w:cs="Segoe UI"/>
-          <w:color w:val="000000" w:themeColor="text1"/>
-          <w:lang w:eastAsia="el-GR"/>
-        </w:rPr>
-        <w:t>Name</w:t>
-      </w:r>
-      <w:proofErr w:type="spellEnd"/>
     </w:p>
     <w:p>
       <w:pPr>
@@ -3910,18 +3384,8 @@
           <w:color w:val="000000" w:themeColor="text1"/>
           <w:lang w:eastAsia="el-GR"/>
         </w:rPr>
-        <w:t xml:space="preserve">First </w:t>
+        <w:t>First Name</w:t>
       </w:r>
-      <w:proofErr w:type="spellStart"/>
-      <w:r>
-        <w:rPr>
-          <w:rFonts w:ascii="Segoe UI" w:eastAsia="Times New Roman" w:hAnsi="Segoe UI" w:cs="Segoe UI"/>
-          <w:color w:val="000000" w:themeColor="text1"/>
-          <w:lang w:eastAsia="el-GR"/>
-        </w:rPr>
-        <w:t>Name</w:t>
-      </w:r>
-      <w:proofErr w:type="spellEnd"/>
     </w:p>
     <w:p>
       <w:pPr>
@@ -3942,34 +3406,14 @@
           <w:lang w:eastAsia="el-GR"/>
         </w:rPr>
       </w:pPr>
-      <w:proofErr w:type="spellStart"/>
       <w:r>
         <w:rPr>
           <w:rFonts w:ascii="Segoe UI" w:eastAsia="Times New Roman" w:hAnsi="Segoe UI" w:cs="Segoe UI"/>
           <w:color w:val="000000" w:themeColor="text1"/>
           <w:lang w:eastAsia="el-GR"/>
         </w:rPr>
-        <w:t>Course</w:t>
+        <w:t>Course Title</w:t>
       </w:r>
-      <w:proofErr w:type="spellEnd"/>
-      <w:r>
-        <w:rPr>
-          <w:rFonts w:ascii="Segoe UI" w:eastAsia="Times New Roman" w:hAnsi="Segoe UI" w:cs="Segoe UI"/>
-          <w:color w:val="000000" w:themeColor="text1"/>
-          <w:lang w:eastAsia="el-GR"/>
-        </w:rPr>
-        <w:t xml:space="preserve"> </w:t>
-      </w:r>
-      <w:proofErr w:type="spellStart"/>
-      <w:r>
-        <w:rPr>
-          <w:rFonts w:ascii="Segoe UI" w:eastAsia="Times New Roman" w:hAnsi="Segoe UI" w:cs="Segoe UI"/>
-          <w:color w:val="000000" w:themeColor="text1"/>
-          <w:lang w:eastAsia="el-GR"/>
-        </w:rPr>
-        <w:t>Title</w:t>
-      </w:r>
-      <w:proofErr w:type="spellEnd"/>
     </w:p>
     <w:p>
       <w:pPr>
@@ -3990,34 +3434,14 @@
           <w:lang w:eastAsia="el-GR"/>
         </w:rPr>
       </w:pPr>
-      <w:proofErr w:type="spellStart"/>
       <w:r>
         <w:rPr>
           <w:rFonts w:ascii="Segoe UI" w:eastAsia="Times New Roman" w:hAnsi="Segoe UI" w:cs="Segoe UI"/>
           <w:color w:val="000000" w:themeColor="text1"/>
           <w:lang w:eastAsia="el-GR"/>
         </w:rPr>
-        <w:t>Quiz</w:t>
+        <w:t>Quiz Title</w:t>
       </w:r>
-      <w:proofErr w:type="spellEnd"/>
-      <w:r>
-        <w:rPr>
-          <w:rFonts w:ascii="Segoe UI" w:eastAsia="Times New Roman" w:hAnsi="Segoe UI" w:cs="Segoe UI"/>
-          <w:color w:val="000000" w:themeColor="text1"/>
-          <w:lang w:eastAsia="el-GR"/>
-        </w:rPr>
-        <w:t xml:space="preserve"> </w:t>
-      </w:r>
-      <w:proofErr w:type="spellStart"/>
-      <w:r>
-        <w:rPr>
-          <w:rFonts w:ascii="Segoe UI" w:eastAsia="Times New Roman" w:hAnsi="Segoe UI" w:cs="Segoe UI"/>
-          <w:color w:val="000000" w:themeColor="text1"/>
-          <w:lang w:eastAsia="el-GR"/>
-        </w:rPr>
-        <w:t>Title</w:t>
-      </w:r>
-      <w:proofErr w:type="spellEnd"/>
     </w:p>
     <w:p>
       <w:pPr>
@@ -4066,78 +3490,13 @@
           <w:lang w:eastAsia="el-GR"/>
         </w:rPr>
       </w:pPr>
-      <w:proofErr w:type="spellStart"/>
       <w:r>
         <w:rPr>
           <w:rFonts w:ascii="Segoe UI" w:eastAsia="Times New Roman" w:hAnsi="Segoe UI" w:cs="Segoe UI"/>
           <w:color w:val="000000" w:themeColor="text1"/>
           <w:lang w:eastAsia="el-GR"/>
         </w:rPr>
-        <w:lastRenderedPageBreak/>
-        <w:t>Attempts</w:t>
-      </w:r>
-      <w:proofErr w:type="spellEnd"/>
-      <w:r>
-        <w:rPr>
-          <w:rFonts w:ascii="Segoe UI" w:eastAsia="Times New Roman" w:hAnsi="Segoe UI" w:cs="Segoe UI"/>
-          <w:color w:val="000000" w:themeColor="text1"/>
-          <w:lang w:eastAsia="el-GR"/>
-        </w:rPr>
-        <w:t xml:space="preserve"> (</w:t>
-      </w:r>
-      <w:proofErr w:type="spellStart"/>
-      <w:r>
-        <w:rPr>
-          <w:rFonts w:ascii="Segoe UI" w:eastAsia="Times New Roman" w:hAnsi="Segoe UI" w:cs="Segoe UI"/>
-          <w:color w:val="000000" w:themeColor="text1"/>
-          <w:lang w:eastAsia="el-GR"/>
-        </w:rPr>
-        <w:t>total</w:t>
-      </w:r>
-      <w:proofErr w:type="spellEnd"/>
-      <w:r>
-        <w:rPr>
-          <w:rFonts w:ascii="Segoe UI" w:eastAsia="Times New Roman" w:hAnsi="Segoe UI" w:cs="Segoe UI"/>
-          <w:color w:val="000000" w:themeColor="text1"/>
-          <w:lang w:eastAsia="el-GR"/>
-        </w:rPr>
-        <w:t xml:space="preserve"> </w:t>
-      </w:r>
-      <w:proofErr w:type="spellStart"/>
-      <w:r>
-        <w:rPr>
-          <w:rFonts w:ascii="Segoe UI" w:eastAsia="Times New Roman" w:hAnsi="Segoe UI" w:cs="Segoe UI"/>
-          <w:color w:val="000000" w:themeColor="text1"/>
-          <w:lang w:eastAsia="el-GR"/>
-        </w:rPr>
-        <w:t>user</w:t>
-      </w:r>
-      <w:proofErr w:type="spellEnd"/>
-      <w:r>
-        <w:rPr>
-          <w:rFonts w:ascii="Segoe UI" w:eastAsia="Times New Roman" w:hAnsi="Segoe UI" w:cs="Segoe UI"/>
-          <w:color w:val="000000" w:themeColor="text1"/>
-          <w:lang w:eastAsia="el-GR"/>
-        </w:rPr>
-        <w:t xml:space="preserve"> </w:t>
-      </w:r>
-      <w:proofErr w:type="spellStart"/>
-      <w:r>
-        <w:rPr>
-          <w:rFonts w:ascii="Segoe UI" w:eastAsia="Times New Roman" w:hAnsi="Segoe UI" w:cs="Segoe UI"/>
-          <w:color w:val="000000" w:themeColor="text1"/>
-          <w:lang w:eastAsia="el-GR"/>
-        </w:rPr>
-        <w:t>attempts</w:t>
-      </w:r>
-      <w:proofErr w:type="spellEnd"/>
-      <w:r>
-        <w:rPr>
-          <w:rFonts w:ascii="Segoe UI" w:eastAsia="Times New Roman" w:hAnsi="Segoe UI" w:cs="Segoe UI"/>
-          <w:color w:val="000000" w:themeColor="text1"/>
-          <w:lang w:eastAsia="el-GR"/>
-        </w:rPr>
-        <w:t>)</w:t>
+        <w:t>Attempts (total user attempts)</w:t>
       </w:r>
     </w:p>
     <w:p>
@@ -4220,16 +3579,13 @@
       <w:r>
         <w:rPr>
           <w:noProof/>
-          <w:color w:val="000000" w:themeColor="text1"/>
-          <w:sz w:val="23"/>
-          <w:szCs w:val="23"/>
-          <w:lang w:val="en-US"/>
-        </w:rPr>
+        </w:rPr>
+        <w:lastRenderedPageBreak/>
         <w:drawing>
-          <wp:inline distT="0" distB="0" distL="0" distR="0" wp14:anchorId="1D475430" wp14:editId="2AC7CAE0">
-            <wp:extent cx="3701813" cy="3084844"/>
-            <wp:effectExtent l="0" t="0" r="0" b="1270"/>
-            <wp:docPr id="912547872" name="Εικόνα 22"/>
+          <wp:inline distT="0" distB="0" distL="0" distR="0" wp14:anchorId="3AF7296D" wp14:editId="5BAC72D9">
+            <wp:extent cx="6115050" cy="3015615"/>
+            <wp:effectExtent l="0" t="0" r="0" b="0"/>
+            <wp:docPr id="812618321" name="Εικόνα 1"/>
             <wp:cNvGraphicFramePr>
               <a:graphicFrameLocks xmlns:a="http://schemas.openxmlformats.org/drawingml/2006/main" noChangeAspect="1"/>
             </wp:cNvGraphicFramePr>
@@ -4237,17 +3593,11 @@
               <a:graphicData uri="http://schemas.openxmlformats.org/drawingml/2006/picture">
                 <pic:pic xmlns:pic="http://schemas.openxmlformats.org/drawingml/2006/picture">
                   <pic:nvPicPr>
-                    <pic:cNvPr id="912547872" name="Εικόνα 912547872"/>
+                    <pic:cNvPr id="812618321" name=""/>
                     <pic:cNvPicPr/>
                   </pic:nvPicPr>
                   <pic:blipFill>
-                    <a:blip r:embed="rId21">
-                      <a:extLst>
-                        <a:ext uri="{28A0092B-C50C-407E-A947-70E740481C1C}">
-                          <a14:useLocalDpi xmlns:a14="http://schemas.microsoft.com/office/drawing/2010/main" val="0"/>
-                        </a:ext>
-                      </a:extLst>
-                    </a:blip>
+                    <a:blip r:embed="rId21"/>
                     <a:stretch>
                       <a:fillRect/>
                     </a:stretch>
@@ -4255,7 +3605,7 @@
                   <pic:spPr>
                     <a:xfrm>
                       <a:off x="0" y="0"/>
-                      <a:ext cx="3709321" cy="3091101"/>
+                      <a:ext cx="6115050" cy="3015615"/>
                     </a:xfrm>
                     <a:prstGeom prst="rect">
                       <a:avLst/>
@@ -4750,29 +4100,7 @@
                               <w:szCs w:val="16"/>
                               <w:lang w:val="en-US" w:eastAsia="el-GR"/>
                             </w:rPr>
-                            <w:t xml:space="preserve">46-48 El. </w:t>
-                          </w:r>
-                          <w:proofErr w:type="spellStart"/>
-                          <w:r>
-                            <w:rPr>
-                              <w:rFonts w:ascii="Arial" w:eastAsia="Times New Roman" w:hAnsi="Arial"/>
-                              <w:color w:val="595959"/>
-                              <w:sz w:val="16"/>
-                              <w:szCs w:val="16"/>
-                              <w:lang w:val="en-US" w:eastAsia="el-GR"/>
-                            </w:rPr>
-                            <w:t>Venizelou</w:t>
-                          </w:r>
-                          <w:proofErr w:type="spellEnd"/>
-                          <w:r>
-                            <w:rPr>
-                              <w:rFonts w:ascii="Arial" w:eastAsia="Times New Roman" w:hAnsi="Arial"/>
-                              <w:color w:val="595959"/>
-                              <w:sz w:val="16"/>
-                              <w:szCs w:val="16"/>
-                              <w:lang w:val="en-US" w:eastAsia="el-GR"/>
-                            </w:rPr>
-                            <w:t xml:space="preserve"> Avenue, Kallithea, 17676, Greece</w:t>
+                            <w:t>46-48 El. Venizelou Avenue, Kallithea, 17676, Greece</w:t>
                           </w:r>
                         </w:p>
                         <w:p>
@@ -4850,18 +4178,7 @@
                               <w:szCs w:val="16"/>
                               <w:lang w:val="en-US" w:eastAsia="el-GR"/>
                             </w:rPr>
-                            <w:t xml:space="preserve">213 </w:t>
-                          </w:r>
-                          <w:proofErr w:type="gramStart"/>
-                          <w:r>
-                            <w:rPr>
-                              <w:rFonts w:ascii="Arial" w:eastAsia="Times New Roman" w:hAnsi="Arial"/>
-                              <w:color w:val="595959"/>
-                              <w:sz w:val="16"/>
-                              <w:szCs w:val="16"/>
-                              <w:lang w:val="en-US" w:eastAsia="el-GR"/>
-                            </w:rPr>
-                            <w:t>0417358</w:t>
+                            <w:t>213 0417358</w:t>
                           </w:r>
                           <w:r>
                             <w:rPr>
@@ -4871,18 +4188,7 @@
                               <w:szCs w:val="16"/>
                               <w:lang w:val="en-US" w:eastAsia="el-GR"/>
                             </w:rPr>
-                            <w:t xml:space="preserve">,   </w:t>
-                          </w:r>
-                          <w:proofErr w:type="gramEnd"/>
-                          <w:r>
-                            <w:rPr>
-                              <w:rFonts w:ascii="Arial" w:eastAsia="Times New Roman" w:hAnsi="Arial"/>
-                              <w:color w:val="595959"/>
-                              <w:sz w:val="16"/>
-                              <w:szCs w:val="16"/>
-                              <w:lang w:val="en-US" w:eastAsia="el-GR"/>
-                            </w:rPr>
-                            <w:t xml:space="preserve">        Fax: +30</w:t>
+                            <w:t>,           Fax: +30</w:t>
                           </w:r>
                           <w:r>
                             <w:rPr>
@@ -5043,29 +4349,7 @@
                         <w:szCs w:val="16"/>
                         <w:lang w:val="en-US" w:eastAsia="el-GR"/>
                       </w:rPr>
-                      <w:t xml:space="preserve">46-48 El. </w:t>
-                    </w:r>
-                    <w:proofErr w:type="spellStart"/>
-                    <w:r>
-                      <w:rPr>
-                        <w:rFonts w:ascii="Arial" w:eastAsia="Times New Roman" w:hAnsi="Arial"/>
-                        <w:color w:val="595959"/>
-                        <w:sz w:val="16"/>
-                        <w:szCs w:val="16"/>
-                        <w:lang w:val="en-US" w:eastAsia="el-GR"/>
-                      </w:rPr>
-                      <w:t>Venizelou</w:t>
-                    </w:r>
-                    <w:proofErr w:type="spellEnd"/>
-                    <w:r>
-                      <w:rPr>
-                        <w:rFonts w:ascii="Arial" w:eastAsia="Times New Roman" w:hAnsi="Arial"/>
-                        <w:color w:val="595959"/>
-                        <w:sz w:val="16"/>
-                        <w:szCs w:val="16"/>
-                        <w:lang w:val="en-US" w:eastAsia="el-GR"/>
-                      </w:rPr>
-                      <w:t xml:space="preserve"> Avenue, Kallithea, 17676, Greece</w:t>
+                      <w:t>46-48 El. Venizelou Avenue, Kallithea, 17676, Greece</w:t>
                     </w:r>
                   </w:p>
                   <w:p>
@@ -5143,18 +4427,7 @@
                         <w:szCs w:val="16"/>
                         <w:lang w:val="en-US" w:eastAsia="el-GR"/>
                       </w:rPr>
-                      <w:t xml:space="preserve">213 </w:t>
-                    </w:r>
-                    <w:proofErr w:type="gramStart"/>
-                    <w:r>
-                      <w:rPr>
-                        <w:rFonts w:ascii="Arial" w:eastAsia="Times New Roman" w:hAnsi="Arial"/>
-                        <w:color w:val="595959"/>
-                        <w:sz w:val="16"/>
-                        <w:szCs w:val="16"/>
-                        <w:lang w:val="en-US" w:eastAsia="el-GR"/>
-                      </w:rPr>
-                      <w:t>0417358</w:t>
+                      <w:t>213 0417358</w:t>
                     </w:r>
                     <w:r>
                       <w:rPr>
@@ -5164,18 +4437,7 @@
                         <w:szCs w:val="16"/>
                         <w:lang w:val="en-US" w:eastAsia="el-GR"/>
                       </w:rPr>
-                      <w:t xml:space="preserve">,   </w:t>
-                    </w:r>
-                    <w:proofErr w:type="gramEnd"/>
-                    <w:r>
-                      <w:rPr>
-                        <w:rFonts w:ascii="Arial" w:eastAsia="Times New Roman" w:hAnsi="Arial"/>
-                        <w:color w:val="595959"/>
-                        <w:sz w:val="16"/>
-                        <w:szCs w:val="16"/>
-                        <w:lang w:val="en-US" w:eastAsia="el-GR"/>
-                      </w:rPr>
-                      <w:t xml:space="preserve">        Fax: +30</w:t>
+                      <w:t>,           Fax: +30</w:t>
                     </w:r>
                     <w:r>
                       <w:rPr>
@@ -15115,10 +14377,6 @@
 </file>
 
 <file path=customXml/item1.xml><?xml version="1.0" encoding="utf-8"?>
-<b:Sources xmlns:b="http://schemas.openxmlformats.org/officeDocument/2006/bibliography" xmlns="http://schemas.openxmlformats.org/officeDocument/2006/bibliography" SelectedStyle="\APASixthEditionOfficeOnline.xsl" StyleName="APA" Version="6"/>
-</file>
-
-<file path=customXml/item2.xml><?xml version="1.0" encoding="utf-8"?>
 <?mso-contentType ?>
 <FormTemplates xmlns="http://schemas.microsoft.com/sharepoint/v3/contenttype/forms">
   <Display>DocumentLibraryForm</Display>
@@ -15127,7 +14385,19 @@
 </FormTemplates>
 </file>
 
+<file path=customXml/item2.xml><?xml version="1.0" encoding="utf-8"?>
+<b:Sources xmlns:b="http://schemas.openxmlformats.org/officeDocument/2006/bibliography" xmlns="http://schemas.openxmlformats.org/officeDocument/2006/bibliography" SelectedStyle="\APASixthEditionOfficeOnline.xsl" StyleName="APA" Version="6"/>
+</file>
+
 <file path=customXml/item3.xml><?xml version="1.0" encoding="utf-8"?>
+<p:properties xmlns:p="http://schemas.microsoft.com/office/2006/metadata/properties" xmlns:xsi="http://www.w3.org/2001/XMLSchema-instance" xmlns:pc="http://schemas.microsoft.com/office/infopath/2007/PartnerControls">
+  <documentManagement>
+    <MediaServiceKeyPoints xmlns="71af3243-3dd4-4a8d-8c0d-dd76da1f02a5" xsi:nil="true"/>
+  </documentManagement>
+</p:properties>
+</file>
+
+<file path=customXml/item4.xml><?xml version="1.0" encoding="utf-8"?>
 <ct:contentTypeSchema xmlns:ct="http://schemas.microsoft.com/office/2006/metadata/contentType" xmlns:ma="http://schemas.microsoft.com/office/2006/metadata/properties/metaAttributes" ct:_="" ma:_="" ma:contentTypeName="Document" ma:contentTypeID="0x01010079F111ED35F8CC479449609E8A0923A6" ma:contentTypeVersion="11" ma:contentTypeDescription="Create a new document." ma:contentTypeScope="" ma:versionID="1c2eb7a32e66fb6e4260f3771546a5e2">
   <xsd:schema xmlns:xsd="http://www.w3.org/2001/XMLSchema" xmlns:xs="http://www.w3.org/2001/XMLSchema" xmlns:p="http://schemas.microsoft.com/office/2006/metadata/properties" xmlns:ns2="71af3243-3dd4-4a8d-8c0d-dd76da1f02a5" xmlns:ns3="16c05727-aa75-4e4a-9b5f-8a80a1165891" targetNamespace="http://schemas.microsoft.com/office/2006/metadata/properties" ma:root="true" ma:fieldsID="04e1f6479c48b08974ba73b5ca973489" ns2:_="" ns3:_="">
     <xsd:import namespace="71af3243-3dd4-4a8d-8c0d-dd76da1f02a5"/>
@@ -15338,15 +14608,15 @@
 </ct:contentTypeSchema>
 </file>
 
-<file path=customXml/item4.xml><?xml version="1.0" encoding="utf-8"?>
-<p:properties xmlns:p="http://schemas.microsoft.com/office/2006/metadata/properties" xmlns:xsi="http://www.w3.org/2001/XMLSchema-instance" xmlns:pc="http://schemas.microsoft.com/office/infopath/2007/PartnerControls">
-  <documentManagement>
-    <MediaServiceKeyPoints xmlns="71af3243-3dd4-4a8d-8c0d-dd76da1f02a5" xsi:nil="true"/>
-  </documentManagement>
-</p:properties>
+<file path=customXml/itemProps1.xml><?xml version="1.0" encoding="utf-8"?>
+<ds:datastoreItem xmlns:ds="http://schemas.openxmlformats.org/officeDocument/2006/customXml" ds:itemID="{F90177D3-0391-4965-A050-27EB09DF6208}">
+  <ds:schemaRefs>
+    <ds:schemaRef ds:uri="http://schemas.microsoft.com/sharepoint/v3/contenttype/forms"/>
+  </ds:schemaRefs>
+</ds:datastoreItem>
 </file>
 
-<file path=customXml/itemProps1.xml><?xml version="1.0" encoding="utf-8"?>
+<file path=customXml/itemProps2.xml><?xml version="1.0" encoding="utf-8"?>
 <ds:datastoreItem xmlns:ds="http://schemas.openxmlformats.org/officeDocument/2006/customXml" ds:itemID="{53197CA6-308A-4841-A310-300E36775F8C}">
   <ds:schemaRefs>
     <ds:schemaRef ds:uri="http://schemas.openxmlformats.org/officeDocument/2006/bibliography"/>
@@ -15354,15 +14624,17 @@
 </ds:datastoreItem>
 </file>
 
-<file path=customXml/itemProps2.xml><?xml version="1.0" encoding="utf-8"?>
-<ds:datastoreItem xmlns:ds="http://schemas.openxmlformats.org/officeDocument/2006/customXml" ds:itemID="{F90177D3-0391-4965-A050-27EB09DF6208}">
+<file path=customXml/itemProps3.xml><?xml version="1.0" encoding="utf-8"?>
+<ds:datastoreItem xmlns:ds="http://schemas.openxmlformats.org/officeDocument/2006/customXml" ds:itemID="{15ED74A8-3B5E-46DD-932C-D963102FAA49}">
   <ds:schemaRefs>
-    <ds:schemaRef ds:uri="http://schemas.microsoft.com/sharepoint/v3/contenttype/forms"/>
+    <ds:schemaRef ds:uri="http://schemas.microsoft.com/office/2006/metadata/properties"/>
+    <ds:schemaRef ds:uri="http://schemas.microsoft.com/office/infopath/2007/PartnerControls"/>
+    <ds:schemaRef ds:uri="71af3243-3dd4-4a8d-8c0d-dd76da1f02a5"/>
   </ds:schemaRefs>
 </ds:datastoreItem>
 </file>
 
-<file path=customXml/itemProps3.xml><?xml version="1.0" encoding="utf-8"?>
+<file path=customXml/itemProps4.xml><?xml version="1.0" encoding="utf-8"?>
 <ds:datastoreItem xmlns:ds="http://schemas.openxmlformats.org/officeDocument/2006/customXml" ds:itemID="{55DDE4A2-1439-4D03-9F89-0AC06C8ECA73}">
   <ds:schemaRefs>
     <ds:schemaRef ds:uri="http://schemas.microsoft.com/office/2006/metadata/contentType"/>
@@ -15379,14 +14651,4 @@
     <ds:schemaRef ds:uri="http://schemas.microsoft.com/internal/obd"/>
   </ds:schemaRefs>
 </ds:datastoreItem>
-</file>
-
-<file path=customXml/itemProps4.xml><?xml version="1.0" encoding="utf-8"?>
-<ds:datastoreItem xmlns:ds="http://schemas.openxmlformats.org/officeDocument/2006/customXml" ds:itemID="{15ED74A8-3B5E-46DD-932C-D963102FAA49}">
-  <ds:schemaRefs>
-    <ds:schemaRef ds:uri="http://schemas.microsoft.com/office/2006/metadata/properties"/>
-    <ds:schemaRef ds:uri="http://schemas.microsoft.com/office/infopath/2007/PartnerControls"/>
-    <ds:schemaRef ds:uri="71af3243-3dd4-4a8d-8c0d-dd76da1f02a5"/>
-  </ds:schemaRefs>
-</ds:datastoreItem>
 </file>
</xml_diff>

<commit_message>
Add confguration page to select course for measurments
</commit_message>
<xml_diff>
--- a/Course_statistics_Manual_Admin_Teacher.docx
+++ b/Course_statistics_Manual_Admin_Teacher.docx
@@ -812,12 +812,6 @@
     <w:p>
       <w:pPr>
         <w:pStyle w:val="3"/>
-        <w:pBdr>
-          <w:top w:val="single" w:sz="2" w:space="0" w:color="D9D9E3"/>
-          <w:left w:val="single" w:sz="2" w:space="0" w:color="D9D9E3"/>
-          <w:bottom w:val="single" w:sz="2" w:space="0" w:color="D9D9E3"/>
-          <w:right w:val="single" w:sz="2" w:space="0" w:color="D9D9E3"/>
-        </w:pBdr>
         <w:rPr>
           <w:rFonts w:ascii="Segoe UI" w:hAnsi="Segoe UI" w:cs="Segoe UI"/>
           <w:color w:val="000000" w:themeColor="text1"/>
@@ -842,12 +836,6 @@
     <w:p>
       <w:pPr>
         <w:pStyle w:val="Web"/>
-        <w:pBdr>
-          <w:top w:val="single" w:sz="2" w:space="0" w:color="D9D9E3"/>
-          <w:left w:val="single" w:sz="2" w:space="0" w:color="D9D9E3"/>
-          <w:bottom w:val="single" w:sz="2" w:space="0" w:color="D9D9E3"/>
-          <w:right w:val="single" w:sz="2" w:space="0" w:color="D9D9E3"/>
-        </w:pBdr>
         <w:spacing w:before="0" w:beforeAutospacing="0" w:after="300" w:afterAutospacing="0"/>
         <w:rPr>
           <w:rFonts w:ascii="Segoe UI" w:hAnsi="Segoe UI" w:cs="Segoe UI"/>
@@ -870,12 +858,6 @@
           <w:ilvl w:val="0"/>
           <w:numId w:val="58"/>
         </w:numPr>
-        <w:pBdr>
-          <w:top w:val="single" w:sz="2" w:space="0" w:color="D9D9E3"/>
-          <w:left w:val="single" w:sz="2" w:space="5" w:color="D9D9E3"/>
-          <w:bottom w:val="single" w:sz="2" w:space="0" w:color="D9D9E3"/>
-          <w:right w:val="single" w:sz="2" w:space="0" w:color="D9D9E3"/>
-        </w:pBdr>
         <w:spacing w:before="0" w:after="0" w:line="240" w:lineRule="auto"/>
         <w:rPr>
           <w:rFonts w:ascii="Segoe UI" w:hAnsi="Segoe UI" w:cs="Segoe UI"/>
@@ -898,12 +880,6 @@
           <w:ilvl w:val="0"/>
           <w:numId w:val="58"/>
         </w:numPr>
-        <w:pBdr>
-          <w:top w:val="single" w:sz="2" w:space="0" w:color="D9D9E3"/>
-          <w:left w:val="single" w:sz="2" w:space="5" w:color="D9D9E3"/>
-          <w:bottom w:val="single" w:sz="2" w:space="0" w:color="D9D9E3"/>
-          <w:right w:val="single" w:sz="2" w:space="0" w:color="D9D9E3"/>
-        </w:pBdr>
         <w:spacing w:before="0" w:after="0" w:line="240" w:lineRule="auto"/>
         <w:rPr>
           <w:rFonts w:ascii="Segoe UI" w:hAnsi="Segoe UI" w:cs="Segoe UI"/>
@@ -1025,12 +1001,6 @@
     <w:p>
       <w:pPr>
         <w:pStyle w:val="3"/>
-        <w:pBdr>
-          <w:top w:val="single" w:sz="2" w:space="0" w:color="D9D9E3"/>
-          <w:left w:val="single" w:sz="2" w:space="0" w:color="D9D9E3"/>
-          <w:bottom w:val="single" w:sz="2" w:space="0" w:color="D9D9E3"/>
-          <w:right w:val="single" w:sz="2" w:space="0" w:color="D9D9E3"/>
-        </w:pBdr>
         <w:rPr>
           <w:rFonts w:ascii="Segoe UI" w:hAnsi="Segoe UI" w:cs="Segoe UI"/>
           <w:color w:val="000000" w:themeColor="text1"/>
@@ -1039,6 +1009,7 @@
         </w:rPr>
       </w:pPr>
       <w:bookmarkStart w:id="1" w:name="_Toc145877069"/>
+      <w:proofErr w:type="spellStart"/>
       <w:r>
         <w:rPr>
           <w:rFonts w:ascii="Segoe UI" w:hAnsi="Segoe UI" w:cs="Segoe UI"/>
@@ -1046,9 +1017,30 @@
           <w:sz w:val="30"/>
           <w:szCs w:val="30"/>
         </w:rPr>
-        <w:t>Locating the Plugin</w:t>
+        <w:t>Locating</w:t>
+      </w:r>
+      <w:proofErr w:type="spellEnd"/>
+      <w:r>
+        <w:rPr>
+          <w:rFonts w:ascii="Segoe UI" w:hAnsi="Segoe UI" w:cs="Segoe UI"/>
+          <w:color w:val="000000" w:themeColor="text1"/>
+          <w:sz w:val="30"/>
+          <w:szCs w:val="30"/>
+        </w:rPr>
+        <w:t xml:space="preserve"> the </w:t>
+      </w:r>
+      <w:proofErr w:type="spellStart"/>
+      <w:r>
+        <w:rPr>
+          <w:rFonts w:ascii="Segoe UI" w:hAnsi="Segoe UI" w:cs="Segoe UI"/>
+          <w:color w:val="000000" w:themeColor="text1"/>
+          <w:sz w:val="30"/>
+          <w:szCs w:val="30"/>
+        </w:rPr>
+        <w:t>Plugin</w:t>
       </w:r>
       <w:bookmarkEnd w:id="1"/>
+      <w:proofErr w:type="spellEnd"/>
     </w:p>
     <w:p>
       <w:pPr>
@@ -1056,12 +1048,6 @@
           <w:ilvl w:val="0"/>
           <w:numId w:val="59"/>
         </w:numPr>
-        <w:pBdr>
-          <w:top w:val="single" w:sz="2" w:space="0" w:color="D9D9E3"/>
-          <w:left w:val="single" w:sz="2" w:space="5" w:color="D9D9E3"/>
-          <w:bottom w:val="single" w:sz="2" w:space="0" w:color="D9D9E3"/>
-          <w:right w:val="single" w:sz="2" w:space="0" w:color="D9D9E3"/>
-        </w:pBdr>
         <w:spacing w:before="0" w:after="0" w:line="240" w:lineRule="auto"/>
         <w:rPr>
           <w:rFonts w:ascii="Segoe UI" w:hAnsi="Segoe UI" w:cs="Segoe UI"/>
@@ -1084,12 +1070,6 @@
           <w:ilvl w:val="0"/>
           <w:numId w:val="59"/>
         </w:numPr>
-        <w:pBdr>
-          <w:top w:val="single" w:sz="2" w:space="0" w:color="D9D9E3"/>
-          <w:left w:val="single" w:sz="2" w:space="5" w:color="D9D9E3"/>
-          <w:bottom w:val="single" w:sz="2" w:space="0" w:color="D9D9E3"/>
-          <w:right w:val="single" w:sz="2" w:space="0" w:color="D9D9E3"/>
-        </w:pBdr>
         <w:spacing w:before="0" w:after="0" w:line="240" w:lineRule="auto"/>
         <w:rPr>
           <w:rFonts w:ascii="Segoe UI" w:hAnsi="Segoe UI" w:cs="Segoe UI"/>
@@ -1191,12 +1171,6 @@
     <w:p>
       <w:pPr>
         <w:pStyle w:val="3"/>
-        <w:pBdr>
-          <w:top w:val="single" w:sz="2" w:space="0" w:color="D9D9E3"/>
-          <w:left w:val="single" w:sz="2" w:space="0" w:color="D9D9E3"/>
-          <w:bottom w:val="single" w:sz="2" w:space="0" w:color="D9D9E3"/>
-          <w:right w:val="single" w:sz="2" w:space="0" w:color="D9D9E3"/>
-        </w:pBdr>
         <w:rPr>
           <w:rFonts w:ascii="Segoe UI" w:hAnsi="Segoe UI" w:cs="Segoe UI"/>
           <w:color w:val="000000" w:themeColor="text1"/>
@@ -1221,12 +1195,6 @@
     <w:p>
       <w:pPr>
         <w:pStyle w:val="Web"/>
-        <w:pBdr>
-          <w:top w:val="single" w:sz="2" w:space="0" w:color="D9D9E3"/>
-          <w:left w:val="single" w:sz="2" w:space="0" w:color="D9D9E3"/>
-          <w:bottom w:val="single" w:sz="2" w:space="0" w:color="D9D9E3"/>
-          <w:right w:val="single" w:sz="2" w:space="0" w:color="D9D9E3"/>
-        </w:pBdr>
         <w:spacing w:before="0" w:beforeAutospacing="0" w:after="300" w:afterAutospacing="0"/>
         <w:rPr>
           <w:rFonts w:ascii="Segoe UI" w:hAnsi="Segoe UI" w:cs="Segoe UI"/>
@@ -1240,18 +1208,52 @@
           <w:color w:val="000000" w:themeColor="text1"/>
           <w:lang w:val="en-US"/>
         </w:rPr>
-        <w:t xml:space="preserve">The block plugin is accessible to users with admin, manager, teacher, and editing teacher roles. While it's not mandatory to install the block in all courses, one installation is sufficient. </w:t>
+        <w:t>The block is accessible to users with roles such as administrator, course administrator, trainer, and editing trainer. The block displays statistics for each course that is installed and if the option to calculate statistics for the course is enabled in the block settings.</w:t>
+      </w:r>
+      <w:r>
+        <w:rPr>
+          <w:noProof/>
+        </w:rPr>
+        <w:drawing>
+          <wp:inline distT="0" distB="0" distL="0" distR="0" wp14:anchorId="5337E986" wp14:editId="460F3D7C">
+            <wp:extent cx="6115050" cy="2529840"/>
+            <wp:effectExtent l="0" t="0" r="0" b="3810"/>
+            <wp:docPr id="1146165321" name="Εικόνα 1"/>
+            <wp:cNvGraphicFramePr>
+              <a:graphicFrameLocks xmlns:a="http://schemas.openxmlformats.org/drawingml/2006/main" noChangeAspect="1"/>
+            </wp:cNvGraphicFramePr>
+            <a:graphic xmlns:a="http://schemas.openxmlformats.org/drawingml/2006/main">
+              <a:graphicData uri="http://schemas.openxmlformats.org/drawingml/2006/picture">
+                <pic:pic xmlns:pic="http://schemas.openxmlformats.org/drawingml/2006/picture">
+                  <pic:nvPicPr>
+                    <pic:cNvPr id="1146165321" name=""/>
+                    <pic:cNvPicPr/>
+                  </pic:nvPicPr>
+                  <pic:blipFill>
+                    <a:blip r:embed="rId13"/>
+                    <a:stretch>
+                      <a:fillRect/>
+                    </a:stretch>
+                  </pic:blipFill>
+                  <pic:spPr>
+                    <a:xfrm>
+                      <a:off x="0" y="0"/>
+                      <a:ext cx="6115050" cy="2529840"/>
+                    </a:xfrm>
+                    <a:prstGeom prst="rect">
+                      <a:avLst/>
+                    </a:prstGeom>
+                  </pic:spPr>
+                </pic:pic>
+              </a:graphicData>
+            </a:graphic>
+          </wp:inline>
+        </w:drawing>
       </w:r>
     </w:p>
     <w:p>
       <w:pPr>
         <w:pStyle w:val="Web"/>
-        <w:pBdr>
-          <w:top w:val="single" w:sz="2" w:space="0" w:color="D9D9E3"/>
-          <w:left w:val="single" w:sz="2" w:space="0" w:color="D9D9E3"/>
-          <w:bottom w:val="single" w:sz="2" w:space="0" w:color="D9D9E3"/>
-          <w:right w:val="single" w:sz="2" w:space="0" w:color="D9D9E3"/>
-        </w:pBdr>
         <w:spacing w:before="0" w:beforeAutospacing="0" w:after="300" w:afterAutospacing="0"/>
         <w:rPr>
           <w:rFonts w:ascii="Segoe UI" w:hAnsi="Segoe UI" w:cs="Segoe UI"/>
@@ -1265,18 +1267,13 @@
           <w:color w:val="000000" w:themeColor="text1"/>
           <w:lang w:val="en-US"/>
         </w:rPr>
-        <w:t xml:space="preserve">Once installed, admins can view statistics for all courses. For teachers, the block must be installed in a course where they have teaching privileges. The block will then identify all other courses where the user is a teacher and display the corresponding statistics. </w:t>
+        <w:lastRenderedPageBreak/>
+        <w:t>After it is installed, administrators can view statistics for the courses they have defined in the settings of the add-on.</w:t>
       </w:r>
     </w:p>
     <w:p>
       <w:pPr>
         <w:pStyle w:val="Web"/>
-        <w:pBdr>
-          <w:top w:val="single" w:sz="2" w:space="0" w:color="D9D9E3"/>
-          <w:left w:val="single" w:sz="2" w:space="0" w:color="D9D9E3"/>
-          <w:bottom w:val="single" w:sz="2" w:space="0" w:color="D9D9E3"/>
-          <w:right w:val="single" w:sz="2" w:space="0" w:color="D9D9E3"/>
-        </w:pBdr>
         <w:spacing w:before="0" w:beforeAutospacing="0" w:after="300" w:afterAutospacing="0"/>
         <w:rPr>
           <w:rFonts w:ascii="Segoe UI" w:hAnsi="Segoe UI" w:cs="Segoe UI"/>
@@ -1284,32 +1281,201 @@
           <w:lang w:val="en-US"/>
         </w:rPr>
       </w:pPr>
-      <w:r>
-        <w:rPr>
-          <w:rFonts w:ascii="Segoe UI" w:hAnsi="Segoe UI" w:cs="Segoe UI"/>
-          <w:color w:val="000000" w:themeColor="text1"/>
-          <w:lang w:val="en-US"/>
-        </w:rPr>
-        <w:t>Please note that the manuals for admins and teachers are identical.</w:t>
-      </w:r>
     </w:p>
     <w:p>
       <w:pPr>
-        <w:rPr>
+        <w:pStyle w:val="Web"/>
+        <w:spacing w:before="0" w:beforeAutospacing="0" w:after="300" w:afterAutospacing="0"/>
+        <w:rPr>
+          <w:rFonts w:ascii="Segoe UI" w:hAnsi="Segoe UI" w:cs="Segoe UI"/>
           <w:color w:val="000000" w:themeColor="text1"/>
           <w:lang w:val="en-US"/>
         </w:rPr>
       </w:pPr>
+      <w:r>
+        <w:rPr>
+          <w:noProof/>
+        </w:rPr>
+        <w:drawing>
+          <wp:inline distT="0" distB="0" distL="0" distR="0" wp14:anchorId="38C13EB7" wp14:editId="688FD5FC">
+            <wp:extent cx="6115050" cy="1757680"/>
+            <wp:effectExtent l="0" t="0" r="0" b="0"/>
+            <wp:docPr id="2058500095" name="Εικόνα 1"/>
+            <wp:cNvGraphicFramePr>
+              <a:graphicFrameLocks xmlns:a="http://schemas.openxmlformats.org/drawingml/2006/main" noChangeAspect="1"/>
+            </wp:cNvGraphicFramePr>
+            <a:graphic xmlns:a="http://schemas.openxmlformats.org/drawingml/2006/main">
+              <a:graphicData uri="http://schemas.openxmlformats.org/drawingml/2006/picture">
+                <pic:pic xmlns:pic="http://schemas.openxmlformats.org/drawingml/2006/picture">
+                  <pic:nvPicPr>
+                    <pic:cNvPr id="2058500095" name=""/>
+                    <pic:cNvPicPr/>
+                  </pic:nvPicPr>
+                  <pic:blipFill>
+                    <a:blip r:embed="rId14"/>
+                    <a:stretch>
+                      <a:fillRect/>
+                    </a:stretch>
+                  </pic:blipFill>
+                  <pic:spPr>
+                    <a:xfrm>
+                      <a:off x="0" y="0"/>
+                      <a:ext cx="6115050" cy="1757680"/>
+                    </a:xfrm>
+                    <a:prstGeom prst="rect">
+                      <a:avLst/>
+                    </a:prstGeom>
+                  </pic:spPr>
+                </pic:pic>
+              </a:graphicData>
+            </a:graphic>
+          </wp:inline>
+        </w:drawing>
+      </w:r>
+      <w:r>
+        <w:rPr>
+          <w:rFonts w:ascii="Segoe UI" w:hAnsi="Segoe UI" w:cs="Segoe UI"/>
+          <w:color w:val="000000" w:themeColor="text1"/>
+          <w:lang w:val="en-US"/>
+        </w:rPr>
+        <w:t xml:space="preserve"> </w:t>
+      </w:r>
     </w:p>
     <w:p>
       <w:pPr>
+        <w:pStyle w:val="Web"/>
+        <w:spacing w:before="0" w:beforeAutospacing="0" w:after="300" w:afterAutospacing="0"/>
+        <w:rPr>
+          <w:rFonts w:ascii="Segoe UI" w:hAnsi="Segoe UI" w:cs="Segoe UI"/>
+          <w:color w:val="000000" w:themeColor="text1"/>
+          <w:lang w:val="en-US"/>
+        </w:rPr>
+      </w:pPr>
+      <w:r>
+        <w:rPr>
+          <w:rFonts w:ascii="Segoe UI" w:hAnsi="Segoe UI" w:cs="Segoe UI"/>
+          <w:color w:val="000000" w:themeColor="text1"/>
+          <w:lang w:val="en-US"/>
+        </w:rPr>
+        <w:t>Select Courses for Statistics Calculation.</w:t>
+      </w:r>
+    </w:p>
+    <w:p>
+      <w:pPr>
+        <w:pStyle w:val="Web"/>
+        <w:spacing w:before="0" w:beforeAutospacing="0" w:after="300" w:afterAutospacing="0"/>
+        <w:rPr>
+          <w:rFonts w:ascii="Segoe UI" w:hAnsi="Segoe UI" w:cs="Segoe UI"/>
+          <w:color w:val="000000" w:themeColor="text1"/>
+          <w:lang w:val="en-US"/>
+        </w:rPr>
+      </w:pPr>
+      <w:r>
+        <w:rPr>
+          <w:noProof/>
+        </w:rPr>
+        <w:drawing>
+          <wp:inline distT="0" distB="0" distL="0" distR="0" wp14:anchorId="72C2491E" wp14:editId="2D90F0CA">
+            <wp:extent cx="6115050" cy="3179445"/>
+            <wp:effectExtent l="0" t="0" r="0" b="1905"/>
+            <wp:docPr id="764102288" name="Εικόνα 1"/>
+            <wp:cNvGraphicFramePr>
+              <a:graphicFrameLocks xmlns:a="http://schemas.openxmlformats.org/drawingml/2006/main" noChangeAspect="1"/>
+            </wp:cNvGraphicFramePr>
+            <a:graphic xmlns:a="http://schemas.openxmlformats.org/drawingml/2006/main">
+              <a:graphicData uri="http://schemas.openxmlformats.org/drawingml/2006/picture">
+                <pic:pic xmlns:pic="http://schemas.openxmlformats.org/drawingml/2006/picture">
+                  <pic:nvPicPr>
+                    <pic:cNvPr id="764102288" name=""/>
+                    <pic:cNvPicPr/>
+                  </pic:nvPicPr>
+                  <pic:blipFill>
+                    <a:blip r:embed="rId15"/>
+                    <a:stretch>
+                      <a:fillRect/>
+                    </a:stretch>
+                  </pic:blipFill>
+                  <pic:spPr>
+                    <a:xfrm>
+                      <a:off x="0" y="0"/>
+                      <a:ext cx="6115050" cy="3179445"/>
+                    </a:xfrm>
+                    <a:prstGeom prst="rect">
+                      <a:avLst/>
+                    </a:prstGeom>
+                  </pic:spPr>
+                </pic:pic>
+              </a:graphicData>
+            </a:graphic>
+          </wp:inline>
+        </w:drawing>
+      </w:r>
+    </w:p>
+    <w:p>
+      <w:pPr>
+        <w:pStyle w:val="Web"/>
+        <w:spacing w:before="0" w:beforeAutospacing="0" w:after="300" w:afterAutospacing="0"/>
+        <w:rPr>
+          <w:rFonts w:ascii="Segoe UI" w:hAnsi="Segoe UI" w:cs="Segoe UI"/>
+          <w:color w:val="000000" w:themeColor="text1"/>
+          <w:lang w:val="en-US"/>
+        </w:rPr>
+      </w:pPr>
+      <w:r>
+        <w:rPr>
+          <w:rFonts w:ascii="Segoe UI" w:hAnsi="Segoe UI" w:cs="Segoe UI"/>
+          <w:color w:val="000000" w:themeColor="text1"/>
+          <w:lang w:val="en-US"/>
+        </w:rPr>
+        <w:t>For teachers, the block must be installed in course</w:t>
+      </w:r>
+      <w:r>
+        <w:rPr>
+          <w:rFonts w:ascii="Segoe UI" w:hAnsi="Segoe UI" w:cs="Segoe UI"/>
+          <w:color w:val="000000" w:themeColor="text1"/>
+          <w:lang w:val="en-US"/>
+        </w:rPr>
+        <w:t>s</w:t>
+      </w:r>
+      <w:r>
+        <w:rPr>
+          <w:rFonts w:ascii="Segoe UI" w:hAnsi="Segoe UI" w:cs="Segoe UI"/>
+          <w:color w:val="000000" w:themeColor="text1"/>
+          <w:lang w:val="en-US"/>
+        </w:rPr>
+        <w:t xml:space="preserve"> where they have teaching privileges. </w:t>
+      </w:r>
+    </w:p>
+    <w:p>
+      <w:pPr>
+        <w:pStyle w:val="Web"/>
+        <w:spacing w:before="0" w:beforeAutospacing="0" w:after="300" w:afterAutospacing="0"/>
+        <w:rPr>
+          <w:rFonts w:ascii="Segoe UI" w:hAnsi="Segoe UI" w:cs="Segoe UI"/>
+          <w:color w:val="000000" w:themeColor="text1"/>
+          <w:lang w:val="en-US"/>
+        </w:rPr>
+      </w:pPr>
+      <w:r>
+        <w:rPr>
+          <w:rFonts w:ascii="Segoe UI" w:hAnsi="Segoe UI" w:cs="Segoe UI"/>
+          <w:color w:val="000000" w:themeColor="text1"/>
+          <w:lang w:val="en-US"/>
+        </w:rPr>
+        <w:t>Please note that the manuals for admins and teachers are identical.</w:t>
+      </w:r>
+    </w:p>
+    <w:p>
+      <w:pPr>
+        <w:rPr>
+          <w:color w:val="000000" w:themeColor="text1"/>
+          <w:lang w:val="en-US"/>
+        </w:rPr>
+      </w:pPr>
+    </w:p>
+    <w:p>
+      <w:pPr>
         <w:pStyle w:val="3"/>
-        <w:pBdr>
-          <w:top w:val="single" w:sz="2" w:space="0" w:color="D9D9E3"/>
-          <w:left w:val="single" w:sz="2" w:space="0" w:color="D9D9E3"/>
-          <w:bottom w:val="single" w:sz="2" w:space="0" w:color="D9D9E3"/>
-          <w:right w:val="single" w:sz="2" w:space="0" w:color="D9D9E3"/>
-        </w:pBdr>
         <w:rPr>
           <w:rFonts w:ascii="Segoe UI" w:hAnsi="Segoe UI" w:cs="Segoe UI"/>
           <w:color w:val="000000" w:themeColor="text1"/>
@@ -1334,12 +1500,6 @@
     <w:p>
       <w:pPr>
         <w:pStyle w:val="Web"/>
-        <w:pBdr>
-          <w:top w:val="single" w:sz="2" w:space="0" w:color="D9D9E3"/>
-          <w:left w:val="single" w:sz="2" w:space="0" w:color="D9D9E3"/>
-          <w:bottom w:val="single" w:sz="2" w:space="0" w:color="D9D9E3"/>
-          <w:right w:val="single" w:sz="2" w:space="0" w:color="D9D9E3"/>
-        </w:pBdr>
         <w:spacing w:before="0" w:beforeAutospacing="0" w:after="300" w:afterAutospacing="0"/>
         <w:rPr>
           <w:rFonts w:ascii="Segoe UI" w:hAnsi="Segoe UI" w:cs="Segoe UI"/>
@@ -1353,18 +1513,30 @@
           <w:color w:val="000000" w:themeColor="text1"/>
           <w:lang w:val="en-US"/>
         </w:rPr>
-        <w:t xml:space="preserve">The block employs a scheduled task called 'Pre-calculate Statistics from Logstore Table' to extract information from Moodle logs and store it in its own tables. </w:t>
+        <w:t xml:space="preserve">The block employs a scheduled task called 'Pre-calculate Statistics from </w:t>
+      </w:r>
+      <w:proofErr w:type="spellStart"/>
+      <w:r>
+        <w:rPr>
+          <w:rFonts w:ascii="Segoe UI" w:hAnsi="Segoe UI" w:cs="Segoe UI"/>
+          <w:color w:val="000000" w:themeColor="text1"/>
+          <w:lang w:val="en-US"/>
+        </w:rPr>
+        <w:t>Logstore</w:t>
+      </w:r>
+      <w:proofErr w:type="spellEnd"/>
+      <w:r>
+        <w:rPr>
+          <w:rFonts w:ascii="Segoe UI" w:hAnsi="Segoe UI" w:cs="Segoe UI"/>
+          <w:color w:val="000000" w:themeColor="text1"/>
+          <w:lang w:val="en-US"/>
+        </w:rPr>
+        <w:t xml:space="preserve"> Table' to extract information from Moodle logs and store it in its own tables. </w:t>
       </w:r>
     </w:p>
     <w:p>
       <w:pPr>
         <w:pStyle w:val="Web"/>
-        <w:pBdr>
-          <w:top w:val="single" w:sz="2" w:space="0" w:color="D9D9E3"/>
-          <w:left w:val="single" w:sz="2" w:space="0" w:color="D9D9E3"/>
-          <w:bottom w:val="single" w:sz="2" w:space="0" w:color="D9D9E3"/>
-          <w:right w:val="single" w:sz="2" w:space="0" w:color="D9D9E3"/>
-        </w:pBdr>
         <w:spacing w:before="0" w:beforeAutospacing="0" w:after="300" w:afterAutospacing="0"/>
         <w:rPr>
           <w:rFonts w:ascii="Segoe UI" w:hAnsi="Segoe UI" w:cs="Segoe UI"/>
@@ -1378,19 +1550,12 @@
           <w:color w:val="000000" w:themeColor="text1"/>
           <w:lang w:val="en-US"/>
         </w:rPr>
-        <w:lastRenderedPageBreak/>
         <w:t xml:space="preserve">Consequently, the block presents pre-calculated data from Moodle logs. The task is configured to run every 6 hours to collect data from the logs. </w:t>
       </w:r>
     </w:p>
     <w:p>
       <w:pPr>
         <w:pStyle w:val="Web"/>
-        <w:pBdr>
-          <w:top w:val="single" w:sz="2" w:space="0" w:color="D9D9E3"/>
-          <w:left w:val="single" w:sz="2" w:space="0" w:color="D9D9E3"/>
-          <w:bottom w:val="single" w:sz="2" w:space="0" w:color="D9D9E3"/>
-          <w:right w:val="single" w:sz="2" w:space="0" w:color="D9D9E3"/>
-        </w:pBdr>
         <w:spacing w:before="0" w:beforeAutospacing="0" w:after="300" w:afterAutospacing="0"/>
         <w:rPr>
           <w:rFonts w:ascii="Segoe UI" w:hAnsi="Segoe UI" w:cs="Segoe UI"/>
@@ -1404,6 +1569,7 @@
           <w:color w:val="000000" w:themeColor="text1"/>
           <w:lang w:val="en-US"/>
         </w:rPr>
+        <w:lastRenderedPageBreak/>
         <w:t>You can modify the scheduled task time at Site Administration &gt; Server &gt; Scheduled Tasks.</w:t>
       </w:r>
     </w:p>
@@ -1435,7 +1601,7 @@
                     <pic:cNvPicPr/>
                   </pic:nvPicPr>
                   <pic:blipFill>
-                    <a:blip r:embed="rId13"/>
+                    <a:blip r:embed="rId16"/>
                     <a:stretch>
                       <a:fillRect/>
                     </a:stretch>
@@ -1477,12 +1643,6 @@
     <w:p>
       <w:pPr>
         <w:pStyle w:val="3"/>
-        <w:pBdr>
-          <w:top w:val="single" w:sz="2" w:space="0" w:color="D9D9E3"/>
-          <w:left w:val="single" w:sz="2" w:space="0" w:color="D9D9E3"/>
-          <w:bottom w:val="single" w:sz="2" w:space="0" w:color="D9D9E3"/>
-          <w:right w:val="single" w:sz="2" w:space="0" w:color="D9D9E3"/>
-        </w:pBdr>
         <w:rPr>
           <w:rFonts w:ascii="Segoe UI" w:hAnsi="Segoe UI" w:cs="Segoe UI"/>
           <w:color w:val="000000" w:themeColor="text1"/>
@@ -1507,12 +1667,6 @@
     <w:p>
       <w:pPr>
         <w:pStyle w:val="Web"/>
-        <w:pBdr>
-          <w:top w:val="single" w:sz="2" w:space="0" w:color="D9D9E3"/>
-          <w:left w:val="single" w:sz="2" w:space="0" w:color="D9D9E3"/>
-          <w:bottom w:val="single" w:sz="2" w:space="0" w:color="D9D9E3"/>
-          <w:right w:val="single" w:sz="2" w:space="0" w:color="D9D9E3"/>
-        </w:pBdr>
         <w:spacing w:before="0" w:beforeAutospacing="0" w:after="300" w:afterAutospacing="0"/>
         <w:rPr>
           <w:rFonts w:ascii="Segoe UI" w:hAnsi="Segoe UI" w:cs="Segoe UI"/>
@@ -1535,12 +1689,6 @@
           <w:ilvl w:val="0"/>
           <w:numId w:val="61"/>
         </w:numPr>
-        <w:pBdr>
-          <w:top w:val="single" w:sz="2" w:space="0" w:color="D9D9E3"/>
-          <w:left w:val="single" w:sz="2" w:space="5" w:color="D9D9E3"/>
-          <w:bottom w:val="single" w:sz="2" w:space="0" w:color="D9D9E3"/>
-          <w:right w:val="single" w:sz="2" w:space="0" w:color="D9D9E3"/>
-        </w:pBdr>
         <w:spacing w:before="0" w:after="0" w:line="240" w:lineRule="auto"/>
         <w:rPr>
           <w:rFonts w:ascii="Segoe UI" w:hAnsi="Segoe UI" w:cs="Segoe UI"/>
@@ -1563,12 +1711,6 @@
           <w:ilvl w:val="0"/>
           <w:numId w:val="61"/>
         </w:numPr>
-        <w:pBdr>
-          <w:top w:val="single" w:sz="2" w:space="0" w:color="D9D9E3"/>
-          <w:left w:val="single" w:sz="2" w:space="5" w:color="D9D9E3"/>
-          <w:bottom w:val="single" w:sz="2" w:space="0" w:color="D9D9E3"/>
-          <w:right w:val="single" w:sz="2" w:space="0" w:color="D9D9E3"/>
-        </w:pBdr>
         <w:spacing w:before="0" w:after="0" w:line="240" w:lineRule="auto"/>
         <w:rPr>
           <w:rFonts w:ascii="Segoe UI" w:hAnsi="Segoe UI" w:cs="Segoe UI"/>
@@ -1591,12 +1733,6 @@
           <w:ilvl w:val="0"/>
           <w:numId w:val="61"/>
         </w:numPr>
-        <w:pBdr>
-          <w:top w:val="single" w:sz="2" w:space="0" w:color="D9D9E3"/>
-          <w:left w:val="single" w:sz="2" w:space="5" w:color="D9D9E3"/>
-          <w:bottom w:val="single" w:sz="2" w:space="0" w:color="D9D9E3"/>
-          <w:right w:val="single" w:sz="2" w:space="0" w:color="D9D9E3"/>
-        </w:pBdr>
         <w:spacing w:before="0" w:after="0" w:line="240" w:lineRule="auto"/>
         <w:rPr>
           <w:rFonts w:ascii="Segoe UI" w:hAnsi="Segoe UI" w:cs="Segoe UI"/>
@@ -1616,12 +1752,6 @@
     <w:p>
       <w:pPr>
         <w:pStyle w:val="Web"/>
-        <w:pBdr>
-          <w:top w:val="single" w:sz="2" w:space="0" w:color="D9D9E3"/>
-          <w:left w:val="single" w:sz="2" w:space="0" w:color="D9D9E3"/>
-          <w:bottom w:val="single" w:sz="2" w:space="0" w:color="D9D9E3"/>
-          <w:right w:val="single" w:sz="2" w:space="0" w:color="D9D9E3"/>
-        </w:pBdr>
         <w:spacing w:before="300" w:beforeAutospacing="0" w:after="300" w:afterAutospacing="0"/>
         <w:rPr>
           <w:rFonts w:ascii="Segoe UI" w:hAnsi="Segoe UI" w:cs="Segoe UI"/>
@@ -1635,7 +1765,6 @@
           <w:color w:val="000000" w:themeColor="text1"/>
           <w:lang w:val="en-US"/>
         </w:rPr>
-        <w:lastRenderedPageBreak/>
         <w:t>The initial page of the plugin showcases the general measures for the course.</w:t>
       </w:r>
     </w:p>
@@ -1652,12 +1781,6 @@
     <w:p>
       <w:pPr>
         <w:pStyle w:val="3"/>
-        <w:pBdr>
-          <w:top w:val="single" w:sz="2" w:space="0" w:color="D9D9E3"/>
-          <w:left w:val="single" w:sz="2" w:space="0" w:color="D9D9E3"/>
-          <w:bottom w:val="single" w:sz="2" w:space="0" w:color="D9D9E3"/>
-          <w:right w:val="single" w:sz="2" w:space="0" w:color="D9D9E3"/>
-        </w:pBdr>
         <w:rPr>
           <w:rFonts w:ascii="Segoe UI" w:hAnsi="Segoe UI" w:cs="Segoe UI"/>
           <w:color w:val="000000" w:themeColor="text1"/>
@@ -1682,12 +1805,6 @@
     <w:p>
       <w:pPr>
         <w:pStyle w:val="Web"/>
-        <w:pBdr>
-          <w:top w:val="single" w:sz="2" w:space="0" w:color="D9D9E3"/>
-          <w:left w:val="single" w:sz="2" w:space="0" w:color="D9D9E3"/>
-          <w:bottom w:val="single" w:sz="2" w:space="0" w:color="D9D9E3"/>
-          <w:right w:val="single" w:sz="2" w:space="0" w:color="D9D9E3"/>
-        </w:pBdr>
         <w:spacing w:before="0" w:beforeAutospacing="0" w:after="300" w:afterAutospacing="0"/>
         <w:rPr>
           <w:rFonts w:ascii="Segoe UI" w:hAnsi="Segoe UI" w:cs="Segoe UI"/>
@@ -1710,25 +1827,37 @@
           <w:ilvl w:val="0"/>
           <w:numId w:val="62"/>
         </w:numPr>
-        <w:pBdr>
-          <w:top w:val="single" w:sz="2" w:space="0" w:color="D9D9E3"/>
-          <w:left w:val="single" w:sz="2" w:space="5" w:color="D9D9E3"/>
-          <w:bottom w:val="single" w:sz="2" w:space="0" w:color="D9D9E3"/>
-          <w:right w:val="single" w:sz="2" w:space="0" w:color="D9D9E3"/>
-        </w:pBdr>
         <w:spacing w:before="0" w:after="0" w:line="240" w:lineRule="auto"/>
         <w:rPr>
           <w:rFonts w:ascii="Segoe UI" w:hAnsi="Segoe UI" w:cs="Segoe UI"/>
           <w:color w:val="000000" w:themeColor="text1"/>
         </w:rPr>
       </w:pPr>
+      <w:proofErr w:type="spellStart"/>
       <w:r>
         <w:rPr>
           <w:rFonts w:ascii="Segoe UI" w:hAnsi="Segoe UI" w:cs="Segoe UI"/>
           <w:color w:val="000000" w:themeColor="text1"/>
         </w:rPr>
-        <w:t>Course Title</w:t>
-      </w:r>
+        <w:t>Course</w:t>
+      </w:r>
+      <w:proofErr w:type="spellEnd"/>
+      <w:r>
+        <w:rPr>
+          <w:rFonts w:ascii="Segoe UI" w:hAnsi="Segoe UI" w:cs="Segoe UI"/>
+          <w:color w:val="000000" w:themeColor="text1"/>
+        </w:rPr>
+        <w:t xml:space="preserve"> </w:t>
+      </w:r>
+      <w:proofErr w:type="spellStart"/>
+      <w:r>
+        <w:rPr>
+          <w:rFonts w:ascii="Segoe UI" w:hAnsi="Segoe UI" w:cs="Segoe UI"/>
+          <w:color w:val="000000" w:themeColor="text1"/>
+        </w:rPr>
+        <w:t>Title</w:t>
+      </w:r>
+      <w:proofErr w:type="spellEnd"/>
     </w:p>
     <w:p>
       <w:pPr>
@@ -1736,12 +1865,6 @@
           <w:ilvl w:val="0"/>
           <w:numId w:val="62"/>
         </w:numPr>
-        <w:pBdr>
-          <w:top w:val="single" w:sz="2" w:space="0" w:color="D9D9E3"/>
-          <w:left w:val="single" w:sz="2" w:space="5" w:color="D9D9E3"/>
-          <w:bottom w:val="single" w:sz="2" w:space="0" w:color="D9D9E3"/>
-          <w:right w:val="single" w:sz="2" w:space="0" w:color="D9D9E3"/>
-        </w:pBdr>
         <w:spacing w:before="0" w:after="0" w:line="240" w:lineRule="auto"/>
         <w:rPr>
           <w:rFonts w:ascii="Segoe UI" w:hAnsi="Segoe UI" w:cs="Segoe UI"/>
@@ -1764,12 +1887,6 @@
           <w:ilvl w:val="0"/>
           <w:numId w:val="62"/>
         </w:numPr>
-        <w:pBdr>
-          <w:top w:val="single" w:sz="2" w:space="0" w:color="D9D9E3"/>
-          <w:left w:val="single" w:sz="2" w:space="5" w:color="D9D9E3"/>
-          <w:bottom w:val="single" w:sz="2" w:space="0" w:color="D9D9E3"/>
-          <w:right w:val="single" w:sz="2" w:space="0" w:color="D9D9E3"/>
-        </w:pBdr>
         <w:spacing w:before="0" w:after="0" w:line="240" w:lineRule="auto"/>
         <w:rPr>
           <w:rFonts w:ascii="Segoe UI" w:hAnsi="Segoe UI" w:cs="Segoe UI"/>
@@ -1792,12 +1909,6 @@
           <w:ilvl w:val="0"/>
           <w:numId w:val="62"/>
         </w:numPr>
-        <w:pBdr>
-          <w:top w:val="single" w:sz="2" w:space="0" w:color="D9D9E3"/>
-          <w:left w:val="single" w:sz="2" w:space="5" w:color="D9D9E3"/>
-          <w:bottom w:val="single" w:sz="2" w:space="0" w:color="D9D9E3"/>
-          <w:right w:val="single" w:sz="2" w:space="0" w:color="D9D9E3"/>
-        </w:pBdr>
         <w:spacing w:before="0" w:after="0" w:line="240" w:lineRule="auto"/>
         <w:rPr>
           <w:rFonts w:ascii="Segoe UI" w:hAnsi="Segoe UI" w:cs="Segoe UI"/>
@@ -1820,12 +1931,6 @@
           <w:ilvl w:val="0"/>
           <w:numId w:val="62"/>
         </w:numPr>
-        <w:pBdr>
-          <w:top w:val="single" w:sz="2" w:space="0" w:color="D9D9E3"/>
-          <w:left w:val="single" w:sz="2" w:space="5" w:color="D9D9E3"/>
-          <w:bottom w:val="single" w:sz="2" w:space="0" w:color="D9D9E3"/>
-          <w:right w:val="single" w:sz="2" w:space="0" w:color="D9D9E3"/>
-        </w:pBdr>
         <w:spacing w:before="0" w:after="0" w:line="240" w:lineRule="auto"/>
         <w:rPr>
           <w:rFonts w:ascii="Segoe UI" w:hAnsi="Segoe UI" w:cs="Segoe UI"/>
@@ -1848,12 +1953,6 @@
           <w:ilvl w:val="0"/>
           <w:numId w:val="62"/>
         </w:numPr>
-        <w:pBdr>
-          <w:top w:val="single" w:sz="2" w:space="0" w:color="D9D9E3"/>
-          <w:left w:val="single" w:sz="2" w:space="5" w:color="D9D9E3"/>
-          <w:bottom w:val="single" w:sz="2" w:space="0" w:color="D9D9E3"/>
-          <w:right w:val="single" w:sz="2" w:space="0" w:color="D9D9E3"/>
-        </w:pBdr>
         <w:spacing w:before="0" w:after="0" w:line="240" w:lineRule="auto"/>
         <w:rPr>
           <w:rFonts w:ascii="Segoe UI" w:hAnsi="Segoe UI" w:cs="Segoe UI"/>
@@ -1873,12 +1972,6 @@
     <w:p>
       <w:pPr>
         <w:pStyle w:val="Web"/>
-        <w:pBdr>
-          <w:top w:val="single" w:sz="2" w:space="0" w:color="D9D9E3"/>
-          <w:left w:val="single" w:sz="2" w:space="0" w:color="D9D9E3"/>
-          <w:bottom w:val="single" w:sz="2" w:space="0" w:color="D9D9E3"/>
-          <w:right w:val="single" w:sz="2" w:space="0" w:color="D9D9E3"/>
-        </w:pBdr>
         <w:spacing w:before="300" w:beforeAutospacing="0" w:after="300" w:afterAutospacing="0"/>
         <w:rPr>
           <w:rFonts w:ascii="Segoe UI" w:hAnsi="Segoe UI" w:cs="Segoe UI"/>
@@ -1910,10 +2003,10 @@
           <w:noProof/>
         </w:rPr>
         <w:drawing>
-          <wp:inline distT="0" distB="0" distL="0" distR="0" wp14:anchorId="5D559FC0" wp14:editId="2B48778B">
-            <wp:extent cx="6115050" cy="2961005"/>
-            <wp:effectExtent l="0" t="0" r="0" b="0"/>
-            <wp:docPr id="536685244" name="Εικόνα 1"/>
+          <wp:inline distT="0" distB="0" distL="0" distR="0" wp14:anchorId="6473C237" wp14:editId="6D6201CC">
+            <wp:extent cx="6115050" cy="4094480"/>
+            <wp:effectExtent l="0" t="0" r="0" b="1270"/>
+            <wp:docPr id="1492752205" name="Εικόνα 1"/>
             <wp:cNvGraphicFramePr>
               <a:graphicFrameLocks xmlns:a="http://schemas.openxmlformats.org/drawingml/2006/main" noChangeAspect="1"/>
             </wp:cNvGraphicFramePr>
@@ -1921,11 +2014,11 @@
               <a:graphicData uri="http://schemas.openxmlformats.org/drawingml/2006/picture">
                 <pic:pic xmlns:pic="http://schemas.openxmlformats.org/drawingml/2006/picture">
                   <pic:nvPicPr>
-                    <pic:cNvPr id="536685244" name=""/>
+                    <pic:cNvPr id="1492752205" name=""/>
                     <pic:cNvPicPr/>
                   </pic:nvPicPr>
                   <pic:blipFill>
-                    <a:blip r:embed="rId14"/>
+                    <a:blip r:embed="rId17"/>
                     <a:stretch>
                       <a:fillRect/>
                     </a:stretch>
@@ -1933,7 +2026,7 @@
                   <pic:spPr>
                     <a:xfrm>
                       <a:off x="0" y="0"/>
-                      <a:ext cx="6115050" cy="2961005"/>
+                      <a:ext cx="6115050" cy="4094480"/>
                     </a:xfrm>
                     <a:prstGeom prst="rect">
                       <a:avLst/>
@@ -1949,12 +2042,6 @@
     <w:p>
       <w:pPr>
         <w:pStyle w:val="Web"/>
-        <w:pBdr>
-          <w:top w:val="single" w:sz="2" w:space="0" w:color="D9D9E3"/>
-          <w:left w:val="single" w:sz="2" w:space="0" w:color="D9D9E3"/>
-          <w:bottom w:val="single" w:sz="2" w:space="0" w:color="D9D9E3"/>
-          <w:right w:val="single" w:sz="2" w:space="0" w:color="D9D9E3"/>
-        </w:pBdr>
         <w:spacing w:before="300" w:beforeAutospacing="0" w:after="300" w:afterAutospacing="0"/>
         <w:rPr>
           <w:rFonts w:ascii="Segoe UI" w:hAnsi="Segoe UI" w:cs="Segoe UI"/>
@@ -2004,12 +2091,6 @@
     <w:p>
       <w:pPr>
         <w:pStyle w:val="3"/>
-        <w:pBdr>
-          <w:top w:val="single" w:sz="2" w:space="0" w:color="D9D9E3"/>
-          <w:left w:val="single" w:sz="2" w:space="0" w:color="D9D9E3"/>
-          <w:bottom w:val="single" w:sz="2" w:space="0" w:color="D9D9E3"/>
-          <w:right w:val="single" w:sz="2" w:space="0" w:color="D9D9E3"/>
-        </w:pBdr>
         <w:rPr>
           <w:rFonts w:ascii="Segoe UI" w:hAnsi="Segoe UI" w:cs="Segoe UI"/>
           <w:color w:val="000000" w:themeColor="text1"/>
@@ -2027,7 +2108,6 @@
           <w:szCs w:val="30"/>
           <w:lang w:val="en-US"/>
         </w:rPr>
-        <w:lastRenderedPageBreak/>
         <w:t>Measures by Tool</w:t>
       </w:r>
       <w:bookmarkEnd w:id="6"/>
@@ -2068,10 +2148,10 @@
           <w:noProof/>
         </w:rPr>
         <w:drawing>
-          <wp:inline distT="0" distB="0" distL="0" distR="0" wp14:anchorId="5D1E8090" wp14:editId="01EF19AA">
-            <wp:extent cx="6115050" cy="3026410"/>
-            <wp:effectExtent l="0" t="0" r="0" b="2540"/>
-            <wp:docPr id="164995852" name="Εικόνα 1"/>
+          <wp:inline distT="0" distB="0" distL="0" distR="0" wp14:anchorId="3D1787AA" wp14:editId="1F550C69">
+            <wp:extent cx="6115050" cy="4006850"/>
+            <wp:effectExtent l="0" t="0" r="0" b="0"/>
+            <wp:docPr id="865103485" name="Εικόνα 1"/>
             <wp:cNvGraphicFramePr>
               <a:graphicFrameLocks xmlns:a="http://schemas.openxmlformats.org/drawingml/2006/main" noChangeAspect="1"/>
             </wp:cNvGraphicFramePr>
@@ -2079,11 +2159,11 @@
               <a:graphicData uri="http://schemas.openxmlformats.org/drawingml/2006/picture">
                 <pic:pic xmlns:pic="http://schemas.openxmlformats.org/drawingml/2006/picture">
                   <pic:nvPicPr>
-                    <pic:cNvPr id="164995852" name=""/>
+                    <pic:cNvPr id="865103485" name=""/>
                     <pic:cNvPicPr/>
                   </pic:nvPicPr>
                   <pic:blipFill>
-                    <a:blip r:embed="rId15"/>
+                    <a:blip r:embed="rId18"/>
                     <a:stretch>
                       <a:fillRect/>
                     </a:stretch>
@@ -2091,7 +2171,7 @@
                   <pic:spPr>
                     <a:xfrm>
                       <a:off x="0" y="0"/>
-                      <a:ext cx="6115050" cy="3026410"/>
+                      <a:ext cx="6115050" cy="4006850"/>
                     </a:xfrm>
                     <a:prstGeom prst="rect">
                       <a:avLst/>
@@ -2149,7 +2229,7 @@
                     <pic:cNvPicPr/>
                   </pic:nvPicPr>
                   <pic:blipFill>
-                    <a:blip r:embed="rId16"/>
+                    <a:blip r:embed="rId19"/>
                     <a:stretch>
                       <a:fillRect/>
                     </a:stretch>
@@ -2186,17 +2266,12 @@
           <w:shd w:val="clear" w:color="auto" w:fill="F7F7F8"/>
           <w:lang w:val="en-US"/>
         </w:rPr>
+        <w:lastRenderedPageBreak/>
         <w:t>The SCORM and Quiz session time starts when a user enters the activity, not when they start an attempt or SCORM. Both modules/activities include a lobby section. For instance, time spent in the lobby area without entering the quiz or SCORM is counted as a session. Therefore, a session is distinct from an attempt.</w:t>
       </w:r>
     </w:p>
     <w:p>
       <w:pPr>
-        <w:pBdr>
-          <w:top w:val="single" w:sz="2" w:space="0" w:color="D9D9E3"/>
-          <w:left w:val="single" w:sz="2" w:space="0" w:color="D9D9E3"/>
-          <w:bottom w:val="single" w:sz="2" w:space="0" w:color="D9D9E3"/>
-          <w:right w:val="single" w:sz="2" w:space="0" w:color="D9D9E3"/>
-        </w:pBdr>
         <w:spacing w:before="300" w:after="300" w:line="240" w:lineRule="auto"/>
         <w:rPr>
           <w:rFonts w:ascii="Segoe UI" w:eastAsia="Times New Roman" w:hAnsi="Segoe UI" w:cs="Segoe UI"/>
@@ -2210,18 +2285,11 @@
           <w:color w:val="000000" w:themeColor="text1"/>
           <w:lang w:val="en-US" w:eastAsia="el-GR"/>
         </w:rPr>
-        <w:lastRenderedPageBreak/>
         <w:t>Based on the selected activities from the previous page, the teacher/administrator can view the relevant results.</w:t>
       </w:r>
     </w:p>
     <w:p>
       <w:pPr>
-        <w:pBdr>
-          <w:top w:val="single" w:sz="2" w:space="0" w:color="D9D9E3"/>
-          <w:left w:val="single" w:sz="2" w:space="0" w:color="D9D9E3"/>
-          <w:bottom w:val="single" w:sz="2" w:space="0" w:color="D9D9E3"/>
-          <w:right w:val="single" w:sz="2" w:space="0" w:color="D9D9E3"/>
-        </w:pBdr>
         <w:spacing w:before="300" w:after="300" w:line="240" w:lineRule="auto"/>
         <w:rPr>
           <w:rFonts w:ascii="Segoe UI" w:eastAsia="Times New Roman" w:hAnsi="Segoe UI" w:cs="Segoe UI"/>
@@ -2229,13 +2297,77 @@
           <w:lang w:eastAsia="el-GR"/>
         </w:rPr>
       </w:pPr>
+      <w:proofErr w:type="spellStart"/>
       <w:r>
         <w:rPr>
           <w:rFonts w:ascii="Segoe UI" w:eastAsia="Times New Roman" w:hAnsi="Segoe UI" w:cs="Segoe UI"/>
           <w:color w:val="000000" w:themeColor="text1"/>
           <w:lang w:eastAsia="el-GR"/>
         </w:rPr>
-        <w:t>Data table fields include:</w:t>
+        <w:t>Data</w:t>
+      </w:r>
+      <w:proofErr w:type="spellEnd"/>
+      <w:r>
+        <w:rPr>
+          <w:rFonts w:ascii="Segoe UI" w:eastAsia="Times New Roman" w:hAnsi="Segoe UI" w:cs="Segoe UI"/>
+          <w:color w:val="000000" w:themeColor="text1"/>
+          <w:lang w:eastAsia="el-GR"/>
+        </w:rPr>
+        <w:t xml:space="preserve"> </w:t>
+      </w:r>
+      <w:proofErr w:type="spellStart"/>
+      <w:r>
+        <w:rPr>
+          <w:rFonts w:ascii="Segoe UI" w:eastAsia="Times New Roman" w:hAnsi="Segoe UI" w:cs="Segoe UI"/>
+          <w:color w:val="000000" w:themeColor="text1"/>
+          <w:lang w:eastAsia="el-GR"/>
+        </w:rPr>
+        <w:t>table</w:t>
+      </w:r>
+      <w:proofErr w:type="spellEnd"/>
+      <w:r>
+        <w:rPr>
+          <w:rFonts w:ascii="Segoe UI" w:eastAsia="Times New Roman" w:hAnsi="Segoe UI" w:cs="Segoe UI"/>
+          <w:color w:val="000000" w:themeColor="text1"/>
+          <w:lang w:eastAsia="el-GR"/>
+        </w:rPr>
+        <w:t xml:space="preserve"> </w:t>
+      </w:r>
+      <w:proofErr w:type="spellStart"/>
+      <w:r>
+        <w:rPr>
+          <w:rFonts w:ascii="Segoe UI" w:eastAsia="Times New Roman" w:hAnsi="Segoe UI" w:cs="Segoe UI"/>
+          <w:color w:val="000000" w:themeColor="text1"/>
+          <w:lang w:eastAsia="el-GR"/>
+        </w:rPr>
+        <w:t>fields</w:t>
+      </w:r>
+      <w:proofErr w:type="spellEnd"/>
+      <w:r>
+        <w:rPr>
+          <w:rFonts w:ascii="Segoe UI" w:eastAsia="Times New Roman" w:hAnsi="Segoe UI" w:cs="Segoe UI"/>
+          <w:color w:val="000000" w:themeColor="text1"/>
+          <w:lang w:eastAsia="el-GR"/>
+        </w:rPr>
+        <w:t xml:space="preserve"> </w:t>
+      </w:r>
+      <w:proofErr w:type="spellStart"/>
+      <w:r>
+        <w:rPr>
+          <w:rFonts w:ascii="Segoe UI" w:eastAsia="Times New Roman" w:hAnsi="Segoe UI" w:cs="Segoe UI"/>
+          <w:color w:val="000000" w:themeColor="text1"/>
+          <w:lang w:eastAsia="el-GR"/>
+        </w:rPr>
+        <w:t>include</w:t>
+      </w:r>
+      <w:proofErr w:type="spellEnd"/>
+      <w:r>
+        <w:rPr>
+          <w:rFonts w:ascii="Segoe UI" w:eastAsia="Times New Roman" w:hAnsi="Segoe UI" w:cs="Segoe UI"/>
+          <w:color w:val="000000" w:themeColor="text1"/>
+          <w:lang w:eastAsia="el-GR"/>
+        </w:rPr>
+        <w:t>:</w:t>
       </w:r>
     </w:p>
     <w:p>
@@ -2244,12 +2376,6 @@
           <w:ilvl w:val="0"/>
           <w:numId w:val="63"/>
         </w:numPr>
-        <w:pBdr>
-          <w:top w:val="single" w:sz="2" w:space="0" w:color="D9D9E3"/>
-          <w:left w:val="single" w:sz="2" w:space="5" w:color="D9D9E3"/>
-          <w:bottom w:val="single" w:sz="2" w:space="0" w:color="D9D9E3"/>
-          <w:right w:val="single" w:sz="2" w:space="0" w:color="D9D9E3"/>
-        </w:pBdr>
         <w:spacing w:before="0" w:after="0" w:line="240" w:lineRule="auto"/>
         <w:rPr>
           <w:rFonts w:ascii="Segoe UI" w:eastAsia="Times New Roman" w:hAnsi="Segoe UI" w:cs="Segoe UI"/>
@@ -2272,12 +2398,6 @@
           <w:ilvl w:val="0"/>
           <w:numId w:val="63"/>
         </w:numPr>
-        <w:pBdr>
-          <w:top w:val="single" w:sz="2" w:space="0" w:color="D9D9E3"/>
-          <w:left w:val="single" w:sz="2" w:space="5" w:color="D9D9E3"/>
-          <w:bottom w:val="single" w:sz="2" w:space="0" w:color="D9D9E3"/>
-          <w:right w:val="single" w:sz="2" w:space="0" w:color="D9D9E3"/>
-        </w:pBdr>
         <w:spacing w:before="0" w:after="0" w:line="240" w:lineRule="auto"/>
         <w:rPr>
           <w:rFonts w:ascii="Segoe UI" w:eastAsia="Times New Roman" w:hAnsi="Segoe UI" w:cs="Segoe UI"/>
@@ -2300,12 +2420,6 @@
           <w:ilvl w:val="0"/>
           <w:numId w:val="63"/>
         </w:numPr>
-        <w:pBdr>
-          <w:top w:val="single" w:sz="2" w:space="0" w:color="D9D9E3"/>
-          <w:left w:val="single" w:sz="2" w:space="5" w:color="D9D9E3"/>
-          <w:bottom w:val="single" w:sz="2" w:space="0" w:color="D9D9E3"/>
-          <w:right w:val="single" w:sz="2" w:space="0" w:color="D9D9E3"/>
-        </w:pBdr>
         <w:spacing w:before="0" w:after="0" w:line="240" w:lineRule="auto"/>
         <w:rPr>
           <w:rFonts w:ascii="Segoe UI" w:eastAsia="Times New Roman" w:hAnsi="Segoe UI" w:cs="Segoe UI"/>
@@ -2313,14 +2427,34 @@
           <w:lang w:eastAsia="el-GR"/>
         </w:rPr>
       </w:pPr>
+      <w:proofErr w:type="spellStart"/>
       <w:r>
         <w:rPr>
           <w:rFonts w:ascii="Segoe UI" w:eastAsia="Times New Roman" w:hAnsi="Segoe UI" w:cs="Segoe UI"/>
           <w:color w:val="000000" w:themeColor="text1"/>
           <w:lang w:eastAsia="el-GR"/>
         </w:rPr>
-        <w:t>Course Title</w:t>
-      </w:r>
+        <w:t>Course</w:t>
+      </w:r>
+      <w:proofErr w:type="spellEnd"/>
+      <w:r>
+        <w:rPr>
+          <w:rFonts w:ascii="Segoe UI" w:eastAsia="Times New Roman" w:hAnsi="Segoe UI" w:cs="Segoe UI"/>
+          <w:color w:val="000000" w:themeColor="text1"/>
+          <w:lang w:eastAsia="el-GR"/>
+        </w:rPr>
+        <w:t xml:space="preserve"> </w:t>
+      </w:r>
+      <w:proofErr w:type="spellStart"/>
+      <w:r>
+        <w:rPr>
+          <w:rFonts w:ascii="Segoe UI" w:eastAsia="Times New Roman" w:hAnsi="Segoe UI" w:cs="Segoe UI"/>
+          <w:color w:val="000000" w:themeColor="text1"/>
+          <w:lang w:eastAsia="el-GR"/>
+        </w:rPr>
+        <w:t>Title</w:t>
+      </w:r>
+      <w:proofErr w:type="spellEnd"/>
     </w:p>
     <w:p>
       <w:pPr>
@@ -2328,12 +2462,6 @@
           <w:ilvl w:val="0"/>
           <w:numId w:val="63"/>
         </w:numPr>
-        <w:pBdr>
-          <w:top w:val="single" w:sz="2" w:space="0" w:color="D9D9E3"/>
-          <w:left w:val="single" w:sz="2" w:space="5" w:color="D9D9E3"/>
-          <w:bottom w:val="single" w:sz="2" w:space="0" w:color="D9D9E3"/>
-          <w:right w:val="single" w:sz="2" w:space="0" w:color="D9D9E3"/>
-        </w:pBdr>
         <w:spacing w:before="0" w:after="0" w:line="240" w:lineRule="auto"/>
         <w:rPr>
           <w:rFonts w:ascii="Segoe UI" w:eastAsia="Times New Roman" w:hAnsi="Segoe UI" w:cs="Segoe UI"/>
@@ -2356,12 +2484,6 @@
           <w:ilvl w:val="0"/>
           <w:numId w:val="63"/>
         </w:numPr>
-        <w:pBdr>
-          <w:top w:val="single" w:sz="2" w:space="0" w:color="D9D9E3"/>
-          <w:left w:val="single" w:sz="2" w:space="5" w:color="D9D9E3"/>
-          <w:bottom w:val="single" w:sz="2" w:space="0" w:color="D9D9E3"/>
-          <w:right w:val="single" w:sz="2" w:space="0" w:color="D9D9E3"/>
-        </w:pBdr>
         <w:spacing w:before="0" w:after="0" w:line="240" w:lineRule="auto"/>
         <w:rPr>
           <w:rFonts w:ascii="Segoe UI" w:eastAsia="Times New Roman" w:hAnsi="Segoe UI" w:cs="Segoe UI"/>
@@ -2384,12 +2506,6 @@
           <w:ilvl w:val="0"/>
           <w:numId w:val="63"/>
         </w:numPr>
-        <w:pBdr>
-          <w:top w:val="single" w:sz="2" w:space="0" w:color="D9D9E3"/>
-          <w:left w:val="single" w:sz="2" w:space="5" w:color="D9D9E3"/>
-          <w:bottom w:val="single" w:sz="2" w:space="0" w:color="D9D9E3"/>
-          <w:right w:val="single" w:sz="2" w:space="0" w:color="D9D9E3"/>
-        </w:pBdr>
         <w:spacing w:before="0" w:after="0" w:line="240" w:lineRule="auto"/>
         <w:rPr>
           <w:rFonts w:ascii="Segoe UI" w:eastAsia="Times New Roman" w:hAnsi="Segoe UI" w:cs="Segoe UI"/>
@@ -2412,12 +2528,6 @@
           <w:ilvl w:val="0"/>
           <w:numId w:val="63"/>
         </w:numPr>
-        <w:pBdr>
-          <w:top w:val="single" w:sz="2" w:space="0" w:color="D9D9E3"/>
-          <w:left w:val="single" w:sz="2" w:space="5" w:color="D9D9E3"/>
-          <w:bottom w:val="single" w:sz="2" w:space="0" w:color="D9D9E3"/>
-          <w:right w:val="single" w:sz="2" w:space="0" w:color="D9D9E3"/>
-        </w:pBdr>
         <w:spacing w:before="0" w:after="0" w:line="240" w:lineRule="auto"/>
         <w:rPr>
           <w:rFonts w:ascii="Segoe UI" w:eastAsia="Times New Roman" w:hAnsi="Segoe UI" w:cs="Segoe UI"/>
@@ -2440,12 +2550,6 @@
           <w:ilvl w:val="0"/>
           <w:numId w:val="63"/>
         </w:numPr>
-        <w:pBdr>
-          <w:top w:val="single" w:sz="2" w:space="0" w:color="D9D9E3"/>
-          <w:left w:val="single" w:sz="2" w:space="5" w:color="D9D9E3"/>
-          <w:bottom w:val="single" w:sz="2" w:space="0" w:color="D9D9E3"/>
-          <w:right w:val="single" w:sz="2" w:space="0" w:color="D9D9E3"/>
-        </w:pBdr>
         <w:spacing w:before="0" w:after="0" w:line="240" w:lineRule="auto"/>
         <w:rPr>
           <w:rFonts w:ascii="Segoe UI" w:eastAsia="Times New Roman" w:hAnsi="Segoe UI" w:cs="Segoe UI"/>
@@ -2499,7 +2603,7 @@
                     <pic:cNvPicPr/>
                   </pic:nvPicPr>
                   <pic:blipFill>
-                    <a:blip r:embed="rId17"/>
+                    <a:blip r:embed="rId20"/>
                     <a:stretch>
                       <a:fillRect/>
                     </a:stretch>
@@ -2542,12 +2646,6 @@
     <w:p>
       <w:pPr>
         <w:pStyle w:val="3"/>
-        <w:pBdr>
-          <w:top w:val="single" w:sz="2" w:space="0" w:color="D9D9E3"/>
-          <w:left w:val="single" w:sz="2" w:space="0" w:color="D9D9E3"/>
-          <w:bottom w:val="single" w:sz="2" w:space="0" w:color="D9D9E3"/>
-          <w:right w:val="single" w:sz="2" w:space="0" w:color="D9D9E3"/>
-        </w:pBdr>
         <w:rPr>
           <w:rFonts w:ascii="Segoe UI" w:hAnsi="Segoe UI" w:cs="Segoe UI"/>
           <w:color w:val="000000" w:themeColor="text1"/>
@@ -2572,12 +2670,6 @@
     <w:p>
       <w:pPr>
         <w:pStyle w:val="Web"/>
-        <w:pBdr>
-          <w:top w:val="single" w:sz="2" w:space="0" w:color="D9D9E3"/>
-          <w:left w:val="single" w:sz="2" w:space="0" w:color="D9D9E3"/>
-          <w:bottom w:val="single" w:sz="2" w:space="0" w:color="D9D9E3"/>
-          <w:right w:val="single" w:sz="2" w:space="0" w:color="D9D9E3"/>
-        </w:pBdr>
         <w:spacing w:before="0" w:beforeAutospacing="0" w:after="300" w:afterAutospacing="0"/>
         <w:rPr>
           <w:rFonts w:ascii="Segoe UI" w:hAnsi="Segoe UI" w:cs="Segoe UI"/>
@@ -2596,12 +2688,6 @@
     </w:p>
     <w:p>
       <w:pPr>
-        <w:pBdr>
-          <w:top w:val="single" w:sz="2" w:space="0" w:color="D9D9E3"/>
-          <w:left w:val="single" w:sz="2" w:space="0" w:color="D9D9E3"/>
-          <w:bottom w:val="single" w:sz="2" w:space="0" w:color="D9D9E3"/>
-          <w:right w:val="single" w:sz="2" w:space="0" w:color="D9D9E3"/>
-        </w:pBdr>
         <w:spacing w:before="300" w:after="300" w:line="240" w:lineRule="auto"/>
         <w:rPr>
           <w:rFonts w:ascii="Segoe UI" w:eastAsia="Times New Roman" w:hAnsi="Segoe UI" w:cs="Segoe UI"/>
@@ -2609,13 +2695,78 @@
           <w:lang w:eastAsia="el-GR"/>
         </w:rPr>
       </w:pPr>
+      <w:proofErr w:type="spellStart"/>
       <w:r>
         <w:rPr>
           <w:rFonts w:ascii="Segoe UI" w:eastAsia="Times New Roman" w:hAnsi="Segoe UI" w:cs="Segoe UI"/>
           <w:color w:val="000000" w:themeColor="text1"/>
           <w:lang w:eastAsia="el-GR"/>
         </w:rPr>
-        <w:t>Data table fields include:</w:t>
+        <w:lastRenderedPageBreak/>
+        <w:t>Data</w:t>
+      </w:r>
+      <w:proofErr w:type="spellEnd"/>
+      <w:r>
+        <w:rPr>
+          <w:rFonts w:ascii="Segoe UI" w:eastAsia="Times New Roman" w:hAnsi="Segoe UI" w:cs="Segoe UI"/>
+          <w:color w:val="000000" w:themeColor="text1"/>
+          <w:lang w:eastAsia="el-GR"/>
+        </w:rPr>
+        <w:t xml:space="preserve"> </w:t>
+      </w:r>
+      <w:proofErr w:type="spellStart"/>
+      <w:r>
+        <w:rPr>
+          <w:rFonts w:ascii="Segoe UI" w:eastAsia="Times New Roman" w:hAnsi="Segoe UI" w:cs="Segoe UI"/>
+          <w:color w:val="000000" w:themeColor="text1"/>
+          <w:lang w:eastAsia="el-GR"/>
+        </w:rPr>
+        <w:t>table</w:t>
+      </w:r>
+      <w:proofErr w:type="spellEnd"/>
+      <w:r>
+        <w:rPr>
+          <w:rFonts w:ascii="Segoe UI" w:eastAsia="Times New Roman" w:hAnsi="Segoe UI" w:cs="Segoe UI"/>
+          <w:color w:val="000000" w:themeColor="text1"/>
+          <w:lang w:eastAsia="el-GR"/>
+        </w:rPr>
+        <w:t xml:space="preserve"> </w:t>
+      </w:r>
+      <w:proofErr w:type="spellStart"/>
+      <w:r>
+        <w:rPr>
+          <w:rFonts w:ascii="Segoe UI" w:eastAsia="Times New Roman" w:hAnsi="Segoe UI" w:cs="Segoe UI"/>
+          <w:color w:val="000000" w:themeColor="text1"/>
+          <w:lang w:eastAsia="el-GR"/>
+        </w:rPr>
+        <w:t>fields</w:t>
+      </w:r>
+      <w:proofErr w:type="spellEnd"/>
+      <w:r>
+        <w:rPr>
+          <w:rFonts w:ascii="Segoe UI" w:eastAsia="Times New Roman" w:hAnsi="Segoe UI" w:cs="Segoe UI"/>
+          <w:color w:val="000000" w:themeColor="text1"/>
+          <w:lang w:eastAsia="el-GR"/>
+        </w:rPr>
+        <w:t xml:space="preserve"> </w:t>
+      </w:r>
+      <w:proofErr w:type="spellStart"/>
+      <w:r>
+        <w:rPr>
+          <w:rFonts w:ascii="Segoe UI" w:eastAsia="Times New Roman" w:hAnsi="Segoe UI" w:cs="Segoe UI"/>
+          <w:color w:val="000000" w:themeColor="text1"/>
+          <w:lang w:eastAsia="el-GR"/>
+        </w:rPr>
+        <w:t>include</w:t>
+      </w:r>
+      <w:proofErr w:type="spellEnd"/>
+      <w:r>
+        <w:rPr>
+          <w:rFonts w:ascii="Segoe UI" w:eastAsia="Times New Roman" w:hAnsi="Segoe UI" w:cs="Segoe UI"/>
+          <w:color w:val="000000" w:themeColor="text1"/>
+          <w:lang w:eastAsia="el-GR"/>
+        </w:rPr>
+        <w:t>:</w:t>
       </w:r>
     </w:p>
     <w:p>
@@ -2624,12 +2775,6 @@
           <w:ilvl w:val="0"/>
           <w:numId w:val="64"/>
         </w:numPr>
-        <w:pBdr>
-          <w:top w:val="single" w:sz="2" w:space="0" w:color="D9D9E3"/>
-          <w:left w:val="single" w:sz="2" w:space="5" w:color="D9D9E3"/>
-          <w:bottom w:val="single" w:sz="2" w:space="0" w:color="D9D9E3"/>
-          <w:right w:val="single" w:sz="2" w:space="0" w:color="D9D9E3"/>
-        </w:pBdr>
         <w:spacing w:before="0" w:after="0" w:line="240" w:lineRule="auto"/>
         <w:rPr>
           <w:rFonts w:ascii="Segoe UI" w:eastAsia="Times New Roman" w:hAnsi="Segoe UI" w:cs="Segoe UI"/>
@@ -2637,14 +2782,34 @@
           <w:lang w:eastAsia="el-GR"/>
         </w:rPr>
       </w:pPr>
+      <w:proofErr w:type="spellStart"/>
       <w:r>
         <w:rPr>
           <w:rFonts w:ascii="Segoe UI" w:eastAsia="Times New Roman" w:hAnsi="Segoe UI" w:cs="Segoe UI"/>
           <w:color w:val="000000" w:themeColor="text1"/>
           <w:lang w:eastAsia="el-GR"/>
         </w:rPr>
-        <w:t>Last Name</w:t>
-      </w:r>
+        <w:t>Last</w:t>
+      </w:r>
+      <w:proofErr w:type="spellEnd"/>
+      <w:r>
+        <w:rPr>
+          <w:rFonts w:ascii="Segoe UI" w:eastAsia="Times New Roman" w:hAnsi="Segoe UI" w:cs="Segoe UI"/>
+          <w:color w:val="000000" w:themeColor="text1"/>
+          <w:lang w:eastAsia="el-GR"/>
+        </w:rPr>
+        <w:t xml:space="preserve"> </w:t>
+      </w:r>
+      <w:proofErr w:type="spellStart"/>
+      <w:r>
+        <w:rPr>
+          <w:rFonts w:ascii="Segoe UI" w:eastAsia="Times New Roman" w:hAnsi="Segoe UI" w:cs="Segoe UI"/>
+          <w:color w:val="000000" w:themeColor="text1"/>
+          <w:lang w:eastAsia="el-GR"/>
+        </w:rPr>
+        <w:t>Name</w:t>
+      </w:r>
+      <w:proofErr w:type="spellEnd"/>
     </w:p>
     <w:p>
       <w:pPr>
@@ -2652,12 +2817,6 @@
           <w:ilvl w:val="0"/>
           <w:numId w:val="64"/>
         </w:numPr>
-        <w:pBdr>
-          <w:top w:val="single" w:sz="2" w:space="0" w:color="D9D9E3"/>
-          <w:left w:val="single" w:sz="2" w:space="5" w:color="D9D9E3"/>
-          <w:bottom w:val="single" w:sz="2" w:space="0" w:color="D9D9E3"/>
-          <w:right w:val="single" w:sz="2" w:space="0" w:color="D9D9E3"/>
-        </w:pBdr>
         <w:spacing w:before="0" w:after="0" w:line="240" w:lineRule="auto"/>
         <w:rPr>
           <w:rFonts w:ascii="Segoe UI" w:eastAsia="Times New Roman" w:hAnsi="Segoe UI" w:cs="Segoe UI"/>
@@ -2671,8 +2830,18 @@
           <w:color w:val="000000" w:themeColor="text1"/>
           <w:lang w:eastAsia="el-GR"/>
         </w:rPr>
-        <w:t>First Name</w:t>
-      </w:r>
+        <w:t xml:space="preserve">First </w:t>
+      </w:r>
+      <w:proofErr w:type="spellStart"/>
+      <w:r>
+        <w:rPr>
+          <w:rFonts w:ascii="Segoe UI" w:eastAsia="Times New Roman" w:hAnsi="Segoe UI" w:cs="Segoe UI"/>
+          <w:color w:val="000000" w:themeColor="text1"/>
+          <w:lang w:eastAsia="el-GR"/>
+        </w:rPr>
+        <w:t>Name</w:t>
+      </w:r>
+      <w:proofErr w:type="spellEnd"/>
     </w:p>
     <w:p>
       <w:pPr>
@@ -2680,12 +2849,6 @@
           <w:ilvl w:val="0"/>
           <w:numId w:val="64"/>
         </w:numPr>
-        <w:pBdr>
-          <w:top w:val="single" w:sz="2" w:space="0" w:color="D9D9E3"/>
-          <w:left w:val="single" w:sz="2" w:space="5" w:color="D9D9E3"/>
-          <w:bottom w:val="single" w:sz="2" w:space="0" w:color="D9D9E3"/>
-          <w:right w:val="single" w:sz="2" w:space="0" w:color="D9D9E3"/>
-        </w:pBdr>
         <w:spacing w:before="0" w:after="0" w:line="240" w:lineRule="auto"/>
         <w:rPr>
           <w:rFonts w:ascii="Segoe UI" w:eastAsia="Times New Roman" w:hAnsi="Segoe UI" w:cs="Segoe UI"/>
@@ -2693,14 +2856,34 @@
           <w:lang w:eastAsia="el-GR"/>
         </w:rPr>
       </w:pPr>
+      <w:proofErr w:type="spellStart"/>
       <w:r>
         <w:rPr>
           <w:rFonts w:ascii="Segoe UI" w:eastAsia="Times New Roman" w:hAnsi="Segoe UI" w:cs="Segoe UI"/>
           <w:color w:val="000000" w:themeColor="text1"/>
           <w:lang w:eastAsia="el-GR"/>
         </w:rPr>
-        <w:t>Course Title</w:t>
-      </w:r>
+        <w:t>Course</w:t>
+      </w:r>
+      <w:proofErr w:type="spellEnd"/>
+      <w:r>
+        <w:rPr>
+          <w:rFonts w:ascii="Segoe UI" w:eastAsia="Times New Roman" w:hAnsi="Segoe UI" w:cs="Segoe UI"/>
+          <w:color w:val="000000" w:themeColor="text1"/>
+          <w:lang w:eastAsia="el-GR"/>
+        </w:rPr>
+        <w:t xml:space="preserve"> </w:t>
+      </w:r>
+      <w:proofErr w:type="spellStart"/>
+      <w:r>
+        <w:rPr>
+          <w:rFonts w:ascii="Segoe UI" w:eastAsia="Times New Roman" w:hAnsi="Segoe UI" w:cs="Segoe UI"/>
+          <w:color w:val="000000" w:themeColor="text1"/>
+          <w:lang w:eastAsia="el-GR"/>
+        </w:rPr>
+        <w:t>Title</w:t>
+      </w:r>
+      <w:proofErr w:type="spellEnd"/>
     </w:p>
     <w:p>
       <w:pPr>
@@ -2708,12 +2891,6 @@
           <w:ilvl w:val="0"/>
           <w:numId w:val="64"/>
         </w:numPr>
-        <w:pBdr>
-          <w:top w:val="single" w:sz="2" w:space="0" w:color="D9D9E3"/>
-          <w:left w:val="single" w:sz="2" w:space="5" w:color="D9D9E3"/>
-          <w:bottom w:val="single" w:sz="2" w:space="0" w:color="D9D9E3"/>
-          <w:right w:val="single" w:sz="2" w:space="0" w:color="D9D9E3"/>
-        </w:pBdr>
         <w:spacing w:before="0" w:after="0" w:line="240" w:lineRule="auto"/>
         <w:rPr>
           <w:rFonts w:ascii="Segoe UI" w:eastAsia="Times New Roman" w:hAnsi="Segoe UI" w:cs="Segoe UI"/>
@@ -2721,15 +2898,34 @@
           <w:lang w:eastAsia="el-GR"/>
         </w:rPr>
       </w:pPr>
+      <w:proofErr w:type="spellStart"/>
       <w:r>
         <w:rPr>
           <w:rFonts w:ascii="Segoe UI" w:eastAsia="Times New Roman" w:hAnsi="Segoe UI" w:cs="Segoe UI"/>
           <w:color w:val="000000" w:themeColor="text1"/>
           <w:lang w:eastAsia="el-GR"/>
         </w:rPr>
-        <w:lastRenderedPageBreak/>
-        <w:t>Forum Title</w:t>
-      </w:r>
+        <w:t>Forum</w:t>
+      </w:r>
+      <w:proofErr w:type="spellEnd"/>
+      <w:r>
+        <w:rPr>
+          <w:rFonts w:ascii="Segoe UI" w:eastAsia="Times New Roman" w:hAnsi="Segoe UI" w:cs="Segoe UI"/>
+          <w:color w:val="000000" w:themeColor="text1"/>
+          <w:lang w:eastAsia="el-GR"/>
+        </w:rPr>
+        <w:t xml:space="preserve"> </w:t>
+      </w:r>
+      <w:proofErr w:type="spellStart"/>
+      <w:r>
+        <w:rPr>
+          <w:rFonts w:ascii="Segoe UI" w:eastAsia="Times New Roman" w:hAnsi="Segoe UI" w:cs="Segoe UI"/>
+          <w:color w:val="000000" w:themeColor="text1"/>
+          <w:lang w:eastAsia="el-GR"/>
+        </w:rPr>
+        <w:t>Title</w:t>
+      </w:r>
+      <w:proofErr w:type="spellEnd"/>
     </w:p>
     <w:p>
       <w:pPr>
@@ -2737,12 +2933,6 @@
           <w:ilvl w:val="0"/>
           <w:numId w:val="64"/>
         </w:numPr>
-        <w:pBdr>
-          <w:top w:val="single" w:sz="2" w:space="0" w:color="D9D9E3"/>
-          <w:left w:val="single" w:sz="2" w:space="5" w:color="D9D9E3"/>
-          <w:bottom w:val="single" w:sz="2" w:space="0" w:color="D9D9E3"/>
-          <w:right w:val="single" w:sz="2" w:space="0" w:color="D9D9E3"/>
-        </w:pBdr>
         <w:spacing w:before="0" w:after="0" w:line="240" w:lineRule="auto"/>
         <w:rPr>
           <w:rFonts w:ascii="Segoe UI" w:eastAsia="Times New Roman" w:hAnsi="Segoe UI" w:cs="Segoe UI"/>
@@ -2765,12 +2955,6 @@
           <w:ilvl w:val="0"/>
           <w:numId w:val="64"/>
         </w:numPr>
-        <w:pBdr>
-          <w:top w:val="single" w:sz="2" w:space="0" w:color="D9D9E3"/>
-          <w:left w:val="single" w:sz="2" w:space="5" w:color="D9D9E3"/>
-          <w:bottom w:val="single" w:sz="2" w:space="0" w:color="D9D9E3"/>
-          <w:right w:val="single" w:sz="2" w:space="0" w:color="D9D9E3"/>
-        </w:pBdr>
         <w:spacing w:before="0" w:after="0" w:line="240" w:lineRule="auto"/>
         <w:rPr>
           <w:rFonts w:ascii="Segoe UI" w:eastAsia="Times New Roman" w:hAnsi="Segoe UI" w:cs="Segoe UI"/>
@@ -2793,12 +2977,6 @@
           <w:ilvl w:val="0"/>
           <w:numId w:val="64"/>
         </w:numPr>
-        <w:pBdr>
-          <w:top w:val="single" w:sz="2" w:space="0" w:color="D9D9E3"/>
-          <w:left w:val="single" w:sz="2" w:space="5" w:color="D9D9E3"/>
-          <w:bottom w:val="single" w:sz="2" w:space="0" w:color="D9D9E3"/>
-          <w:right w:val="single" w:sz="2" w:space="0" w:color="D9D9E3"/>
-        </w:pBdr>
         <w:spacing w:before="0" w:after="0" w:line="240" w:lineRule="auto"/>
         <w:rPr>
           <w:rFonts w:ascii="Segoe UI" w:eastAsia="Times New Roman" w:hAnsi="Segoe UI" w:cs="Segoe UI"/>
@@ -2821,12 +2999,6 @@
           <w:ilvl w:val="0"/>
           <w:numId w:val="64"/>
         </w:numPr>
-        <w:pBdr>
-          <w:top w:val="single" w:sz="2" w:space="0" w:color="D9D9E3"/>
-          <w:left w:val="single" w:sz="2" w:space="5" w:color="D9D9E3"/>
-          <w:bottom w:val="single" w:sz="2" w:space="0" w:color="D9D9E3"/>
-          <w:right w:val="single" w:sz="2" w:space="0" w:color="D9D9E3"/>
-        </w:pBdr>
         <w:spacing w:before="0" w:after="0" w:line="240" w:lineRule="auto"/>
         <w:rPr>
           <w:rFonts w:ascii="Segoe UI" w:eastAsia="Times New Roman" w:hAnsi="Segoe UI" w:cs="Segoe UI"/>
@@ -2849,12 +3021,6 @@
           <w:ilvl w:val="0"/>
           <w:numId w:val="64"/>
         </w:numPr>
-        <w:pBdr>
-          <w:top w:val="single" w:sz="2" w:space="0" w:color="D9D9E3"/>
-          <w:left w:val="single" w:sz="2" w:space="5" w:color="D9D9E3"/>
-          <w:bottom w:val="single" w:sz="2" w:space="0" w:color="D9D9E3"/>
-          <w:right w:val="single" w:sz="2" w:space="0" w:color="D9D9E3"/>
-        </w:pBdr>
         <w:spacing w:before="0" w:after="0" w:line="240" w:lineRule="auto"/>
         <w:rPr>
           <w:rFonts w:ascii="Segoe UI" w:eastAsia="Times New Roman" w:hAnsi="Segoe UI" w:cs="Segoe UI"/>
@@ -2895,10 +3061,10 @@
           <w:noProof/>
         </w:rPr>
         <w:drawing>
-          <wp:inline distT="0" distB="0" distL="0" distR="0" wp14:anchorId="7AEBD539" wp14:editId="44BC5714">
-            <wp:extent cx="6115050" cy="3028950"/>
-            <wp:effectExtent l="0" t="0" r="0" b="0"/>
-            <wp:docPr id="1865705728" name="Εικόνα 1"/>
+          <wp:inline distT="0" distB="0" distL="0" distR="0" wp14:anchorId="33F3E4B1" wp14:editId="1FEB06F4">
+            <wp:extent cx="6115050" cy="4031615"/>
+            <wp:effectExtent l="0" t="0" r="0" b="6985"/>
+            <wp:docPr id="1179733732" name="Εικόνα 1"/>
             <wp:cNvGraphicFramePr>
               <a:graphicFrameLocks xmlns:a="http://schemas.openxmlformats.org/drawingml/2006/main" noChangeAspect="1"/>
             </wp:cNvGraphicFramePr>
@@ -2906,11 +3072,11 @@
               <a:graphicData uri="http://schemas.openxmlformats.org/drawingml/2006/picture">
                 <pic:pic xmlns:pic="http://schemas.openxmlformats.org/drawingml/2006/picture">
                   <pic:nvPicPr>
-                    <pic:cNvPr id="1865705728" name=""/>
+                    <pic:cNvPr id="1179733732" name=""/>
                     <pic:cNvPicPr/>
                   </pic:nvPicPr>
                   <pic:blipFill>
-                    <a:blip r:embed="rId18"/>
+                    <a:blip r:embed="rId21"/>
                     <a:stretch>
                       <a:fillRect/>
                     </a:stretch>
@@ -2918,7 +3084,7 @@
                   <pic:spPr>
                     <a:xfrm>
                       <a:off x="0" y="0"/>
-                      <a:ext cx="6115050" cy="3028950"/>
+                      <a:ext cx="6115050" cy="4031615"/>
                     </a:xfrm>
                     <a:prstGeom prst="rect">
                       <a:avLst/>
@@ -2944,12 +3110,6 @@
     <w:p>
       <w:pPr>
         <w:pStyle w:val="3"/>
-        <w:pBdr>
-          <w:top w:val="single" w:sz="2" w:space="0" w:color="D9D9E3"/>
-          <w:left w:val="single" w:sz="2" w:space="0" w:color="D9D9E3"/>
-          <w:bottom w:val="single" w:sz="2" w:space="0" w:color="D9D9E3"/>
-          <w:right w:val="single" w:sz="2" w:space="0" w:color="D9D9E3"/>
-        </w:pBdr>
         <w:rPr>
           <w:rFonts w:ascii="Segoe UI" w:hAnsi="Segoe UI" w:cs="Segoe UI"/>
           <w:color w:val="000000" w:themeColor="text1"/>
@@ -2974,12 +3134,6 @@
     <w:p>
       <w:pPr>
         <w:pStyle w:val="Web"/>
-        <w:pBdr>
-          <w:top w:val="single" w:sz="2" w:space="0" w:color="D9D9E3"/>
-          <w:left w:val="single" w:sz="2" w:space="0" w:color="D9D9E3"/>
-          <w:bottom w:val="single" w:sz="2" w:space="0" w:color="D9D9E3"/>
-          <w:right w:val="single" w:sz="2" w:space="0" w:color="D9D9E3"/>
-        </w:pBdr>
         <w:spacing w:before="0" w:beforeAutospacing="0" w:after="300" w:afterAutospacing="0"/>
         <w:rPr>
           <w:rFonts w:ascii="Segoe UI" w:hAnsi="Segoe UI" w:cs="Segoe UI"/>
@@ -2998,12 +3152,6 @@
     </w:p>
     <w:p>
       <w:pPr>
-        <w:pBdr>
-          <w:top w:val="single" w:sz="2" w:space="0" w:color="D9D9E3"/>
-          <w:left w:val="single" w:sz="2" w:space="0" w:color="D9D9E3"/>
-          <w:bottom w:val="single" w:sz="2" w:space="0" w:color="D9D9E3"/>
-          <w:right w:val="single" w:sz="2" w:space="0" w:color="D9D9E3"/>
-        </w:pBdr>
         <w:spacing w:before="300" w:after="300" w:line="240" w:lineRule="auto"/>
         <w:rPr>
           <w:rFonts w:ascii="Segoe UI" w:eastAsia="Times New Roman" w:hAnsi="Segoe UI" w:cs="Segoe UI"/>
@@ -3011,13 +3159,77 @@
           <w:lang w:eastAsia="el-GR"/>
         </w:rPr>
       </w:pPr>
+      <w:proofErr w:type="spellStart"/>
       <w:r>
         <w:rPr>
           <w:rFonts w:ascii="Segoe UI" w:eastAsia="Times New Roman" w:hAnsi="Segoe UI" w:cs="Segoe UI"/>
           <w:color w:val="000000" w:themeColor="text1"/>
           <w:lang w:eastAsia="el-GR"/>
         </w:rPr>
-        <w:t>Data table fields include:</w:t>
+        <w:t>Data</w:t>
+      </w:r>
+      <w:proofErr w:type="spellEnd"/>
+      <w:r>
+        <w:rPr>
+          <w:rFonts w:ascii="Segoe UI" w:eastAsia="Times New Roman" w:hAnsi="Segoe UI" w:cs="Segoe UI"/>
+          <w:color w:val="000000" w:themeColor="text1"/>
+          <w:lang w:eastAsia="el-GR"/>
+        </w:rPr>
+        <w:t xml:space="preserve"> </w:t>
+      </w:r>
+      <w:proofErr w:type="spellStart"/>
+      <w:r>
+        <w:rPr>
+          <w:rFonts w:ascii="Segoe UI" w:eastAsia="Times New Roman" w:hAnsi="Segoe UI" w:cs="Segoe UI"/>
+          <w:color w:val="000000" w:themeColor="text1"/>
+          <w:lang w:eastAsia="el-GR"/>
+        </w:rPr>
+        <w:t>table</w:t>
+      </w:r>
+      <w:proofErr w:type="spellEnd"/>
+      <w:r>
+        <w:rPr>
+          <w:rFonts w:ascii="Segoe UI" w:eastAsia="Times New Roman" w:hAnsi="Segoe UI" w:cs="Segoe UI"/>
+          <w:color w:val="000000" w:themeColor="text1"/>
+          <w:lang w:eastAsia="el-GR"/>
+        </w:rPr>
+        <w:t xml:space="preserve"> </w:t>
+      </w:r>
+      <w:proofErr w:type="spellStart"/>
+      <w:r>
+        <w:rPr>
+          <w:rFonts w:ascii="Segoe UI" w:eastAsia="Times New Roman" w:hAnsi="Segoe UI" w:cs="Segoe UI"/>
+          <w:color w:val="000000" w:themeColor="text1"/>
+          <w:lang w:eastAsia="el-GR"/>
+        </w:rPr>
+        <w:t>fields</w:t>
+      </w:r>
+      <w:proofErr w:type="spellEnd"/>
+      <w:r>
+        <w:rPr>
+          <w:rFonts w:ascii="Segoe UI" w:eastAsia="Times New Roman" w:hAnsi="Segoe UI" w:cs="Segoe UI"/>
+          <w:color w:val="000000" w:themeColor="text1"/>
+          <w:lang w:eastAsia="el-GR"/>
+        </w:rPr>
+        <w:t xml:space="preserve"> </w:t>
+      </w:r>
+      <w:proofErr w:type="spellStart"/>
+      <w:r>
+        <w:rPr>
+          <w:rFonts w:ascii="Segoe UI" w:eastAsia="Times New Roman" w:hAnsi="Segoe UI" w:cs="Segoe UI"/>
+          <w:color w:val="000000" w:themeColor="text1"/>
+          <w:lang w:eastAsia="el-GR"/>
+        </w:rPr>
+        <w:t>include</w:t>
+      </w:r>
+      <w:proofErr w:type="spellEnd"/>
+      <w:r>
+        <w:rPr>
+          <w:rFonts w:ascii="Segoe UI" w:eastAsia="Times New Roman" w:hAnsi="Segoe UI" w:cs="Segoe UI"/>
+          <w:color w:val="000000" w:themeColor="text1"/>
+          <w:lang w:eastAsia="el-GR"/>
+        </w:rPr>
+        <w:t>:</w:t>
       </w:r>
     </w:p>
     <w:p>
@@ -3026,12 +3238,6 @@
           <w:ilvl w:val="0"/>
           <w:numId w:val="65"/>
         </w:numPr>
-        <w:pBdr>
-          <w:top w:val="single" w:sz="2" w:space="0" w:color="D9D9E3"/>
-          <w:left w:val="single" w:sz="2" w:space="5" w:color="D9D9E3"/>
-          <w:bottom w:val="single" w:sz="2" w:space="0" w:color="D9D9E3"/>
-          <w:right w:val="single" w:sz="2" w:space="0" w:color="D9D9E3"/>
-        </w:pBdr>
         <w:spacing w:before="0" w:after="0" w:line="240" w:lineRule="auto"/>
         <w:rPr>
           <w:rFonts w:ascii="Segoe UI" w:eastAsia="Times New Roman" w:hAnsi="Segoe UI" w:cs="Segoe UI"/>
@@ -3039,14 +3245,34 @@
           <w:lang w:eastAsia="el-GR"/>
         </w:rPr>
       </w:pPr>
+      <w:proofErr w:type="spellStart"/>
       <w:r>
         <w:rPr>
           <w:rFonts w:ascii="Segoe UI" w:eastAsia="Times New Roman" w:hAnsi="Segoe UI" w:cs="Segoe UI"/>
           <w:color w:val="000000" w:themeColor="text1"/>
           <w:lang w:eastAsia="el-GR"/>
         </w:rPr>
-        <w:t>Course Title</w:t>
-      </w:r>
+        <w:t>Course</w:t>
+      </w:r>
+      <w:proofErr w:type="spellEnd"/>
+      <w:r>
+        <w:rPr>
+          <w:rFonts w:ascii="Segoe UI" w:eastAsia="Times New Roman" w:hAnsi="Segoe UI" w:cs="Segoe UI"/>
+          <w:color w:val="000000" w:themeColor="text1"/>
+          <w:lang w:eastAsia="el-GR"/>
+        </w:rPr>
+        <w:t xml:space="preserve"> </w:t>
+      </w:r>
+      <w:proofErr w:type="spellStart"/>
+      <w:r>
+        <w:rPr>
+          <w:rFonts w:ascii="Segoe UI" w:eastAsia="Times New Roman" w:hAnsi="Segoe UI" w:cs="Segoe UI"/>
+          <w:color w:val="000000" w:themeColor="text1"/>
+          <w:lang w:eastAsia="el-GR"/>
+        </w:rPr>
+        <w:t>Title</w:t>
+      </w:r>
+      <w:proofErr w:type="spellEnd"/>
     </w:p>
     <w:p>
       <w:pPr>
@@ -3054,12 +3280,6 @@
           <w:ilvl w:val="0"/>
           <w:numId w:val="65"/>
         </w:numPr>
-        <w:pBdr>
-          <w:top w:val="single" w:sz="2" w:space="0" w:color="D9D9E3"/>
-          <w:left w:val="single" w:sz="2" w:space="5" w:color="D9D9E3"/>
-          <w:bottom w:val="single" w:sz="2" w:space="0" w:color="D9D9E3"/>
-          <w:right w:val="single" w:sz="2" w:space="0" w:color="D9D9E3"/>
-        </w:pBdr>
         <w:spacing w:before="0" w:after="0" w:line="240" w:lineRule="auto"/>
         <w:rPr>
           <w:rFonts w:ascii="Segoe UI" w:eastAsia="Times New Roman" w:hAnsi="Segoe UI" w:cs="Segoe UI"/>
@@ -3067,14 +3287,34 @@
           <w:lang w:eastAsia="el-GR"/>
         </w:rPr>
       </w:pPr>
+      <w:proofErr w:type="spellStart"/>
       <w:r>
         <w:rPr>
           <w:rFonts w:ascii="Segoe UI" w:eastAsia="Times New Roman" w:hAnsi="Segoe UI" w:cs="Segoe UI"/>
           <w:color w:val="000000" w:themeColor="text1"/>
           <w:lang w:eastAsia="el-GR"/>
         </w:rPr>
-        <w:t>Quiz Title</w:t>
-      </w:r>
+        <w:t>Quiz</w:t>
+      </w:r>
+      <w:proofErr w:type="spellEnd"/>
+      <w:r>
+        <w:rPr>
+          <w:rFonts w:ascii="Segoe UI" w:eastAsia="Times New Roman" w:hAnsi="Segoe UI" w:cs="Segoe UI"/>
+          <w:color w:val="000000" w:themeColor="text1"/>
+          <w:lang w:eastAsia="el-GR"/>
+        </w:rPr>
+        <w:t xml:space="preserve"> </w:t>
+      </w:r>
+      <w:proofErr w:type="spellStart"/>
+      <w:r>
+        <w:rPr>
+          <w:rFonts w:ascii="Segoe UI" w:eastAsia="Times New Roman" w:hAnsi="Segoe UI" w:cs="Segoe UI"/>
+          <w:color w:val="000000" w:themeColor="text1"/>
+          <w:lang w:eastAsia="el-GR"/>
+        </w:rPr>
+        <w:t>Title</w:t>
+      </w:r>
+      <w:proofErr w:type="spellEnd"/>
     </w:p>
     <w:p>
       <w:pPr>
@@ -3082,12 +3322,6 @@
           <w:ilvl w:val="0"/>
           <w:numId w:val="65"/>
         </w:numPr>
-        <w:pBdr>
-          <w:top w:val="single" w:sz="2" w:space="0" w:color="D9D9E3"/>
-          <w:left w:val="single" w:sz="2" w:space="5" w:color="D9D9E3"/>
-          <w:bottom w:val="single" w:sz="2" w:space="0" w:color="D9D9E3"/>
-          <w:right w:val="single" w:sz="2" w:space="0" w:color="D9D9E3"/>
-        </w:pBdr>
         <w:spacing w:before="0" w:after="0" w:line="240" w:lineRule="auto"/>
         <w:rPr>
           <w:rFonts w:ascii="Segoe UI" w:eastAsia="Times New Roman" w:hAnsi="Segoe UI" w:cs="Segoe UI"/>
@@ -3110,12 +3344,6 @@
           <w:ilvl w:val="0"/>
           <w:numId w:val="65"/>
         </w:numPr>
-        <w:pBdr>
-          <w:top w:val="single" w:sz="2" w:space="0" w:color="D9D9E3"/>
-          <w:left w:val="single" w:sz="2" w:space="5" w:color="D9D9E3"/>
-          <w:bottom w:val="single" w:sz="2" w:space="0" w:color="D9D9E3"/>
-          <w:right w:val="single" w:sz="2" w:space="0" w:color="D9D9E3"/>
-        </w:pBdr>
         <w:spacing w:before="0" w:after="0" w:line="240" w:lineRule="auto"/>
         <w:rPr>
           <w:rFonts w:ascii="Segoe UI" w:eastAsia="Times New Roman" w:hAnsi="Segoe UI" w:cs="Segoe UI"/>
@@ -3123,13 +3351,78 @@
           <w:lang w:eastAsia="el-GR"/>
         </w:rPr>
       </w:pPr>
+      <w:proofErr w:type="spellStart"/>
       <w:r>
         <w:rPr>
           <w:rFonts w:ascii="Segoe UI" w:eastAsia="Times New Roman" w:hAnsi="Segoe UI" w:cs="Segoe UI"/>
           <w:color w:val="000000" w:themeColor="text1"/>
           <w:lang w:eastAsia="el-GR"/>
         </w:rPr>
-        <w:t>Attempts (total user attempts)</w:t>
+        <w:lastRenderedPageBreak/>
+        <w:t>Attempts</w:t>
+      </w:r>
+      <w:proofErr w:type="spellEnd"/>
+      <w:r>
+        <w:rPr>
+          <w:rFonts w:ascii="Segoe UI" w:eastAsia="Times New Roman" w:hAnsi="Segoe UI" w:cs="Segoe UI"/>
+          <w:color w:val="000000" w:themeColor="text1"/>
+          <w:lang w:eastAsia="el-GR"/>
+        </w:rPr>
+        <w:t xml:space="preserve"> (</w:t>
+      </w:r>
+      <w:proofErr w:type="spellStart"/>
+      <w:r>
+        <w:rPr>
+          <w:rFonts w:ascii="Segoe UI" w:eastAsia="Times New Roman" w:hAnsi="Segoe UI" w:cs="Segoe UI"/>
+          <w:color w:val="000000" w:themeColor="text1"/>
+          <w:lang w:eastAsia="el-GR"/>
+        </w:rPr>
+        <w:t>total</w:t>
+      </w:r>
+      <w:proofErr w:type="spellEnd"/>
+      <w:r>
+        <w:rPr>
+          <w:rFonts w:ascii="Segoe UI" w:eastAsia="Times New Roman" w:hAnsi="Segoe UI" w:cs="Segoe UI"/>
+          <w:color w:val="000000" w:themeColor="text1"/>
+          <w:lang w:eastAsia="el-GR"/>
+        </w:rPr>
+        <w:t xml:space="preserve"> </w:t>
+      </w:r>
+      <w:proofErr w:type="spellStart"/>
+      <w:r>
+        <w:rPr>
+          <w:rFonts w:ascii="Segoe UI" w:eastAsia="Times New Roman" w:hAnsi="Segoe UI" w:cs="Segoe UI"/>
+          <w:color w:val="000000" w:themeColor="text1"/>
+          <w:lang w:eastAsia="el-GR"/>
+        </w:rPr>
+        <w:t>user</w:t>
+      </w:r>
+      <w:proofErr w:type="spellEnd"/>
+      <w:r>
+        <w:rPr>
+          <w:rFonts w:ascii="Segoe UI" w:eastAsia="Times New Roman" w:hAnsi="Segoe UI" w:cs="Segoe UI"/>
+          <w:color w:val="000000" w:themeColor="text1"/>
+          <w:lang w:eastAsia="el-GR"/>
+        </w:rPr>
+        <w:t xml:space="preserve"> </w:t>
+      </w:r>
+      <w:proofErr w:type="spellStart"/>
+      <w:r>
+        <w:rPr>
+          <w:rFonts w:ascii="Segoe UI" w:eastAsia="Times New Roman" w:hAnsi="Segoe UI" w:cs="Segoe UI"/>
+          <w:color w:val="000000" w:themeColor="text1"/>
+          <w:lang w:eastAsia="el-GR"/>
+        </w:rPr>
+        <w:t>attempts</w:t>
+      </w:r>
+      <w:proofErr w:type="spellEnd"/>
+      <w:r>
+        <w:rPr>
+          <w:rFonts w:ascii="Segoe UI" w:eastAsia="Times New Roman" w:hAnsi="Segoe UI" w:cs="Segoe UI"/>
+          <w:color w:val="000000" w:themeColor="text1"/>
+          <w:lang w:eastAsia="el-GR"/>
+        </w:rPr>
+        <w:t>)</w:t>
       </w:r>
     </w:p>
     <w:p>
@@ -3138,12 +3431,6 @@
           <w:ilvl w:val="0"/>
           <w:numId w:val="65"/>
         </w:numPr>
-        <w:pBdr>
-          <w:top w:val="single" w:sz="2" w:space="0" w:color="D9D9E3"/>
-          <w:left w:val="single" w:sz="2" w:space="5" w:color="D9D9E3"/>
-          <w:bottom w:val="single" w:sz="2" w:space="0" w:color="D9D9E3"/>
-          <w:right w:val="single" w:sz="2" w:space="0" w:color="D9D9E3"/>
-        </w:pBdr>
         <w:spacing w:before="0" w:after="0" w:line="240" w:lineRule="auto"/>
         <w:rPr>
           <w:rFonts w:ascii="Segoe UI" w:eastAsia="Times New Roman" w:hAnsi="Segoe UI" w:cs="Segoe UI"/>
@@ -3183,12 +3470,11 @@
         <w:rPr>
           <w:noProof/>
         </w:rPr>
-        <w:lastRenderedPageBreak/>
         <w:drawing>
-          <wp:inline distT="0" distB="0" distL="0" distR="0" wp14:anchorId="5B7BF852" wp14:editId="4D72A7A8">
-            <wp:extent cx="6115050" cy="3067685"/>
+          <wp:inline distT="0" distB="0" distL="0" distR="0" wp14:anchorId="5F412841" wp14:editId="4FE63705">
+            <wp:extent cx="6115050" cy="3833495"/>
             <wp:effectExtent l="0" t="0" r="0" b="0"/>
-            <wp:docPr id="1636089169" name="Εικόνα 1"/>
+            <wp:docPr id="1285612456" name="Εικόνα 1"/>
             <wp:cNvGraphicFramePr>
               <a:graphicFrameLocks xmlns:a="http://schemas.openxmlformats.org/drawingml/2006/main" noChangeAspect="1"/>
             </wp:cNvGraphicFramePr>
@@ -3196,11 +3482,11 @@
               <a:graphicData uri="http://schemas.openxmlformats.org/drawingml/2006/picture">
                 <pic:pic xmlns:pic="http://schemas.openxmlformats.org/drawingml/2006/picture">
                   <pic:nvPicPr>
-                    <pic:cNvPr id="1636089169" name=""/>
+                    <pic:cNvPr id="1285612456" name=""/>
                     <pic:cNvPicPr/>
                   </pic:nvPicPr>
                   <pic:blipFill>
-                    <a:blip r:embed="rId19"/>
+                    <a:blip r:embed="rId22"/>
                     <a:stretch>
                       <a:fillRect/>
                     </a:stretch>
@@ -3208,7 +3494,7 @@
                   <pic:spPr>
                     <a:xfrm>
                       <a:off x="0" y="0"/>
-                      <a:ext cx="6115050" cy="3067685"/>
+                      <a:ext cx="6115050" cy="3833495"/>
                     </a:xfrm>
                     <a:prstGeom prst="rect">
                       <a:avLst/>
@@ -3238,7 +3524,17 @@
           <w:shd w:val="clear" w:color="auto" w:fill="F7F7F8"/>
           <w:lang w:val="en-US"/>
         </w:rPr>
-        <w:t>By selecting the Quiz Title, the teacher/administrator can access more detailed statistics</w:t>
+        <w:t xml:space="preserve">By selecting the Quiz Title, the teacher/administrator can access more detailed </w:t>
+      </w:r>
+      <w:proofErr w:type="gramStart"/>
+      <w:r>
+        <w:rPr>
+          <w:rFonts w:ascii="Segoe UI" w:hAnsi="Segoe UI" w:cs="Segoe UI"/>
+          <w:color w:val="000000" w:themeColor="text1"/>
+          <w:shd w:val="clear" w:color="auto" w:fill="F7F7F8"/>
+          <w:lang w:val="en-US"/>
+        </w:rPr>
+        <w:t>statistics</w:t>
       </w:r>
       <w:r>
         <w:rPr>
@@ -3250,6 +3546,7 @@
         </w:rPr>
         <w:t xml:space="preserve"> .</w:t>
       </w:r>
+      <w:proofErr w:type="gramEnd"/>
       <w:r>
         <w:rPr>
           <w:noProof/>
@@ -3277,7 +3574,7 @@
                     <pic:cNvPicPr/>
                   </pic:nvPicPr>
                   <pic:blipFill>
-                    <a:blip r:embed="rId20"/>
+                    <a:blip r:embed="rId23"/>
                     <a:stretch>
                       <a:fillRect/>
                     </a:stretch>
@@ -3300,12 +3597,6 @@
     </w:p>
     <w:p>
       <w:pPr>
-        <w:pBdr>
-          <w:top w:val="single" w:sz="2" w:space="0" w:color="D9D9E3"/>
-          <w:left w:val="single" w:sz="2" w:space="0" w:color="D9D9E3"/>
-          <w:bottom w:val="single" w:sz="2" w:space="0" w:color="D9D9E3"/>
-          <w:right w:val="single" w:sz="2" w:space="0" w:color="D9D9E3"/>
-        </w:pBdr>
         <w:shd w:val="clear" w:color="auto" w:fill="FFFFFF" w:themeFill="background1"/>
         <w:spacing w:before="300" w:after="300" w:line="240" w:lineRule="auto"/>
         <w:rPr>
@@ -3337,12 +3628,6 @@
           <w:ilvl w:val="0"/>
           <w:numId w:val="66"/>
         </w:numPr>
-        <w:pBdr>
-          <w:top w:val="single" w:sz="2" w:space="0" w:color="D9D9E3"/>
-          <w:left w:val="single" w:sz="2" w:space="5" w:color="D9D9E3"/>
-          <w:bottom w:val="single" w:sz="2" w:space="0" w:color="D9D9E3"/>
-          <w:right w:val="single" w:sz="2" w:space="0" w:color="D9D9E3"/>
-        </w:pBdr>
         <w:spacing w:before="0" w:after="0" w:line="240" w:lineRule="auto"/>
         <w:rPr>
           <w:rFonts w:ascii="Segoe UI" w:eastAsia="Times New Roman" w:hAnsi="Segoe UI" w:cs="Segoe UI"/>
@@ -3350,14 +3635,34 @@
           <w:lang w:eastAsia="el-GR"/>
         </w:rPr>
       </w:pPr>
+      <w:proofErr w:type="spellStart"/>
       <w:r>
         <w:rPr>
           <w:rFonts w:ascii="Segoe UI" w:eastAsia="Times New Roman" w:hAnsi="Segoe UI" w:cs="Segoe UI"/>
           <w:color w:val="000000" w:themeColor="text1"/>
           <w:lang w:eastAsia="el-GR"/>
         </w:rPr>
-        <w:t>Last Name</w:t>
-      </w:r>
+        <w:t>Last</w:t>
+      </w:r>
+      <w:proofErr w:type="spellEnd"/>
+      <w:r>
+        <w:rPr>
+          <w:rFonts w:ascii="Segoe UI" w:eastAsia="Times New Roman" w:hAnsi="Segoe UI" w:cs="Segoe UI"/>
+          <w:color w:val="000000" w:themeColor="text1"/>
+          <w:lang w:eastAsia="el-GR"/>
+        </w:rPr>
+        <w:t xml:space="preserve"> </w:t>
+      </w:r>
+      <w:proofErr w:type="spellStart"/>
+      <w:r>
+        <w:rPr>
+          <w:rFonts w:ascii="Segoe UI" w:eastAsia="Times New Roman" w:hAnsi="Segoe UI" w:cs="Segoe UI"/>
+          <w:color w:val="000000" w:themeColor="text1"/>
+          <w:lang w:eastAsia="el-GR"/>
+        </w:rPr>
+        <w:t>Name</w:t>
+      </w:r>
+      <w:proofErr w:type="spellEnd"/>
     </w:p>
     <w:p>
       <w:pPr>
@@ -3365,12 +3670,6 @@
           <w:ilvl w:val="0"/>
           <w:numId w:val="66"/>
         </w:numPr>
-        <w:pBdr>
-          <w:top w:val="single" w:sz="2" w:space="0" w:color="D9D9E3"/>
-          <w:left w:val="single" w:sz="2" w:space="5" w:color="D9D9E3"/>
-          <w:bottom w:val="single" w:sz="2" w:space="0" w:color="D9D9E3"/>
-          <w:right w:val="single" w:sz="2" w:space="0" w:color="D9D9E3"/>
-        </w:pBdr>
         <w:spacing w:before="0" w:after="0" w:line="240" w:lineRule="auto"/>
         <w:rPr>
           <w:rFonts w:ascii="Segoe UI" w:eastAsia="Times New Roman" w:hAnsi="Segoe UI" w:cs="Segoe UI"/>
@@ -3384,8 +3683,18 @@
           <w:color w:val="000000" w:themeColor="text1"/>
           <w:lang w:eastAsia="el-GR"/>
         </w:rPr>
-        <w:t>First Name</w:t>
-      </w:r>
+        <w:t xml:space="preserve">First </w:t>
+      </w:r>
+      <w:proofErr w:type="spellStart"/>
+      <w:r>
+        <w:rPr>
+          <w:rFonts w:ascii="Segoe UI" w:eastAsia="Times New Roman" w:hAnsi="Segoe UI" w:cs="Segoe UI"/>
+          <w:color w:val="000000" w:themeColor="text1"/>
+          <w:lang w:eastAsia="el-GR"/>
+        </w:rPr>
+        <w:t>Name</w:t>
+      </w:r>
+      <w:proofErr w:type="spellEnd"/>
     </w:p>
     <w:p>
       <w:pPr>
@@ -3393,12 +3702,6 @@
           <w:ilvl w:val="0"/>
           <w:numId w:val="66"/>
         </w:numPr>
-        <w:pBdr>
-          <w:top w:val="single" w:sz="2" w:space="0" w:color="D9D9E3"/>
-          <w:left w:val="single" w:sz="2" w:space="5" w:color="D9D9E3"/>
-          <w:bottom w:val="single" w:sz="2" w:space="0" w:color="D9D9E3"/>
-          <w:right w:val="single" w:sz="2" w:space="0" w:color="D9D9E3"/>
-        </w:pBdr>
         <w:spacing w:before="0" w:after="0" w:line="240" w:lineRule="auto"/>
         <w:rPr>
           <w:rFonts w:ascii="Segoe UI" w:eastAsia="Times New Roman" w:hAnsi="Segoe UI" w:cs="Segoe UI"/>
@@ -3406,14 +3709,34 @@
           <w:lang w:eastAsia="el-GR"/>
         </w:rPr>
       </w:pPr>
+      <w:proofErr w:type="spellStart"/>
       <w:r>
         <w:rPr>
           <w:rFonts w:ascii="Segoe UI" w:eastAsia="Times New Roman" w:hAnsi="Segoe UI" w:cs="Segoe UI"/>
           <w:color w:val="000000" w:themeColor="text1"/>
           <w:lang w:eastAsia="el-GR"/>
         </w:rPr>
-        <w:t>Course Title</w:t>
-      </w:r>
+        <w:t>Course</w:t>
+      </w:r>
+      <w:proofErr w:type="spellEnd"/>
+      <w:r>
+        <w:rPr>
+          <w:rFonts w:ascii="Segoe UI" w:eastAsia="Times New Roman" w:hAnsi="Segoe UI" w:cs="Segoe UI"/>
+          <w:color w:val="000000" w:themeColor="text1"/>
+          <w:lang w:eastAsia="el-GR"/>
+        </w:rPr>
+        <w:t xml:space="preserve"> </w:t>
+      </w:r>
+      <w:proofErr w:type="spellStart"/>
+      <w:r>
+        <w:rPr>
+          <w:rFonts w:ascii="Segoe UI" w:eastAsia="Times New Roman" w:hAnsi="Segoe UI" w:cs="Segoe UI"/>
+          <w:color w:val="000000" w:themeColor="text1"/>
+          <w:lang w:eastAsia="el-GR"/>
+        </w:rPr>
+        <w:t>Title</w:t>
+      </w:r>
+      <w:proofErr w:type="spellEnd"/>
     </w:p>
     <w:p>
       <w:pPr>
@@ -3421,12 +3744,6 @@
           <w:ilvl w:val="0"/>
           <w:numId w:val="66"/>
         </w:numPr>
-        <w:pBdr>
-          <w:top w:val="single" w:sz="2" w:space="0" w:color="D9D9E3"/>
-          <w:left w:val="single" w:sz="2" w:space="5" w:color="D9D9E3"/>
-          <w:bottom w:val="single" w:sz="2" w:space="0" w:color="D9D9E3"/>
-          <w:right w:val="single" w:sz="2" w:space="0" w:color="D9D9E3"/>
-        </w:pBdr>
         <w:spacing w:before="0" w:after="0" w:line="240" w:lineRule="auto"/>
         <w:rPr>
           <w:rFonts w:ascii="Segoe UI" w:eastAsia="Times New Roman" w:hAnsi="Segoe UI" w:cs="Segoe UI"/>
@@ -3434,14 +3751,35 @@
           <w:lang w:eastAsia="el-GR"/>
         </w:rPr>
       </w:pPr>
+      <w:proofErr w:type="spellStart"/>
       <w:r>
         <w:rPr>
           <w:rFonts w:ascii="Segoe UI" w:eastAsia="Times New Roman" w:hAnsi="Segoe UI" w:cs="Segoe UI"/>
           <w:color w:val="000000" w:themeColor="text1"/>
           <w:lang w:eastAsia="el-GR"/>
         </w:rPr>
-        <w:t>Quiz Title</w:t>
-      </w:r>
+        <w:lastRenderedPageBreak/>
+        <w:t>Quiz</w:t>
+      </w:r>
+      <w:proofErr w:type="spellEnd"/>
+      <w:r>
+        <w:rPr>
+          <w:rFonts w:ascii="Segoe UI" w:eastAsia="Times New Roman" w:hAnsi="Segoe UI" w:cs="Segoe UI"/>
+          <w:color w:val="000000" w:themeColor="text1"/>
+          <w:lang w:eastAsia="el-GR"/>
+        </w:rPr>
+        <w:t xml:space="preserve"> </w:t>
+      </w:r>
+      <w:proofErr w:type="spellStart"/>
+      <w:r>
+        <w:rPr>
+          <w:rFonts w:ascii="Segoe UI" w:eastAsia="Times New Roman" w:hAnsi="Segoe UI" w:cs="Segoe UI"/>
+          <w:color w:val="000000" w:themeColor="text1"/>
+          <w:lang w:eastAsia="el-GR"/>
+        </w:rPr>
+        <w:t>Title</w:t>
+      </w:r>
+      <w:proofErr w:type="spellEnd"/>
     </w:p>
     <w:p>
       <w:pPr>
@@ -3449,12 +3787,6 @@
           <w:ilvl w:val="0"/>
           <w:numId w:val="66"/>
         </w:numPr>
-        <w:pBdr>
-          <w:top w:val="single" w:sz="2" w:space="0" w:color="D9D9E3"/>
-          <w:left w:val="single" w:sz="2" w:space="5" w:color="D9D9E3"/>
-          <w:bottom w:val="single" w:sz="2" w:space="0" w:color="D9D9E3"/>
-          <w:right w:val="single" w:sz="2" w:space="0" w:color="D9D9E3"/>
-        </w:pBdr>
         <w:spacing w:before="0" w:after="0" w:line="240" w:lineRule="auto"/>
         <w:rPr>
           <w:rFonts w:ascii="Segoe UI" w:eastAsia="Times New Roman" w:hAnsi="Segoe UI" w:cs="Segoe UI"/>
@@ -3477,12 +3809,6 @@
           <w:ilvl w:val="0"/>
           <w:numId w:val="66"/>
         </w:numPr>
-        <w:pBdr>
-          <w:top w:val="single" w:sz="2" w:space="0" w:color="D9D9E3"/>
-          <w:left w:val="single" w:sz="2" w:space="5" w:color="D9D9E3"/>
-          <w:bottom w:val="single" w:sz="2" w:space="0" w:color="D9D9E3"/>
-          <w:right w:val="single" w:sz="2" w:space="0" w:color="D9D9E3"/>
-        </w:pBdr>
         <w:spacing w:before="0" w:after="0" w:line="240" w:lineRule="auto"/>
         <w:rPr>
           <w:rFonts w:ascii="Segoe UI" w:eastAsia="Times New Roman" w:hAnsi="Segoe UI" w:cs="Segoe UI"/>
@@ -3490,13 +3816,77 @@
           <w:lang w:eastAsia="el-GR"/>
         </w:rPr>
       </w:pPr>
+      <w:proofErr w:type="spellStart"/>
       <w:r>
         <w:rPr>
           <w:rFonts w:ascii="Segoe UI" w:eastAsia="Times New Roman" w:hAnsi="Segoe UI" w:cs="Segoe UI"/>
           <w:color w:val="000000" w:themeColor="text1"/>
           <w:lang w:eastAsia="el-GR"/>
         </w:rPr>
-        <w:t>Attempts (total user attempts)</w:t>
+        <w:t>Attempts</w:t>
+      </w:r>
+      <w:proofErr w:type="spellEnd"/>
+      <w:r>
+        <w:rPr>
+          <w:rFonts w:ascii="Segoe UI" w:eastAsia="Times New Roman" w:hAnsi="Segoe UI" w:cs="Segoe UI"/>
+          <w:color w:val="000000" w:themeColor="text1"/>
+          <w:lang w:eastAsia="el-GR"/>
+        </w:rPr>
+        <w:t xml:space="preserve"> (</w:t>
+      </w:r>
+      <w:proofErr w:type="spellStart"/>
+      <w:r>
+        <w:rPr>
+          <w:rFonts w:ascii="Segoe UI" w:eastAsia="Times New Roman" w:hAnsi="Segoe UI" w:cs="Segoe UI"/>
+          <w:color w:val="000000" w:themeColor="text1"/>
+          <w:lang w:eastAsia="el-GR"/>
+        </w:rPr>
+        <w:t>total</w:t>
+      </w:r>
+      <w:proofErr w:type="spellEnd"/>
+      <w:r>
+        <w:rPr>
+          <w:rFonts w:ascii="Segoe UI" w:eastAsia="Times New Roman" w:hAnsi="Segoe UI" w:cs="Segoe UI"/>
+          <w:color w:val="000000" w:themeColor="text1"/>
+          <w:lang w:eastAsia="el-GR"/>
+        </w:rPr>
+        <w:t xml:space="preserve"> </w:t>
+      </w:r>
+      <w:proofErr w:type="spellStart"/>
+      <w:r>
+        <w:rPr>
+          <w:rFonts w:ascii="Segoe UI" w:eastAsia="Times New Roman" w:hAnsi="Segoe UI" w:cs="Segoe UI"/>
+          <w:color w:val="000000" w:themeColor="text1"/>
+          <w:lang w:eastAsia="el-GR"/>
+        </w:rPr>
+        <w:t>user</w:t>
+      </w:r>
+      <w:proofErr w:type="spellEnd"/>
+      <w:r>
+        <w:rPr>
+          <w:rFonts w:ascii="Segoe UI" w:eastAsia="Times New Roman" w:hAnsi="Segoe UI" w:cs="Segoe UI"/>
+          <w:color w:val="000000" w:themeColor="text1"/>
+          <w:lang w:eastAsia="el-GR"/>
+        </w:rPr>
+        <w:t xml:space="preserve"> </w:t>
+      </w:r>
+      <w:proofErr w:type="spellStart"/>
+      <w:r>
+        <w:rPr>
+          <w:rFonts w:ascii="Segoe UI" w:eastAsia="Times New Roman" w:hAnsi="Segoe UI" w:cs="Segoe UI"/>
+          <w:color w:val="000000" w:themeColor="text1"/>
+          <w:lang w:eastAsia="el-GR"/>
+        </w:rPr>
+        <w:t>attempts</w:t>
+      </w:r>
+      <w:proofErr w:type="spellEnd"/>
+      <w:r>
+        <w:rPr>
+          <w:rFonts w:ascii="Segoe UI" w:eastAsia="Times New Roman" w:hAnsi="Segoe UI" w:cs="Segoe UI"/>
+          <w:color w:val="000000" w:themeColor="text1"/>
+          <w:lang w:eastAsia="el-GR"/>
+        </w:rPr>
+        <w:t>)</w:t>
       </w:r>
     </w:p>
     <w:p>
@@ -3505,12 +3895,6 @@
           <w:ilvl w:val="0"/>
           <w:numId w:val="66"/>
         </w:numPr>
-        <w:pBdr>
-          <w:top w:val="single" w:sz="2" w:space="0" w:color="D9D9E3"/>
-          <w:left w:val="single" w:sz="2" w:space="5" w:color="D9D9E3"/>
-          <w:bottom w:val="single" w:sz="2" w:space="0" w:color="D9D9E3"/>
-          <w:right w:val="single" w:sz="2" w:space="0" w:color="D9D9E3"/>
-        </w:pBdr>
         <w:spacing w:before="0" w:after="0" w:line="240" w:lineRule="auto"/>
         <w:rPr>
           <w:rFonts w:ascii="Segoe UI" w:eastAsia="Times New Roman" w:hAnsi="Segoe UI" w:cs="Segoe UI"/>
@@ -3533,12 +3917,6 @@
           <w:ilvl w:val="0"/>
           <w:numId w:val="66"/>
         </w:numPr>
-        <w:pBdr>
-          <w:top w:val="single" w:sz="2" w:space="0" w:color="D9D9E3"/>
-          <w:left w:val="single" w:sz="2" w:space="5" w:color="D9D9E3"/>
-          <w:bottom w:val="single" w:sz="2" w:space="0" w:color="D9D9E3"/>
-          <w:right w:val="single" w:sz="2" w:space="0" w:color="D9D9E3"/>
-        </w:pBdr>
         <w:spacing w:before="0" w:after="0" w:line="240" w:lineRule="auto"/>
         <w:rPr>
           <w:rFonts w:ascii="Segoe UI" w:eastAsia="Times New Roman" w:hAnsi="Segoe UI" w:cs="Segoe UI"/>
@@ -3580,7 +3958,6 @@
         <w:rPr>
           <w:noProof/>
         </w:rPr>
-        <w:lastRenderedPageBreak/>
         <w:drawing>
           <wp:inline distT="0" distB="0" distL="0" distR="0" wp14:anchorId="3AF7296D" wp14:editId="5BAC72D9">
             <wp:extent cx="6115050" cy="3015615"/>
@@ -3597,7 +3974,7 @@
                     <pic:cNvPicPr/>
                   </pic:nvPicPr>
                   <pic:blipFill>
-                    <a:blip r:embed="rId21"/>
+                    <a:blip r:embed="rId24"/>
                     <a:stretch>
                       <a:fillRect/>
                     </a:stretch>
@@ -3627,8 +4004,8 @@
       </w:pPr>
     </w:p>
     <w:sectPr>
-      <w:headerReference w:type="default" r:id="rId22"/>
-      <w:footerReference w:type="default" r:id="rId23"/>
+      <w:headerReference w:type="default" r:id="rId25"/>
+      <w:footerReference w:type="default" r:id="rId26"/>
       <w:pgSz w:w="11906" w:h="16838" w:code="9"/>
       <w:pgMar w:top="1260" w:right="1016" w:bottom="990" w:left="1260" w:header="720" w:footer="189" w:gutter="0"/>
       <w:cols w:space="720"/>
@@ -4100,7 +4477,29 @@
                               <w:szCs w:val="16"/>
                               <w:lang w:val="en-US" w:eastAsia="el-GR"/>
                             </w:rPr>
-                            <w:t>46-48 El. Venizelou Avenue, Kallithea, 17676, Greece</w:t>
+                            <w:t xml:space="preserve">46-48 El. </w:t>
+                          </w:r>
+                          <w:proofErr w:type="spellStart"/>
+                          <w:r>
+                            <w:rPr>
+                              <w:rFonts w:ascii="Arial" w:eastAsia="Times New Roman" w:hAnsi="Arial"/>
+                              <w:color w:val="595959"/>
+                              <w:sz w:val="16"/>
+                              <w:szCs w:val="16"/>
+                              <w:lang w:val="en-US" w:eastAsia="el-GR"/>
+                            </w:rPr>
+                            <w:t>Venizelou</w:t>
+                          </w:r>
+                          <w:proofErr w:type="spellEnd"/>
+                          <w:r>
+                            <w:rPr>
+                              <w:rFonts w:ascii="Arial" w:eastAsia="Times New Roman" w:hAnsi="Arial"/>
+                              <w:color w:val="595959"/>
+                              <w:sz w:val="16"/>
+                              <w:szCs w:val="16"/>
+                              <w:lang w:val="en-US" w:eastAsia="el-GR"/>
+                            </w:rPr>
+                            <w:t xml:space="preserve"> Avenue, Kallithea, 17676, Greece</w:t>
                           </w:r>
                         </w:p>
                         <w:p>
@@ -4178,7 +4577,18 @@
                               <w:szCs w:val="16"/>
                               <w:lang w:val="en-US" w:eastAsia="el-GR"/>
                             </w:rPr>
-                            <w:t>213 0417358</w:t>
+                            <w:t xml:space="preserve">213 </w:t>
+                          </w:r>
+                          <w:proofErr w:type="gramStart"/>
+                          <w:r>
+                            <w:rPr>
+                              <w:rFonts w:ascii="Arial" w:eastAsia="Times New Roman" w:hAnsi="Arial"/>
+                              <w:color w:val="595959"/>
+                              <w:sz w:val="16"/>
+                              <w:szCs w:val="16"/>
+                              <w:lang w:val="en-US" w:eastAsia="el-GR"/>
+                            </w:rPr>
+                            <w:t>0417358</w:t>
                           </w:r>
                           <w:r>
                             <w:rPr>
@@ -4188,7 +4598,18 @@
                               <w:szCs w:val="16"/>
                               <w:lang w:val="en-US" w:eastAsia="el-GR"/>
                             </w:rPr>
-                            <w:t>,           Fax: +30</w:t>
+                            <w:t xml:space="preserve">,   </w:t>
+                          </w:r>
+                          <w:proofErr w:type="gramEnd"/>
+                          <w:r>
+                            <w:rPr>
+                              <w:rFonts w:ascii="Arial" w:eastAsia="Times New Roman" w:hAnsi="Arial"/>
+                              <w:color w:val="595959"/>
+                              <w:sz w:val="16"/>
+                              <w:szCs w:val="16"/>
+                              <w:lang w:val="en-US" w:eastAsia="el-GR"/>
+                            </w:rPr>
+                            <w:t xml:space="preserve">        Fax: +30</w:t>
                           </w:r>
                           <w:r>
                             <w:rPr>
@@ -4349,7 +4770,29 @@
                         <w:szCs w:val="16"/>
                         <w:lang w:val="en-US" w:eastAsia="el-GR"/>
                       </w:rPr>
-                      <w:t>46-48 El. Venizelou Avenue, Kallithea, 17676, Greece</w:t>
+                      <w:t xml:space="preserve">46-48 El. </w:t>
+                    </w:r>
+                    <w:proofErr w:type="spellStart"/>
+                    <w:r>
+                      <w:rPr>
+                        <w:rFonts w:ascii="Arial" w:eastAsia="Times New Roman" w:hAnsi="Arial"/>
+                        <w:color w:val="595959"/>
+                        <w:sz w:val="16"/>
+                        <w:szCs w:val="16"/>
+                        <w:lang w:val="en-US" w:eastAsia="el-GR"/>
+                      </w:rPr>
+                      <w:t>Venizelou</w:t>
+                    </w:r>
+                    <w:proofErr w:type="spellEnd"/>
+                    <w:r>
+                      <w:rPr>
+                        <w:rFonts w:ascii="Arial" w:eastAsia="Times New Roman" w:hAnsi="Arial"/>
+                        <w:color w:val="595959"/>
+                        <w:sz w:val="16"/>
+                        <w:szCs w:val="16"/>
+                        <w:lang w:val="en-US" w:eastAsia="el-GR"/>
+                      </w:rPr>
+                      <w:t xml:space="preserve"> Avenue, Kallithea, 17676, Greece</w:t>
                     </w:r>
                   </w:p>
                   <w:p>
@@ -4427,7 +4870,18 @@
                         <w:szCs w:val="16"/>
                         <w:lang w:val="en-US" w:eastAsia="el-GR"/>
                       </w:rPr>
-                      <w:t>213 0417358</w:t>
+                      <w:t xml:space="preserve">213 </w:t>
+                    </w:r>
+                    <w:proofErr w:type="gramStart"/>
+                    <w:r>
+                      <w:rPr>
+                        <w:rFonts w:ascii="Arial" w:eastAsia="Times New Roman" w:hAnsi="Arial"/>
+                        <w:color w:val="595959"/>
+                        <w:sz w:val="16"/>
+                        <w:szCs w:val="16"/>
+                        <w:lang w:val="en-US" w:eastAsia="el-GR"/>
+                      </w:rPr>
+                      <w:t>0417358</w:t>
                     </w:r>
                     <w:r>
                       <w:rPr>
@@ -4437,7 +4891,18 @@
                         <w:szCs w:val="16"/>
                         <w:lang w:val="en-US" w:eastAsia="el-GR"/>
                       </w:rPr>
-                      <w:t>,           Fax: +30</w:t>
+                      <w:t xml:space="preserve">,   </w:t>
+                    </w:r>
+                    <w:proofErr w:type="gramEnd"/>
+                    <w:r>
+                      <w:rPr>
+                        <w:rFonts w:ascii="Arial" w:eastAsia="Times New Roman" w:hAnsi="Arial"/>
+                        <w:color w:val="595959"/>
+                        <w:sz w:val="16"/>
+                        <w:szCs w:val="16"/>
+                        <w:lang w:val="en-US" w:eastAsia="el-GR"/>
+                      </w:rPr>
+                      <w:t xml:space="preserve">        Fax: +30</w:t>
                     </w:r>
                     <w:r>
                       <w:rPr>
@@ -14377,6 +14842,10 @@
 </file>
 
 <file path=customXml/item1.xml><?xml version="1.0" encoding="utf-8"?>
+<b:Sources xmlns:b="http://schemas.openxmlformats.org/officeDocument/2006/bibliography" xmlns="http://schemas.openxmlformats.org/officeDocument/2006/bibliography" SelectedStyle="\APASixthEditionOfficeOnline.xsl" StyleName="APA" Version="6"/>
+</file>
+
+<file path=customXml/item2.xml><?xml version="1.0" encoding="utf-8"?>
 <?mso-contentType ?>
 <FormTemplates xmlns="http://schemas.microsoft.com/sharepoint/v3/contenttype/forms">
   <Display>DocumentLibraryForm</Display>
@@ -14385,19 +14854,7 @@
 </FormTemplates>
 </file>
 
-<file path=customXml/item2.xml><?xml version="1.0" encoding="utf-8"?>
-<b:Sources xmlns:b="http://schemas.openxmlformats.org/officeDocument/2006/bibliography" xmlns="http://schemas.openxmlformats.org/officeDocument/2006/bibliography" SelectedStyle="\APASixthEditionOfficeOnline.xsl" StyleName="APA" Version="6"/>
-</file>
-
 <file path=customXml/item3.xml><?xml version="1.0" encoding="utf-8"?>
-<p:properties xmlns:p="http://schemas.microsoft.com/office/2006/metadata/properties" xmlns:xsi="http://www.w3.org/2001/XMLSchema-instance" xmlns:pc="http://schemas.microsoft.com/office/infopath/2007/PartnerControls">
-  <documentManagement>
-    <MediaServiceKeyPoints xmlns="71af3243-3dd4-4a8d-8c0d-dd76da1f02a5" xsi:nil="true"/>
-  </documentManagement>
-</p:properties>
-</file>
-
-<file path=customXml/item4.xml><?xml version="1.0" encoding="utf-8"?>
 <ct:contentTypeSchema xmlns:ct="http://schemas.microsoft.com/office/2006/metadata/contentType" xmlns:ma="http://schemas.microsoft.com/office/2006/metadata/properties/metaAttributes" ct:_="" ma:_="" ma:contentTypeName="Document" ma:contentTypeID="0x01010079F111ED35F8CC479449609E8A0923A6" ma:contentTypeVersion="11" ma:contentTypeDescription="Create a new document." ma:contentTypeScope="" ma:versionID="1c2eb7a32e66fb6e4260f3771546a5e2">
   <xsd:schema xmlns:xsd="http://www.w3.org/2001/XMLSchema" xmlns:xs="http://www.w3.org/2001/XMLSchema" xmlns:p="http://schemas.microsoft.com/office/2006/metadata/properties" xmlns:ns2="71af3243-3dd4-4a8d-8c0d-dd76da1f02a5" xmlns:ns3="16c05727-aa75-4e4a-9b5f-8a80a1165891" targetNamespace="http://schemas.microsoft.com/office/2006/metadata/properties" ma:root="true" ma:fieldsID="04e1f6479c48b08974ba73b5ca973489" ns2:_="" ns3:_="">
     <xsd:import namespace="71af3243-3dd4-4a8d-8c0d-dd76da1f02a5"/>
@@ -14608,7 +15065,23 @@
 </ct:contentTypeSchema>
 </file>
 
+<file path=customXml/item4.xml><?xml version="1.0" encoding="utf-8"?>
+<p:properties xmlns:p="http://schemas.microsoft.com/office/2006/metadata/properties" xmlns:xsi="http://www.w3.org/2001/XMLSchema-instance" xmlns:pc="http://schemas.microsoft.com/office/infopath/2007/PartnerControls">
+  <documentManagement>
+    <MediaServiceKeyPoints xmlns="71af3243-3dd4-4a8d-8c0d-dd76da1f02a5" xsi:nil="true"/>
+  </documentManagement>
+</p:properties>
+</file>
+
 <file path=customXml/itemProps1.xml><?xml version="1.0" encoding="utf-8"?>
+<ds:datastoreItem xmlns:ds="http://schemas.openxmlformats.org/officeDocument/2006/customXml" ds:itemID="{53197CA6-308A-4841-A310-300E36775F8C}">
+  <ds:schemaRefs>
+    <ds:schemaRef ds:uri="http://schemas.openxmlformats.org/officeDocument/2006/bibliography"/>
+  </ds:schemaRefs>
+</ds:datastoreItem>
+</file>
+
+<file path=customXml/itemProps2.xml><?xml version="1.0" encoding="utf-8"?>
 <ds:datastoreItem xmlns:ds="http://schemas.openxmlformats.org/officeDocument/2006/customXml" ds:itemID="{F90177D3-0391-4965-A050-27EB09DF6208}">
   <ds:schemaRefs>
     <ds:schemaRef ds:uri="http://schemas.microsoft.com/sharepoint/v3/contenttype/forms"/>
@@ -14616,25 +15089,7 @@
 </ds:datastoreItem>
 </file>
 
-<file path=customXml/itemProps2.xml><?xml version="1.0" encoding="utf-8"?>
-<ds:datastoreItem xmlns:ds="http://schemas.openxmlformats.org/officeDocument/2006/customXml" ds:itemID="{53197CA6-308A-4841-A310-300E36775F8C}">
-  <ds:schemaRefs>
-    <ds:schemaRef ds:uri="http://schemas.openxmlformats.org/officeDocument/2006/bibliography"/>
-  </ds:schemaRefs>
-</ds:datastoreItem>
-</file>
-
 <file path=customXml/itemProps3.xml><?xml version="1.0" encoding="utf-8"?>
-<ds:datastoreItem xmlns:ds="http://schemas.openxmlformats.org/officeDocument/2006/customXml" ds:itemID="{15ED74A8-3B5E-46DD-932C-D963102FAA49}">
-  <ds:schemaRefs>
-    <ds:schemaRef ds:uri="http://schemas.microsoft.com/office/2006/metadata/properties"/>
-    <ds:schemaRef ds:uri="http://schemas.microsoft.com/office/infopath/2007/PartnerControls"/>
-    <ds:schemaRef ds:uri="71af3243-3dd4-4a8d-8c0d-dd76da1f02a5"/>
-  </ds:schemaRefs>
-</ds:datastoreItem>
-</file>
-
-<file path=customXml/itemProps4.xml><?xml version="1.0" encoding="utf-8"?>
 <ds:datastoreItem xmlns:ds="http://schemas.openxmlformats.org/officeDocument/2006/customXml" ds:itemID="{55DDE4A2-1439-4D03-9F89-0AC06C8ECA73}">
   <ds:schemaRefs>
     <ds:schemaRef ds:uri="http://schemas.microsoft.com/office/2006/metadata/contentType"/>
@@ -14651,4 +15106,14 @@
     <ds:schemaRef ds:uri="http://schemas.microsoft.com/internal/obd"/>
   </ds:schemaRefs>
 </ds:datastoreItem>
+</file>
+
+<file path=customXml/itemProps4.xml><?xml version="1.0" encoding="utf-8"?>
+<ds:datastoreItem xmlns:ds="http://schemas.openxmlformats.org/officeDocument/2006/customXml" ds:itemID="{15ED74A8-3B5E-46DD-932C-D963102FAA49}">
+  <ds:schemaRefs>
+    <ds:schemaRef ds:uri="http://schemas.microsoft.com/office/2006/metadata/properties"/>
+    <ds:schemaRef ds:uri="http://schemas.microsoft.com/office/infopath/2007/PartnerControls"/>
+    <ds:schemaRef ds:uri="71af3243-3dd4-4a8d-8c0d-dd76da1f02a5"/>
+  </ds:schemaRefs>
+</ds:datastoreItem>
 </file>
</xml_diff>

<commit_message>
more corrections from QA
</commit_message>
<xml_diff>
--- a/Course_statistics_Manual_Admin_Teacher.docx
+++ b/Course_statistics_Manual_Admin_Teacher.docx
@@ -376,7 +376,7 @@
                 <w:noProof/>
                 <w:webHidden/>
               </w:rPr>
-              <w:t>2</w:t>
+              <w:t>4</w:t>
             </w:r>
             <w:r>
               <w:rPr>
@@ -457,7 +457,7 @@
                 <w:noProof/>
                 <w:webHidden/>
               </w:rPr>
-              <w:t>3</w:t>
+              <w:t>5</w:t>
             </w:r>
             <w:r>
               <w:rPr>
@@ -538,7 +538,7 @@
                 <w:noProof/>
                 <w:webHidden/>
               </w:rPr>
-              <w:t>4</w:t>
+              <w:t>5</w:t>
             </w:r>
             <w:r>
               <w:rPr>
@@ -619,7 +619,7 @@
                 <w:noProof/>
                 <w:webHidden/>
               </w:rPr>
-              <w:t>5</w:t>
+              <w:t>9</w:t>
             </w:r>
             <w:r>
               <w:rPr>
@@ -700,7 +700,7 @@
                 <w:noProof/>
                 <w:webHidden/>
               </w:rPr>
-              <w:t>7</w:t>
+              <w:t>11</w:t>
             </w:r>
             <w:r>
               <w:rPr>
@@ -781,7 +781,7 @@
                 <w:noProof/>
                 <w:webHidden/>
               </w:rPr>
-              <w:t>7</w:t>
+              <w:t>15</w:t>
             </w:r>
             <w:r>
               <w:rPr>
@@ -1544,13 +1544,189 @@
       <w:r>
         <w:rPr>
           <w:rFonts w:asciiTheme="minorHAnsi" w:hAnsiTheme="minorHAnsi" w:cstheme="minorHAnsi"/>
+          <w:color w:val="000000" w:themeColor="text1"/>
+          <w:lang w:val="en-US"/>
+        </w:rPr>
+        <w:t xml:space="preserve">Data table </w:t>
+      </w:r>
+      <w:proofErr w:type="gramStart"/>
+      <w:r>
+        <w:rPr>
+          <w:rFonts w:asciiTheme="minorHAnsi" w:hAnsiTheme="minorHAnsi" w:cstheme="minorHAnsi"/>
+          <w:color w:val="000000" w:themeColor="text1"/>
+          <w:lang w:val="en-US"/>
+        </w:rPr>
+        <w:t>columns :</w:t>
+      </w:r>
+      <w:proofErr w:type="gramEnd"/>
+    </w:p>
+    <w:p>
+      <w:pPr>
+        <w:pStyle w:val="Web"/>
+        <w:numPr>
+          <w:ilvl w:val="0"/>
+          <w:numId w:val="71"/>
+        </w:numPr>
+        <w:spacing w:before="0" w:beforeAutospacing="0" w:after="300" w:afterAutospacing="0"/>
+        <w:rPr>
+          <w:rFonts w:asciiTheme="minorHAnsi" w:hAnsiTheme="minorHAnsi" w:cstheme="minorHAnsi"/>
+          <w:color w:val="000000" w:themeColor="text1"/>
+          <w:lang w:val="en-US"/>
+        </w:rPr>
+      </w:pPr>
+      <w:r>
+        <w:rPr>
+          <w:rFonts w:asciiTheme="minorHAnsi" w:hAnsiTheme="minorHAnsi" w:cstheme="minorHAnsi"/>
+          <w:color w:val="000000" w:themeColor="text1"/>
+          <w:lang w:val="en-US"/>
+        </w:rPr>
+        <w:t>Course Title,</w:t>
+      </w:r>
+    </w:p>
+    <w:p>
+      <w:pPr>
+        <w:pStyle w:val="Web"/>
+        <w:numPr>
+          <w:ilvl w:val="0"/>
+          <w:numId w:val="71"/>
+        </w:numPr>
+        <w:spacing w:before="0" w:beforeAutospacing="0" w:after="300" w:afterAutospacing="0"/>
+        <w:rPr>
+          <w:rFonts w:asciiTheme="minorHAnsi" w:hAnsiTheme="minorHAnsi" w:cstheme="minorHAnsi"/>
+          <w:color w:val="000000" w:themeColor="text1"/>
+          <w:lang w:val="en-US"/>
+        </w:rPr>
+      </w:pPr>
+      <w:r>
+        <w:rPr>
+          <w:rFonts w:asciiTheme="minorHAnsi" w:hAnsiTheme="minorHAnsi" w:cstheme="minorHAnsi"/>
+          <w:color w:val="000000" w:themeColor="text1"/>
+          <w:lang w:val="en-US"/>
+        </w:rPr>
+        <w:t xml:space="preserve">Course ID, (the index id from </w:t>
+      </w:r>
+      <w:proofErr w:type="spellStart"/>
+      <w:r>
+        <w:rPr>
+          <w:rFonts w:asciiTheme="minorHAnsi" w:hAnsiTheme="minorHAnsi" w:cstheme="minorHAnsi"/>
+          <w:color w:val="000000" w:themeColor="text1"/>
+          <w:lang w:val="en-US"/>
+        </w:rPr>
+        <w:t>mdl_course</w:t>
+      </w:r>
+      <w:proofErr w:type="spellEnd"/>
+      <w:r>
+        <w:rPr>
+          <w:rFonts w:asciiTheme="minorHAnsi" w:hAnsiTheme="minorHAnsi" w:cstheme="minorHAnsi"/>
+          <w:color w:val="000000" w:themeColor="text1"/>
+          <w:lang w:val="en-US"/>
+        </w:rPr>
+        <w:t xml:space="preserve"> table),</w:t>
+      </w:r>
+    </w:p>
+    <w:p>
+      <w:pPr>
+        <w:pStyle w:val="Web"/>
+        <w:numPr>
+          <w:ilvl w:val="0"/>
+          <w:numId w:val="71"/>
+        </w:numPr>
+        <w:spacing w:before="0" w:beforeAutospacing="0" w:after="300" w:afterAutospacing="0"/>
+        <w:rPr>
+          <w:rFonts w:asciiTheme="minorHAnsi" w:hAnsiTheme="minorHAnsi" w:cstheme="minorHAnsi"/>
+          <w:color w:val="000000" w:themeColor="text1"/>
+          <w:lang w:val="en-US"/>
+        </w:rPr>
+      </w:pPr>
+      <w:r>
+        <w:rPr>
+          <w:rFonts w:asciiTheme="minorHAnsi" w:hAnsiTheme="minorHAnsi" w:cstheme="minorHAnsi"/>
+          <w:color w:val="000000" w:themeColor="text1"/>
+          <w:lang w:val="en-US"/>
+        </w:rPr>
+        <w:t>Enrolments, (users enrolled in the course),</w:t>
+      </w:r>
+    </w:p>
+    <w:p>
+      <w:pPr>
+        <w:pStyle w:val="Web"/>
+        <w:numPr>
+          <w:ilvl w:val="0"/>
+          <w:numId w:val="71"/>
+        </w:numPr>
+        <w:spacing w:before="0" w:beforeAutospacing="0" w:after="300" w:afterAutospacing="0"/>
+        <w:rPr>
+          <w:rFonts w:asciiTheme="minorHAnsi" w:hAnsiTheme="minorHAnsi" w:cstheme="minorHAnsi"/>
+          <w:color w:val="000000" w:themeColor="text1"/>
+          <w:lang w:val="en-US"/>
+        </w:rPr>
+      </w:pPr>
+      <w:r>
+        <w:rPr>
+          <w:rFonts w:asciiTheme="minorHAnsi" w:hAnsiTheme="minorHAnsi" w:cstheme="minorHAnsi"/>
+          <w:color w:val="000000" w:themeColor="text1"/>
+          <w:lang w:val="en-US"/>
+        </w:rPr>
+        <w:t>Action (The option to measure or not a course)</w:t>
+      </w:r>
+    </w:p>
+    <w:p>
+      <w:pPr>
+        <w:pStyle w:val="Web"/>
+        <w:spacing w:before="0" w:beforeAutospacing="0" w:after="300" w:afterAutospacing="0"/>
+        <w:rPr>
+          <w:rFonts w:asciiTheme="minorHAnsi" w:hAnsiTheme="minorHAnsi" w:cstheme="minorHAnsi"/>
+          <w:color w:val="000000" w:themeColor="text1"/>
+          <w:lang w:val="en-US"/>
+        </w:rPr>
+      </w:pPr>
+      <w:r>
+        <w:rPr>
+          <w:rFonts w:asciiTheme="minorHAnsi" w:hAnsiTheme="minorHAnsi" w:cstheme="minorHAnsi"/>
+          <w:color w:val="000000" w:themeColor="text1"/>
+          <w:lang w:val="en-US"/>
+        </w:rPr>
+        <w:t>** The first and last columns doesn’t have a filter option.</w:t>
+      </w:r>
+    </w:p>
+    <w:p>
+      <w:pPr>
+        <w:pStyle w:val="Web"/>
+        <w:spacing w:before="0" w:beforeAutospacing="0" w:after="300" w:afterAutospacing="0"/>
+        <w:rPr>
+          <w:rFonts w:asciiTheme="minorHAnsi" w:hAnsiTheme="minorHAnsi" w:cstheme="minorHAnsi"/>
+          <w:color w:val="000000" w:themeColor="text1"/>
+          <w:lang w:val="en-US"/>
+        </w:rPr>
+      </w:pPr>
+      <w:r>
+        <w:rPr>
+          <w:rFonts w:asciiTheme="minorHAnsi" w:hAnsiTheme="minorHAnsi" w:cstheme="minorHAnsi"/>
+          <w:color w:val="000000" w:themeColor="text1"/>
+          <w:lang w:val="en-US"/>
+        </w:rPr>
+        <w:t>** The user to be able to sort the Action column a refresh of page may needed.</w:t>
+      </w:r>
+    </w:p>
+    <w:p>
+      <w:pPr>
+        <w:pStyle w:val="Web"/>
+        <w:spacing w:before="0" w:beforeAutospacing="0" w:after="300" w:afterAutospacing="0"/>
+        <w:rPr>
+          <w:rFonts w:asciiTheme="minorHAnsi" w:hAnsiTheme="minorHAnsi" w:cstheme="minorHAnsi"/>
+          <w:color w:val="000000" w:themeColor="text1"/>
+          <w:lang w:val="en-US"/>
+        </w:rPr>
+      </w:pPr>
+      <w:r>
+        <w:rPr>
           <w:noProof/>
         </w:rPr>
         <w:drawing>
-          <wp:inline distT="0" distB="0" distL="0" distR="0" wp14:anchorId="1710E943" wp14:editId="55667A65">
-            <wp:extent cx="6115050" cy="3009265"/>
-            <wp:effectExtent l="0" t="0" r="0" b="635"/>
-            <wp:docPr id="751078049" name="Εικόνα 1"/>
+          <wp:inline distT="0" distB="0" distL="0" distR="0" wp14:anchorId="2983BAAE" wp14:editId="47A29A15">
+            <wp:extent cx="6115050" cy="2820670"/>
+            <wp:effectExtent l="0" t="0" r="0" b="0"/>
+            <wp:docPr id="1068471548" name="Εικόνα 1"/>
             <wp:cNvGraphicFramePr>
               <a:graphicFrameLocks xmlns:a="http://schemas.openxmlformats.org/drawingml/2006/main" noChangeAspect="1"/>
             </wp:cNvGraphicFramePr>
@@ -1558,7 +1734,7 @@
               <a:graphicData uri="http://schemas.openxmlformats.org/drawingml/2006/picture">
                 <pic:pic xmlns:pic="http://schemas.openxmlformats.org/drawingml/2006/picture">
                   <pic:nvPicPr>
-                    <pic:cNvPr id="751078049" name=""/>
+                    <pic:cNvPr id="1068471548" name=""/>
                     <pic:cNvPicPr/>
                   </pic:nvPicPr>
                   <pic:blipFill>
@@ -1570,7 +1746,7 @@
                   <pic:spPr>
                     <a:xfrm>
                       <a:off x="0" y="0"/>
-                      <a:ext cx="6115050" cy="3009265"/>
+                      <a:ext cx="6115050" cy="2820670"/>
                     </a:xfrm>
                     <a:prstGeom prst="rect">
                       <a:avLst/>
@@ -1648,6 +1824,7 @@
           <w:color w:val="000000" w:themeColor="text1"/>
           <w:lang w:val="en-US"/>
         </w:rPr>
+        <w:lastRenderedPageBreak/>
         <w:t xml:space="preserve">** </w:t>
       </w:r>
       <w:r>
@@ -1847,7 +2024,6 @@
           <w:color w:val="000000" w:themeColor="text1"/>
           <w:lang w:val="en-US"/>
         </w:rPr>
-        <w:lastRenderedPageBreak/>
         <w:t xml:space="preserve">Consequently, the block presents pre-calculated data from Moodle logs. The task is configured to run </w:t>
       </w:r>
       <w:r>
@@ -1908,6 +2084,7 @@
           <w:noProof/>
           <w:color w:val="000000" w:themeColor="text1"/>
         </w:rPr>
+        <w:lastRenderedPageBreak/>
         <w:drawing>
           <wp:inline distT="0" distB="0" distL="0" distR="0" wp14:anchorId="718A554E" wp14:editId="60AD25C4">
             <wp:extent cx="6115050" cy="5763260"/>
@@ -2067,6 +2244,24 @@
         </w:rPr>
         <w:t>The third section displays a data table generated based on the main and period filter selections.</w:t>
       </w:r>
+      <w:r>
+        <w:rPr>
+          <w:rFonts w:cstheme="minorHAnsi"/>
+          <w:color w:val="000000" w:themeColor="text1"/>
+          <w:lang w:val="en-US"/>
+        </w:rPr>
+        <w:t xml:space="preserve"> </w:t>
+      </w:r>
+      <w:r>
+        <w:rPr>
+          <w:rFonts w:cstheme="minorHAnsi"/>
+          <w:b/>
+          <w:bCs/>
+          <w:color w:val="000000" w:themeColor="text1"/>
+          <w:lang w:val="en-US"/>
+        </w:rPr>
+        <w:t>Also, in this section at the top, it includes a navigation between the data tables (breadcrumb)</w:t>
+      </w:r>
     </w:p>
     <w:p>
       <w:pPr>
@@ -2084,7 +2279,6 @@
           <w:color w:val="000000" w:themeColor="text1"/>
           <w:lang w:val="en-US"/>
         </w:rPr>
-        <w:lastRenderedPageBreak/>
         <w:t>The initial page of the plugin showcases the general measures for the course.</w:t>
       </w:r>
     </w:p>
@@ -2143,6 +2337,7 @@
           <w:color w:val="000000" w:themeColor="text1"/>
           <w:lang w:val="en-US"/>
         </w:rPr>
+        <w:lastRenderedPageBreak/>
         <w:t xml:space="preserve">The measure starts to count for each user from the </w:t>
       </w:r>
       <w:proofErr w:type="gramStart"/>
@@ -2451,10 +2646,20 @@
       <w:r>
         <w:rPr>
           <w:rFonts w:asciiTheme="minorHAnsi" w:hAnsiTheme="minorHAnsi" w:cstheme="minorHAnsi"/>
-          <w:color w:val="000000" w:themeColor="text1"/>
-          <w:lang w:val="en-US"/>
-        </w:rPr>
-        <w:t>While Activity A has a total measurement of 10 minutes, and Activity B has 30 minutes.</w:t>
+          <w:b/>
+          <w:bCs/>
+          <w:color w:val="000000" w:themeColor="text1"/>
+          <w:lang w:val="en-US"/>
+        </w:rPr>
+        <w:t>While</w:t>
+      </w:r>
+      <w:r>
+        <w:rPr>
+          <w:rFonts w:asciiTheme="minorHAnsi" w:hAnsiTheme="minorHAnsi" w:cstheme="minorHAnsi"/>
+          <w:color w:val="000000" w:themeColor="text1"/>
+          <w:lang w:val="en-US"/>
+        </w:rPr>
+        <w:t xml:space="preserve"> Activity A has a total measurement of 10 minutes, and Activity B has 30 minutes.</w:t>
       </w:r>
     </w:p>
     <w:p>
@@ -2659,9 +2864,81 @@
           <w:color w:val="000000" w:themeColor="text1"/>
           <w:lang w:val="en-US"/>
         </w:rPr>
+        <w:t>Average Number of Actions per Session (total actions divided by total sessions)</w:t>
+      </w:r>
+    </w:p>
+    <w:p>
+      <w:pPr>
+        <w:spacing w:before="0" w:after="0" w:line="240" w:lineRule="auto"/>
+        <w:rPr>
+          <w:rFonts w:cstheme="minorHAnsi"/>
+          <w:color w:val="000000" w:themeColor="text1"/>
+          <w:lang w:val="en-US"/>
+        </w:rPr>
+      </w:pPr>
+    </w:p>
+    <w:p>
+      <w:pPr>
+        <w:spacing w:before="0" w:after="0" w:line="240" w:lineRule="auto"/>
+        <w:rPr>
+          <w:rFonts w:cstheme="minorHAnsi"/>
+          <w:color w:val="000000" w:themeColor="text1"/>
+          <w:lang w:val="en-US"/>
+        </w:rPr>
+      </w:pPr>
+    </w:p>
+    <w:p>
+      <w:pPr>
+        <w:spacing w:before="0" w:after="0" w:line="240" w:lineRule="auto"/>
+        <w:rPr>
+          <w:rFonts w:cstheme="minorHAnsi"/>
+          <w:color w:val="000000" w:themeColor="text1"/>
+          <w:lang w:val="en-US"/>
+        </w:rPr>
+      </w:pPr>
+    </w:p>
+    <w:p>
+      <w:pPr>
+        <w:spacing w:before="0" w:after="0" w:line="240" w:lineRule="auto"/>
+        <w:rPr>
+          <w:rFonts w:cstheme="minorHAnsi"/>
+          <w:color w:val="000000" w:themeColor="text1"/>
+          <w:lang w:val="en-US"/>
+        </w:rPr>
+      </w:pPr>
+    </w:p>
+    <w:p>
+      <w:pPr>
+        <w:spacing w:before="0" w:after="0" w:line="240" w:lineRule="auto"/>
+        <w:rPr>
+          <w:rFonts w:cstheme="minorHAnsi"/>
+          <w:color w:val="000000" w:themeColor="text1"/>
+          <w:lang w:val="en-US"/>
+        </w:rPr>
+      </w:pPr>
+    </w:p>
+    <w:p>
+      <w:pPr>
+        <w:pStyle w:val="a6"/>
+        <w:rPr>
+          <w:lang w:val="en-US"/>
+        </w:rPr>
+      </w:pPr>
+      <w:r>
+        <w:rPr>
+          <w:lang w:val="en-US"/>
+        </w:rPr>
         <w:lastRenderedPageBreak/>
-        <w:t>Average Number of Actions per Session (total actions divided by total sessions)</w:t>
-      </w:r>
+        <w:t xml:space="preserve">Data table </w:t>
+      </w:r>
+      <w:proofErr w:type="gramStart"/>
+      <w:r>
+        <w:rPr>
+          <w:lang w:val="en-US"/>
+        </w:rPr>
+        <w:t>Course :</w:t>
+      </w:r>
+      <w:proofErr w:type="gramEnd"/>
     </w:p>
     <w:p>
       <w:pPr>
@@ -2981,12 +3258,194 @@
     </w:p>
     <w:p>
       <w:pPr>
-        <w:rPr>
-          <w:rFonts w:cstheme="minorHAnsi"/>
-          <w:color w:val="000000" w:themeColor="text1"/>
-          <w:lang w:val="en-US"/>
-        </w:rPr>
-      </w:pPr>
+        <w:spacing w:before="0" w:after="0" w:line="240" w:lineRule="auto"/>
+        <w:rPr>
+          <w:rFonts w:cstheme="minorHAnsi"/>
+          <w:color w:val="000000" w:themeColor="text1"/>
+          <w:lang w:val="en-US"/>
+        </w:rPr>
+      </w:pPr>
+    </w:p>
+    <w:p>
+      <w:pPr>
+        <w:spacing w:before="0" w:after="0" w:line="240" w:lineRule="auto"/>
+        <w:rPr>
+          <w:rFonts w:cstheme="minorHAnsi"/>
+          <w:color w:val="000000" w:themeColor="text1"/>
+          <w:lang w:val="en-US"/>
+        </w:rPr>
+      </w:pPr>
+    </w:p>
+    <w:p>
+      <w:pPr>
+        <w:spacing w:before="0" w:after="0" w:line="240" w:lineRule="auto"/>
+        <w:rPr>
+          <w:rFonts w:cstheme="minorHAnsi"/>
+          <w:color w:val="000000" w:themeColor="text1"/>
+          <w:lang w:val="en-US"/>
+        </w:rPr>
+      </w:pPr>
+    </w:p>
+    <w:p>
+      <w:pPr>
+        <w:spacing w:before="0" w:after="0" w:line="240" w:lineRule="auto"/>
+        <w:rPr>
+          <w:rFonts w:cstheme="minorHAnsi"/>
+          <w:color w:val="000000" w:themeColor="text1"/>
+          <w:lang w:val="en-US"/>
+        </w:rPr>
+      </w:pPr>
+    </w:p>
+    <w:p>
+      <w:pPr>
+        <w:spacing w:before="0" w:after="0" w:line="240" w:lineRule="auto"/>
+        <w:rPr>
+          <w:rFonts w:cstheme="minorHAnsi"/>
+          <w:color w:val="000000" w:themeColor="text1"/>
+          <w:lang w:val="en-US"/>
+        </w:rPr>
+      </w:pPr>
+    </w:p>
+    <w:p>
+      <w:pPr>
+        <w:spacing w:before="0" w:after="0" w:line="240" w:lineRule="auto"/>
+        <w:rPr>
+          <w:rFonts w:cstheme="minorHAnsi"/>
+          <w:color w:val="000000" w:themeColor="text1"/>
+          <w:lang w:val="en-US"/>
+        </w:rPr>
+      </w:pPr>
+    </w:p>
+    <w:p>
+      <w:pPr>
+        <w:spacing w:before="0" w:after="0" w:line="240" w:lineRule="auto"/>
+        <w:rPr>
+          <w:rFonts w:cstheme="minorHAnsi"/>
+          <w:color w:val="000000" w:themeColor="text1"/>
+          <w:lang w:val="en-US"/>
+        </w:rPr>
+      </w:pPr>
+    </w:p>
+    <w:p>
+      <w:pPr>
+        <w:spacing w:before="0" w:after="0" w:line="240" w:lineRule="auto"/>
+        <w:rPr>
+          <w:rFonts w:cstheme="minorHAnsi"/>
+          <w:color w:val="000000" w:themeColor="text1"/>
+          <w:lang w:val="en-US"/>
+        </w:rPr>
+      </w:pPr>
+    </w:p>
+    <w:p>
+      <w:pPr>
+        <w:spacing w:before="0" w:after="0" w:line="240" w:lineRule="auto"/>
+        <w:rPr>
+          <w:rFonts w:cstheme="minorHAnsi"/>
+          <w:color w:val="000000" w:themeColor="text1"/>
+          <w:lang w:val="en-US"/>
+        </w:rPr>
+      </w:pPr>
+    </w:p>
+    <w:p>
+      <w:pPr>
+        <w:spacing w:before="0" w:after="0" w:line="240" w:lineRule="auto"/>
+        <w:rPr>
+          <w:rFonts w:cstheme="minorHAnsi"/>
+          <w:color w:val="000000" w:themeColor="text1"/>
+          <w:lang w:val="en-US"/>
+        </w:rPr>
+      </w:pPr>
+    </w:p>
+    <w:p>
+      <w:pPr>
+        <w:spacing w:before="0" w:after="0" w:line="240" w:lineRule="auto"/>
+        <w:rPr>
+          <w:rFonts w:cstheme="minorHAnsi"/>
+          <w:color w:val="000000" w:themeColor="text1"/>
+          <w:lang w:val="en-US"/>
+        </w:rPr>
+      </w:pPr>
+    </w:p>
+    <w:p>
+      <w:pPr>
+        <w:spacing w:before="0" w:after="0" w:line="240" w:lineRule="auto"/>
+        <w:rPr>
+          <w:rFonts w:cstheme="minorHAnsi"/>
+          <w:color w:val="000000" w:themeColor="text1"/>
+          <w:lang w:val="en-US"/>
+        </w:rPr>
+      </w:pPr>
+    </w:p>
+    <w:p>
+      <w:pPr>
+        <w:spacing w:before="0" w:after="0" w:line="240" w:lineRule="auto"/>
+        <w:rPr>
+          <w:rFonts w:cstheme="minorHAnsi"/>
+          <w:color w:val="000000" w:themeColor="text1"/>
+          <w:lang w:val="en-US"/>
+        </w:rPr>
+      </w:pPr>
+    </w:p>
+    <w:p>
+      <w:pPr>
+        <w:spacing w:before="0" w:after="0" w:line="240" w:lineRule="auto"/>
+        <w:rPr>
+          <w:rFonts w:cstheme="minorHAnsi"/>
+          <w:color w:val="000000" w:themeColor="text1"/>
+          <w:lang w:val="en-US"/>
+        </w:rPr>
+      </w:pPr>
+    </w:p>
+    <w:p>
+      <w:pPr>
+        <w:spacing w:before="0" w:after="0" w:line="240" w:lineRule="auto"/>
+        <w:rPr>
+          <w:rFonts w:cstheme="minorHAnsi"/>
+          <w:color w:val="000000" w:themeColor="text1"/>
+          <w:lang w:val="en-US"/>
+        </w:rPr>
+      </w:pPr>
+    </w:p>
+    <w:p>
+      <w:pPr>
+        <w:pStyle w:val="a6"/>
+        <w:rPr>
+          <w:lang w:val="en-US"/>
+        </w:rPr>
+      </w:pPr>
+      <w:r>
+        <w:rPr>
+          <w:lang w:val="en-US"/>
+        </w:rPr>
+        <w:lastRenderedPageBreak/>
+        <w:t>Data</w:t>
+      </w:r>
+      <w:r>
+        <w:rPr>
+          <w:lang w:val="en-US"/>
+        </w:rPr>
+        <w:t xml:space="preserve"> </w:t>
+      </w:r>
+      <w:r>
+        <w:rPr>
+          <w:lang w:val="en-US"/>
+        </w:rPr>
+        <w:t xml:space="preserve">table </w:t>
+      </w:r>
+      <w:proofErr w:type="gramStart"/>
+      <w:r>
+        <w:rPr>
+          <w:lang w:val="en-US"/>
+        </w:rPr>
+        <w:t>Users</w:t>
+      </w:r>
+      <w:r>
+        <w:rPr>
+          <w:lang w:val="en-US"/>
+        </w:rPr>
+        <w:t xml:space="preserve"> :</w:t>
+      </w:r>
+      <w:proofErr w:type="gramEnd"/>
     </w:p>
     <w:p>
       <w:pPr>
@@ -3003,7 +3462,6 @@
           <w:rFonts w:asciiTheme="minorHAnsi" w:hAnsiTheme="minorHAnsi" w:cstheme="minorHAnsi"/>
           <w:noProof/>
         </w:rPr>
-        <w:lastRenderedPageBreak/>
         <w:drawing>
           <wp:inline distT="0" distB="0" distL="0" distR="0" wp14:anchorId="6918311A" wp14:editId="69BA8BA0">
             <wp:extent cx="6115050" cy="5144135"/>
@@ -3393,6 +3851,40 @@
     </w:p>
     <w:p>
       <w:pPr>
+        <w:pStyle w:val="a6"/>
+        <w:rPr>
+          <w:lang w:val="en-US"/>
+        </w:rPr>
+      </w:pPr>
+      <w:r>
+        <w:rPr>
+          <w:lang w:val="en-US"/>
+        </w:rPr>
+        <w:t>Data</w:t>
+      </w:r>
+      <w:r>
+        <w:rPr>
+          <w:lang w:val="en-US"/>
+        </w:rPr>
+        <w:t xml:space="preserve"> </w:t>
+      </w:r>
+      <w:r>
+        <w:rPr>
+          <w:lang w:val="en-US"/>
+        </w:rPr>
+        <w:t xml:space="preserve">table </w:t>
+      </w:r>
+      <w:proofErr w:type="gramStart"/>
+      <w:r>
+        <w:rPr>
+          <w:lang w:val="en-US"/>
+        </w:rPr>
+        <w:t>Course :</w:t>
+      </w:r>
+      <w:proofErr w:type="gramEnd"/>
+    </w:p>
+    <w:p>
+      <w:pPr>
         <w:rPr>
           <w:rFonts w:cstheme="minorHAnsi"/>
           <w:color w:val="000000" w:themeColor="text1"/>
@@ -3457,7 +3949,23 @@
           <w:color w:val="000000" w:themeColor="text1"/>
           <w:lang w:val="en-US"/>
         </w:rPr>
-        <w:t>By selecting the course title, the user (teacher/administrator) gains access to more detailed statistics for all users in that course.</w:t>
+        <w:t xml:space="preserve">By selecting the course title, the user (teacher/administrator) gains access to more detailed statistics for all </w:t>
+      </w:r>
+      <w:r>
+        <w:rPr>
+          <w:rFonts w:asciiTheme="minorHAnsi" w:hAnsiTheme="minorHAnsi" w:cstheme="minorHAnsi"/>
+          <w:color w:val="000000" w:themeColor="text1"/>
+          <w:lang w:val="en-US"/>
+        </w:rPr>
+        <w:t>activities</w:t>
+      </w:r>
+      <w:r>
+        <w:rPr>
+          <w:rFonts w:asciiTheme="minorHAnsi" w:hAnsiTheme="minorHAnsi" w:cstheme="minorHAnsi"/>
+          <w:color w:val="000000" w:themeColor="text1"/>
+          <w:lang w:val="en-US"/>
+        </w:rPr>
+        <w:t xml:space="preserve"> in that course.</w:t>
       </w:r>
     </w:p>
     <w:p>
@@ -3683,6 +4191,35 @@
     </w:p>
     <w:p>
       <w:pPr>
+        <w:pStyle w:val="a6"/>
+        <w:rPr>
+          <w:lang w:val="en-US"/>
+        </w:rPr>
+      </w:pPr>
+      <w:r>
+        <w:rPr>
+          <w:lang w:val="en-US"/>
+        </w:rPr>
+        <w:lastRenderedPageBreak/>
+        <w:t xml:space="preserve">Data table </w:t>
+      </w:r>
+      <w:proofErr w:type="gramStart"/>
+      <w:r>
+        <w:rPr>
+          <w:lang w:val="en-US"/>
+        </w:rPr>
+        <w:t>Activities</w:t>
+      </w:r>
+      <w:r>
+        <w:rPr>
+          <w:lang w:val="en-US"/>
+        </w:rPr>
+        <w:t xml:space="preserve"> :</w:t>
+      </w:r>
+      <w:proofErr w:type="gramEnd"/>
+    </w:p>
+    <w:p>
+      <w:pPr>
         <w:rPr>
           <w:rFonts w:cstheme="minorHAnsi"/>
           <w:noProof/>
@@ -3690,22 +4227,11 @@
           <w:lang w:val="en-US"/>
         </w:rPr>
       </w:pPr>
-    </w:p>
-    <w:p>
-      <w:pPr>
+      <w:r>
         <w:rPr>
           <w:rFonts w:cstheme="minorHAnsi"/>
           <w:noProof/>
-          <w:color w:val="000000" w:themeColor="text1"/>
-          <w:lang w:val="en-US"/>
-        </w:rPr>
-      </w:pPr>
-      <w:r>
-        <w:rPr>
-          <w:rFonts w:cstheme="minorHAnsi"/>
-          <w:noProof/>
-        </w:rPr>
-        <w:lastRenderedPageBreak/>
+        </w:rPr>
         <w:drawing>
           <wp:inline distT="0" distB="0" distL="0" distR="0" wp14:anchorId="504488E8" wp14:editId="72C405E3">
             <wp:extent cx="6115050" cy="4937760"/>
@@ -4222,24 +4748,32 @@
     </w:p>
     <w:p>
       <w:pPr>
-        <w:pStyle w:val="Web"/>
-        <w:spacing w:before="300" w:beforeAutospacing="0" w:after="300" w:afterAutospacing="0"/>
-        <w:rPr>
-          <w:rFonts w:asciiTheme="minorHAnsi" w:hAnsiTheme="minorHAnsi" w:cstheme="minorHAnsi"/>
-          <w:color w:val="000000" w:themeColor="text1"/>
-          <w:lang w:val="en-US"/>
-        </w:rPr>
-      </w:pPr>
-    </w:p>
-    <w:p>
-      <w:pPr>
-        <w:rPr>
-          <w:rFonts w:cstheme="minorHAnsi"/>
-          <w:noProof/>
-          <w:color w:val="000000" w:themeColor="text1"/>
-          <w:lang w:val="en-US"/>
-        </w:rPr>
-      </w:pPr>
+        <w:pStyle w:val="a6"/>
+        <w:rPr>
+          <w:lang w:val="en-US"/>
+        </w:rPr>
+      </w:pPr>
+      <w:r>
+        <w:rPr>
+          <w:lang w:val="en-US"/>
+        </w:rPr>
+        <w:lastRenderedPageBreak/>
+        <w:t xml:space="preserve">Data table </w:t>
+      </w:r>
+      <w:proofErr w:type="gramStart"/>
+      <w:r>
+        <w:rPr>
+          <w:lang w:val="en-US"/>
+        </w:rPr>
+        <w:t>Users</w:t>
+      </w:r>
+      <w:r>
+        <w:rPr>
+          <w:lang w:val="en-US"/>
+        </w:rPr>
+        <w:t xml:space="preserve"> :</w:t>
+      </w:r>
+      <w:proofErr w:type="gramEnd"/>
     </w:p>
     <w:p>
       <w:pPr>
@@ -4421,12 +4955,24 @@
           <w:lang w:val="en-US"/>
         </w:rPr>
       </w:pPr>
-      <w:r>
+    </w:p>
+    <w:p>
+      <w:pPr>
+        <w:pStyle w:val="Web"/>
+        <w:spacing w:before="300" w:beforeAutospacing="0" w:after="300" w:afterAutospacing="0"/>
         <w:rPr>
           <w:rFonts w:asciiTheme="minorHAnsi" w:hAnsiTheme="minorHAnsi" w:cstheme="minorHAnsi"/>
           <w:color w:val="000000" w:themeColor="text1"/>
           <w:lang w:val="en-US"/>
         </w:rPr>
+      </w:pPr>
+      <w:r>
+        <w:rPr>
+          <w:rFonts w:asciiTheme="minorHAnsi" w:hAnsiTheme="minorHAnsi" w:cstheme="minorHAnsi"/>
+          <w:color w:val="000000" w:themeColor="text1"/>
+          <w:lang w:val="en-US"/>
+        </w:rPr>
+        <w:lastRenderedPageBreak/>
         <w:t xml:space="preserve">First Data table </w:t>
       </w:r>
       <w:proofErr w:type="gramStart"/>
@@ -4439,6 +4985,16 @@
         <w:t>columns :</w:t>
       </w:r>
       <w:proofErr w:type="gramEnd"/>
+    </w:p>
+    <w:p>
+      <w:pPr>
+        <w:rPr>
+          <w:rFonts w:cstheme="minorHAnsi"/>
+          <w:color w:val="000000" w:themeColor="text1"/>
+          <w:shd w:val="clear" w:color="auto" w:fill="F7F7F8"/>
+          <w:lang w:val="en-US"/>
+        </w:rPr>
+      </w:pPr>
     </w:p>
     <w:p>
       <w:pPr>
@@ -4465,8 +5021,7 @@
           <w:shd w:val="clear" w:color="auto" w:fill="F7F7F8"/>
           <w:lang w:val="en-US"/>
         </w:rPr>
-        <w:lastRenderedPageBreak/>
-        <w:t>Surname,</w:t>
+        <w:t>Course,</w:t>
       </w:r>
     </w:p>
     <w:p>
@@ -4478,23 +5033,23 @@
         </w:numPr>
         <w:rPr>
           <w:rFonts w:cstheme="minorHAnsi"/>
+          <w:noProof/>
+          <w:color w:val="000000" w:themeColor="text1"/>
+          <w:sz w:val="24"/>
+          <w:szCs w:val="24"/>
+          <w:lang w:val="en-US"/>
+        </w:rPr>
+      </w:pPr>
+      <w:r>
+        <w:rPr>
+          <w:rFonts w:cstheme="minorHAnsi"/>
           <w:color w:val="000000" w:themeColor="text1"/>
           <w:sz w:val="24"/>
           <w:szCs w:val="24"/>
           <w:shd w:val="clear" w:color="auto" w:fill="F7F7F8"/>
           <w:lang w:val="en-US"/>
         </w:rPr>
-      </w:pPr>
-      <w:r>
-        <w:rPr>
-          <w:rFonts w:cstheme="minorHAnsi"/>
-          <w:color w:val="000000" w:themeColor="text1"/>
-          <w:sz w:val="24"/>
-          <w:szCs w:val="24"/>
-          <w:shd w:val="clear" w:color="auto" w:fill="F7F7F8"/>
-          <w:lang w:val="en-US"/>
-        </w:rPr>
-        <w:t>Course,</w:t>
+        <w:t>Forum,</w:t>
       </w:r>
     </w:p>
     <w:p>
@@ -4522,7 +5077,7 @@
           <w:shd w:val="clear" w:color="auto" w:fill="F7F7F8"/>
           <w:lang w:val="en-US"/>
         </w:rPr>
-        <w:t>Forum,</w:t>
+        <w:t>Posts,</w:t>
       </w:r>
     </w:p>
     <w:p>
@@ -4550,7 +5105,7 @@
           <w:shd w:val="clear" w:color="auto" w:fill="F7F7F8"/>
           <w:lang w:val="en-US"/>
         </w:rPr>
-        <w:t>Topic,</w:t>
+        <w:t>Post Answers,</w:t>
       </w:r>
     </w:p>
     <w:p>
@@ -4578,7 +5133,7 @@
           <w:shd w:val="clear" w:color="auto" w:fill="F7F7F8"/>
           <w:lang w:val="en-US"/>
         </w:rPr>
-        <w:t>Posts,</w:t>
+        <w:t>Topics Initialized,</w:t>
       </w:r>
     </w:p>
     <w:p>
@@ -4606,64 +5161,30 @@
           <w:shd w:val="clear" w:color="auto" w:fill="F7F7F8"/>
           <w:lang w:val="en-US"/>
         </w:rPr>
-        <w:t>Post Answers,</w:t>
-      </w:r>
-    </w:p>
-    <w:p>
-      <w:pPr>
-        <w:pStyle w:val="af1"/>
-        <w:numPr>
-          <w:ilvl w:val="0"/>
-          <w:numId w:val="67"/>
-        </w:numPr>
-        <w:rPr>
-          <w:rFonts w:cstheme="minorHAnsi"/>
-          <w:noProof/>
-          <w:color w:val="000000" w:themeColor="text1"/>
-          <w:sz w:val="24"/>
-          <w:szCs w:val="24"/>
-          <w:lang w:val="en-US"/>
-        </w:rPr>
-      </w:pPr>
-      <w:r>
-        <w:rPr>
-          <w:rFonts w:cstheme="minorHAnsi"/>
-          <w:color w:val="000000" w:themeColor="text1"/>
-          <w:sz w:val="24"/>
-          <w:szCs w:val="24"/>
-          <w:shd w:val="clear" w:color="auto" w:fill="F7F7F8"/>
-          <w:lang w:val="en-US"/>
-        </w:rPr>
-        <w:t>Topics Initialized,</w:t>
-      </w:r>
-    </w:p>
-    <w:p>
-      <w:pPr>
-        <w:pStyle w:val="af1"/>
-        <w:numPr>
-          <w:ilvl w:val="0"/>
-          <w:numId w:val="67"/>
-        </w:numPr>
-        <w:rPr>
-          <w:rFonts w:cstheme="minorHAnsi"/>
-          <w:noProof/>
-          <w:color w:val="000000" w:themeColor="text1"/>
-          <w:sz w:val="24"/>
-          <w:szCs w:val="24"/>
-          <w:lang w:val="en-US"/>
-        </w:rPr>
-      </w:pPr>
-      <w:r>
-        <w:rPr>
-          <w:rFonts w:cstheme="minorHAnsi"/>
-          <w:color w:val="000000" w:themeColor="text1"/>
-          <w:sz w:val="24"/>
-          <w:szCs w:val="24"/>
-          <w:shd w:val="clear" w:color="auto" w:fill="F7F7F8"/>
-          <w:lang w:val="en-US"/>
-        </w:rPr>
         <w:t>Post Reads</w:t>
       </w:r>
+    </w:p>
+    <w:p>
+      <w:pPr>
+        <w:pStyle w:val="a6"/>
+        <w:rPr>
+          <w:lang w:val="en-US"/>
+        </w:rPr>
+      </w:pPr>
+      <w:r>
+        <w:rPr>
+          <w:lang w:val="en-US"/>
+        </w:rPr>
+        <w:t xml:space="preserve">Data table </w:t>
+      </w:r>
+      <w:proofErr w:type="gramStart"/>
+      <w:r>
+        <w:rPr>
+          <w:lang w:val="en-US"/>
+        </w:rPr>
+        <w:t>Course :</w:t>
+      </w:r>
+      <w:proofErr w:type="gramEnd"/>
     </w:p>
     <w:p>
       <w:pPr>
@@ -5018,6 +5539,7 @@
           <w:shd w:val="clear" w:color="auto" w:fill="F7F7F8"/>
           <w:lang w:val="en-US"/>
         </w:rPr>
+        <w:lastRenderedPageBreak/>
         <w:t>Topics Initialized,</w:t>
       </w:r>
     </w:p>
@@ -5058,6 +5580,32 @@
           <w:lang w:val="en-US"/>
         </w:rPr>
       </w:pPr>
+    </w:p>
+    <w:p>
+      <w:pPr>
+        <w:pStyle w:val="a6"/>
+        <w:rPr>
+          <w:lang w:val="en-US"/>
+        </w:rPr>
+      </w:pPr>
+      <w:r>
+        <w:rPr>
+          <w:lang w:val="en-US"/>
+        </w:rPr>
+        <w:t xml:space="preserve">Data table </w:t>
+      </w:r>
+      <w:r>
+        <w:rPr>
+          <w:lang w:val="en-US"/>
+        </w:rPr>
+        <w:t>Forums</w:t>
+      </w:r>
+      <w:r>
+        <w:rPr>
+          <w:lang w:val="en-US"/>
+        </w:rPr>
+        <w:t>:</w:t>
+      </w:r>
     </w:p>
     <w:p>
       <w:pPr>
@@ -5404,12 +5952,80 @@
           <w:lang w:val="en-US"/>
         </w:rPr>
       </w:pPr>
-      <w:r>
+    </w:p>
+    <w:p>
+      <w:pPr>
         <w:rPr>
           <w:rFonts w:cstheme="minorHAnsi"/>
           <w:noProof/>
+          <w:color w:val="000000" w:themeColor="text1"/>
+          <w:lang w:val="en-US"/>
+        </w:rPr>
+      </w:pPr>
+    </w:p>
+    <w:p>
+      <w:pPr>
+        <w:rPr>
+          <w:rFonts w:cstheme="minorHAnsi"/>
+          <w:noProof/>
+          <w:color w:val="000000" w:themeColor="text1"/>
+          <w:lang w:val="en-US"/>
+        </w:rPr>
+      </w:pPr>
+    </w:p>
+    <w:p>
+      <w:pPr>
+        <w:rPr>
+          <w:rFonts w:cstheme="minorHAnsi"/>
+          <w:noProof/>
+          <w:color w:val="000000" w:themeColor="text1"/>
+          <w:lang w:val="en-US"/>
+        </w:rPr>
+      </w:pPr>
+    </w:p>
+    <w:p>
+      <w:pPr>
+        <w:pStyle w:val="a6"/>
+        <w:rPr>
+          <w:lang w:val="en-US"/>
+        </w:rPr>
+      </w:pPr>
+      <w:r>
+        <w:rPr>
+          <w:lang w:val="en-US"/>
         </w:rPr>
         <w:lastRenderedPageBreak/>
+        <w:t xml:space="preserve">Data table </w:t>
+      </w:r>
+      <w:proofErr w:type="gramStart"/>
+      <w:r>
+        <w:rPr>
+          <w:lang w:val="en-US"/>
+        </w:rPr>
+        <w:t>Topics</w:t>
+      </w:r>
+      <w:r>
+        <w:rPr>
+          <w:lang w:val="en-US"/>
+        </w:rPr>
+        <w:t xml:space="preserve"> :</w:t>
+      </w:r>
+      <w:proofErr w:type="gramEnd"/>
+    </w:p>
+    <w:p>
+      <w:pPr>
+        <w:rPr>
+          <w:rFonts w:cstheme="minorHAnsi"/>
+          <w:noProof/>
+          <w:color w:val="000000" w:themeColor="text1"/>
+          <w:lang w:val="en-US"/>
+        </w:rPr>
+      </w:pPr>
+      <w:r>
+        <w:rPr>
+          <w:rFonts w:cstheme="minorHAnsi"/>
+          <w:noProof/>
+        </w:rPr>
         <w:drawing>
           <wp:inline distT="0" distB="0" distL="0" distR="0" wp14:anchorId="7C286812" wp14:editId="7DA8B854">
             <wp:extent cx="6115050" cy="4785360"/>
@@ -5758,12 +6374,100 @@
           <w:lang w:val="en-US"/>
         </w:rPr>
       </w:pPr>
-      <w:r>
+    </w:p>
+    <w:p>
+      <w:pPr>
         <w:rPr>
           <w:rFonts w:cstheme="minorHAnsi"/>
           <w:noProof/>
+          <w:color w:val="000000" w:themeColor="text1"/>
+          <w:lang w:val="en-US"/>
+        </w:rPr>
+      </w:pPr>
+    </w:p>
+    <w:p>
+      <w:pPr>
+        <w:rPr>
+          <w:rFonts w:cstheme="minorHAnsi"/>
+          <w:noProof/>
+          <w:color w:val="000000" w:themeColor="text1"/>
+          <w:lang w:val="en-US"/>
+        </w:rPr>
+      </w:pPr>
+    </w:p>
+    <w:p>
+      <w:pPr>
+        <w:rPr>
+          <w:rFonts w:cstheme="minorHAnsi"/>
+          <w:noProof/>
+          <w:color w:val="000000" w:themeColor="text1"/>
+          <w:lang w:val="en-US"/>
+        </w:rPr>
+      </w:pPr>
+    </w:p>
+    <w:p>
+      <w:pPr>
+        <w:rPr>
+          <w:rFonts w:cstheme="minorHAnsi"/>
+          <w:noProof/>
+          <w:color w:val="000000" w:themeColor="text1"/>
+          <w:lang w:val="en-US"/>
+        </w:rPr>
+      </w:pPr>
+    </w:p>
+    <w:p>
+      <w:pPr>
+        <w:pStyle w:val="a6"/>
+        <w:rPr>
+          <w:lang w:val="en-US"/>
+        </w:rPr>
+      </w:pPr>
+      <w:r>
+        <w:rPr>
+          <w:lang w:val="en-US"/>
         </w:rPr>
         <w:lastRenderedPageBreak/>
+        <w:t xml:space="preserve">Data table </w:t>
+      </w:r>
+      <w:proofErr w:type="gramStart"/>
+      <w:r>
+        <w:rPr>
+          <w:lang w:val="en-US"/>
+        </w:rPr>
+        <w:t>Users</w:t>
+      </w:r>
+      <w:r>
+        <w:rPr>
+          <w:lang w:val="en-US"/>
+        </w:rPr>
+        <w:t xml:space="preserve"> :</w:t>
+      </w:r>
+      <w:proofErr w:type="gramEnd"/>
+    </w:p>
+    <w:p>
+      <w:pPr>
+        <w:rPr>
+          <w:rFonts w:cstheme="minorHAnsi"/>
+          <w:noProof/>
+          <w:color w:val="000000" w:themeColor="text1"/>
+          <w:lang w:val="en-US"/>
+        </w:rPr>
+      </w:pPr>
+    </w:p>
+    <w:p>
+      <w:pPr>
+        <w:rPr>
+          <w:rFonts w:cstheme="minorHAnsi"/>
+          <w:noProof/>
+          <w:color w:val="000000" w:themeColor="text1"/>
+          <w:lang w:val="en-US"/>
+        </w:rPr>
+      </w:pPr>
+      <w:r>
+        <w:rPr>
+          <w:rFonts w:cstheme="minorHAnsi"/>
+          <w:noProof/>
+        </w:rPr>
         <w:drawing>
           <wp:inline distT="0" distB="0" distL="0" distR="0" wp14:anchorId="649A97EF" wp14:editId="2FC57260">
             <wp:extent cx="6115050" cy="4916805"/>
@@ -6141,16 +6845,68 @@
       <w:pPr>
         <w:rPr>
           <w:rFonts w:cstheme="minorHAnsi"/>
-          <w:color w:val="000000" w:themeColor="text1"/>
-          <w:lang w:val="en-US"/>
-        </w:rPr>
-      </w:pPr>
-      <w:r>
-        <w:rPr>
-          <w:rFonts w:cstheme="minorHAnsi"/>
           <w:noProof/>
+          <w:color w:val="000000" w:themeColor="text1"/>
+          <w:lang w:val="en-US"/>
+        </w:rPr>
+      </w:pPr>
+    </w:p>
+    <w:p>
+      <w:pPr>
+        <w:rPr>
+          <w:rFonts w:cstheme="minorHAnsi"/>
+          <w:noProof/>
+          <w:color w:val="000000" w:themeColor="text1"/>
+          <w:lang w:val="en-US"/>
+        </w:rPr>
+      </w:pPr>
+    </w:p>
+    <w:p>
+      <w:pPr>
+        <w:rPr>
+          <w:rFonts w:cstheme="minorHAnsi"/>
+          <w:noProof/>
+          <w:color w:val="000000" w:themeColor="text1"/>
+          <w:lang w:val="en-US"/>
+        </w:rPr>
+      </w:pPr>
+    </w:p>
+    <w:p>
+      <w:pPr>
+        <w:pStyle w:val="a6"/>
+        <w:rPr>
+          <w:lang w:val="en-US"/>
+        </w:rPr>
+      </w:pPr>
+      <w:r>
+        <w:rPr>
+          <w:lang w:val="en-US"/>
         </w:rPr>
         <w:lastRenderedPageBreak/>
+        <w:t xml:space="preserve">Data table </w:t>
+      </w:r>
+      <w:proofErr w:type="gramStart"/>
+      <w:r>
+        <w:rPr>
+          <w:lang w:val="en-US"/>
+        </w:rPr>
+        <w:t>Course :</w:t>
+      </w:r>
+      <w:proofErr w:type="gramEnd"/>
+    </w:p>
+    <w:p>
+      <w:pPr>
+        <w:rPr>
+          <w:rFonts w:cstheme="minorHAnsi"/>
+          <w:color w:val="000000" w:themeColor="text1"/>
+          <w:lang w:val="en-US"/>
+        </w:rPr>
+      </w:pPr>
+      <w:r>
+        <w:rPr>
+          <w:rFonts w:cstheme="minorHAnsi"/>
+          <w:noProof/>
+        </w:rPr>
         <w:drawing>
           <wp:inline distT="0" distB="0" distL="0" distR="0" wp14:anchorId="05F4E083" wp14:editId="1883B4C9">
             <wp:extent cx="6115050" cy="3998595"/>
@@ -6495,16 +7251,134 @@
       <w:pPr>
         <w:rPr>
           <w:rFonts w:cstheme="minorHAnsi"/>
-          <w:color w:val="000000" w:themeColor="text1"/>
-          <w:lang w:val="en-US"/>
-        </w:rPr>
-      </w:pPr>
-      <w:r>
-        <w:rPr>
-          <w:rFonts w:cstheme="minorHAnsi"/>
           <w:noProof/>
+          <w:color w:val="000000" w:themeColor="text1"/>
+          <w:lang w:val="en-US"/>
+        </w:rPr>
+      </w:pPr>
+    </w:p>
+    <w:p>
+      <w:pPr>
+        <w:rPr>
+          <w:rFonts w:cstheme="minorHAnsi"/>
+          <w:noProof/>
+          <w:color w:val="000000" w:themeColor="text1"/>
+          <w:lang w:val="en-US"/>
+        </w:rPr>
+      </w:pPr>
+    </w:p>
+    <w:p>
+      <w:pPr>
+        <w:rPr>
+          <w:rFonts w:cstheme="minorHAnsi"/>
+          <w:noProof/>
+          <w:color w:val="000000" w:themeColor="text1"/>
+          <w:lang w:val="en-US"/>
+        </w:rPr>
+      </w:pPr>
+    </w:p>
+    <w:p>
+      <w:pPr>
+        <w:rPr>
+          <w:rFonts w:cstheme="minorHAnsi"/>
+          <w:noProof/>
+          <w:color w:val="000000" w:themeColor="text1"/>
+          <w:lang w:val="en-US"/>
+        </w:rPr>
+      </w:pPr>
+    </w:p>
+    <w:p>
+      <w:pPr>
+        <w:rPr>
+          <w:rFonts w:cstheme="minorHAnsi"/>
+          <w:noProof/>
+          <w:color w:val="000000" w:themeColor="text1"/>
+          <w:lang w:val="en-US"/>
+        </w:rPr>
+      </w:pPr>
+    </w:p>
+    <w:p>
+      <w:pPr>
+        <w:rPr>
+          <w:rFonts w:cstheme="minorHAnsi"/>
+          <w:noProof/>
+          <w:color w:val="000000" w:themeColor="text1"/>
+          <w:lang w:val="en-US"/>
+        </w:rPr>
+      </w:pPr>
+    </w:p>
+    <w:p>
+      <w:pPr>
+        <w:rPr>
+          <w:rFonts w:cstheme="minorHAnsi"/>
+          <w:noProof/>
+          <w:color w:val="000000" w:themeColor="text1"/>
+          <w:lang w:val="en-US"/>
+        </w:rPr>
+      </w:pPr>
+    </w:p>
+    <w:p>
+      <w:pPr>
+        <w:rPr>
+          <w:rFonts w:cstheme="minorHAnsi"/>
+          <w:noProof/>
+          <w:color w:val="000000" w:themeColor="text1"/>
+          <w:lang w:val="en-US"/>
+        </w:rPr>
+      </w:pPr>
+    </w:p>
+    <w:p>
+      <w:pPr>
+        <w:pStyle w:val="a6"/>
+        <w:rPr>
+          <w:lang w:val="en-US"/>
+        </w:rPr>
+      </w:pPr>
+      <w:r>
+        <w:rPr>
+          <w:lang w:val="en-US"/>
         </w:rPr>
         <w:lastRenderedPageBreak/>
+        <w:t xml:space="preserve">Data table </w:t>
+      </w:r>
+      <w:proofErr w:type="gramStart"/>
+      <w:r>
+        <w:rPr>
+          <w:lang w:val="en-US"/>
+        </w:rPr>
+        <w:t>Quizzes</w:t>
+      </w:r>
+      <w:r>
+        <w:rPr>
+          <w:lang w:val="en-US"/>
+        </w:rPr>
+        <w:t xml:space="preserve"> :</w:t>
+      </w:r>
+      <w:proofErr w:type="gramEnd"/>
+    </w:p>
+    <w:p>
+      <w:pPr>
+        <w:rPr>
+          <w:rFonts w:cstheme="minorHAnsi"/>
+          <w:noProof/>
+          <w:color w:val="000000" w:themeColor="text1"/>
+          <w:lang w:val="en-US"/>
+        </w:rPr>
+      </w:pPr>
+    </w:p>
+    <w:p>
+      <w:pPr>
+        <w:rPr>
+          <w:rFonts w:cstheme="minorHAnsi"/>
+          <w:color w:val="000000" w:themeColor="text1"/>
+          <w:lang w:val="en-US"/>
+        </w:rPr>
+      </w:pPr>
+      <w:r>
+        <w:rPr>
+          <w:rFonts w:cstheme="minorHAnsi"/>
+          <w:noProof/>
+        </w:rPr>
         <w:drawing>
           <wp:inline distT="0" distB="0" distL="0" distR="0" wp14:anchorId="0B7E2615" wp14:editId="5E62E761">
             <wp:extent cx="6115050" cy="3945890"/>
@@ -6865,6 +7739,105 @@
     </w:p>
     <w:p>
       <w:pPr>
+        <w:rPr>
+          <w:rFonts w:cstheme="minorHAnsi"/>
+          <w:noProof/>
+          <w:color w:val="000000" w:themeColor="text1"/>
+          <w:lang w:val="en-US"/>
+        </w:rPr>
+      </w:pPr>
+    </w:p>
+    <w:p>
+      <w:pPr>
+        <w:rPr>
+          <w:rFonts w:cstheme="minorHAnsi"/>
+          <w:noProof/>
+          <w:color w:val="000000" w:themeColor="text1"/>
+          <w:lang w:val="en-US"/>
+        </w:rPr>
+      </w:pPr>
+    </w:p>
+    <w:p>
+      <w:pPr>
+        <w:rPr>
+          <w:rFonts w:cstheme="minorHAnsi"/>
+          <w:noProof/>
+          <w:color w:val="000000" w:themeColor="text1"/>
+          <w:lang w:val="en-US"/>
+        </w:rPr>
+      </w:pPr>
+    </w:p>
+    <w:p>
+      <w:pPr>
+        <w:rPr>
+          <w:rFonts w:cstheme="minorHAnsi"/>
+          <w:noProof/>
+          <w:color w:val="000000" w:themeColor="text1"/>
+          <w:lang w:val="en-US"/>
+        </w:rPr>
+      </w:pPr>
+    </w:p>
+    <w:p>
+      <w:pPr>
+        <w:rPr>
+          <w:rFonts w:cstheme="minorHAnsi"/>
+          <w:noProof/>
+          <w:color w:val="000000" w:themeColor="text1"/>
+          <w:lang w:val="en-US"/>
+        </w:rPr>
+      </w:pPr>
+    </w:p>
+    <w:p>
+      <w:pPr>
+        <w:rPr>
+          <w:rFonts w:cstheme="minorHAnsi"/>
+          <w:noProof/>
+          <w:color w:val="000000" w:themeColor="text1"/>
+          <w:lang w:val="en-US"/>
+        </w:rPr>
+      </w:pPr>
+    </w:p>
+    <w:p>
+      <w:pPr>
+        <w:pStyle w:val="a6"/>
+        <w:rPr>
+          <w:lang w:val="en-US"/>
+        </w:rPr>
+      </w:pPr>
+      <w:r>
+        <w:rPr>
+          <w:lang w:val="en-US"/>
+        </w:rPr>
+        <w:lastRenderedPageBreak/>
+        <w:t xml:space="preserve">Data table </w:t>
+      </w:r>
+      <w:proofErr w:type="gramStart"/>
+      <w:r>
+        <w:rPr>
+          <w:lang w:val="en-US"/>
+        </w:rPr>
+        <w:t>Users</w:t>
+      </w:r>
+      <w:r>
+        <w:rPr>
+          <w:lang w:val="en-US"/>
+        </w:rPr>
+        <w:t xml:space="preserve"> :</w:t>
+      </w:r>
+      <w:proofErr w:type="gramEnd"/>
+    </w:p>
+    <w:p>
+      <w:pPr>
+        <w:rPr>
+          <w:rFonts w:cstheme="minorHAnsi"/>
+          <w:noProof/>
+          <w:color w:val="000000" w:themeColor="text1"/>
+          <w:lang w:val="en-US"/>
+        </w:rPr>
+      </w:pPr>
+    </w:p>
+    <w:p>
+      <w:pPr>
         <w:pStyle w:val="breadcrumb-item"/>
         <w:rPr>
           <w:rFonts w:asciiTheme="minorHAnsi" w:hAnsiTheme="minorHAnsi" w:cstheme="minorHAnsi"/>
@@ -6877,7 +7850,6 @@
           <w:rFonts w:asciiTheme="minorHAnsi" w:hAnsiTheme="minorHAnsi" w:cstheme="minorHAnsi"/>
           <w:noProof/>
         </w:rPr>
-        <w:lastRenderedPageBreak/>
         <w:drawing>
           <wp:inline distT="0" distB="0" distL="0" distR="0" wp14:anchorId="245C2635" wp14:editId="01CC9E7B">
             <wp:extent cx="6115050" cy="5163820"/>
@@ -13319,6 +14291,119 @@
     </w:lvl>
   </w:abstractNum>
   <w:abstractNum w:abstractNumId="42" w15:restartNumberingAfterBreak="0">
+    <w:nsid w:val="60AA1343"/>
+    <w:multiLevelType w:val="hybridMultilevel"/>
+    <w:tmpl w:val="2CBA3C38"/>
+    <w:lvl w:ilvl="0" w:tplc="04080001">
+      <w:start w:val="1"/>
+      <w:numFmt w:val="bullet"/>
+      <w:lvlText w:val=""/>
+      <w:lvlJc w:val="left"/>
+      <w:pPr>
+        <w:ind w:left="720" w:hanging="360"/>
+      </w:pPr>
+      <w:rPr>
+        <w:rFonts w:ascii="Symbol" w:hAnsi="Symbol" w:hint="default"/>
+      </w:rPr>
+    </w:lvl>
+    <w:lvl w:ilvl="1" w:tplc="04080003" w:tentative="1">
+      <w:start w:val="1"/>
+      <w:numFmt w:val="bullet"/>
+      <w:lvlText w:val="o"/>
+      <w:lvlJc w:val="left"/>
+      <w:pPr>
+        <w:ind w:left="1440" w:hanging="360"/>
+      </w:pPr>
+      <w:rPr>
+        <w:rFonts w:ascii="Courier New" w:hAnsi="Courier New" w:cs="Courier New" w:hint="default"/>
+      </w:rPr>
+    </w:lvl>
+    <w:lvl w:ilvl="2" w:tplc="04080005" w:tentative="1">
+      <w:start w:val="1"/>
+      <w:numFmt w:val="bullet"/>
+      <w:lvlText w:val=""/>
+      <w:lvlJc w:val="left"/>
+      <w:pPr>
+        <w:ind w:left="2160" w:hanging="360"/>
+      </w:pPr>
+      <w:rPr>
+        <w:rFonts w:ascii="Wingdings" w:hAnsi="Wingdings" w:hint="default"/>
+      </w:rPr>
+    </w:lvl>
+    <w:lvl w:ilvl="3" w:tplc="04080001" w:tentative="1">
+      <w:start w:val="1"/>
+      <w:numFmt w:val="bullet"/>
+      <w:lvlText w:val=""/>
+      <w:lvlJc w:val="left"/>
+      <w:pPr>
+        <w:ind w:left="2880" w:hanging="360"/>
+      </w:pPr>
+      <w:rPr>
+        <w:rFonts w:ascii="Symbol" w:hAnsi="Symbol" w:hint="default"/>
+      </w:rPr>
+    </w:lvl>
+    <w:lvl w:ilvl="4" w:tplc="04080003" w:tentative="1">
+      <w:start w:val="1"/>
+      <w:numFmt w:val="bullet"/>
+      <w:lvlText w:val="o"/>
+      <w:lvlJc w:val="left"/>
+      <w:pPr>
+        <w:ind w:left="3600" w:hanging="360"/>
+      </w:pPr>
+      <w:rPr>
+        <w:rFonts w:ascii="Courier New" w:hAnsi="Courier New" w:cs="Courier New" w:hint="default"/>
+      </w:rPr>
+    </w:lvl>
+    <w:lvl w:ilvl="5" w:tplc="04080005" w:tentative="1">
+      <w:start w:val="1"/>
+      <w:numFmt w:val="bullet"/>
+      <w:lvlText w:val=""/>
+      <w:lvlJc w:val="left"/>
+      <w:pPr>
+        <w:ind w:left="4320" w:hanging="360"/>
+      </w:pPr>
+      <w:rPr>
+        <w:rFonts w:ascii="Wingdings" w:hAnsi="Wingdings" w:hint="default"/>
+      </w:rPr>
+    </w:lvl>
+    <w:lvl w:ilvl="6" w:tplc="04080001" w:tentative="1">
+      <w:start w:val="1"/>
+      <w:numFmt w:val="bullet"/>
+      <w:lvlText w:val=""/>
+      <w:lvlJc w:val="left"/>
+      <w:pPr>
+        <w:ind w:left="5040" w:hanging="360"/>
+      </w:pPr>
+      <w:rPr>
+        <w:rFonts w:ascii="Symbol" w:hAnsi="Symbol" w:hint="default"/>
+      </w:rPr>
+    </w:lvl>
+    <w:lvl w:ilvl="7" w:tplc="04080003" w:tentative="1">
+      <w:start w:val="1"/>
+      <w:numFmt w:val="bullet"/>
+      <w:lvlText w:val="o"/>
+      <w:lvlJc w:val="left"/>
+      <w:pPr>
+        <w:ind w:left="5760" w:hanging="360"/>
+      </w:pPr>
+      <w:rPr>
+        <w:rFonts w:ascii="Courier New" w:hAnsi="Courier New" w:cs="Courier New" w:hint="default"/>
+      </w:rPr>
+    </w:lvl>
+    <w:lvl w:ilvl="8" w:tplc="04080005" w:tentative="1">
+      <w:start w:val="1"/>
+      <w:numFmt w:val="bullet"/>
+      <w:lvlText w:val=""/>
+      <w:lvlJc w:val="left"/>
+      <w:pPr>
+        <w:ind w:left="6480" w:hanging="360"/>
+      </w:pPr>
+      <w:rPr>
+        <w:rFonts w:ascii="Wingdings" w:hAnsi="Wingdings" w:hint="default"/>
+      </w:rPr>
+    </w:lvl>
+  </w:abstractNum>
+  <w:abstractNum w:abstractNumId="43" w15:restartNumberingAfterBreak="0">
     <w:nsid w:val="60DC1342"/>
     <w:multiLevelType w:val="hybridMultilevel"/>
     <w:tmpl w:val="E9BA352A"/>
@@ -13431,7 +14516,7 @@
       </w:rPr>
     </w:lvl>
   </w:abstractNum>
-  <w:abstractNum w:abstractNumId="43" w15:restartNumberingAfterBreak="0">
+  <w:abstractNum w:abstractNumId="44" w15:restartNumberingAfterBreak="0">
     <w:nsid w:val="6451352D"/>
     <w:multiLevelType w:val="hybridMultilevel"/>
     <w:tmpl w:val="5CB0679C"/>
@@ -13544,7 +14629,7 @@
       </w:rPr>
     </w:lvl>
   </w:abstractNum>
-  <w:abstractNum w:abstractNumId="44" w15:restartNumberingAfterBreak="0">
+  <w:abstractNum w:abstractNumId="45" w15:restartNumberingAfterBreak="0">
     <w:nsid w:val="652F0106"/>
     <w:multiLevelType w:val="hybridMultilevel"/>
     <w:tmpl w:val="85EE9AA2"/>
@@ -13630,7 +14715,7 @@
       </w:pPr>
     </w:lvl>
   </w:abstractNum>
-  <w:abstractNum w:abstractNumId="45" w15:restartNumberingAfterBreak="0">
+  <w:abstractNum w:abstractNumId="46" w15:restartNumberingAfterBreak="0">
     <w:nsid w:val="67CF393A"/>
     <w:multiLevelType w:val="hybridMultilevel"/>
     <w:tmpl w:val="301617D0"/>
@@ -13743,7 +14828,7 @@
       </w:rPr>
     </w:lvl>
   </w:abstractNum>
-  <w:abstractNum w:abstractNumId="46" w15:restartNumberingAfterBreak="0">
+  <w:abstractNum w:abstractNumId="47" w15:restartNumberingAfterBreak="0">
     <w:nsid w:val="695533FB"/>
     <w:multiLevelType w:val="hybridMultilevel"/>
     <w:tmpl w:val="CDCCB460"/>
@@ -13856,7 +14941,7 @@
       </w:rPr>
     </w:lvl>
   </w:abstractNum>
-  <w:abstractNum w:abstractNumId="47" w15:restartNumberingAfterBreak="0">
+  <w:abstractNum w:abstractNumId="48" w15:restartNumberingAfterBreak="0">
     <w:nsid w:val="6B1E3710"/>
     <w:multiLevelType w:val="hybridMultilevel"/>
     <w:tmpl w:val="2F1213EE"/>
@@ -13969,7 +15054,7 @@
       </w:rPr>
     </w:lvl>
   </w:abstractNum>
-  <w:abstractNum w:abstractNumId="48" w15:restartNumberingAfterBreak="0">
+  <w:abstractNum w:abstractNumId="49" w15:restartNumberingAfterBreak="0">
     <w:nsid w:val="6B8F1C00"/>
     <w:multiLevelType w:val="hybridMultilevel"/>
     <w:tmpl w:val="CD364C7E"/>
@@ -14109,7 +15194,7 @@
       </w:rPr>
     </w:lvl>
   </w:abstractNum>
-  <w:abstractNum w:abstractNumId="49" w15:restartNumberingAfterBreak="0">
+  <w:abstractNum w:abstractNumId="50" w15:restartNumberingAfterBreak="0">
     <w:nsid w:val="6CB519CE"/>
     <w:multiLevelType w:val="hybridMultilevel"/>
     <w:tmpl w:val="61DE0762"/>
@@ -14222,7 +15307,7 @@
       </w:rPr>
     </w:lvl>
   </w:abstractNum>
-  <w:abstractNum w:abstractNumId="50" w15:restartNumberingAfterBreak="0">
+  <w:abstractNum w:abstractNumId="51" w15:restartNumberingAfterBreak="0">
     <w:nsid w:val="6E3B1B68"/>
     <w:multiLevelType w:val="hybridMultilevel"/>
     <w:tmpl w:val="20083D8A"/>
@@ -14308,7 +15393,7 @@
       </w:pPr>
     </w:lvl>
   </w:abstractNum>
-  <w:abstractNum w:abstractNumId="51" w15:restartNumberingAfterBreak="0">
+  <w:abstractNum w:abstractNumId="52" w15:restartNumberingAfterBreak="0">
     <w:nsid w:val="6EDF2A31"/>
     <w:multiLevelType w:val="hybridMultilevel"/>
     <w:tmpl w:val="98E8640A"/>
@@ -14394,7 +15479,7 @@
       </w:pPr>
     </w:lvl>
   </w:abstractNum>
-  <w:abstractNum w:abstractNumId="52" w15:restartNumberingAfterBreak="0">
+  <w:abstractNum w:abstractNumId="53" w15:restartNumberingAfterBreak="0">
     <w:nsid w:val="703F797C"/>
     <w:multiLevelType w:val="hybridMultilevel"/>
     <w:tmpl w:val="CCE62ABA"/>
@@ -14507,7 +15592,7 @@
       </w:rPr>
     </w:lvl>
   </w:abstractNum>
-  <w:abstractNum w:abstractNumId="53" w15:restartNumberingAfterBreak="0">
+  <w:abstractNum w:abstractNumId="54" w15:restartNumberingAfterBreak="0">
     <w:nsid w:val="70F9435A"/>
     <w:multiLevelType w:val="hybridMultilevel"/>
     <w:tmpl w:val="40182D4E"/>
@@ -14596,7 +15681,7 @@
       </w:pPr>
     </w:lvl>
   </w:abstractNum>
-  <w:abstractNum w:abstractNumId="54" w15:restartNumberingAfterBreak="0">
+  <w:abstractNum w:abstractNumId="55" w15:restartNumberingAfterBreak="0">
     <w:nsid w:val="747B6BD3"/>
     <w:multiLevelType w:val="hybridMultilevel"/>
     <w:tmpl w:val="B3289B6E"/>
@@ -14736,7 +15821,7 @@
       </w:rPr>
     </w:lvl>
   </w:abstractNum>
-  <w:abstractNum w:abstractNumId="55" w15:restartNumberingAfterBreak="0">
+  <w:abstractNum w:abstractNumId="56" w15:restartNumberingAfterBreak="0">
     <w:nsid w:val="7497214A"/>
     <w:multiLevelType w:val="hybridMultilevel"/>
     <w:tmpl w:val="85EE9AA2"/>
@@ -14822,7 +15907,7 @@
       </w:pPr>
     </w:lvl>
   </w:abstractNum>
-  <w:abstractNum w:abstractNumId="56" w15:restartNumberingAfterBreak="0">
+  <w:abstractNum w:abstractNumId="57" w15:restartNumberingAfterBreak="0">
     <w:nsid w:val="74AF2AA9"/>
     <w:multiLevelType w:val="hybridMultilevel"/>
     <w:tmpl w:val="A4D033E4"/>
@@ -14935,7 +16020,7 @@
       </w:rPr>
     </w:lvl>
   </w:abstractNum>
-  <w:abstractNum w:abstractNumId="57" w15:restartNumberingAfterBreak="0">
+  <w:abstractNum w:abstractNumId="58" w15:restartNumberingAfterBreak="0">
     <w:nsid w:val="78703C01"/>
     <w:multiLevelType w:val="hybridMultilevel"/>
     <w:tmpl w:val="D41AAABC"/>
@@ -15024,7 +16109,7 @@
       </w:pPr>
     </w:lvl>
   </w:abstractNum>
-  <w:abstractNum w:abstractNumId="58" w15:restartNumberingAfterBreak="0">
+  <w:abstractNum w:abstractNumId="59" w15:restartNumberingAfterBreak="0">
     <w:nsid w:val="797E2FB3"/>
     <w:multiLevelType w:val="hybridMultilevel"/>
     <w:tmpl w:val="5D388D8C"/>
@@ -15164,7 +16249,7 @@
       </w:rPr>
     </w:lvl>
   </w:abstractNum>
-  <w:abstractNum w:abstractNumId="59" w15:restartNumberingAfterBreak="0">
+  <w:abstractNum w:abstractNumId="60" w15:restartNumberingAfterBreak="0">
     <w:nsid w:val="7A351E3C"/>
     <w:multiLevelType w:val="hybridMultilevel"/>
     <w:tmpl w:val="1AE41B38"/>
@@ -15277,7 +16362,7 @@
       </w:rPr>
     </w:lvl>
   </w:abstractNum>
-  <w:abstractNum w:abstractNumId="60" w15:restartNumberingAfterBreak="0">
+  <w:abstractNum w:abstractNumId="61" w15:restartNumberingAfterBreak="0">
     <w:nsid w:val="7ACC457B"/>
     <w:multiLevelType w:val="hybridMultilevel"/>
     <w:tmpl w:val="65806EF8"/>
@@ -15390,7 +16475,7 @@
       </w:rPr>
     </w:lvl>
   </w:abstractNum>
-  <w:abstractNum w:abstractNumId="61" w15:restartNumberingAfterBreak="0">
+  <w:abstractNum w:abstractNumId="62" w15:restartNumberingAfterBreak="0">
     <w:nsid w:val="7BFA6AAD"/>
     <w:multiLevelType w:val="multilevel"/>
     <w:tmpl w:val="5784D1A8"/>
@@ -15503,7 +16588,7 @@
       </w:pPr>
     </w:lvl>
   </w:abstractNum>
-  <w:abstractNum w:abstractNumId="62" w15:restartNumberingAfterBreak="0">
+  <w:abstractNum w:abstractNumId="63" w15:restartNumberingAfterBreak="0">
     <w:nsid w:val="7D2F4E07"/>
     <w:multiLevelType w:val="hybridMultilevel"/>
     <w:tmpl w:val="72EE77F2"/>
@@ -15616,7 +16701,7 @@
       </w:rPr>
     </w:lvl>
   </w:abstractNum>
-  <w:abstractNum w:abstractNumId="63" w15:restartNumberingAfterBreak="0">
+  <w:abstractNum w:abstractNumId="64" w15:restartNumberingAfterBreak="0">
     <w:nsid w:val="7DF918F1"/>
     <w:multiLevelType w:val="hybridMultilevel"/>
     <w:tmpl w:val="0F4E9BB8"/>
@@ -15729,7 +16814,7 @@
       </w:rPr>
     </w:lvl>
   </w:abstractNum>
-  <w:abstractNum w:abstractNumId="64" w15:restartNumberingAfterBreak="0">
+  <w:abstractNum w:abstractNumId="65" w15:restartNumberingAfterBreak="0">
     <w:nsid w:val="7E2A6B1F"/>
     <w:multiLevelType w:val="hybridMultilevel"/>
     <w:tmpl w:val="A06CB7D8"/>
@@ -15842,7 +16927,7 @@
       </w:rPr>
     </w:lvl>
   </w:abstractNum>
-  <w:abstractNum w:abstractNumId="65" w15:restartNumberingAfterBreak="0">
+  <w:abstractNum w:abstractNumId="66" w15:restartNumberingAfterBreak="0">
     <w:nsid w:val="7E474AD9"/>
     <w:multiLevelType w:val="multilevel"/>
     <w:tmpl w:val="470AA9FA"/>
@@ -15955,7 +17040,7 @@
       </w:pPr>
     </w:lvl>
   </w:abstractNum>
-  <w:abstractNum w:abstractNumId="66" w15:restartNumberingAfterBreak="0">
+  <w:abstractNum w:abstractNumId="67" w15:restartNumberingAfterBreak="0">
     <w:nsid w:val="7F3D27C5"/>
     <w:multiLevelType w:val="multilevel"/>
     <w:tmpl w:val="DCCE4D9C"/>
@@ -16105,10 +17190,10 @@
     </w:lvl>
   </w:abstractNum>
   <w:num w:numId="1" w16cid:durableId="1081097784">
-    <w:abstractNumId w:val="42"/>
+    <w:abstractNumId w:val="43"/>
   </w:num>
   <w:num w:numId="2" w16cid:durableId="1967080472">
-    <w:abstractNumId w:val="47"/>
+    <w:abstractNumId w:val="48"/>
   </w:num>
   <w:num w:numId="3" w16cid:durableId="731738789">
     <w:abstractNumId w:val="4"/>
@@ -16120,28 +17205,28 @@
     <w:abstractNumId w:val="5"/>
   </w:num>
   <w:num w:numId="6" w16cid:durableId="1250886177">
-    <w:abstractNumId w:val="51"/>
+    <w:abstractNumId w:val="52"/>
   </w:num>
   <w:num w:numId="7" w16cid:durableId="332027027">
-    <w:abstractNumId w:val="50"/>
+    <w:abstractNumId w:val="51"/>
   </w:num>
   <w:num w:numId="8" w16cid:durableId="568002938">
     <w:abstractNumId w:val="1"/>
   </w:num>
   <w:num w:numId="9" w16cid:durableId="307170385">
-    <w:abstractNumId w:val="60"/>
+    <w:abstractNumId w:val="61"/>
   </w:num>
   <w:num w:numId="10" w16cid:durableId="891623623">
     <w:abstractNumId w:val="14"/>
   </w:num>
   <w:num w:numId="11" w16cid:durableId="836188763">
-    <w:abstractNumId w:val="53"/>
+    <w:abstractNumId w:val="54"/>
   </w:num>
   <w:num w:numId="12" w16cid:durableId="1809470985">
     <w:abstractNumId w:val="33"/>
   </w:num>
   <w:num w:numId="13" w16cid:durableId="334890725">
-    <w:abstractNumId w:val="57"/>
+    <w:abstractNumId w:val="58"/>
   </w:num>
   <w:num w:numId="14" w16cid:durableId="1693413001">
     <w:abstractNumId w:val="7"/>
@@ -16150,7 +17235,7 @@
     <w:abstractNumId w:val="15"/>
   </w:num>
   <w:num w:numId="16" w16cid:durableId="335573688">
-    <w:abstractNumId w:val="49"/>
+    <w:abstractNumId w:val="50"/>
   </w:num>
   <w:num w:numId="17" w16cid:durableId="2058628702">
     <w:abstractNumId w:val="24"/>
@@ -16183,31 +17268,31 @@
     <w:abstractNumId w:val="26"/>
   </w:num>
   <w:num w:numId="27" w16cid:durableId="290523120">
-    <w:abstractNumId w:val="44"/>
+    <w:abstractNumId w:val="45"/>
   </w:num>
   <w:num w:numId="28" w16cid:durableId="942690574">
-    <w:abstractNumId w:val="55"/>
+    <w:abstractNumId w:val="56"/>
   </w:num>
   <w:num w:numId="29" w16cid:durableId="1557425184">
     <w:abstractNumId w:val="39"/>
   </w:num>
   <w:num w:numId="30" w16cid:durableId="1619407260">
-    <w:abstractNumId w:val="46"/>
+    <w:abstractNumId w:val="47"/>
   </w:num>
   <w:num w:numId="31" w16cid:durableId="1014038996">
-    <w:abstractNumId w:val="59"/>
+    <w:abstractNumId w:val="60"/>
   </w:num>
   <w:num w:numId="32" w16cid:durableId="1295912992">
-    <w:abstractNumId w:val="56"/>
+    <w:abstractNumId w:val="57"/>
   </w:num>
   <w:num w:numId="33" w16cid:durableId="180357954">
     <w:abstractNumId w:val="31"/>
   </w:num>
   <w:num w:numId="34" w16cid:durableId="1499809603">
-    <w:abstractNumId w:val="42"/>
+    <w:abstractNumId w:val="43"/>
   </w:num>
   <w:num w:numId="35" w16cid:durableId="1974099807">
-    <w:abstractNumId w:val="57"/>
+    <w:abstractNumId w:val="58"/>
     <w:lvlOverride w:ilvl="0">
       <w:startOverride w:val="1"/>
     </w:lvlOverride>
@@ -16267,10 +17352,10 @@
     </w:lvlOverride>
   </w:num>
   <w:num w:numId="37" w16cid:durableId="1011370808">
-    <w:abstractNumId w:val="62"/>
+    <w:abstractNumId w:val="63"/>
   </w:num>
   <w:num w:numId="38" w16cid:durableId="1263106099">
-    <w:abstractNumId w:val="63"/>
+    <w:abstractNumId w:val="64"/>
   </w:num>
   <w:num w:numId="39" w16cid:durableId="1778910422">
     <w:abstractNumId w:val="13"/>
@@ -16282,13 +17367,13 @@
     <w:abstractNumId w:val="3"/>
   </w:num>
   <w:num w:numId="42" w16cid:durableId="1378360124">
-    <w:abstractNumId w:val="52"/>
+    <w:abstractNumId w:val="53"/>
   </w:num>
   <w:num w:numId="43" w16cid:durableId="2035229308">
     <w:abstractNumId w:val="6"/>
   </w:num>
   <w:num w:numId="44" w16cid:durableId="924919349">
-    <w:abstractNumId w:val="64"/>
+    <w:abstractNumId w:val="65"/>
   </w:num>
   <w:num w:numId="45" w16cid:durableId="854490906">
     <w:abstractNumId w:val="37"/>
@@ -16303,10 +17388,10 @@
     <w:abstractNumId w:val="30"/>
   </w:num>
   <w:num w:numId="49" w16cid:durableId="982806885">
-    <w:abstractNumId w:val="48"/>
+    <w:abstractNumId w:val="49"/>
   </w:num>
   <w:num w:numId="50" w16cid:durableId="1542748198">
-    <w:abstractNumId w:val="54"/>
+    <w:abstractNumId w:val="55"/>
   </w:num>
   <w:num w:numId="51" w16cid:durableId="333608134">
     <w:abstractNumId w:val="38"/>
@@ -16321,7 +17406,7 @@
     <w:abstractNumId w:val="19"/>
   </w:num>
   <w:num w:numId="55" w16cid:durableId="129397901">
-    <w:abstractNumId w:val="58"/>
+    <w:abstractNumId w:val="59"/>
   </w:num>
   <w:num w:numId="56" w16cid:durableId="745416878">
     <w:abstractNumId w:val="32"/>
@@ -16330,7 +17415,7 @@
     <w:abstractNumId w:val="8"/>
   </w:num>
   <w:num w:numId="58" w16cid:durableId="1415857045">
-    <w:abstractNumId w:val="65"/>
+    <w:abstractNumId w:val="66"/>
   </w:num>
   <w:num w:numId="59" w16cid:durableId="1983927758">
     <w:abstractNumId w:val="20"/>
@@ -16339,7 +17424,7 @@
     <w:abstractNumId w:val="27"/>
   </w:num>
   <w:num w:numId="61" w16cid:durableId="1430546747">
-    <w:abstractNumId w:val="61"/>
+    <w:abstractNumId w:val="62"/>
   </w:num>
   <w:num w:numId="62" w16cid:durableId="1646087762">
     <w:abstractNumId w:val="12"/>
@@ -16351,22 +17436,25 @@
     <w:abstractNumId w:val="9"/>
   </w:num>
   <w:num w:numId="65" w16cid:durableId="111754102">
-    <w:abstractNumId w:val="66"/>
+    <w:abstractNumId w:val="67"/>
   </w:num>
   <w:num w:numId="66" w16cid:durableId="1802842087">
     <w:abstractNumId w:val="16"/>
   </w:num>
   <w:num w:numId="67" w16cid:durableId="524640398">
-    <w:abstractNumId w:val="43"/>
+    <w:abstractNumId w:val="44"/>
   </w:num>
   <w:num w:numId="68" w16cid:durableId="1736313678">
-    <w:abstractNumId w:val="45"/>
+    <w:abstractNumId w:val="46"/>
   </w:num>
   <w:num w:numId="69" w16cid:durableId="289435098">
     <w:abstractNumId w:val="0"/>
   </w:num>
   <w:num w:numId="70" w16cid:durableId="202062939">
     <w:abstractNumId w:val="21"/>
+  </w:num>
+  <w:num w:numId="71" w16cid:durableId="1510751578">
+    <w:abstractNumId w:val="42"/>
   </w:num>
   <w:numIdMacAtCleanup w:val="12"/>
 </w:numbering>
@@ -18198,10 +19286,6 @@
 </file>
 
 <file path=customXml/item1.xml><?xml version="1.0" encoding="utf-8"?>
-<b:Sources xmlns:b="http://schemas.openxmlformats.org/officeDocument/2006/bibliography" xmlns="http://schemas.openxmlformats.org/officeDocument/2006/bibliography" SelectedStyle="\APASixthEditionOfficeOnline.xsl" StyleName="APA" Version="6"/>
-</file>
-
-<file path=customXml/item2.xml><?xml version="1.0" encoding="utf-8"?>
 <?mso-contentType ?>
 <FormTemplates xmlns="http://schemas.microsoft.com/sharepoint/v3/contenttype/forms">
   <Display>DocumentLibraryForm</Display>
@@ -18210,7 +19294,19 @@
 </FormTemplates>
 </file>
 
+<file path=customXml/item2.xml><?xml version="1.0" encoding="utf-8"?>
+<b:Sources xmlns:b="http://schemas.openxmlformats.org/officeDocument/2006/bibliography" xmlns="http://schemas.openxmlformats.org/officeDocument/2006/bibliography" SelectedStyle="\APASixthEditionOfficeOnline.xsl" StyleName="APA" Version="6"/>
+</file>
+
 <file path=customXml/item3.xml><?xml version="1.0" encoding="utf-8"?>
+<p:properties xmlns:p="http://schemas.microsoft.com/office/2006/metadata/properties" xmlns:xsi="http://www.w3.org/2001/XMLSchema-instance" xmlns:pc="http://schemas.microsoft.com/office/infopath/2007/PartnerControls">
+  <documentManagement>
+    <MediaServiceKeyPoints xmlns="71af3243-3dd4-4a8d-8c0d-dd76da1f02a5" xsi:nil="true"/>
+  </documentManagement>
+</p:properties>
+</file>
+
+<file path=customXml/item4.xml><?xml version="1.0" encoding="utf-8"?>
 <ct:contentTypeSchema xmlns:ct="http://schemas.microsoft.com/office/2006/metadata/contentType" xmlns:ma="http://schemas.microsoft.com/office/2006/metadata/properties/metaAttributes" ct:_="" ma:_="" ma:contentTypeName="Document" ma:contentTypeID="0x01010079F111ED35F8CC479449609E8A0923A6" ma:contentTypeVersion="11" ma:contentTypeDescription="Create a new document." ma:contentTypeScope="" ma:versionID="1c2eb7a32e66fb6e4260f3771546a5e2">
   <xsd:schema xmlns:xsd="http://www.w3.org/2001/XMLSchema" xmlns:xs="http://www.w3.org/2001/XMLSchema" xmlns:p="http://schemas.microsoft.com/office/2006/metadata/properties" xmlns:ns2="71af3243-3dd4-4a8d-8c0d-dd76da1f02a5" xmlns:ns3="16c05727-aa75-4e4a-9b5f-8a80a1165891" targetNamespace="http://schemas.microsoft.com/office/2006/metadata/properties" ma:root="true" ma:fieldsID="04e1f6479c48b08974ba73b5ca973489" ns2:_="" ns3:_="">
     <xsd:import namespace="71af3243-3dd4-4a8d-8c0d-dd76da1f02a5"/>
@@ -18421,15 +19517,15 @@
 </ct:contentTypeSchema>
 </file>
 
-<file path=customXml/item4.xml><?xml version="1.0" encoding="utf-8"?>
-<p:properties xmlns:p="http://schemas.microsoft.com/office/2006/metadata/properties" xmlns:xsi="http://www.w3.org/2001/XMLSchema-instance" xmlns:pc="http://schemas.microsoft.com/office/infopath/2007/PartnerControls">
-  <documentManagement>
-    <MediaServiceKeyPoints xmlns="71af3243-3dd4-4a8d-8c0d-dd76da1f02a5" xsi:nil="true"/>
-  </documentManagement>
-</p:properties>
+<file path=customXml/itemProps1.xml><?xml version="1.0" encoding="utf-8"?>
+<ds:datastoreItem xmlns:ds="http://schemas.openxmlformats.org/officeDocument/2006/customXml" ds:itemID="{F90177D3-0391-4965-A050-27EB09DF6208}">
+  <ds:schemaRefs>
+    <ds:schemaRef ds:uri="http://schemas.microsoft.com/sharepoint/v3/contenttype/forms"/>
+  </ds:schemaRefs>
+</ds:datastoreItem>
 </file>
 
-<file path=customXml/itemProps1.xml><?xml version="1.0" encoding="utf-8"?>
+<file path=customXml/itemProps2.xml><?xml version="1.0" encoding="utf-8"?>
 <ds:datastoreItem xmlns:ds="http://schemas.openxmlformats.org/officeDocument/2006/customXml" ds:itemID="{53197CA6-308A-4841-A310-300E36775F8C}">
   <ds:schemaRefs>
     <ds:schemaRef ds:uri="http://schemas.openxmlformats.org/officeDocument/2006/bibliography"/>
@@ -18437,15 +19533,17 @@
 </ds:datastoreItem>
 </file>
 
-<file path=customXml/itemProps2.xml><?xml version="1.0" encoding="utf-8"?>
-<ds:datastoreItem xmlns:ds="http://schemas.openxmlformats.org/officeDocument/2006/customXml" ds:itemID="{F90177D3-0391-4965-A050-27EB09DF6208}">
+<file path=customXml/itemProps3.xml><?xml version="1.0" encoding="utf-8"?>
+<ds:datastoreItem xmlns:ds="http://schemas.openxmlformats.org/officeDocument/2006/customXml" ds:itemID="{15ED74A8-3B5E-46DD-932C-D963102FAA49}">
   <ds:schemaRefs>
-    <ds:schemaRef ds:uri="http://schemas.microsoft.com/sharepoint/v3/contenttype/forms"/>
+    <ds:schemaRef ds:uri="http://schemas.microsoft.com/office/2006/metadata/properties"/>
+    <ds:schemaRef ds:uri="http://schemas.microsoft.com/office/infopath/2007/PartnerControls"/>
+    <ds:schemaRef ds:uri="71af3243-3dd4-4a8d-8c0d-dd76da1f02a5"/>
   </ds:schemaRefs>
 </ds:datastoreItem>
 </file>
 
-<file path=customXml/itemProps3.xml><?xml version="1.0" encoding="utf-8"?>
+<file path=customXml/itemProps4.xml><?xml version="1.0" encoding="utf-8"?>
 <ds:datastoreItem xmlns:ds="http://schemas.openxmlformats.org/officeDocument/2006/customXml" ds:itemID="{55DDE4A2-1439-4D03-9F89-0AC06C8ECA73}">
   <ds:schemaRefs>
     <ds:schemaRef ds:uri="http://schemas.microsoft.com/office/2006/metadata/contentType"/>
@@ -18462,14 +19560,4 @@
     <ds:schemaRef ds:uri="http://schemas.microsoft.com/internal/obd"/>
   </ds:schemaRefs>
 </ds:datastoreItem>
-</file>
-
-<file path=customXml/itemProps4.xml><?xml version="1.0" encoding="utf-8"?>
-<ds:datastoreItem xmlns:ds="http://schemas.openxmlformats.org/officeDocument/2006/customXml" ds:itemID="{15ED74A8-3B5E-46DD-932C-D963102FAA49}">
-  <ds:schemaRefs>
-    <ds:schemaRef ds:uri="http://schemas.microsoft.com/office/2006/metadata/properties"/>
-    <ds:schemaRef ds:uri="http://schemas.microsoft.com/office/infopath/2007/PartnerControls"/>
-    <ds:schemaRef ds:uri="71af3243-3dd4-4a8d-8c0d-dd76da1f02a5"/>
-  </ds:schemaRefs>
-</ds:datastoreItem>
 </file>
</xml_diff>

<commit_message>
Add sessiontimeout in documentation
</commit_message>
<xml_diff>
--- a/Course_statistics_Manual_Admin_Teacher.docx
+++ b/Course_statistics_Manual_Admin_Teacher.docx
@@ -2049,6 +2049,173 @@
         <w:spacing w:before="0" w:beforeAutospacing="0" w:after="300" w:afterAutospacing="0"/>
         <w:rPr>
           <w:rFonts w:asciiTheme="minorHAnsi" w:hAnsiTheme="minorHAnsi" w:cstheme="minorHAnsi"/>
+          <w:b/>
+          <w:bCs/>
+          <w:lang w:val="en-US"/>
+        </w:rPr>
+      </w:pPr>
+      <w:proofErr w:type="spellStart"/>
+      <w:r>
+        <w:rPr>
+          <w:rFonts w:asciiTheme="minorHAnsi" w:hAnsiTheme="minorHAnsi" w:cstheme="minorHAnsi"/>
+          <w:b/>
+          <w:bCs/>
+        </w:rPr>
+        <w:t>How</w:t>
+      </w:r>
+      <w:proofErr w:type="spellEnd"/>
+      <w:r>
+        <w:rPr>
+          <w:rFonts w:asciiTheme="minorHAnsi" w:hAnsiTheme="minorHAnsi" w:cstheme="minorHAnsi"/>
+          <w:b/>
+          <w:bCs/>
+        </w:rPr>
+        <w:t xml:space="preserve"> </w:t>
+      </w:r>
+      <w:proofErr w:type="spellStart"/>
+      <w:r>
+        <w:rPr>
+          <w:rFonts w:asciiTheme="minorHAnsi" w:hAnsiTheme="minorHAnsi" w:cstheme="minorHAnsi"/>
+          <w:b/>
+          <w:bCs/>
+        </w:rPr>
+        <w:t>time</w:t>
+      </w:r>
+      <w:proofErr w:type="spellEnd"/>
+      <w:r>
+        <w:rPr>
+          <w:rFonts w:asciiTheme="minorHAnsi" w:hAnsiTheme="minorHAnsi" w:cstheme="minorHAnsi"/>
+          <w:b/>
+          <w:bCs/>
+        </w:rPr>
+        <w:t xml:space="preserve"> </w:t>
+      </w:r>
+      <w:proofErr w:type="spellStart"/>
+      <w:r>
+        <w:rPr>
+          <w:rFonts w:asciiTheme="minorHAnsi" w:hAnsiTheme="minorHAnsi" w:cstheme="minorHAnsi"/>
+          <w:b/>
+          <w:bCs/>
+        </w:rPr>
+        <w:t>calculation</w:t>
+      </w:r>
+      <w:proofErr w:type="spellEnd"/>
+      <w:r>
+        <w:rPr>
+          <w:rFonts w:asciiTheme="minorHAnsi" w:hAnsiTheme="minorHAnsi" w:cstheme="minorHAnsi"/>
+          <w:b/>
+          <w:bCs/>
+        </w:rPr>
+        <w:t xml:space="preserve"> </w:t>
+      </w:r>
+      <w:proofErr w:type="spellStart"/>
+      <w:r>
+        <w:rPr>
+          <w:rFonts w:asciiTheme="minorHAnsi" w:hAnsiTheme="minorHAnsi" w:cstheme="minorHAnsi"/>
+          <w:b/>
+          <w:bCs/>
+        </w:rPr>
+        <w:t>works</w:t>
+      </w:r>
+      <w:proofErr w:type="spellEnd"/>
+      <w:r>
+        <w:rPr>
+          <w:rFonts w:asciiTheme="minorHAnsi" w:hAnsiTheme="minorHAnsi" w:cstheme="minorHAnsi"/>
+          <w:b/>
+          <w:bCs/>
+          <w:lang w:val="en-US"/>
+        </w:rPr>
+        <w:t>.</w:t>
+      </w:r>
+    </w:p>
+    <w:p>
+      <w:pPr>
+        <w:pStyle w:val="Web"/>
+        <w:spacing w:before="0" w:beforeAutospacing="0" w:after="300" w:afterAutospacing="0"/>
+        <w:rPr>
+          <w:rFonts w:asciiTheme="minorHAnsi" w:hAnsiTheme="minorHAnsi" w:cstheme="minorHAnsi"/>
+          <w:color w:val="000000" w:themeColor="text1"/>
+          <w:lang w:val="en-US"/>
+        </w:rPr>
+      </w:pPr>
+      <w:r>
+        <w:rPr>
+          <w:rFonts w:asciiTheme="minorHAnsi" w:hAnsiTheme="minorHAnsi" w:cstheme="minorHAnsi"/>
+          <w:lang w:val="en-US"/>
+        </w:rPr>
+        <w:t xml:space="preserve">The scheduled task retrieves all user activity entries (start of activity sessions). For each entry, the task attempts to identify the next action taken by the user away from the activity. This action is captured from the </w:t>
+      </w:r>
+      <w:proofErr w:type="spellStart"/>
+      <w:r>
+        <w:rPr>
+          <w:rFonts w:asciiTheme="minorHAnsi" w:hAnsiTheme="minorHAnsi" w:cstheme="minorHAnsi"/>
+          <w:lang w:val="en-US"/>
+        </w:rPr>
+        <w:t>logstore</w:t>
+      </w:r>
+      <w:proofErr w:type="spellEnd"/>
+      <w:r>
+        <w:rPr>
+          <w:rFonts w:asciiTheme="minorHAnsi" w:hAnsiTheme="minorHAnsi" w:cstheme="minorHAnsi"/>
+          <w:lang w:val="en-US"/>
+        </w:rPr>
+        <w:t xml:space="preserve"> and marks the end of the activity session. Consequently, activity sessions may extend for considerable durations. To manage this, all session durations are compared against the system's session timeout value</w:t>
+      </w:r>
+      <w:r>
+        <w:rPr>
+          <w:noProof/>
+        </w:rPr>
+        <w:drawing>
+          <wp:inline distT="0" distB="0" distL="0" distR="0" wp14:anchorId="5E83B2C4" wp14:editId="0B04179C">
+            <wp:extent cx="6115050" cy="2604135"/>
+            <wp:effectExtent l="0" t="0" r="0" b="5715"/>
+            <wp:docPr id="1783266216" name="Εικόνα 1"/>
+            <wp:cNvGraphicFramePr>
+              <a:graphicFrameLocks xmlns:a="http://schemas.openxmlformats.org/drawingml/2006/main" noChangeAspect="1"/>
+            </wp:cNvGraphicFramePr>
+            <a:graphic xmlns:a="http://schemas.openxmlformats.org/drawingml/2006/main">
+              <a:graphicData uri="http://schemas.openxmlformats.org/drawingml/2006/picture">
+                <pic:pic xmlns:pic="http://schemas.openxmlformats.org/drawingml/2006/picture">
+                  <pic:nvPicPr>
+                    <pic:cNvPr id="1783266216" name=""/>
+                    <pic:cNvPicPr/>
+                  </pic:nvPicPr>
+                  <pic:blipFill>
+                    <a:blip r:embed="rId16"/>
+                    <a:stretch>
+                      <a:fillRect/>
+                    </a:stretch>
+                  </pic:blipFill>
+                  <pic:spPr>
+                    <a:xfrm>
+                      <a:off x="0" y="0"/>
+                      <a:ext cx="6115050" cy="2604135"/>
+                    </a:xfrm>
+                    <a:prstGeom prst="rect">
+                      <a:avLst/>
+                    </a:prstGeom>
+                  </pic:spPr>
+                </pic:pic>
+              </a:graphicData>
+            </a:graphic>
+          </wp:inline>
+        </w:drawing>
+      </w:r>
+      <w:r>
+        <w:rPr>
+          <w:rFonts w:asciiTheme="minorHAnsi" w:hAnsiTheme="minorHAnsi" w:cstheme="minorHAnsi"/>
+          <w:color w:val="000000" w:themeColor="text1"/>
+          <w:lang w:val="en-US"/>
+        </w:rPr>
+        <w:t xml:space="preserve">  </w:t>
+      </w:r>
+    </w:p>
+    <w:p>
+      <w:pPr>
+        <w:pStyle w:val="Web"/>
+        <w:spacing w:before="0" w:beforeAutospacing="0" w:after="300" w:afterAutospacing="0"/>
+        <w:rPr>
+          <w:rFonts w:asciiTheme="minorHAnsi" w:hAnsiTheme="minorHAnsi" w:cstheme="minorHAnsi"/>
           <w:color w:val="000000" w:themeColor="text1"/>
           <w:lang w:val="en-US"/>
         </w:rPr>
@@ -2101,7 +2268,7 @@
                     <pic:cNvPicPr/>
                   </pic:nvPicPr>
                   <pic:blipFill>
-                    <a:blip r:embed="rId16"/>
+                    <a:blip r:embed="rId17"/>
                     <a:stretch>
                       <a:fillRect/>
                     </a:stretch>
@@ -2417,7 +2584,7 @@
                     <pic:cNvPicPr/>
                   </pic:nvPicPr>
                   <pic:blipFill>
-                    <a:blip r:embed="rId17"/>
+                    <a:blip r:embed="rId18"/>
                     <a:stretch>
                       <a:fillRect/>
                     </a:stretch>
@@ -2970,7 +3137,7 @@
                     <pic:cNvPicPr/>
                   </pic:nvPicPr>
                   <pic:blipFill>
-                    <a:blip r:embed="rId18"/>
+                    <a:blip r:embed="rId19"/>
                     <a:stretch>
                       <a:fillRect/>
                     </a:stretch>
@@ -3418,32 +3585,14 @@
           <w:lang w:val="en-US"/>
         </w:rPr>
         <w:lastRenderedPageBreak/>
-        <w:t>Data</w:t>
-      </w:r>
-      <w:r>
-        <w:rPr>
-          <w:lang w:val="en-US"/>
-        </w:rPr>
-        <w:t xml:space="preserve"> </w:t>
-      </w:r>
-      <w:r>
-        <w:rPr>
-          <w:lang w:val="en-US"/>
-        </w:rPr>
-        <w:t xml:space="preserve">table </w:t>
+        <w:t xml:space="preserve">Data table </w:t>
       </w:r>
       <w:proofErr w:type="gramStart"/>
       <w:r>
         <w:rPr>
           <w:lang w:val="en-US"/>
         </w:rPr>
-        <w:t>Users</w:t>
-      </w:r>
-      <w:r>
-        <w:rPr>
-          <w:lang w:val="en-US"/>
-        </w:rPr>
-        <w:t xml:space="preserve"> :</w:t>
+        <w:t>Users :</w:t>
       </w:r>
       <w:proofErr w:type="gramEnd"/>
     </w:p>
@@ -3478,7 +3627,7 @@
                     <pic:cNvPicPr/>
                   </pic:nvPicPr>
                   <pic:blipFill>
-                    <a:blip r:embed="rId19"/>
+                    <a:blip r:embed="rId20"/>
                     <a:stretch>
                       <a:fillRect/>
                     </a:stretch>
@@ -3860,19 +4009,7 @@
         <w:rPr>
           <w:lang w:val="en-US"/>
         </w:rPr>
-        <w:t>Data</w:t>
-      </w:r>
-      <w:r>
-        <w:rPr>
-          <w:lang w:val="en-US"/>
-        </w:rPr>
-        <w:t xml:space="preserve"> </w:t>
-      </w:r>
-      <w:r>
-        <w:rPr>
-          <w:lang w:val="en-US"/>
-        </w:rPr>
-        <w:t xml:space="preserve">table </w:t>
+        <w:t xml:space="preserve">Data table </w:t>
       </w:r>
       <w:proofErr w:type="gramStart"/>
       <w:r>
@@ -3912,7 +4049,7 @@
                     <pic:cNvPicPr/>
                   </pic:nvPicPr>
                   <pic:blipFill>
-                    <a:blip r:embed="rId20"/>
+                    <a:blip r:embed="rId21"/>
                     <a:stretch>
                       <a:fillRect/>
                     </a:stretch>
@@ -4208,13 +4345,7 @@
         <w:rPr>
           <w:lang w:val="en-US"/>
         </w:rPr>
-        <w:t>Activities</w:t>
-      </w:r>
-      <w:r>
-        <w:rPr>
-          <w:lang w:val="en-US"/>
-        </w:rPr>
-        <w:t xml:space="preserve"> :</w:t>
+        <w:t>Activities :</w:t>
       </w:r>
       <w:proofErr w:type="gramEnd"/>
     </w:p>
@@ -4248,7 +4379,7 @@
                     <pic:cNvPicPr/>
                   </pic:nvPicPr>
                   <pic:blipFill>
-                    <a:blip r:embed="rId21"/>
+                    <a:blip r:embed="rId22"/>
                     <a:stretch>
                       <a:fillRect/>
                     </a:stretch>
@@ -4765,13 +4896,7 @@
         <w:rPr>
           <w:lang w:val="en-US"/>
         </w:rPr>
-        <w:t>Users</w:t>
-      </w:r>
-      <w:r>
-        <w:rPr>
-          <w:lang w:val="en-US"/>
-        </w:rPr>
-        <w:t xml:space="preserve"> :</w:t>
+        <w:t>Users :</w:t>
       </w:r>
       <w:proofErr w:type="gramEnd"/>
     </w:p>
@@ -4805,7 +4930,7 @@
                     <pic:cNvPicPr/>
                   </pic:nvPicPr>
                   <pic:blipFill>
-                    <a:blip r:embed="rId22"/>
+                    <a:blip r:embed="rId23"/>
                     <a:stretch>
                       <a:fillRect/>
                     </a:stretch>
@@ -5216,7 +5341,7 @@
                     <pic:cNvPicPr/>
                   </pic:nvPicPr>
                   <pic:blipFill>
-                    <a:blip r:embed="rId23"/>
+                    <a:blip r:embed="rId24"/>
                     <a:stretch>
                       <a:fillRect/>
                     </a:stretch>
@@ -5592,19 +5717,7 @@
         <w:rPr>
           <w:lang w:val="en-US"/>
         </w:rPr>
-        <w:t xml:space="preserve">Data table </w:t>
-      </w:r>
-      <w:r>
-        <w:rPr>
-          <w:lang w:val="en-US"/>
-        </w:rPr>
-        <w:t>Forums</w:t>
-      </w:r>
-      <w:r>
-        <w:rPr>
-          <w:lang w:val="en-US"/>
-        </w:rPr>
-        <w:t>:</w:t>
+        <w:t>Data table Forums:</w:t>
       </w:r>
     </w:p>
     <w:p>
@@ -5637,7 +5750,7 @@
                     <pic:cNvPicPr/>
                   </pic:nvPicPr>
                   <pic:blipFill>
-                    <a:blip r:embed="rId24"/>
+                    <a:blip r:embed="rId25"/>
                     <a:stretch>
                       <a:fillRect/>
                     </a:stretch>
@@ -6002,13 +6115,7 @@
         <w:rPr>
           <w:lang w:val="en-US"/>
         </w:rPr>
-        <w:t>Topics</w:t>
-      </w:r>
-      <w:r>
-        <w:rPr>
-          <w:lang w:val="en-US"/>
-        </w:rPr>
-        <w:t xml:space="preserve"> :</w:t>
+        <w:t>Topics :</w:t>
       </w:r>
       <w:proofErr w:type="gramEnd"/>
     </w:p>
@@ -6042,7 +6149,7 @@
                     <pic:cNvPicPr/>
                   </pic:nvPicPr>
                   <pic:blipFill>
-                    <a:blip r:embed="rId25"/>
+                    <a:blip r:embed="rId26"/>
                     <a:stretch>
                       <a:fillRect/>
                     </a:stretch>
@@ -6434,13 +6541,7 @@
         <w:rPr>
           <w:lang w:val="en-US"/>
         </w:rPr>
-        <w:t>Users</w:t>
-      </w:r>
-      <w:r>
-        <w:rPr>
-          <w:lang w:val="en-US"/>
-        </w:rPr>
-        <w:t xml:space="preserve"> :</w:t>
+        <w:t>Users :</w:t>
       </w:r>
       <w:proofErr w:type="gramEnd"/>
     </w:p>
@@ -6484,7 +6585,7 @@
                     <pic:cNvPicPr/>
                   </pic:nvPicPr>
                   <pic:blipFill>
-                    <a:blip r:embed="rId26"/>
+                    <a:blip r:embed="rId27"/>
                     <a:stretch>
                       <a:fillRect/>
                     </a:stretch>
@@ -6923,7 +7024,7 @@
                     <pic:cNvPicPr/>
                   </pic:nvPicPr>
                   <pic:blipFill>
-                    <a:blip r:embed="rId27"/>
+                    <a:blip r:embed="rId28"/>
                     <a:stretch>
                       <a:fillRect/>
                     </a:stretch>
@@ -7346,13 +7447,7 @@
         <w:rPr>
           <w:lang w:val="en-US"/>
         </w:rPr>
-        <w:t>Quizzes</w:t>
-      </w:r>
-      <w:r>
-        <w:rPr>
-          <w:lang w:val="en-US"/>
-        </w:rPr>
-        <w:t xml:space="preserve"> :</w:t>
+        <w:t>Quizzes :</w:t>
       </w:r>
       <w:proofErr w:type="gramEnd"/>
     </w:p>
@@ -7395,7 +7490,7 @@
                     <pic:cNvPicPr/>
                   </pic:nvPicPr>
                   <pic:blipFill>
-                    <a:blip r:embed="rId28"/>
+                    <a:blip r:embed="rId29"/>
                     <a:stretch>
                       <a:fillRect/>
                     </a:stretch>
@@ -7816,13 +7911,7 @@
         <w:rPr>
           <w:lang w:val="en-US"/>
         </w:rPr>
-        <w:t>Users</w:t>
-      </w:r>
-      <w:r>
-        <w:rPr>
-          <w:lang w:val="en-US"/>
-        </w:rPr>
-        <w:t xml:space="preserve"> :</w:t>
+        <w:t>Users :</w:t>
       </w:r>
       <w:proofErr w:type="gramEnd"/>
     </w:p>
@@ -7866,7 +7955,7 @@
                     <pic:cNvPicPr/>
                   </pic:nvPicPr>
                   <pic:blipFill>
-                    <a:blip r:embed="rId29"/>
+                    <a:blip r:embed="rId30"/>
                     <a:stretch>
                       <a:fillRect/>
                     </a:stretch>
@@ -7897,8 +7986,8 @@
       </w:pPr>
     </w:p>
     <w:sectPr>
-      <w:headerReference w:type="default" r:id="rId30"/>
-      <w:footerReference w:type="default" r:id="rId31"/>
+      <w:headerReference w:type="default" r:id="rId31"/>
+      <w:footerReference w:type="default" r:id="rId32"/>
       <w:pgSz w:w="11906" w:h="16838" w:code="9"/>
       <w:pgMar w:top="1260" w:right="1016" w:bottom="990" w:left="1260" w:header="720" w:footer="189" w:gutter="0"/>
       <w:cols w:space="720"/>
@@ -19286,6 +19375,10 @@
 </file>
 
 <file path=customXml/item1.xml><?xml version="1.0" encoding="utf-8"?>
+<b:Sources xmlns:b="http://schemas.openxmlformats.org/officeDocument/2006/bibliography" xmlns="http://schemas.openxmlformats.org/officeDocument/2006/bibliography" SelectedStyle="\APASixthEditionOfficeOnline.xsl" StyleName="APA" Version="6"/>
+</file>
+
+<file path=customXml/item2.xml><?xml version="1.0" encoding="utf-8"?>
 <?mso-contentType ?>
 <FormTemplates xmlns="http://schemas.microsoft.com/sharepoint/v3/contenttype/forms">
   <Display>DocumentLibraryForm</Display>
@@ -19294,19 +19387,7 @@
 </FormTemplates>
 </file>
 
-<file path=customXml/item2.xml><?xml version="1.0" encoding="utf-8"?>
-<b:Sources xmlns:b="http://schemas.openxmlformats.org/officeDocument/2006/bibliography" xmlns="http://schemas.openxmlformats.org/officeDocument/2006/bibliography" SelectedStyle="\APASixthEditionOfficeOnline.xsl" StyleName="APA" Version="6"/>
-</file>
-
 <file path=customXml/item3.xml><?xml version="1.0" encoding="utf-8"?>
-<p:properties xmlns:p="http://schemas.microsoft.com/office/2006/metadata/properties" xmlns:xsi="http://www.w3.org/2001/XMLSchema-instance" xmlns:pc="http://schemas.microsoft.com/office/infopath/2007/PartnerControls">
-  <documentManagement>
-    <MediaServiceKeyPoints xmlns="71af3243-3dd4-4a8d-8c0d-dd76da1f02a5" xsi:nil="true"/>
-  </documentManagement>
-</p:properties>
-</file>
-
-<file path=customXml/item4.xml><?xml version="1.0" encoding="utf-8"?>
 <ct:contentTypeSchema xmlns:ct="http://schemas.microsoft.com/office/2006/metadata/contentType" xmlns:ma="http://schemas.microsoft.com/office/2006/metadata/properties/metaAttributes" ct:_="" ma:_="" ma:contentTypeName="Document" ma:contentTypeID="0x01010079F111ED35F8CC479449609E8A0923A6" ma:contentTypeVersion="11" ma:contentTypeDescription="Create a new document." ma:contentTypeScope="" ma:versionID="1c2eb7a32e66fb6e4260f3771546a5e2">
   <xsd:schema xmlns:xsd="http://www.w3.org/2001/XMLSchema" xmlns:xs="http://www.w3.org/2001/XMLSchema" xmlns:p="http://schemas.microsoft.com/office/2006/metadata/properties" xmlns:ns2="71af3243-3dd4-4a8d-8c0d-dd76da1f02a5" xmlns:ns3="16c05727-aa75-4e4a-9b5f-8a80a1165891" targetNamespace="http://schemas.microsoft.com/office/2006/metadata/properties" ma:root="true" ma:fieldsID="04e1f6479c48b08974ba73b5ca973489" ns2:_="" ns3:_="">
     <xsd:import namespace="71af3243-3dd4-4a8d-8c0d-dd76da1f02a5"/>
@@ -19517,7 +19598,23 @@
 </ct:contentTypeSchema>
 </file>
 
+<file path=customXml/item4.xml><?xml version="1.0" encoding="utf-8"?>
+<p:properties xmlns:p="http://schemas.microsoft.com/office/2006/metadata/properties" xmlns:xsi="http://www.w3.org/2001/XMLSchema-instance" xmlns:pc="http://schemas.microsoft.com/office/infopath/2007/PartnerControls">
+  <documentManagement>
+    <MediaServiceKeyPoints xmlns="71af3243-3dd4-4a8d-8c0d-dd76da1f02a5" xsi:nil="true"/>
+  </documentManagement>
+</p:properties>
+</file>
+
 <file path=customXml/itemProps1.xml><?xml version="1.0" encoding="utf-8"?>
+<ds:datastoreItem xmlns:ds="http://schemas.openxmlformats.org/officeDocument/2006/customXml" ds:itemID="{53197CA6-308A-4841-A310-300E36775F8C}">
+  <ds:schemaRefs>
+    <ds:schemaRef ds:uri="http://schemas.openxmlformats.org/officeDocument/2006/bibliography"/>
+  </ds:schemaRefs>
+</ds:datastoreItem>
+</file>
+
+<file path=customXml/itemProps2.xml><?xml version="1.0" encoding="utf-8"?>
 <ds:datastoreItem xmlns:ds="http://schemas.openxmlformats.org/officeDocument/2006/customXml" ds:itemID="{F90177D3-0391-4965-A050-27EB09DF6208}">
   <ds:schemaRefs>
     <ds:schemaRef ds:uri="http://schemas.microsoft.com/sharepoint/v3/contenttype/forms"/>
@@ -19525,25 +19622,7 @@
 </ds:datastoreItem>
 </file>
 
-<file path=customXml/itemProps2.xml><?xml version="1.0" encoding="utf-8"?>
-<ds:datastoreItem xmlns:ds="http://schemas.openxmlformats.org/officeDocument/2006/customXml" ds:itemID="{53197CA6-308A-4841-A310-300E36775F8C}">
-  <ds:schemaRefs>
-    <ds:schemaRef ds:uri="http://schemas.openxmlformats.org/officeDocument/2006/bibliography"/>
-  </ds:schemaRefs>
-</ds:datastoreItem>
-</file>
-
 <file path=customXml/itemProps3.xml><?xml version="1.0" encoding="utf-8"?>
-<ds:datastoreItem xmlns:ds="http://schemas.openxmlformats.org/officeDocument/2006/customXml" ds:itemID="{15ED74A8-3B5E-46DD-932C-D963102FAA49}">
-  <ds:schemaRefs>
-    <ds:schemaRef ds:uri="http://schemas.microsoft.com/office/2006/metadata/properties"/>
-    <ds:schemaRef ds:uri="http://schemas.microsoft.com/office/infopath/2007/PartnerControls"/>
-    <ds:schemaRef ds:uri="71af3243-3dd4-4a8d-8c0d-dd76da1f02a5"/>
-  </ds:schemaRefs>
-</ds:datastoreItem>
-</file>
-
-<file path=customXml/itemProps4.xml><?xml version="1.0" encoding="utf-8"?>
 <ds:datastoreItem xmlns:ds="http://schemas.openxmlformats.org/officeDocument/2006/customXml" ds:itemID="{55DDE4A2-1439-4D03-9F89-0AC06C8ECA73}">
   <ds:schemaRefs>
     <ds:schemaRef ds:uri="http://schemas.microsoft.com/office/2006/metadata/contentType"/>
@@ -19560,4 +19639,14 @@
     <ds:schemaRef ds:uri="http://schemas.microsoft.com/internal/obd"/>
   </ds:schemaRefs>
 </ds:datastoreItem>
+</file>
+
+<file path=customXml/itemProps4.xml><?xml version="1.0" encoding="utf-8"?>
+<ds:datastoreItem xmlns:ds="http://schemas.openxmlformats.org/officeDocument/2006/customXml" ds:itemID="{15ED74A8-3B5E-46DD-932C-D963102FAA49}">
+  <ds:schemaRefs>
+    <ds:schemaRef ds:uri="http://schemas.microsoft.com/office/2006/metadata/properties"/>
+    <ds:schemaRef ds:uri="http://schemas.microsoft.com/office/infopath/2007/PartnerControls"/>
+    <ds:schemaRef ds:uri="71af3243-3dd4-4a8d-8c0d-dd76da1f02a5"/>
+  </ds:schemaRefs>
+</ds:datastoreItem>
 </file>
</xml_diff>

<commit_message>
Issue 2 - Plugin Descriotion Issue- Fixed
</commit_message>
<xml_diff>
--- a/Course_statistics_Manual_Admin_Teacher.docx
+++ b/Course_statistics_Manual_Admin_Teacher.docx
@@ -1,6 +1,6 @@
 
 <file path=word/document.xml><?xml version="1.0" encoding="utf-8"?>
-<w:document xmlns:wpc="http://schemas.microsoft.com/office/word/2010/wordprocessingCanvas" xmlns:cx="http://schemas.microsoft.com/office/drawing/2014/chartex" xmlns:cx1="http://schemas.microsoft.com/office/drawing/2015/9/8/chartex" xmlns:cx2="http://schemas.microsoft.com/office/drawing/2015/10/21/chartex" xmlns:cx3="http://schemas.microsoft.com/office/drawing/2016/5/9/chartex" xmlns:cx4="http://schemas.microsoft.com/office/drawing/2016/5/10/chartex" xmlns:cx5="http://schemas.microsoft.com/office/drawing/2016/5/11/chartex" xmlns:cx6="http://schemas.microsoft.com/office/drawing/2016/5/12/chartex" xmlns:cx7="http://schemas.microsoft.com/office/drawing/2016/5/13/chartex" xmlns:cx8="http://schemas.microsoft.com/office/drawing/2016/5/14/chartex" xmlns:mc="http://schemas.openxmlformats.org/markup-compatibility/2006" xmlns:aink="http://schemas.microsoft.com/office/drawing/2016/ink" xmlns:am3d="http://schemas.microsoft.com/office/drawing/2017/model3d" xmlns:o="urn:schemas-microsoft-com:office:office" xmlns:oel="http://schemas.microsoft.com/office/2019/extlst" xmlns:r="http://schemas.openxmlformats.org/officeDocument/2006/relationships" xmlns:m="http://schemas.openxmlformats.org/officeDocument/2006/math" xmlns:v="urn:schemas-microsoft-com:vml" xmlns:wp14="http://schemas.microsoft.com/office/word/2010/wordprocessingDrawing" xmlns:wp="http://schemas.openxmlformats.org/drawingml/2006/wordprocessingDrawing" xmlns:w10="urn:schemas-microsoft-com:office:word" xmlns:w="http://schemas.openxmlformats.org/wordprocessingml/2006/main" xmlns:w14="http://schemas.microsoft.com/office/word/2010/wordml" xmlns:w15="http://schemas.microsoft.com/office/word/2012/wordml" xmlns:w16cex="http://schemas.microsoft.com/office/word/2018/wordml/cex" xmlns:w16cid="http://schemas.microsoft.com/office/word/2016/wordml/cid" xmlns:w16="http://schemas.microsoft.com/office/word/2018/wordml" xmlns:w16sdtdh="http://schemas.microsoft.com/office/word/2020/wordml/sdtdatahash" xmlns:w16se="http://schemas.microsoft.com/office/word/2015/wordml/symex" xmlns:wpg="http://schemas.microsoft.com/office/word/2010/wordprocessingGroup" xmlns:wpi="http://schemas.microsoft.com/office/word/2010/wordprocessingInk" xmlns:wne="http://schemas.microsoft.com/office/word/2006/wordml" xmlns:wps="http://schemas.microsoft.com/office/word/2010/wordprocessingShape" mc:Ignorable="w14 w15 w16se w16cid w16 w16cex w16sdtdh wp14">
+<w:document xmlns:wpc="http://schemas.microsoft.com/office/word/2010/wordprocessingCanvas" xmlns:cx="http://schemas.microsoft.com/office/drawing/2014/chartex" xmlns:cx1="http://schemas.microsoft.com/office/drawing/2015/9/8/chartex" xmlns:cx2="http://schemas.microsoft.com/office/drawing/2015/10/21/chartex" xmlns:cx3="http://schemas.microsoft.com/office/drawing/2016/5/9/chartex" xmlns:cx4="http://schemas.microsoft.com/office/drawing/2016/5/10/chartex" xmlns:cx5="http://schemas.microsoft.com/office/drawing/2016/5/11/chartex" xmlns:cx6="http://schemas.microsoft.com/office/drawing/2016/5/12/chartex" xmlns:cx7="http://schemas.microsoft.com/office/drawing/2016/5/13/chartex" xmlns:cx8="http://schemas.microsoft.com/office/drawing/2016/5/14/chartex" xmlns:mc="http://schemas.openxmlformats.org/markup-compatibility/2006" xmlns:aink="http://schemas.microsoft.com/office/drawing/2016/ink" xmlns:am3d="http://schemas.microsoft.com/office/drawing/2017/model3d" xmlns:o="urn:schemas-microsoft-com:office:office" xmlns:oel="http://schemas.microsoft.com/office/2019/extlst" xmlns:r="http://schemas.openxmlformats.org/officeDocument/2006/relationships" xmlns:m="http://schemas.openxmlformats.org/officeDocument/2006/math" xmlns:v="urn:schemas-microsoft-com:vml" xmlns:wp14="http://schemas.microsoft.com/office/word/2010/wordprocessingDrawing" xmlns:wp="http://schemas.openxmlformats.org/drawingml/2006/wordprocessingDrawing" xmlns:w10="urn:schemas-microsoft-com:office:word" xmlns:w="http://schemas.openxmlformats.org/wordprocessingml/2006/main" xmlns:w14="http://schemas.microsoft.com/office/word/2010/wordml" xmlns:w15="http://schemas.microsoft.com/office/word/2012/wordml" xmlns:w16cex="http://schemas.microsoft.com/office/word/2018/wordml/cex" xmlns:w16cid="http://schemas.microsoft.com/office/word/2016/wordml/cid" xmlns:w16="http://schemas.microsoft.com/office/word/2018/wordml" xmlns:w16du="http://schemas.microsoft.com/office/word/2023/wordml/word16du" xmlns:w16sdtdh="http://schemas.microsoft.com/office/word/2020/wordml/sdtdatahash" xmlns:w16se="http://schemas.microsoft.com/office/word/2015/wordml/symex" xmlns:wpg="http://schemas.microsoft.com/office/word/2010/wordprocessingGroup" xmlns:wpi="http://schemas.microsoft.com/office/word/2010/wordprocessingInk" xmlns:wne="http://schemas.microsoft.com/office/word/2006/wordml" xmlns:wps="http://schemas.microsoft.com/office/word/2010/wordprocessingShape" mc:Ignorable="w14 w15 w16se w16cid w16 w16cex w16sdtdh w16du wp14">
   <w:body>
     <w:sdt>
       <w:sdtPr>
@@ -1055,33 +1055,15 @@
         </w:rPr>
       </w:pPr>
       <w:bookmarkStart w:id="1" w:name="_Toc145877069"/>
-      <w:proofErr w:type="spellStart"/>
       <w:r>
         <w:rPr>
           <w:rFonts w:asciiTheme="minorHAnsi" w:hAnsiTheme="minorHAnsi" w:cstheme="minorHAnsi"/>
           <w:color w:val="000000" w:themeColor="text1"/>
         </w:rPr>
         <w:lastRenderedPageBreak/>
-        <w:t>Locating</w:t>
-      </w:r>
-      <w:proofErr w:type="spellEnd"/>
-      <w:r>
-        <w:rPr>
-          <w:rFonts w:asciiTheme="minorHAnsi" w:hAnsiTheme="minorHAnsi" w:cstheme="minorHAnsi"/>
-          <w:color w:val="000000" w:themeColor="text1"/>
-        </w:rPr>
-        <w:t xml:space="preserve"> the </w:t>
-      </w:r>
-      <w:proofErr w:type="spellStart"/>
-      <w:r>
-        <w:rPr>
-          <w:rFonts w:asciiTheme="minorHAnsi" w:hAnsiTheme="minorHAnsi" w:cstheme="minorHAnsi"/>
-          <w:color w:val="000000" w:themeColor="text1"/>
-        </w:rPr>
-        <w:t>Plugin</w:t>
+        <w:t>Locating the Plugin</w:t>
       </w:r>
       <w:bookmarkEnd w:id="1"/>
-      <w:proofErr w:type="spellEnd"/>
     </w:p>
     <w:p>
       <w:pPr>
@@ -1103,6 +1085,14 @@
           <w:lang w:val="en-US"/>
         </w:rPr>
         <w:t>Navigate to Site Administration &gt; Manage Courses and Categories.</w:t>
+      </w:r>
+      <w:r>
+        <w:rPr>
+          <w:rFonts w:cstheme="minorHAnsi"/>
+          <w:color w:val="000000" w:themeColor="text1"/>
+          <w:lang w:val="en-US"/>
+        </w:rPr>
+        <w:t xml:space="preserve"> &gt; Select a Course</w:t>
       </w:r>
     </w:p>
     <w:p>
@@ -1547,18 +1537,8 @@
           <w:color w:val="000000" w:themeColor="text1"/>
           <w:lang w:val="en-US"/>
         </w:rPr>
-        <w:t xml:space="preserve">Data table </w:t>
-      </w:r>
-      <w:proofErr w:type="gramStart"/>
-      <w:r>
-        <w:rPr>
-          <w:rFonts w:asciiTheme="minorHAnsi" w:hAnsiTheme="minorHAnsi" w:cstheme="minorHAnsi"/>
-          <w:color w:val="000000" w:themeColor="text1"/>
-          <w:lang w:val="en-US"/>
-        </w:rPr>
-        <w:t>columns :</w:t>
-      </w:r>
-      <w:proofErr w:type="gramEnd"/>
+        <w:t>Data table columns :</w:t>
+      </w:r>
     </w:p>
     <w:p>
       <w:pPr>
@@ -1603,25 +1583,7 @@
           <w:color w:val="000000" w:themeColor="text1"/>
           <w:lang w:val="en-US"/>
         </w:rPr>
-        <w:t xml:space="preserve">Course ID, (the index id from </w:t>
-      </w:r>
-      <w:proofErr w:type="spellStart"/>
-      <w:r>
-        <w:rPr>
-          <w:rFonts w:asciiTheme="minorHAnsi" w:hAnsiTheme="minorHAnsi" w:cstheme="minorHAnsi"/>
-          <w:color w:val="000000" w:themeColor="text1"/>
-          <w:lang w:val="en-US"/>
-        </w:rPr>
-        <w:t>mdl_course</w:t>
-      </w:r>
-      <w:proofErr w:type="spellEnd"/>
-      <w:r>
-        <w:rPr>
-          <w:rFonts w:asciiTheme="minorHAnsi" w:hAnsiTheme="minorHAnsi" w:cstheme="minorHAnsi"/>
-          <w:color w:val="000000" w:themeColor="text1"/>
-          <w:lang w:val="en-US"/>
-        </w:rPr>
-        <w:t xml:space="preserve"> table),</w:t>
+        <w:t>Course ID, (the index id from mdl_course table),</w:t>
       </w:r>
     </w:p>
     <w:p>
@@ -1987,25 +1949,7 @@
           <w:color w:val="000000" w:themeColor="text1"/>
           <w:lang w:val="en-US"/>
         </w:rPr>
-        <w:t xml:space="preserve">The block employs a scheduled task called 'Pre-calculate Statistics from </w:t>
-      </w:r>
-      <w:proofErr w:type="spellStart"/>
-      <w:r>
-        <w:rPr>
-          <w:rFonts w:asciiTheme="minorHAnsi" w:hAnsiTheme="minorHAnsi" w:cstheme="minorHAnsi"/>
-          <w:color w:val="000000" w:themeColor="text1"/>
-          <w:lang w:val="en-US"/>
-        </w:rPr>
-        <w:t>Logstore</w:t>
-      </w:r>
-      <w:proofErr w:type="spellEnd"/>
-      <w:r>
-        <w:rPr>
-          <w:rFonts w:asciiTheme="minorHAnsi" w:hAnsiTheme="minorHAnsi" w:cstheme="minorHAnsi"/>
-          <w:color w:val="000000" w:themeColor="text1"/>
-          <w:lang w:val="en-US"/>
-        </w:rPr>
-        <w:t xml:space="preserve"> Table' to extract information from Moodle logs and store it in its own tables. </w:t>
+        <w:t xml:space="preserve">The block employs a scheduled task called 'Pre-calculate Statistics from Logstore Table' to extract information from Moodle logs and store it in its own tables. </w:t>
       </w:r>
     </w:p>
     <w:p>
@@ -2054,75 +1998,20 @@
           <w:lang w:val="en-US"/>
         </w:rPr>
       </w:pPr>
-      <w:proofErr w:type="spellStart"/>
       <w:r>
         <w:rPr>
           <w:rFonts w:asciiTheme="minorHAnsi" w:hAnsiTheme="minorHAnsi" w:cstheme="minorHAnsi"/>
           <w:b/>
           <w:bCs/>
-        </w:rPr>
-        <w:t>How</w:t>
-      </w:r>
-      <w:proofErr w:type="spellEnd"/>
+          <w:lang w:val="en-US"/>
+        </w:rPr>
+        <w:t>How time calculation works</w:t>
+      </w:r>
       <w:r>
         <w:rPr>
           <w:rFonts w:asciiTheme="minorHAnsi" w:hAnsiTheme="minorHAnsi" w:cstheme="minorHAnsi"/>
           <w:b/>
           <w:bCs/>
-        </w:rPr>
-        <w:t xml:space="preserve"> </w:t>
-      </w:r>
-      <w:proofErr w:type="spellStart"/>
-      <w:r>
-        <w:rPr>
-          <w:rFonts w:asciiTheme="minorHAnsi" w:hAnsiTheme="minorHAnsi" w:cstheme="minorHAnsi"/>
-          <w:b/>
-          <w:bCs/>
-        </w:rPr>
-        <w:t>time</w:t>
-      </w:r>
-      <w:proofErr w:type="spellEnd"/>
-      <w:r>
-        <w:rPr>
-          <w:rFonts w:asciiTheme="minorHAnsi" w:hAnsiTheme="minorHAnsi" w:cstheme="minorHAnsi"/>
-          <w:b/>
-          <w:bCs/>
-        </w:rPr>
-        <w:t xml:space="preserve"> </w:t>
-      </w:r>
-      <w:proofErr w:type="spellStart"/>
-      <w:r>
-        <w:rPr>
-          <w:rFonts w:asciiTheme="minorHAnsi" w:hAnsiTheme="minorHAnsi" w:cstheme="minorHAnsi"/>
-          <w:b/>
-          <w:bCs/>
-        </w:rPr>
-        <w:t>calculation</w:t>
-      </w:r>
-      <w:proofErr w:type="spellEnd"/>
-      <w:r>
-        <w:rPr>
-          <w:rFonts w:asciiTheme="minorHAnsi" w:hAnsiTheme="minorHAnsi" w:cstheme="minorHAnsi"/>
-          <w:b/>
-          <w:bCs/>
-        </w:rPr>
-        <w:t xml:space="preserve"> </w:t>
-      </w:r>
-      <w:proofErr w:type="spellStart"/>
-      <w:r>
-        <w:rPr>
-          <w:rFonts w:asciiTheme="minorHAnsi" w:hAnsiTheme="minorHAnsi" w:cstheme="minorHAnsi"/>
-          <w:b/>
-          <w:bCs/>
-        </w:rPr>
-        <w:t>works</w:t>
-      </w:r>
-      <w:proofErr w:type="spellEnd"/>
-      <w:r>
-        <w:rPr>
-          <w:rFonts w:asciiTheme="minorHAnsi" w:hAnsiTheme="minorHAnsi" w:cstheme="minorHAnsi"/>
-          <w:b/>
-          <w:bCs/>
           <w:lang w:val="en-US"/>
         </w:rPr>
         <w:t>.</w:t>
@@ -2143,23 +2032,7 @@
           <w:rFonts w:asciiTheme="minorHAnsi" w:hAnsiTheme="minorHAnsi" w:cstheme="minorHAnsi"/>
           <w:lang w:val="en-US"/>
         </w:rPr>
-        <w:t xml:space="preserve">The scheduled task retrieves all user activity entries (start of activity sessions). For each entry, the task attempts to identify the next action taken by the user away from the activity. This action is captured from the </w:t>
-      </w:r>
-      <w:proofErr w:type="spellStart"/>
-      <w:r>
-        <w:rPr>
-          <w:rFonts w:asciiTheme="minorHAnsi" w:hAnsiTheme="minorHAnsi" w:cstheme="minorHAnsi"/>
-          <w:lang w:val="en-US"/>
-        </w:rPr>
-        <w:t>logstore</w:t>
-      </w:r>
-      <w:proofErr w:type="spellEnd"/>
-      <w:r>
-        <w:rPr>
-          <w:rFonts w:asciiTheme="minorHAnsi" w:hAnsiTheme="minorHAnsi" w:cstheme="minorHAnsi"/>
-          <w:lang w:val="en-US"/>
-        </w:rPr>
-        <w:t xml:space="preserve"> and marks the end of the activity session. Consequently, activity sessions may extend for considerable durations. To manage this, all session durations are compared against the system's session timeout value</w:t>
+        <w:t>The scheduled task retrieves all user activity entries (start of activity sessions). For each entry, the task attempts to identify the next action taken by the user away from the activity. This action is captured from the logstore and marks the end of the activity session. Consequently, activity sessions may extend for considerable durations. To manage this, all session durations are compared against the system's session timeout value</w:t>
       </w:r>
       <w:r>
         <w:rPr>
@@ -2505,25 +2378,7 @@
           <w:lang w:val="en-US"/>
         </w:rPr>
         <w:lastRenderedPageBreak/>
-        <w:t xml:space="preserve">The measure starts to count for each user from the </w:t>
-      </w:r>
-      <w:proofErr w:type="gramStart"/>
-      <w:r>
-        <w:rPr>
-          <w:rFonts w:asciiTheme="minorHAnsi" w:hAnsiTheme="minorHAnsi" w:cstheme="minorHAnsi"/>
-          <w:color w:val="000000" w:themeColor="text1"/>
-          <w:lang w:val="en-US"/>
-        </w:rPr>
-        <w:t>moment  the</w:t>
-      </w:r>
-      <w:proofErr w:type="gramEnd"/>
-      <w:r>
-        <w:rPr>
-          <w:rFonts w:asciiTheme="minorHAnsi" w:hAnsiTheme="minorHAnsi" w:cstheme="minorHAnsi"/>
-          <w:color w:val="000000" w:themeColor="text1"/>
-          <w:lang w:val="en-US"/>
-        </w:rPr>
-        <w:t xml:space="preserve"> user enters the course.</w:t>
+        <w:t>The measure starts to count for each user from the moment  the user enters the course.</w:t>
       </w:r>
     </w:p>
     <w:p>
@@ -2864,19 +2719,8 @@
           <w:shd w:val="clear" w:color="auto" w:fill="F7F7F8"/>
           <w:lang w:val="en-US"/>
         </w:rPr>
-        <w:t xml:space="preserve">First Data table </w:t>
-      </w:r>
-      <w:proofErr w:type="gramStart"/>
-      <w:r>
-        <w:rPr>
-          <w:rFonts w:cstheme="minorHAnsi"/>
-          <w:color w:val="000000" w:themeColor="text1"/>
-          <w:shd w:val="clear" w:color="auto" w:fill="F7F7F8"/>
-          <w:lang w:val="en-US"/>
-        </w:rPr>
-        <w:t>columns :</w:t>
-      </w:r>
-      <w:proofErr w:type="gramEnd"/>
+        <w:t>First Data table columns :</w:t>
+      </w:r>
     </w:p>
     <w:p>
       <w:pPr>
@@ -2890,7 +2734,6 @@
           <w:color w:val="000000" w:themeColor="text1"/>
         </w:rPr>
       </w:pPr>
-      <w:proofErr w:type="spellStart"/>
       <w:r>
         <w:rPr>
           <w:rFonts w:cstheme="minorHAnsi"/>
@@ -2898,7 +2741,6 @@
         </w:rPr>
         <w:t>Course</w:t>
       </w:r>
-      <w:proofErr w:type="spellEnd"/>
       <w:r>
         <w:rPr>
           <w:rFonts w:cstheme="minorHAnsi"/>
@@ -3096,16 +2938,8 @@
           <w:lang w:val="en-US"/>
         </w:rPr>
         <w:lastRenderedPageBreak/>
-        <w:t xml:space="preserve">Data table </w:t>
-      </w:r>
-      <w:proofErr w:type="gramStart"/>
-      <w:r>
-        <w:rPr>
-          <w:lang w:val="en-US"/>
-        </w:rPr>
-        <w:t>Course :</w:t>
-      </w:r>
-      <w:proofErr w:type="gramEnd"/>
+        <w:t>Data table Course :</w:t>
+      </w:r>
     </w:p>
     <w:p>
       <w:pPr>
@@ -3198,19 +3032,8 @@
           <w:shd w:val="clear" w:color="auto" w:fill="F7F7F8"/>
           <w:lang w:val="en-US"/>
         </w:rPr>
-        <w:t xml:space="preserve">Second Data table </w:t>
-      </w:r>
-      <w:proofErr w:type="gramStart"/>
-      <w:r>
-        <w:rPr>
-          <w:rFonts w:cstheme="minorHAnsi"/>
-          <w:color w:val="000000" w:themeColor="text1"/>
-          <w:shd w:val="clear" w:color="auto" w:fill="F7F7F8"/>
-          <w:lang w:val="en-US"/>
-        </w:rPr>
-        <w:t>columns :</w:t>
-      </w:r>
-      <w:proofErr w:type="gramEnd"/>
+        <w:t>Second Data table columns :</w:t>
+      </w:r>
     </w:p>
     <w:p>
       <w:pPr>
@@ -3340,25 +3163,7 @@
           <w:color w:val="000000" w:themeColor="text1"/>
           <w:lang w:val="en-US"/>
         </w:rPr>
-        <w:t xml:space="preserve">Total Time </w:t>
-      </w:r>
-      <w:proofErr w:type="gramStart"/>
-      <w:r>
-        <w:rPr>
-          <w:rFonts w:cstheme="minorHAnsi"/>
-          <w:color w:val="000000" w:themeColor="text1"/>
-          <w:lang w:val="en-US"/>
-        </w:rPr>
-        <w:t>In</w:t>
-      </w:r>
-      <w:proofErr w:type="gramEnd"/>
-      <w:r>
-        <w:rPr>
-          <w:rFonts w:cstheme="minorHAnsi"/>
-          <w:color w:val="000000" w:themeColor="text1"/>
-          <w:lang w:val="en-US"/>
-        </w:rPr>
-        <w:t xml:space="preserve"> The Subject,</w:t>
+        <w:t>Total Time In The Subject,</w:t>
       </w:r>
     </w:p>
     <w:p>
@@ -3402,25 +3207,7 @@
           <w:color w:val="000000" w:themeColor="text1"/>
           <w:lang w:val="en-US"/>
         </w:rPr>
-        <w:t xml:space="preserve">Average Number </w:t>
-      </w:r>
-      <w:proofErr w:type="gramStart"/>
-      <w:r>
-        <w:rPr>
-          <w:rFonts w:cstheme="minorHAnsi"/>
-          <w:color w:val="000000" w:themeColor="text1"/>
-          <w:lang w:val="en-US"/>
-        </w:rPr>
-        <w:t>Of</w:t>
-      </w:r>
-      <w:proofErr w:type="gramEnd"/>
-      <w:r>
-        <w:rPr>
-          <w:rFonts w:cstheme="minorHAnsi"/>
-          <w:color w:val="000000" w:themeColor="text1"/>
-          <w:lang w:val="en-US"/>
-        </w:rPr>
-        <w:t xml:space="preserve"> Actions Per Session</w:t>
+        <w:t>Average Number Of Actions Per Session</w:t>
       </w:r>
     </w:p>
     <w:p>
@@ -3585,16 +3372,8 @@
           <w:lang w:val="en-US"/>
         </w:rPr>
         <w:lastRenderedPageBreak/>
-        <w:t xml:space="preserve">Data table </w:t>
-      </w:r>
-      <w:proofErr w:type="gramStart"/>
-      <w:r>
-        <w:rPr>
-          <w:lang w:val="en-US"/>
-        </w:rPr>
-        <w:t>Users :</w:t>
-      </w:r>
-      <w:proofErr w:type="gramEnd"/>
+        <w:t>Data table Users :</w:t>
+      </w:r>
     </w:p>
     <w:p>
       <w:pPr>
@@ -3820,19 +3599,8 @@
           <w:shd w:val="clear" w:color="auto" w:fill="F7F7F8"/>
           <w:lang w:val="en-US"/>
         </w:rPr>
-        <w:t xml:space="preserve">First Data table </w:t>
-      </w:r>
-      <w:proofErr w:type="gramStart"/>
-      <w:r>
-        <w:rPr>
-          <w:rFonts w:cstheme="minorHAnsi"/>
-          <w:color w:val="000000" w:themeColor="text1"/>
-          <w:shd w:val="clear" w:color="auto" w:fill="F7F7F8"/>
-          <w:lang w:val="en-US"/>
-        </w:rPr>
-        <w:t>columns :</w:t>
-      </w:r>
-      <w:proofErr w:type="gramEnd"/>
+        <w:t>First Data table columns :</w:t>
+      </w:r>
     </w:p>
     <w:p>
       <w:pPr>
@@ -3971,31 +3739,7 @@
           <w:shd w:val="clear" w:color="auto" w:fill="F7F7F8"/>
           <w:lang w:val="en-US"/>
         </w:rPr>
-        <w:t xml:space="preserve">Average Time </w:t>
-      </w:r>
-      <w:proofErr w:type="gramStart"/>
-      <w:r>
-        <w:rPr>
-          <w:rFonts w:cstheme="minorHAnsi"/>
-          <w:color w:val="000000" w:themeColor="text1"/>
-          <w:sz w:val="24"/>
-          <w:szCs w:val="24"/>
-          <w:shd w:val="clear" w:color="auto" w:fill="F7F7F8"/>
-          <w:lang w:val="en-US"/>
-        </w:rPr>
-        <w:t>In</w:t>
-      </w:r>
-      <w:proofErr w:type="gramEnd"/>
-      <w:r>
-        <w:rPr>
-          <w:rFonts w:cstheme="minorHAnsi"/>
-          <w:color w:val="000000" w:themeColor="text1"/>
-          <w:sz w:val="24"/>
-          <w:szCs w:val="24"/>
-          <w:shd w:val="clear" w:color="auto" w:fill="F7F7F8"/>
-          <w:lang w:val="en-US"/>
-        </w:rPr>
-        <w:t xml:space="preserve"> Sessions</w:t>
+        <w:t>Average Time In Sessions</w:t>
       </w:r>
     </w:p>
     <w:p>
@@ -4009,16 +3753,8 @@
         <w:rPr>
           <w:lang w:val="en-US"/>
         </w:rPr>
-        <w:t xml:space="preserve">Data table </w:t>
-      </w:r>
-      <w:proofErr w:type="gramStart"/>
-      <w:r>
-        <w:rPr>
-          <w:lang w:val="en-US"/>
-        </w:rPr>
-        <w:t>Course :</w:t>
-      </w:r>
-      <w:proofErr w:type="gramEnd"/>
+        <w:t>Data table Course :</w:t>
+      </w:r>
     </w:p>
     <w:p>
       <w:pPr>
@@ -4121,18 +3857,8 @@
           <w:color w:val="000000" w:themeColor="text1"/>
           <w:lang w:val="en-US"/>
         </w:rPr>
-        <w:t xml:space="preserve">Second Data table </w:t>
-      </w:r>
-      <w:proofErr w:type="gramStart"/>
-      <w:r>
-        <w:rPr>
-          <w:rFonts w:asciiTheme="minorHAnsi" w:hAnsiTheme="minorHAnsi" w:cstheme="minorHAnsi"/>
-          <w:color w:val="000000" w:themeColor="text1"/>
-          <w:lang w:val="en-US"/>
-        </w:rPr>
-        <w:t>columns :</w:t>
-      </w:r>
-      <w:proofErr w:type="gramEnd"/>
+        <w:t>Second Data table columns :</w:t>
+      </w:r>
     </w:p>
     <w:p>
       <w:pPr>
@@ -4271,31 +3997,7 @@
           <w:shd w:val="clear" w:color="auto" w:fill="F7F7F8"/>
           <w:lang w:val="en-US"/>
         </w:rPr>
-        <w:t xml:space="preserve">Average Time </w:t>
-      </w:r>
-      <w:proofErr w:type="gramStart"/>
-      <w:r>
-        <w:rPr>
-          <w:rFonts w:cstheme="minorHAnsi"/>
-          <w:color w:val="000000" w:themeColor="text1"/>
-          <w:sz w:val="24"/>
-          <w:szCs w:val="24"/>
-          <w:shd w:val="clear" w:color="auto" w:fill="F7F7F8"/>
-          <w:lang w:val="en-US"/>
-        </w:rPr>
-        <w:t>In</w:t>
-      </w:r>
-      <w:proofErr w:type="gramEnd"/>
-      <w:r>
-        <w:rPr>
-          <w:rFonts w:cstheme="minorHAnsi"/>
-          <w:color w:val="000000" w:themeColor="text1"/>
-          <w:sz w:val="24"/>
-          <w:szCs w:val="24"/>
-          <w:shd w:val="clear" w:color="auto" w:fill="F7F7F8"/>
-          <w:lang w:val="en-US"/>
-        </w:rPr>
-        <w:t xml:space="preserve"> Sessions,</w:t>
+        <w:t>Average Time In Sessions,</w:t>
       </w:r>
     </w:p>
     <w:p>
@@ -4338,16 +4040,8 @@
           <w:lang w:val="en-US"/>
         </w:rPr>
         <w:lastRenderedPageBreak/>
-        <w:t xml:space="preserve">Data table </w:t>
-      </w:r>
-      <w:proofErr w:type="gramStart"/>
-      <w:r>
-        <w:rPr>
-          <w:lang w:val="en-US"/>
-        </w:rPr>
-        <w:t>Activities :</w:t>
-      </w:r>
-      <w:proofErr w:type="gramEnd"/>
+        <w:t>Data table Activities :</w:t>
+      </w:r>
     </w:p>
     <w:p>
       <w:pPr>
@@ -4454,18 +4148,8 @@
           <w:color w:val="000000" w:themeColor="text1"/>
           <w:lang w:val="en-US"/>
         </w:rPr>
-        <w:t xml:space="preserve">Third Data table </w:t>
-      </w:r>
-      <w:proofErr w:type="gramStart"/>
-      <w:r>
-        <w:rPr>
-          <w:rFonts w:asciiTheme="minorHAnsi" w:hAnsiTheme="minorHAnsi" w:cstheme="minorHAnsi"/>
-          <w:color w:val="000000" w:themeColor="text1"/>
-          <w:lang w:val="en-US"/>
-        </w:rPr>
-        <w:t>columns :</w:t>
-      </w:r>
-      <w:proofErr w:type="gramEnd"/>
+        <w:t>Third Data table columns :</w:t>
+      </w:r>
     </w:p>
     <w:p>
       <w:pPr>
@@ -4767,31 +4451,7 @@
           <w:shd w:val="clear" w:color="auto" w:fill="F7F7F8"/>
           <w:lang w:val="en-US"/>
         </w:rPr>
-        <w:t xml:space="preserve">Average Time </w:t>
-      </w:r>
-      <w:proofErr w:type="gramStart"/>
-      <w:r>
-        <w:rPr>
-          <w:rFonts w:cstheme="minorHAnsi"/>
-          <w:color w:val="000000" w:themeColor="text1"/>
-          <w:sz w:val="24"/>
-          <w:szCs w:val="24"/>
-          <w:shd w:val="clear" w:color="auto" w:fill="F7F7F8"/>
-          <w:lang w:val="en-US"/>
-        </w:rPr>
-        <w:t>In</w:t>
-      </w:r>
-      <w:proofErr w:type="gramEnd"/>
-      <w:r>
-        <w:rPr>
-          <w:rFonts w:cstheme="minorHAnsi"/>
-          <w:color w:val="000000" w:themeColor="text1"/>
-          <w:sz w:val="24"/>
-          <w:szCs w:val="24"/>
-          <w:shd w:val="clear" w:color="auto" w:fill="F7F7F8"/>
-          <w:lang w:val="en-US"/>
-        </w:rPr>
-        <w:t xml:space="preserve"> Sessions,</w:t>
+        <w:t>Average Time In Sessions,</w:t>
       </w:r>
       <w:r>
         <w:rPr>
@@ -4829,31 +4489,7 @@
           <w:shd w:val="clear" w:color="auto" w:fill="F7F7F8"/>
           <w:lang w:val="en-US"/>
         </w:rPr>
-        <w:t xml:space="preserve">Average Use </w:t>
-      </w:r>
-      <w:proofErr w:type="gramStart"/>
-      <w:r>
-        <w:rPr>
-          <w:rFonts w:cstheme="minorHAnsi"/>
-          <w:color w:val="000000" w:themeColor="text1"/>
-          <w:sz w:val="24"/>
-          <w:szCs w:val="24"/>
-          <w:shd w:val="clear" w:color="auto" w:fill="F7F7F8"/>
-          <w:lang w:val="en-US"/>
-        </w:rPr>
-        <w:t>In</w:t>
-      </w:r>
-      <w:proofErr w:type="gramEnd"/>
-      <w:r>
-        <w:rPr>
-          <w:rFonts w:cstheme="minorHAnsi"/>
-          <w:color w:val="000000" w:themeColor="text1"/>
-          <w:sz w:val="24"/>
-          <w:szCs w:val="24"/>
-          <w:shd w:val="clear" w:color="auto" w:fill="F7F7F8"/>
-          <w:lang w:val="en-US"/>
-        </w:rPr>
-        <w:t xml:space="preserve"> Sessions</w:t>
+        <w:t>Average Use In Sessions</w:t>
       </w:r>
       <w:r>
         <w:rPr>
@@ -4889,16 +4525,8 @@
           <w:lang w:val="en-US"/>
         </w:rPr>
         <w:lastRenderedPageBreak/>
-        <w:t xml:space="preserve">Data table </w:t>
-      </w:r>
-      <w:proofErr w:type="gramStart"/>
-      <w:r>
-        <w:rPr>
-          <w:lang w:val="en-US"/>
-        </w:rPr>
-        <w:t>Users :</w:t>
-      </w:r>
-      <w:proofErr w:type="gramEnd"/>
+        <w:t>Data table Users :</w:t>
+      </w:r>
     </w:p>
     <w:p>
       <w:pPr>
@@ -5025,27 +4653,7 @@
           <w:shd w:val="clear" w:color="auto" w:fill="F7F7F8"/>
           <w:lang w:val="en-US"/>
         </w:rPr>
-        <w:t xml:space="preserve">The initial page of Measures For The Forum displays total </w:t>
-      </w:r>
-      <w:proofErr w:type="gramStart"/>
-      <w:r>
-        <w:rPr>
-          <w:rFonts w:cstheme="minorHAnsi"/>
-          <w:color w:val="000000" w:themeColor="text1"/>
-          <w:shd w:val="clear" w:color="auto" w:fill="F7F7F8"/>
-          <w:lang w:val="en-US"/>
-        </w:rPr>
-        <w:t>metrics  for</w:t>
-      </w:r>
-      <w:proofErr w:type="gramEnd"/>
-      <w:r>
-        <w:rPr>
-          <w:rFonts w:cstheme="minorHAnsi"/>
-          <w:color w:val="000000" w:themeColor="text1"/>
-          <w:shd w:val="clear" w:color="auto" w:fill="F7F7F8"/>
-          <w:lang w:val="en-US"/>
-        </w:rPr>
-        <w:t xml:space="preserve"> the forums included in the course. Teachers/administrators can access more detailed statistics by selecting an activity.</w:t>
+        <w:t>The initial page of Measures For The Forum displays total metrics  for the forums included in the course. Teachers/administrators can access more detailed statistics by selecting an activity.</w:t>
       </w:r>
     </w:p>
     <w:p>
@@ -5098,18 +4706,8 @@
           <w:lang w:val="en-US"/>
         </w:rPr>
         <w:lastRenderedPageBreak/>
-        <w:t xml:space="preserve">First Data table </w:t>
-      </w:r>
-      <w:proofErr w:type="gramStart"/>
-      <w:r>
-        <w:rPr>
-          <w:rFonts w:asciiTheme="minorHAnsi" w:hAnsiTheme="minorHAnsi" w:cstheme="minorHAnsi"/>
-          <w:color w:val="000000" w:themeColor="text1"/>
-          <w:lang w:val="en-US"/>
-        </w:rPr>
-        <w:t>columns :</w:t>
-      </w:r>
-      <w:proofErr w:type="gramEnd"/>
+        <w:t>First Data table columns :</w:t>
+      </w:r>
     </w:p>
     <w:p>
       <w:pPr>
@@ -5300,16 +4898,8 @@
         <w:rPr>
           <w:lang w:val="en-US"/>
         </w:rPr>
-        <w:t xml:space="preserve">Data table </w:t>
-      </w:r>
-      <w:proofErr w:type="gramStart"/>
-      <w:r>
-        <w:rPr>
-          <w:lang w:val="en-US"/>
-        </w:rPr>
-        <w:t>Course :</w:t>
-      </w:r>
-      <w:proofErr w:type="gramEnd"/>
+        <w:t>Data table Course :</w:t>
+      </w:r>
     </w:p>
     <w:p>
       <w:pPr>
@@ -5446,41 +5036,13 @@
         </w:rPr>
         <w:t xml:space="preserve">Second </w:t>
       </w:r>
-      <w:proofErr w:type="spellStart"/>
       <w:r>
         <w:rPr>
           <w:rFonts w:eastAsia="Times New Roman" w:cstheme="minorHAnsi"/>
           <w:color w:val="000000" w:themeColor="text1"/>
           <w:lang w:eastAsia="el-GR"/>
         </w:rPr>
-        <w:t>Data</w:t>
-      </w:r>
-      <w:proofErr w:type="spellEnd"/>
-      <w:r>
-        <w:rPr>
-          <w:rFonts w:eastAsia="Times New Roman" w:cstheme="minorHAnsi"/>
-          <w:color w:val="000000" w:themeColor="text1"/>
-          <w:lang w:eastAsia="el-GR"/>
-        </w:rPr>
-        <w:t xml:space="preserve"> </w:t>
-      </w:r>
-      <w:proofErr w:type="spellStart"/>
-      <w:r>
-        <w:rPr>
-          <w:rFonts w:eastAsia="Times New Roman" w:cstheme="minorHAnsi"/>
-          <w:color w:val="000000" w:themeColor="text1"/>
-          <w:lang w:eastAsia="el-GR"/>
-        </w:rPr>
-        <w:t>table</w:t>
-      </w:r>
-      <w:proofErr w:type="spellEnd"/>
-      <w:r>
-        <w:rPr>
-          <w:rFonts w:eastAsia="Times New Roman" w:cstheme="minorHAnsi"/>
-          <w:color w:val="000000" w:themeColor="text1"/>
-          <w:lang w:eastAsia="el-GR"/>
-        </w:rPr>
-        <w:t xml:space="preserve"> f</w:t>
+        <w:t>Data table f</w:t>
       </w:r>
       <w:r>
         <w:rPr>
@@ -5807,41 +5369,13 @@
         </w:rPr>
         <w:t xml:space="preserve">Third </w:t>
       </w:r>
-      <w:proofErr w:type="spellStart"/>
       <w:r>
         <w:rPr>
           <w:rFonts w:eastAsia="Times New Roman" w:cstheme="minorHAnsi"/>
           <w:color w:val="000000" w:themeColor="text1"/>
           <w:lang w:eastAsia="el-GR"/>
         </w:rPr>
-        <w:t>Data</w:t>
-      </w:r>
-      <w:proofErr w:type="spellEnd"/>
-      <w:r>
-        <w:rPr>
-          <w:rFonts w:eastAsia="Times New Roman" w:cstheme="minorHAnsi"/>
-          <w:color w:val="000000" w:themeColor="text1"/>
-          <w:lang w:eastAsia="el-GR"/>
-        </w:rPr>
-        <w:t xml:space="preserve"> </w:t>
-      </w:r>
-      <w:proofErr w:type="spellStart"/>
-      <w:r>
-        <w:rPr>
-          <w:rFonts w:eastAsia="Times New Roman" w:cstheme="minorHAnsi"/>
-          <w:color w:val="000000" w:themeColor="text1"/>
-          <w:lang w:eastAsia="el-GR"/>
-        </w:rPr>
-        <w:t>table</w:t>
-      </w:r>
-      <w:proofErr w:type="spellEnd"/>
-      <w:r>
-        <w:rPr>
-          <w:rFonts w:eastAsia="Times New Roman" w:cstheme="minorHAnsi"/>
-          <w:color w:val="000000" w:themeColor="text1"/>
-          <w:lang w:eastAsia="el-GR"/>
-        </w:rPr>
-        <w:t xml:space="preserve"> </w:t>
+        <w:t xml:space="preserve">Data table </w:t>
       </w:r>
       <w:r>
         <w:rPr>
@@ -6108,16 +5642,8 @@
           <w:lang w:val="en-US"/>
         </w:rPr>
         <w:lastRenderedPageBreak/>
-        <w:t xml:space="preserve">Data table </w:t>
-      </w:r>
-      <w:proofErr w:type="gramStart"/>
-      <w:r>
-        <w:rPr>
-          <w:lang w:val="en-US"/>
-        </w:rPr>
-        <w:t>Topics :</w:t>
-      </w:r>
-      <w:proofErr w:type="gramEnd"/>
+        <w:t>Data table Topics :</w:t>
+      </w:r>
     </w:p>
     <w:p>
       <w:pPr>
@@ -6534,16 +6060,8 @@
           <w:lang w:val="en-US"/>
         </w:rPr>
         <w:lastRenderedPageBreak/>
-        <w:t xml:space="preserve">Data table </w:t>
-      </w:r>
-      <w:proofErr w:type="gramStart"/>
-      <w:r>
-        <w:rPr>
-          <w:lang w:val="en-US"/>
-        </w:rPr>
-        <w:t>Users :</w:t>
-      </w:r>
-      <w:proofErr w:type="gramEnd"/>
+        <w:t>Data table Users :</w:t>
+      </w:r>
     </w:p>
     <w:p>
       <w:pPr>
@@ -6825,9 +6343,18 @@
           <w:szCs w:val="24"/>
           <w:lang w:eastAsia="el-GR"/>
         </w:rPr>
-        <w:t>(</w:t>
-      </w:r>
-      <w:proofErr w:type="spellStart"/>
+        <w:t>(total user</w:t>
+      </w:r>
+      <w:r>
+        <w:rPr>
+          <w:rFonts w:eastAsia="Times New Roman" w:cstheme="minorHAnsi"/>
+          <w:color w:val="000000" w:themeColor="text1"/>
+          <w:sz w:val="24"/>
+          <w:szCs w:val="24"/>
+          <w:lang w:val="en-US" w:eastAsia="el-GR"/>
+        </w:rPr>
+        <w:t>s</w:t>
+      </w:r>
       <w:r>
         <w:rPr>
           <w:rFonts w:eastAsia="Times New Roman" w:cstheme="minorHAnsi"/>
@@ -6836,72 +6363,7 @@
           <w:szCs w:val="24"/>
           <w:lang w:eastAsia="el-GR"/>
         </w:rPr>
-        <w:t>total</w:t>
-      </w:r>
-      <w:proofErr w:type="spellEnd"/>
-      <w:r>
-        <w:rPr>
-          <w:rFonts w:eastAsia="Times New Roman" w:cstheme="minorHAnsi"/>
-          <w:color w:val="000000" w:themeColor="text1"/>
-          <w:sz w:val="24"/>
-          <w:szCs w:val="24"/>
-          <w:lang w:eastAsia="el-GR"/>
-        </w:rPr>
-        <w:t xml:space="preserve"> </w:t>
-      </w:r>
-      <w:proofErr w:type="spellStart"/>
-      <w:r>
-        <w:rPr>
-          <w:rFonts w:eastAsia="Times New Roman" w:cstheme="minorHAnsi"/>
-          <w:color w:val="000000" w:themeColor="text1"/>
-          <w:sz w:val="24"/>
-          <w:szCs w:val="24"/>
-          <w:lang w:eastAsia="el-GR"/>
-        </w:rPr>
-        <w:t>user</w:t>
-      </w:r>
-      <w:proofErr w:type="spellEnd"/>
-      <w:r>
-        <w:rPr>
-          <w:rFonts w:eastAsia="Times New Roman" w:cstheme="minorHAnsi"/>
-          <w:color w:val="000000" w:themeColor="text1"/>
-          <w:sz w:val="24"/>
-          <w:szCs w:val="24"/>
-          <w:lang w:val="en-US" w:eastAsia="el-GR"/>
-        </w:rPr>
-        <w:t>s</w:t>
-      </w:r>
-      <w:r>
-        <w:rPr>
-          <w:rFonts w:eastAsia="Times New Roman" w:cstheme="minorHAnsi"/>
-          <w:color w:val="000000" w:themeColor="text1"/>
-          <w:sz w:val="24"/>
-          <w:szCs w:val="24"/>
-          <w:lang w:eastAsia="el-GR"/>
-        </w:rPr>
-        <w:t xml:space="preserve"> </w:t>
-      </w:r>
-      <w:proofErr w:type="spellStart"/>
-      <w:r>
-        <w:rPr>
-          <w:rFonts w:eastAsia="Times New Roman" w:cstheme="minorHAnsi"/>
-          <w:color w:val="000000" w:themeColor="text1"/>
-          <w:sz w:val="24"/>
-          <w:szCs w:val="24"/>
-          <w:lang w:eastAsia="el-GR"/>
-        </w:rPr>
-        <w:t>attempts</w:t>
-      </w:r>
-      <w:proofErr w:type="spellEnd"/>
-      <w:r>
-        <w:rPr>
-          <w:rFonts w:eastAsia="Times New Roman" w:cstheme="minorHAnsi"/>
-          <w:color w:val="000000" w:themeColor="text1"/>
-          <w:sz w:val="24"/>
-          <w:szCs w:val="24"/>
-          <w:lang w:eastAsia="el-GR"/>
-        </w:rPr>
-        <w:t>)</w:t>
+        <w:t xml:space="preserve"> attempts)</w:t>
       </w:r>
     </w:p>
     <w:p>
@@ -6984,16 +6446,8 @@
           <w:lang w:val="en-US"/>
         </w:rPr>
         <w:lastRenderedPageBreak/>
-        <w:t xml:space="preserve">Data table </w:t>
-      </w:r>
-      <w:proofErr w:type="gramStart"/>
-      <w:r>
-        <w:rPr>
-          <w:lang w:val="en-US"/>
-        </w:rPr>
-        <w:t>Course :</w:t>
-      </w:r>
-      <w:proofErr w:type="gramEnd"/>
+        <w:t>Data table Course :</w:t>
+      </w:r>
     </w:p>
     <w:p>
       <w:pPr>
@@ -7061,17 +6515,7 @@
           <w:shd w:val="clear" w:color="auto" w:fill="F7F7F8"/>
           <w:lang w:val="en-US"/>
         </w:rPr>
-        <w:t xml:space="preserve">By selecting the Course title, the teacher/administrator can access more detailed statistics about the quizzes listed in </w:t>
-      </w:r>
-      <w:proofErr w:type="gramStart"/>
-      <w:r>
-        <w:rPr>
-          <w:rFonts w:cstheme="minorHAnsi"/>
-          <w:color w:val="000000" w:themeColor="text1"/>
-          <w:shd w:val="clear" w:color="auto" w:fill="F7F7F8"/>
-          <w:lang w:val="en-US"/>
-        </w:rPr>
-        <w:t>course</w:t>
+        <w:t>By selecting the Course title, the teacher/administrator can access more detailed statistics about the quizzes listed in course</w:t>
       </w:r>
       <w:r>
         <w:rPr>
@@ -7082,7 +6526,6 @@
         </w:rPr>
         <w:t xml:space="preserve"> .</w:t>
       </w:r>
-      <w:proofErr w:type="gramEnd"/>
     </w:p>
     <w:p>
       <w:pPr>
@@ -7231,9 +6674,18 @@
           <w:szCs w:val="24"/>
           <w:lang w:eastAsia="el-GR"/>
         </w:rPr>
-        <w:t>(</w:t>
-      </w:r>
-      <w:proofErr w:type="spellStart"/>
+        <w:t>(total user</w:t>
+      </w:r>
+      <w:r>
+        <w:rPr>
+          <w:rFonts w:eastAsia="Times New Roman" w:cstheme="minorHAnsi"/>
+          <w:color w:val="000000" w:themeColor="text1"/>
+          <w:sz w:val="24"/>
+          <w:szCs w:val="24"/>
+          <w:lang w:val="en-US" w:eastAsia="el-GR"/>
+        </w:rPr>
+        <w:t>s</w:t>
+      </w:r>
       <w:r>
         <w:rPr>
           <w:rFonts w:eastAsia="Times New Roman" w:cstheme="minorHAnsi"/>
@@ -7242,72 +6694,7 @@
           <w:szCs w:val="24"/>
           <w:lang w:eastAsia="el-GR"/>
         </w:rPr>
-        <w:t>total</w:t>
-      </w:r>
-      <w:proofErr w:type="spellEnd"/>
-      <w:r>
-        <w:rPr>
-          <w:rFonts w:eastAsia="Times New Roman" w:cstheme="minorHAnsi"/>
-          <w:color w:val="000000" w:themeColor="text1"/>
-          <w:sz w:val="24"/>
-          <w:szCs w:val="24"/>
-          <w:lang w:eastAsia="el-GR"/>
-        </w:rPr>
-        <w:t xml:space="preserve"> </w:t>
-      </w:r>
-      <w:proofErr w:type="spellStart"/>
-      <w:r>
-        <w:rPr>
-          <w:rFonts w:eastAsia="Times New Roman" w:cstheme="minorHAnsi"/>
-          <w:color w:val="000000" w:themeColor="text1"/>
-          <w:sz w:val="24"/>
-          <w:szCs w:val="24"/>
-          <w:lang w:eastAsia="el-GR"/>
-        </w:rPr>
-        <w:t>user</w:t>
-      </w:r>
-      <w:proofErr w:type="spellEnd"/>
-      <w:r>
-        <w:rPr>
-          <w:rFonts w:eastAsia="Times New Roman" w:cstheme="minorHAnsi"/>
-          <w:color w:val="000000" w:themeColor="text1"/>
-          <w:sz w:val="24"/>
-          <w:szCs w:val="24"/>
-          <w:lang w:val="en-US" w:eastAsia="el-GR"/>
-        </w:rPr>
-        <w:t>s</w:t>
-      </w:r>
-      <w:r>
-        <w:rPr>
-          <w:rFonts w:eastAsia="Times New Roman" w:cstheme="minorHAnsi"/>
-          <w:color w:val="000000" w:themeColor="text1"/>
-          <w:sz w:val="24"/>
-          <w:szCs w:val="24"/>
-          <w:lang w:eastAsia="el-GR"/>
-        </w:rPr>
-        <w:t xml:space="preserve"> </w:t>
-      </w:r>
-      <w:proofErr w:type="spellStart"/>
-      <w:r>
-        <w:rPr>
-          <w:rFonts w:eastAsia="Times New Roman" w:cstheme="minorHAnsi"/>
-          <w:color w:val="000000" w:themeColor="text1"/>
-          <w:sz w:val="24"/>
-          <w:szCs w:val="24"/>
-          <w:lang w:eastAsia="el-GR"/>
-        </w:rPr>
-        <w:t>attempts</w:t>
-      </w:r>
-      <w:proofErr w:type="spellEnd"/>
-      <w:r>
-        <w:rPr>
-          <w:rFonts w:eastAsia="Times New Roman" w:cstheme="minorHAnsi"/>
-          <w:color w:val="000000" w:themeColor="text1"/>
-          <w:sz w:val="24"/>
-          <w:szCs w:val="24"/>
-          <w:lang w:eastAsia="el-GR"/>
-        </w:rPr>
-        <w:t>)</w:t>
+        <w:t xml:space="preserve"> attempts)</w:t>
       </w:r>
     </w:p>
     <w:p>
@@ -7440,16 +6827,8 @@
           <w:lang w:val="en-US"/>
         </w:rPr>
         <w:lastRenderedPageBreak/>
-        <w:t xml:space="preserve">Data table </w:t>
-      </w:r>
-      <w:proofErr w:type="gramStart"/>
-      <w:r>
-        <w:rPr>
-          <w:lang w:val="en-US"/>
-        </w:rPr>
-        <w:t>Quizzes :</w:t>
-      </w:r>
-      <w:proofErr w:type="gramEnd"/>
+        <w:t>Data table Quizzes :</w:t>
+      </w:r>
     </w:p>
     <w:p>
       <w:pPr>
@@ -7807,29 +7186,7 @@
           <w:szCs w:val="24"/>
           <w:lang w:val="en-US" w:eastAsia="el-GR"/>
         </w:rPr>
-        <w:t xml:space="preserve"> (average score of </w:t>
-      </w:r>
-      <w:proofErr w:type="gramStart"/>
-      <w:r>
-        <w:rPr>
-          <w:rFonts w:eastAsia="Times New Roman" w:cstheme="minorHAnsi"/>
-          <w:color w:val="000000" w:themeColor="text1"/>
-          <w:sz w:val="24"/>
-          <w:szCs w:val="24"/>
-          <w:lang w:val="en-US" w:eastAsia="el-GR"/>
-        </w:rPr>
-        <w:t>user</w:t>
-      </w:r>
-      <w:proofErr w:type="gramEnd"/>
-      <w:r>
-        <w:rPr>
-          <w:rFonts w:eastAsia="Times New Roman" w:cstheme="minorHAnsi"/>
-          <w:color w:val="000000" w:themeColor="text1"/>
-          <w:sz w:val="24"/>
-          <w:szCs w:val="24"/>
-          <w:lang w:val="en-US" w:eastAsia="el-GR"/>
-        </w:rPr>
-        <w:t xml:space="preserve"> in quiz)</w:t>
+        <w:t xml:space="preserve"> (average score of user in quiz)</w:t>
       </w:r>
     </w:p>
     <w:p>
@@ -7904,16 +7261,8 @@
           <w:lang w:val="en-US"/>
         </w:rPr>
         <w:lastRenderedPageBreak/>
-        <w:t xml:space="preserve">Data table </w:t>
-      </w:r>
-      <w:proofErr w:type="gramStart"/>
-      <w:r>
-        <w:rPr>
-          <w:lang w:val="en-US"/>
-        </w:rPr>
-        <w:t>Users :</w:t>
-      </w:r>
-      <w:proofErr w:type="gramEnd"/>
+        <w:t>Data table Users :</w:t>
+      </w:r>
     </w:p>
     <w:p>
       <w:pPr>
@@ -7998,7 +7347,7 @@
 </file>
 
 <file path=word/endnotes.xml><?xml version="1.0" encoding="utf-8"?>
-<w:endnotes xmlns:wpc="http://schemas.microsoft.com/office/word/2010/wordprocessingCanvas" xmlns:cx="http://schemas.microsoft.com/office/drawing/2014/chartex" xmlns:cx1="http://schemas.microsoft.com/office/drawing/2015/9/8/chartex" xmlns:cx2="http://schemas.microsoft.com/office/drawing/2015/10/21/chartex" xmlns:cx3="http://schemas.microsoft.com/office/drawing/2016/5/9/chartex" xmlns:cx4="http://schemas.microsoft.com/office/drawing/2016/5/10/chartex" xmlns:cx5="http://schemas.microsoft.com/office/drawing/2016/5/11/chartex" xmlns:cx6="http://schemas.microsoft.com/office/drawing/2016/5/12/chartex" xmlns:cx7="http://schemas.microsoft.com/office/drawing/2016/5/13/chartex" xmlns:cx8="http://schemas.microsoft.com/office/drawing/2016/5/14/chartex" xmlns:mc="http://schemas.openxmlformats.org/markup-compatibility/2006" xmlns:aink="http://schemas.microsoft.com/office/drawing/2016/ink" xmlns:am3d="http://schemas.microsoft.com/office/drawing/2017/model3d" xmlns:o="urn:schemas-microsoft-com:office:office" xmlns:oel="http://schemas.microsoft.com/office/2019/extlst" xmlns:r="http://schemas.openxmlformats.org/officeDocument/2006/relationships" xmlns:m="http://schemas.openxmlformats.org/officeDocument/2006/math" xmlns:v="urn:schemas-microsoft-com:vml" xmlns:wp14="http://schemas.microsoft.com/office/word/2010/wordprocessingDrawing" xmlns:wp="http://schemas.openxmlformats.org/drawingml/2006/wordprocessingDrawing" xmlns:w10="urn:schemas-microsoft-com:office:word" xmlns:w="http://schemas.openxmlformats.org/wordprocessingml/2006/main" xmlns:w14="http://schemas.microsoft.com/office/word/2010/wordml" xmlns:w15="http://schemas.microsoft.com/office/word/2012/wordml" xmlns:w16cex="http://schemas.microsoft.com/office/word/2018/wordml/cex" xmlns:w16cid="http://schemas.microsoft.com/office/word/2016/wordml/cid" xmlns:w16="http://schemas.microsoft.com/office/word/2018/wordml" xmlns:w16sdtdh="http://schemas.microsoft.com/office/word/2020/wordml/sdtdatahash" xmlns:w16se="http://schemas.microsoft.com/office/word/2015/wordml/symex" xmlns:wpg="http://schemas.microsoft.com/office/word/2010/wordprocessingGroup" xmlns:wpi="http://schemas.microsoft.com/office/word/2010/wordprocessingInk" xmlns:wne="http://schemas.microsoft.com/office/word/2006/wordml" xmlns:wps="http://schemas.microsoft.com/office/word/2010/wordprocessingShape" mc:Ignorable="w14 w15 w16se w16cid w16 w16cex w16sdtdh wp14">
+<w:endnotes xmlns:wpc="http://schemas.microsoft.com/office/word/2010/wordprocessingCanvas" xmlns:cx="http://schemas.microsoft.com/office/drawing/2014/chartex" xmlns:cx1="http://schemas.microsoft.com/office/drawing/2015/9/8/chartex" xmlns:cx2="http://schemas.microsoft.com/office/drawing/2015/10/21/chartex" xmlns:cx3="http://schemas.microsoft.com/office/drawing/2016/5/9/chartex" xmlns:cx4="http://schemas.microsoft.com/office/drawing/2016/5/10/chartex" xmlns:cx5="http://schemas.microsoft.com/office/drawing/2016/5/11/chartex" xmlns:cx6="http://schemas.microsoft.com/office/drawing/2016/5/12/chartex" xmlns:cx7="http://schemas.microsoft.com/office/drawing/2016/5/13/chartex" xmlns:cx8="http://schemas.microsoft.com/office/drawing/2016/5/14/chartex" xmlns:mc="http://schemas.openxmlformats.org/markup-compatibility/2006" xmlns:aink="http://schemas.microsoft.com/office/drawing/2016/ink" xmlns:am3d="http://schemas.microsoft.com/office/drawing/2017/model3d" xmlns:o="urn:schemas-microsoft-com:office:office" xmlns:oel="http://schemas.microsoft.com/office/2019/extlst" xmlns:r="http://schemas.openxmlformats.org/officeDocument/2006/relationships" xmlns:m="http://schemas.openxmlformats.org/officeDocument/2006/math" xmlns:v="urn:schemas-microsoft-com:vml" xmlns:wp14="http://schemas.microsoft.com/office/word/2010/wordprocessingDrawing" xmlns:wp="http://schemas.openxmlformats.org/drawingml/2006/wordprocessingDrawing" xmlns:w10="urn:schemas-microsoft-com:office:word" xmlns:w="http://schemas.openxmlformats.org/wordprocessingml/2006/main" xmlns:w14="http://schemas.microsoft.com/office/word/2010/wordml" xmlns:w15="http://schemas.microsoft.com/office/word/2012/wordml" xmlns:w16cex="http://schemas.microsoft.com/office/word/2018/wordml/cex" xmlns:w16cid="http://schemas.microsoft.com/office/word/2016/wordml/cid" xmlns:w16="http://schemas.microsoft.com/office/word/2018/wordml" xmlns:w16du="http://schemas.microsoft.com/office/word/2023/wordml/word16du" xmlns:w16sdtdh="http://schemas.microsoft.com/office/word/2020/wordml/sdtdatahash" xmlns:w16se="http://schemas.microsoft.com/office/word/2015/wordml/symex" xmlns:wpg="http://schemas.microsoft.com/office/word/2010/wordprocessingGroup" xmlns:wpi="http://schemas.microsoft.com/office/word/2010/wordprocessingInk" xmlns:wne="http://schemas.microsoft.com/office/word/2006/wordml" xmlns:wps="http://schemas.microsoft.com/office/word/2010/wordprocessingShape" mc:Ignorable="w14 w15 w16se w16cid w16 w16cex w16sdtdh w16du wp14">
   <w:endnote w:type="separator" w:id="-1">
     <w:p>
       <w:pPr>
@@ -8023,7 +7372,7 @@
 </file>
 
 <file path=word/footer1.xml><?xml version="1.0" encoding="utf-8"?>
-<w:ftr xmlns:wpc="http://schemas.microsoft.com/office/word/2010/wordprocessingCanvas" xmlns:cx="http://schemas.microsoft.com/office/drawing/2014/chartex" xmlns:cx1="http://schemas.microsoft.com/office/drawing/2015/9/8/chartex" xmlns:cx2="http://schemas.microsoft.com/office/drawing/2015/10/21/chartex" xmlns:cx3="http://schemas.microsoft.com/office/drawing/2016/5/9/chartex" xmlns:cx4="http://schemas.microsoft.com/office/drawing/2016/5/10/chartex" xmlns:cx5="http://schemas.microsoft.com/office/drawing/2016/5/11/chartex" xmlns:cx6="http://schemas.microsoft.com/office/drawing/2016/5/12/chartex" xmlns:cx7="http://schemas.microsoft.com/office/drawing/2016/5/13/chartex" xmlns:cx8="http://schemas.microsoft.com/office/drawing/2016/5/14/chartex" xmlns:mc="http://schemas.openxmlformats.org/markup-compatibility/2006" xmlns:aink="http://schemas.microsoft.com/office/drawing/2016/ink" xmlns:am3d="http://schemas.microsoft.com/office/drawing/2017/model3d" xmlns:o="urn:schemas-microsoft-com:office:office" xmlns:oel="http://schemas.microsoft.com/office/2019/extlst" xmlns:r="http://schemas.openxmlformats.org/officeDocument/2006/relationships" xmlns:m="http://schemas.openxmlformats.org/officeDocument/2006/math" xmlns:v="urn:schemas-microsoft-com:vml" xmlns:wp14="http://schemas.microsoft.com/office/word/2010/wordprocessingDrawing" xmlns:wp="http://schemas.openxmlformats.org/drawingml/2006/wordprocessingDrawing" xmlns:w10="urn:schemas-microsoft-com:office:word" xmlns:w="http://schemas.openxmlformats.org/wordprocessingml/2006/main" xmlns:w14="http://schemas.microsoft.com/office/word/2010/wordml" xmlns:w15="http://schemas.microsoft.com/office/word/2012/wordml" xmlns:w16cex="http://schemas.microsoft.com/office/word/2018/wordml/cex" xmlns:w16cid="http://schemas.microsoft.com/office/word/2016/wordml/cid" xmlns:w16="http://schemas.microsoft.com/office/word/2018/wordml" xmlns:w16sdtdh="http://schemas.microsoft.com/office/word/2020/wordml/sdtdatahash" xmlns:w16se="http://schemas.microsoft.com/office/word/2015/wordml/symex" xmlns:wpg="http://schemas.microsoft.com/office/word/2010/wordprocessingGroup" xmlns:wpi="http://schemas.microsoft.com/office/word/2010/wordprocessingInk" xmlns:wne="http://schemas.microsoft.com/office/word/2006/wordml" xmlns:wps="http://schemas.microsoft.com/office/word/2010/wordprocessingShape" mc:Ignorable="w14 w15 w16se w16cid w16 w16cex w16sdtdh wp14">
+<w:ftr xmlns:wpc="http://schemas.microsoft.com/office/word/2010/wordprocessingCanvas" xmlns:cx="http://schemas.microsoft.com/office/drawing/2014/chartex" xmlns:cx1="http://schemas.microsoft.com/office/drawing/2015/9/8/chartex" xmlns:cx2="http://schemas.microsoft.com/office/drawing/2015/10/21/chartex" xmlns:cx3="http://schemas.microsoft.com/office/drawing/2016/5/9/chartex" xmlns:cx4="http://schemas.microsoft.com/office/drawing/2016/5/10/chartex" xmlns:cx5="http://schemas.microsoft.com/office/drawing/2016/5/11/chartex" xmlns:cx6="http://schemas.microsoft.com/office/drawing/2016/5/12/chartex" xmlns:cx7="http://schemas.microsoft.com/office/drawing/2016/5/13/chartex" xmlns:cx8="http://schemas.microsoft.com/office/drawing/2016/5/14/chartex" xmlns:mc="http://schemas.openxmlformats.org/markup-compatibility/2006" xmlns:aink="http://schemas.microsoft.com/office/drawing/2016/ink" xmlns:am3d="http://schemas.microsoft.com/office/drawing/2017/model3d" xmlns:o="urn:schemas-microsoft-com:office:office" xmlns:oel="http://schemas.microsoft.com/office/2019/extlst" xmlns:r="http://schemas.openxmlformats.org/officeDocument/2006/relationships" xmlns:m="http://schemas.openxmlformats.org/officeDocument/2006/math" xmlns:v="urn:schemas-microsoft-com:vml" xmlns:wp14="http://schemas.microsoft.com/office/word/2010/wordprocessingDrawing" xmlns:wp="http://schemas.openxmlformats.org/drawingml/2006/wordprocessingDrawing" xmlns:w10="urn:schemas-microsoft-com:office:word" xmlns:w="http://schemas.openxmlformats.org/wordprocessingml/2006/main" xmlns:w14="http://schemas.microsoft.com/office/word/2010/wordml" xmlns:w15="http://schemas.microsoft.com/office/word/2012/wordml" xmlns:w16cex="http://schemas.microsoft.com/office/word/2018/wordml/cex" xmlns:w16cid="http://schemas.microsoft.com/office/word/2016/wordml/cid" xmlns:w16="http://schemas.microsoft.com/office/word/2018/wordml" xmlns:w16du="http://schemas.microsoft.com/office/word/2023/wordml/word16du" xmlns:w16sdtdh="http://schemas.microsoft.com/office/word/2020/wordml/sdtdatahash" xmlns:w16se="http://schemas.microsoft.com/office/word/2015/wordml/symex" xmlns:wpg="http://schemas.microsoft.com/office/word/2010/wordprocessingGroup" xmlns:wpi="http://schemas.microsoft.com/office/word/2010/wordprocessingInk" xmlns:wne="http://schemas.microsoft.com/office/word/2006/wordml" xmlns:wps="http://schemas.microsoft.com/office/word/2010/wordprocessingShape" mc:Ignorable="w14 w15 w16se w16cid w16 w16cex w16sdtdh w16du wp14">
   <w:p>
     <w:pPr>
       <w:tabs>
@@ -8459,29 +7808,7 @@
                               <w:szCs w:val="16"/>
                               <w:lang w:val="en-US" w:eastAsia="el-GR"/>
                             </w:rPr>
-                            <w:t xml:space="preserve">46-48 El. </w:t>
-                          </w:r>
-                          <w:proofErr w:type="spellStart"/>
-                          <w:r>
-                            <w:rPr>
-                              <w:rFonts w:ascii="Arial" w:eastAsia="Times New Roman" w:hAnsi="Arial"/>
-                              <w:color w:val="595959"/>
-                              <w:sz w:val="16"/>
-                              <w:szCs w:val="16"/>
-                              <w:lang w:val="en-US" w:eastAsia="el-GR"/>
-                            </w:rPr>
-                            <w:t>Venizelou</w:t>
-                          </w:r>
-                          <w:proofErr w:type="spellEnd"/>
-                          <w:r>
-                            <w:rPr>
-                              <w:rFonts w:ascii="Arial" w:eastAsia="Times New Roman" w:hAnsi="Arial"/>
-                              <w:color w:val="595959"/>
-                              <w:sz w:val="16"/>
-                              <w:szCs w:val="16"/>
-                              <w:lang w:val="en-US" w:eastAsia="el-GR"/>
-                            </w:rPr>
-                            <w:t xml:space="preserve"> Avenue, Kallithea, 17676, Greece</w:t>
+                            <w:t>46-48 El. Venizelou Avenue, Kallithea, 17676, Greece</w:t>
                           </w:r>
                         </w:p>
                         <w:p>
@@ -8559,18 +7886,7 @@
                               <w:szCs w:val="16"/>
                               <w:lang w:val="en-US" w:eastAsia="el-GR"/>
                             </w:rPr>
-                            <w:t xml:space="preserve">213 </w:t>
-                          </w:r>
-                          <w:proofErr w:type="gramStart"/>
-                          <w:r>
-                            <w:rPr>
-                              <w:rFonts w:ascii="Arial" w:eastAsia="Times New Roman" w:hAnsi="Arial"/>
-                              <w:color w:val="595959"/>
-                              <w:sz w:val="16"/>
-                              <w:szCs w:val="16"/>
-                              <w:lang w:val="en-US" w:eastAsia="el-GR"/>
-                            </w:rPr>
-                            <w:t>0417358</w:t>
+                            <w:t>213 0417358</w:t>
                           </w:r>
                           <w:r>
                             <w:rPr>
@@ -8580,18 +7896,7 @@
                               <w:szCs w:val="16"/>
                               <w:lang w:val="en-US" w:eastAsia="el-GR"/>
                             </w:rPr>
-                            <w:t xml:space="preserve">,   </w:t>
-                          </w:r>
-                          <w:proofErr w:type="gramEnd"/>
-                          <w:r>
-                            <w:rPr>
-                              <w:rFonts w:ascii="Arial" w:eastAsia="Times New Roman" w:hAnsi="Arial"/>
-                              <w:color w:val="595959"/>
-                              <w:sz w:val="16"/>
-                              <w:szCs w:val="16"/>
-                              <w:lang w:val="en-US" w:eastAsia="el-GR"/>
-                            </w:rPr>
-                            <w:t xml:space="preserve">        Fax: +30</w:t>
+                            <w:t>,           Fax: +30</w:t>
                           </w:r>
                           <w:r>
                             <w:rPr>
@@ -8752,29 +8057,7 @@
                         <w:szCs w:val="16"/>
                         <w:lang w:val="en-US" w:eastAsia="el-GR"/>
                       </w:rPr>
-                      <w:t xml:space="preserve">46-48 El. </w:t>
-                    </w:r>
-                    <w:proofErr w:type="spellStart"/>
-                    <w:r>
-                      <w:rPr>
-                        <w:rFonts w:ascii="Arial" w:eastAsia="Times New Roman" w:hAnsi="Arial"/>
-                        <w:color w:val="595959"/>
-                        <w:sz w:val="16"/>
-                        <w:szCs w:val="16"/>
-                        <w:lang w:val="en-US" w:eastAsia="el-GR"/>
-                      </w:rPr>
-                      <w:t>Venizelou</w:t>
-                    </w:r>
-                    <w:proofErr w:type="spellEnd"/>
-                    <w:r>
-                      <w:rPr>
-                        <w:rFonts w:ascii="Arial" w:eastAsia="Times New Roman" w:hAnsi="Arial"/>
-                        <w:color w:val="595959"/>
-                        <w:sz w:val="16"/>
-                        <w:szCs w:val="16"/>
-                        <w:lang w:val="en-US" w:eastAsia="el-GR"/>
-                      </w:rPr>
-                      <w:t xml:space="preserve"> Avenue, Kallithea, 17676, Greece</w:t>
+                      <w:t>46-48 El. Venizelou Avenue, Kallithea, 17676, Greece</w:t>
                     </w:r>
                   </w:p>
                   <w:p>
@@ -8852,18 +8135,7 @@
                         <w:szCs w:val="16"/>
                         <w:lang w:val="en-US" w:eastAsia="el-GR"/>
                       </w:rPr>
-                      <w:t xml:space="preserve">213 </w:t>
-                    </w:r>
-                    <w:proofErr w:type="gramStart"/>
-                    <w:r>
-                      <w:rPr>
-                        <w:rFonts w:ascii="Arial" w:eastAsia="Times New Roman" w:hAnsi="Arial"/>
-                        <w:color w:val="595959"/>
-                        <w:sz w:val="16"/>
-                        <w:szCs w:val="16"/>
-                        <w:lang w:val="en-US" w:eastAsia="el-GR"/>
-                      </w:rPr>
-                      <w:t>0417358</w:t>
+                      <w:t>213 0417358</w:t>
                     </w:r>
                     <w:r>
                       <w:rPr>
@@ -8873,18 +8145,7 @@
                         <w:szCs w:val="16"/>
                         <w:lang w:val="en-US" w:eastAsia="el-GR"/>
                       </w:rPr>
-                      <w:t xml:space="preserve">,   </w:t>
-                    </w:r>
-                    <w:proofErr w:type="gramEnd"/>
-                    <w:r>
-                      <w:rPr>
-                        <w:rFonts w:ascii="Arial" w:eastAsia="Times New Roman" w:hAnsi="Arial"/>
-                        <w:color w:val="595959"/>
-                        <w:sz w:val="16"/>
-                        <w:szCs w:val="16"/>
-                        <w:lang w:val="en-US" w:eastAsia="el-GR"/>
-                      </w:rPr>
-                      <w:t xml:space="preserve">        Fax: +30</w:t>
+                      <w:t>,           Fax: +30</w:t>
                     </w:r>
                     <w:r>
                       <w:rPr>
@@ -9093,7 +8354,7 @@
 </file>
 
 <file path=word/footnotes.xml><?xml version="1.0" encoding="utf-8"?>
-<w:footnotes xmlns:wpc="http://schemas.microsoft.com/office/word/2010/wordprocessingCanvas" xmlns:cx="http://schemas.microsoft.com/office/drawing/2014/chartex" xmlns:cx1="http://schemas.microsoft.com/office/drawing/2015/9/8/chartex" xmlns:cx2="http://schemas.microsoft.com/office/drawing/2015/10/21/chartex" xmlns:cx3="http://schemas.microsoft.com/office/drawing/2016/5/9/chartex" xmlns:cx4="http://schemas.microsoft.com/office/drawing/2016/5/10/chartex" xmlns:cx5="http://schemas.microsoft.com/office/drawing/2016/5/11/chartex" xmlns:cx6="http://schemas.microsoft.com/office/drawing/2016/5/12/chartex" xmlns:cx7="http://schemas.microsoft.com/office/drawing/2016/5/13/chartex" xmlns:cx8="http://schemas.microsoft.com/office/drawing/2016/5/14/chartex" xmlns:mc="http://schemas.openxmlformats.org/markup-compatibility/2006" xmlns:aink="http://schemas.microsoft.com/office/drawing/2016/ink" xmlns:am3d="http://schemas.microsoft.com/office/drawing/2017/model3d" xmlns:o="urn:schemas-microsoft-com:office:office" xmlns:oel="http://schemas.microsoft.com/office/2019/extlst" xmlns:r="http://schemas.openxmlformats.org/officeDocument/2006/relationships" xmlns:m="http://schemas.openxmlformats.org/officeDocument/2006/math" xmlns:v="urn:schemas-microsoft-com:vml" xmlns:wp14="http://schemas.microsoft.com/office/word/2010/wordprocessingDrawing" xmlns:wp="http://schemas.openxmlformats.org/drawingml/2006/wordprocessingDrawing" xmlns:w10="urn:schemas-microsoft-com:office:word" xmlns:w="http://schemas.openxmlformats.org/wordprocessingml/2006/main" xmlns:w14="http://schemas.microsoft.com/office/word/2010/wordml" xmlns:w15="http://schemas.microsoft.com/office/word/2012/wordml" xmlns:w16cex="http://schemas.microsoft.com/office/word/2018/wordml/cex" xmlns:w16cid="http://schemas.microsoft.com/office/word/2016/wordml/cid" xmlns:w16="http://schemas.microsoft.com/office/word/2018/wordml" xmlns:w16sdtdh="http://schemas.microsoft.com/office/word/2020/wordml/sdtdatahash" xmlns:w16se="http://schemas.microsoft.com/office/word/2015/wordml/symex" xmlns:wpg="http://schemas.microsoft.com/office/word/2010/wordprocessingGroup" xmlns:wpi="http://schemas.microsoft.com/office/word/2010/wordprocessingInk" xmlns:wne="http://schemas.microsoft.com/office/word/2006/wordml" xmlns:wps="http://schemas.microsoft.com/office/word/2010/wordprocessingShape" mc:Ignorable="w14 w15 w16se w16cid w16 w16cex w16sdtdh wp14">
+<w:footnotes xmlns:wpc="http://schemas.microsoft.com/office/word/2010/wordprocessingCanvas" xmlns:cx="http://schemas.microsoft.com/office/drawing/2014/chartex" xmlns:cx1="http://schemas.microsoft.com/office/drawing/2015/9/8/chartex" xmlns:cx2="http://schemas.microsoft.com/office/drawing/2015/10/21/chartex" xmlns:cx3="http://schemas.microsoft.com/office/drawing/2016/5/9/chartex" xmlns:cx4="http://schemas.microsoft.com/office/drawing/2016/5/10/chartex" xmlns:cx5="http://schemas.microsoft.com/office/drawing/2016/5/11/chartex" xmlns:cx6="http://schemas.microsoft.com/office/drawing/2016/5/12/chartex" xmlns:cx7="http://schemas.microsoft.com/office/drawing/2016/5/13/chartex" xmlns:cx8="http://schemas.microsoft.com/office/drawing/2016/5/14/chartex" xmlns:mc="http://schemas.openxmlformats.org/markup-compatibility/2006" xmlns:aink="http://schemas.microsoft.com/office/drawing/2016/ink" xmlns:am3d="http://schemas.microsoft.com/office/drawing/2017/model3d" xmlns:o="urn:schemas-microsoft-com:office:office" xmlns:oel="http://schemas.microsoft.com/office/2019/extlst" xmlns:r="http://schemas.openxmlformats.org/officeDocument/2006/relationships" xmlns:m="http://schemas.openxmlformats.org/officeDocument/2006/math" xmlns:v="urn:schemas-microsoft-com:vml" xmlns:wp14="http://schemas.microsoft.com/office/word/2010/wordprocessingDrawing" xmlns:wp="http://schemas.openxmlformats.org/drawingml/2006/wordprocessingDrawing" xmlns:w10="urn:schemas-microsoft-com:office:word" xmlns:w="http://schemas.openxmlformats.org/wordprocessingml/2006/main" xmlns:w14="http://schemas.microsoft.com/office/word/2010/wordml" xmlns:w15="http://schemas.microsoft.com/office/word/2012/wordml" xmlns:w16cex="http://schemas.microsoft.com/office/word/2018/wordml/cex" xmlns:w16cid="http://schemas.microsoft.com/office/word/2016/wordml/cid" xmlns:w16="http://schemas.microsoft.com/office/word/2018/wordml" xmlns:w16du="http://schemas.microsoft.com/office/word/2023/wordml/word16du" xmlns:w16sdtdh="http://schemas.microsoft.com/office/word/2020/wordml/sdtdatahash" xmlns:w16se="http://schemas.microsoft.com/office/word/2015/wordml/symex" xmlns:wpg="http://schemas.microsoft.com/office/word/2010/wordprocessingGroup" xmlns:wpi="http://schemas.microsoft.com/office/word/2010/wordprocessingInk" xmlns:wne="http://schemas.microsoft.com/office/word/2006/wordml" xmlns:wps="http://schemas.microsoft.com/office/word/2010/wordprocessingShape" mc:Ignorable="w14 w15 w16se w16cid w16 w16cex w16sdtdh w16du wp14">
   <w:footnote w:type="separator" w:id="-1">
     <w:p>
       <w:pPr>
@@ -9118,7 +8379,7 @@
 </file>
 
 <file path=word/header1.xml><?xml version="1.0" encoding="utf-8"?>
-<w:hdr xmlns:wpc="http://schemas.microsoft.com/office/word/2010/wordprocessingCanvas" xmlns:cx="http://schemas.microsoft.com/office/drawing/2014/chartex" xmlns:cx1="http://schemas.microsoft.com/office/drawing/2015/9/8/chartex" xmlns:cx2="http://schemas.microsoft.com/office/drawing/2015/10/21/chartex" xmlns:cx3="http://schemas.microsoft.com/office/drawing/2016/5/9/chartex" xmlns:cx4="http://schemas.microsoft.com/office/drawing/2016/5/10/chartex" xmlns:cx5="http://schemas.microsoft.com/office/drawing/2016/5/11/chartex" xmlns:cx6="http://schemas.microsoft.com/office/drawing/2016/5/12/chartex" xmlns:cx7="http://schemas.microsoft.com/office/drawing/2016/5/13/chartex" xmlns:cx8="http://schemas.microsoft.com/office/drawing/2016/5/14/chartex" xmlns:mc="http://schemas.openxmlformats.org/markup-compatibility/2006" xmlns:aink="http://schemas.microsoft.com/office/drawing/2016/ink" xmlns:am3d="http://schemas.microsoft.com/office/drawing/2017/model3d" xmlns:o="urn:schemas-microsoft-com:office:office" xmlns:oel="http://schemas.microsoft.com/office/2019/extlst" xmlns:r="http://schemas.openxmlformats.org/officeDocument/2006/relationships" xmlns:m="http://schemas.openxmlformats.org/officeDocument/2006/math" xmlns:v="urn:schemas-microsoft-com:vml" xmlns:wp14="http://schemas.microsoft.com/office/word/2010/wordprocessingDrawing" xmlns:wp="http://schemas.openxmlformats.org/drawingml/2006/wordprocessingDrawing" xmlns:w10="urn:schemas-microsoft-com:office:word" xmlns:w="http://schemas.openxmlformats.org/wordprocessingml/2006/main" xmlns:w14="http://schemas.microsoft.com/office/word/2010/wordml" xmlns:w15="http://schemas.microsoft.com/office/word/2012/wordml" xmlns:w16cex="http://schemas.microsoft.com/office/word/2018/wordml/cex" xmlns:w16cid="http://schemas.microsoft.com/office/word/2016/wordml/cid" xmlns:w16="http://schemas.microsoft.com/office/word/2018/wordml" xmlns:w16sdtdh="http://schemas.microsoft.com/office/word/2020/wordml/sdtdatahash" xmlns:w16se="http://schemas.microsoft.com/office/word/2015/wordml/symex" xmlns:wpg="http://schemas.microsoft.com/office/word/2010/wordprocessingGroup" xmlns:wpi="http://schemas.microsoft.com/office/word/2010/wordprocessingInk" xmlns:wne="http://schemas.microsoft.com/office/word/2006/wordml" xmlns:wps="http://schemas.microsoft.com/office/word/2010/wordprocessingShape" mc:Ignorable="w14 w15 w16se w16cid w16 w16cex w16sdtdh wp14">
+<w:hdr xmlns:wpc="http://schemas.microsoft.com/office/word/2010/wordprocessingCanvas" xmlns:cx="http://schemas.microsoft.com/office/drawing/2014/chartex" xmlns:cx1="http://schemas.microsoft.com/office/drawing/2015/9/8/chartex" xmlns:cx2="http://schemas.microsoft.com/office/drawing/2015/10/21/chartex" xmlns:cx3="http://schemas.microsoft.com/office/drawing/2016/5/9/chartex" xmlns:cx4="http://schemas.microsoft.com/office/drawing/2016/5/10/chartex" xmlns:cx5="http://schemas.microsoft.com/office/drawing/2016/5/11/chartex" xmlns:cx6="http://schemas.microsoft.com/office/drawing/2016/5/12/chartex" xmlns:cx7="http://schemas.microsoft.com/office/drawing/2016/5/13/chartex" xmlns:cx8="http://schemas.microsoft.com/office/drawing/2016/5/14/chartex" xmlns:mc="http://schemas.openxmlformats.org/markup-compatibility/2006" xmlns:aink="http://schemas.microsoft.com/office/drawing/2016/ink" xmlns:am3d="http://schemas.microsoft.com/office/drawing/2017/model3d" xmlns:o="urn:schemas-microsoft-com:office:office" xmlns:oel="http://schemas.microsoft.com/office/2019/extlst" xmlns:r="http://schemas.openxmlformats.org/officeDocument/2006/relationships" xmlns:m="http://schemas.openxmlformats.org/officeDocument/2006/math" xmlns:v="urn:schemas-microsoft-com:vml" xmlns:wp14="http://schemas.microsoft.com/office/word/2010/wordprocessingDrawing" xmlns:wp="http://schemas.openxmlformats.org/drawingml/2006/wordprocessingDrawing" xmlns:w10="urn:schemas-microsoft-com:office:word" xmlns:w="http://schemas.openxmlformats.org/wordprocessingml/2006/main" xmlns:w14="http://schemas.microsoft.com/office/word/2010/wordml" xmlns:w15="http://schemas.microsoft.com/office/word/2012/wordml" xmlns:w16cex="http://schemas.microsoft.com/office/word/2018/wordml/cex" xmlns:w16cid="http://schemas.microsoft.com/office/word/2016/wordml/cid" xmlns:w16="http://schemas.microsoft.com/office/word/2018/wordml" xmlns:w16du="http://schemas.microsoft.com/office/word/2023/wordml/word16du" xmlns:w16sdtdh="http://schemas.microsoft.com/office/word/2020/wordml/sdtdatahash" xmlns:w16se="http://schemas.microsoft.com/office/word/2015/wordml/symex" xmlns:wpg="http://schemas.microsoft.com/office/word/2010/wordprocessingGroup" xmlns:wpi="http://schemas.microsoft.com/office/word/2010/wordprocessingInk" xmlns:wne="http://schemas.microsoft.com/office/word/2006/wordml" xmlns:wps="http://schemas.microsoft.com/office/word/2010/wordprocessingShape" mc:Ignorable="w14 w15 w16se w16cid w16 w16cex w16sdtdh w16du wp14">
   <w:p>
     <w:pPr>
       <w:pStyle w:val="a9"/>
@@ -9639,7 +8900,7 @@
 </file>
 
 <file path=word/numbering.xml><?xml version="1.0" encoding="utf-8"?>
-<w:numbering xmlns:wpc="http://schemas.microsoft.com/office/word/2010/wordprocessingCanvas" xmlns:cx="http://schemas.microsoft.com/office/drawing/2014/chartex" xmlns:cx1="http://schemas.microsoft.com/office/drawing/2015/9/8/chartex" xmlns:cx2="http://schemas.microsoft.com/office/drawing/2015/10/21/chartex" xmlns:cx3="http://schemas.microsoft.com/office/drawing/2016/5/9/chartex" xmlns:cx4="http://schemas.microsoft.com/office/drawing/2016/5/10/chartex" xmlns:cx5="http://schemas.microsoft.com/office/drawing/2016/5/11/chartex" xmlns:cx6="http://schemas.microsoft.com/office/drawing/2016/5/12/chartex" xmlns:cx7="http://schemas.microsoft.com/office/drawing/2016/5/13/chartex" xmlns:cx8="http://schemas.microsoft.com/office/drawing/2016/5/14/chartex" xmlns:mc="http://schemas.openxmlformats.org/markup-compatibility/2006" xmlns:aink="http://schemas.microsoft.com/office/drawing/2016/ink" xmlns:am3d="http://schemas.microsoft.com/office/drawing/2017/model3d" xmlns:o="urn:schemas-microsoft-com:office:office" xmlns:oel="http://schemas.microsoft.com/office/2019/extlst" xmlns:r="http://schemas.openxmlformats.org/officeDocument/2006/relationships" xmlns:m="http://schemas.openxmlformats.org/officeDocument/2006/math" xmlns:v="urn:schemas-microsoft-com:vml" xmlns:wp14="http://schemas.microsoft.com/office/word/2010/wordprocessingDrawing" xmlns:wp="http://schemas.openxmlformats.org/drawingml/2006/wordprocessingDrawing" xmlns:w10="urn:schemas-microsoft-com:office:word" xmlns:w="http://schemas.openxmlformats.org/wordprocessingml/2006/main" xmlns:w14="http://schemas.microsoft.com/office/word/2010/wordml" xmlns:w15="http://schemas.microsoft.com/office/word/2012/wordml" xmlns:w16cex="http://schemas.microsoft.com/office/word/2018/wordml/cex" xmlns:w16cid="http://schemas.microsoft.com/office/word/2016/wordml/cid" xmlns:w16="http://schemas.microsoft.com/office/word/2018/wordml" xmlns:w16sdtdh="http://schemas.microsoft.com/office/word/2020/wordml/sdtdatahash" xmlns:w16se="http://schemas.microsoft.com/office/word/2015/wordml/symex" xmlns:wpg="http://schemas.microsoft.com/office/word/2010/wordprocessingGroup" xmlns:wpi="http://schemas.microsoft.com/office/word/2010/wordprocessingInk" xmlns:wne="http://schemas.microsoft.com/office/word/2006/wordml" xmlns:wps="http://schemas.microsoft.com/office/word/2010/wordprocessingShape" mc:Ignorable="w14 w15 w16se w16cid w16 w16cex w16sdtdh wp14">
+<w:numbering xmlns:wpc="http://schemas.microsoft.com/office/word/2010/wordprocessingCanvas" xmlns:cx="http://schemas.microsoft.com/office/drawing/2014/chartex" xmlns:cx1="http://schemas.microsoft.com/office/drawing/2015/9/8/chartex" xmlns:cx2="http://schemas.microsoft.com/office/drawing/2015/10/21/chartex" xmlns:cx3="http://schemas.microsoft.com/office/drawing/2016/5/9/chartex" xmlns:cx4="http://schemas.microsoft.com/office/drawing/2016/5/10/chartex" xmlns:cx5="http://schemas.microsoft.com/office/drawing/2016/5/11/chartex" xmlns:cx6="http://schemas.microsoft.com/office/drawing/2016/5/12/chartex" xmlns:cx7="http://schemas.microsoft.com/office/drawing/2016/5/13/chartex" xmlns:cx8="http://schemas.microsoft.com/office/drawing/2016/5/14/chartex" xmlns:mc="http://schemas.openxmlformats.org/markup-compatibility/2006" xmlns:aink="http://schemas.microsoft.com/office/drawing/2016/ink" xmlns:am3d="http://schemas.microsoft.com/office/drawing/2017/model3d" xmlns:o="urn:schemas-microsoft-com:office:office" xmlns:oel="http://schemas.microsoft.com/office/2019/extlst" xmlns:r="http://schemas.openxmlformats.org/officeDocument/2006/relationships" xmlns:m="http://schemas.openxmlformats.org/officeDocument/2006/math" xmlns:v="urn:schemas-microsoft-com:vml" xmlns:wp14="http://schemas.microsoft.com/office/word/2010/wordprocessingDrawing" xmlns:wp="http://schemas.openxmlformats.org/drawingml/2006/wordprocessingDrawing" xmlns:w10="urn:schemas-microsoft-com:office:word" xmlns:w="http://schemas.openxmlformats.org/wordprocessingml/2006/main" xmlns:w14="http://schemas.microsoft.com/office/word/2010/wordml" xmlns:w15="http://schemas.microsoft.com/office/word/2012/wordml" xmlns:w16cex="http://schemas.microsoft.com/office/word/2018/wordml/cex" xmlns:w16cid="http://schemas.microsoft.com/office/word/2016/wordml/cid" xmlns:w16="http://schemas.microsoft.com/office/word/2018/wordml" xmlns:w16du="http://schemas.microsoft.com/office/word/2023/wordml/word16du" xmlns:w16sdtdh="http://schemas.microsoft.com/office/word/2020/wordml/sdtdatahash" xmlns:w16se="http://schemas.microsoft.com/office/word/2015/wordml/symex" xmlns:wpg="http://schemas.microsoft.com/office/word/2010/wordprocessingGroup" xmlns:wpi="http://schemas.microsoft.com/office/word/2010/wordprocessingInk" xmlns:wne="http://schemas.microsoft.com/office/word/2006/wordml" xmlns:wps="http://schemas.microsoft.com/office/word/2010/wordprocessingShape" mc:Ignorable="w14 w15 w16se w16cid w16 w16cex w16sdtdh w16du wp14">
   <w:abstractNum w:abstractNumId="0" w15:restartNumberingAfterBreak="0">
     <w:nsid w:val="05AF4BBD"/>
     <w:multiLevelType w:val="hybridMultilevel"/>
@@ -17550,7 +16811,7 @@
 </file>
 
 <file path=word/styles.xml><?xml version="1.0" encoding="utf-8"?>
-<w:styles xmlns:mc="http://schemas.openxmlformats.org/markup-compatibility/2006" xmlns:r="http://schemas.openxmlformats.org/officeDocument/2006/relationships" xmlns:w="http://schemas.openxmlformats.org/wordprocessingml/2006/main" xmlns:w14="http://schemas.microsoft.com/office/word/2010/wordml" xmlns:w15="http://schemas.microsoft.com/office/word/2012/wordml" xmlns:w16cex="http://schemas.microsoft.com/office/word/2018/wordml/cex" xmlns:w16cid="http://schemas.microsoft.com/office/word/2016/wordml/cid" xmlns:w16="http://schemas.microsoft.com/office/word/2018/wordml" xmlns:w16sdtdh="http://schemas.microsoft.com/office/word/2020/wordml/sdtdatahash" xmlns:w16se="http://schemas.microsoft.com/office/word/2015/wordml/symex" mc:Ignorable="w14 w15 w16se w16cid w16 w16cex w16sdtdh">
+<w:styles xmlns:mc="http://schemas.openxmlformats.org/markup-compatibility/2006" xmlns:r="http://schemas.openxmlformats.org/officeDocument/2006/relationships" xmlns:w="http://schemas.openxmlformats.org/wordprocessingml/2006/main" xmlns:w14="http://schemas.microsoft.com/office/word/2010/wordml" xmlns:w15="http://schemas.microsoft.com/office/word/2012/wordml" xmlns:w16cex="http://schemas.microsoft.com/office/word/2018/wordml/cex" xmlns:w16cid="http://schemas.microsoft.com/office/word/2016/wordml/cid" xmlns:w16="http://schemas.microsoft.com/office/word/2018/wordml" xmlns:w16du="http://schemas.microsoft.com/office/word/2023/wordml/word16du" xmlns:w16sdtdh="http://schemas.microsoft.com/office/word/2020/wordml/sdtdatahash" xmlns:w16se="http://schemas.microsoft.com/office/word/2015/wordml/symex" mc:Ignorable="w14 w15 w16se w16cid w16 w16cex w16sdtdh w16du">
   <w:docDefaults>
     <w:rPrDefault>
       <w:rPr>
@@ -19375,10 +18636,6 @@
 </file>
 
 <file path=customXml/item1.xml><?xml version="1.0" encoding="utf-8"?>
-<b:Sources xmlns:b="http://schemas.openxmlformats.org/officeDocument/2006/bibliography" xmlns="http://schemas.openxmlformats.org/officeDocument/2006/bibliography" SelectedStyle="\APASixthEditionOfficeOnline.xsl" StyleName="APA" Version="6"/>
-</file>
-
-<file path=customXml/item2.xml><?xml version="1.0" encoding="utf-8"?>
 <?mso-contentType ?>
 <FormTemplates xmlns="http://schemas.microsoft.com/sharepoint/v3/contenttype/forms">
   <Display>DocumentLibraryForm</Display>
@@ -19387,7 +18644,19 @@
 </FormTemplates>
 </file>
 
+<file path=customXml/item2.xml><?xml version="1.0" encoding="utf-8"?>
+<b:Sources xmlns:b="http://schemas.openxmlformats.org/officeDocument/2006/bibliography" xmlns="http://schemas.openxmlformats.org/officeDocument/2006/bibliography" SelectedStyle="\APASixthEditionOfficeOnline.xsl" StyleName="APA" Version="6"/>
+</file>
+
 <file path=customXml/item3.xml><?xml version="1.0" encoding="utf-8"?>
+<p:properties xmlns:p="http://schemas.microsoft.com/office/2006/metadata/properties" xmlns:xsi="http://www.w3.org/2001/XMLSchema-instance" xmlns:pc="http://schemas.microsoft.com/office/infopath/2007/PartnerControls">
+  <documentManagement>
+    <MediaServiceKeyPoints xmlns="71af3243-3dd4-4a8d-8c0d-dd76da1f02a5" xsi:nil="true"/>
+  </documentManagement>
+</p:properties>
+</file>
+
+<file path=customXml/item4.xml><?xml version="1.0" encoding="utf-8"?>
 <ct:contentTypeSchema xmlns:ct="http://schemas.microsoft.com/office/2006/metadata/contentType" xmlns:ma="http://schemas.microsoft.com/office/2006/metadata/properties/metaAttributes" ct:_="" ma:_="" ma:contentTypeName="Document" ma:contentTypeID="0x01010079F111ED35F8CC479449609E8A0923A6" ma:contentTypeVersion="11" ma:contentTypeDescription="Create a new document." ma:contentTypeScope="" ma:versionID="1c2eb7a32e66fb6e4260f3771546a5e2">
   <xsd:schema xmlns:xsd="http://www.w3.org/2001/XMLSchema" xmlns:xs="http://www.w3.org/2001/XMLSchema" xmlns:p="http://schemas.microsoft.com/office/2006/metadata/properties" xmlns:ns2="71af3243-3dd4-4a8d-8c0d-dd76da1f02a5" xmlns:ns3="16c05727-aa75-4e4a-9b5f-8a80a1165891" targetNamespace="http://schemas.microsoft.com/office/2006/metadata/properties" ma:root="true" ma:fieldsID="04e1f6479c48b08974ba73b5ca973489" ns2:_="" ns3:_="">
     <xsd:import namespace="71af3243-3dd4-4a8d-8c0d-dd76da1f02a5"/>
@@ -19598,15 +18867,15 @@
 </ct:contentTypeSchema>
 </file>
 
-<file path=customXml/item4.xml><?xml version="1.0" encoding="utf-8"?>
-<p:properties xmlns:p="http://schemas.microsoft.com/office/2006/metadata/properties" xmlns:xsi="http://www.w3.org/2001/XMLSchema-instance" xmlns:pc="http://schemas.microsoft.com/office/infopath/2007/PartnerControls">
-  <documentManagement>
-    <MediaServiceKeyPoints xmlns="71af3243-3dd4-4a8d-8c0d-dd76da1f02a5" xsi:nil="true"/>
-  </documentManagement>
-</p:properties>
+<file path=customXml/itemProps1.xml><?xml version="1.0" encoding="utf-8"?>
+<ds:datastoreItem xmlns:ds="http://schemas.openxmlformats.org/officeDocument/2006/customXml" ds:itemID="{F90177D3-0391-4965-A050-27EB09DF6208}">
+  <ds:schemaRefs>
+    <ds:schemaRef ds:uri="http://schemas.microsoft.com/sharepoint/v3/contenttype/forms"/>
+  </ds:schemaRefs>
+</ds:datastoreItem>
 </file>
 
-<file path=customXml/itemProps1.xml><?xml version="1.0" encoding="utf-8"?>
+<file path=customXml/itemProps2.xml><?xml version="1.0" encoding="utf-8"?>
 <ds:datastoreItem xmlns:ds="http://schemas.openxmlformats.org/officeDocument/2006/customXml" ds:itemID="{53197CA6-308A-4841-A310-300E36775F8C}">
   <ds:schemaRefs>
     <ds:schemaRef ds:uri="http://schemas.openxmlformats.org/officeDocument/2006/bibliography"/>
@@ -19614,15 +18883,17 @@
 </ds:datastoreItem>
 </file>
 
-<file path=customXml/itemProps2.xml><?xml version="1.0" encoding="utf-8"?>
-<ds:datastoreItem xmlns:ds="http://schemas.openxmlformats.org/officeDocument/2006/customXml" ds:itemID="{F90177D3-0391-4965-A050-27EB09DF6208}">
+<file path=customXml/itemProps3.xml><?xml version="1.0" encoding="utf-8"?>
+<ds:datastoreItem xmlns:ds="http://schemas.openxmlformats.org/officeDocument/2006/customXml" ds:itemID="{15ED74A8-3B5E-46DD-932C-D963102FAA49}">
   <ds:schemaRefs>
-    <ds:schemaRef ds:uri="http://schemas.microsoft.com/sharepoint/v3/contenttype/forms"/>
+    <ds:schemaRef ds:uri="http://schemas.microsoft.com/office/2006/metadata/properties"/>
+    <ds:schemaRef ds:uri="http://schemas.microsoft.com/office/infopath/2007/PartnerControls"/>
+    <ds:schemaRef ds:uri="71af3243-3dd4-4a8d-8c0d-dd76da1f02a5"/>
   </ds:schemaRefs>
 </ds:datastoreItem>
 </file>
 
-<file path=customXml/itemProps3.xml><?xml version="1.0" encoding="utf-8"?>
+<file path=customXml/itemProps4.xml><?xml version="1.0" encoding="utf-8"?>
 <ds:datastoreItem xmlns:ds="http://schemas.openxmlformats.org/officeDocument/2006/customXml" ds:itemID="{55DDE4A2-1439-4D03-9F89-0AC06C8ECA73}">
   <ds:schemaRefs>
     <ds:schemaRef ds:uri="http://schemas.microsoft.com/office/2006/metadata/contentType"/>
@@ -19639,14 +18910,4 @@
     <ds:schemaRef ds:uri="http://schemas.microsoft.com/internal/obd"/>
   </ds:schemaRefs>
 </ds:datastoreItem>
-</file>
-
-<file path=customXml/itemProps4.xml><?xml version="1.0" encoding="utf-8"?>
-<ds:datastoreItem xmlns:ds="http://schemas.openxmlformats.org/officeDocument/2006/customXml" ds:itemID="{15ED74A8-3B5E-46DD-932C-D963102FAA49}">
-  <ds:schemaRefs>
-    <ds:schemaRef ds:uri="http://schemas.microsoft.com/office/2006/metadata/properties"/>
-    <ds:schemaRef ds:uri="http://schemas.microsoft.com/office/infopath/2007/PartnerControls"/>
-    <ds:schemaRef ds:uri="71af3243-3dd4-4a8d-8c0d-dd76da1f02a5"/>
-  </ds:schemaRefs>
-</ds:datastoreItem>
 </file>
</xml_diff>